<commit_message>
Ajout de ta section OS et modification Hardware/resumer
</commit_message>
<xml_diff>
--- a/Commun/ExempleDocument.docx
+++ b/Commun/ExempleDocument.docx
@@ -606,7 +606,7 @@
           <w:tab w:val="right" w:leader="dot" w:pos="8630"/>
         </w:tabs>
         <w:rPr>
-          <w:rFonts w:ascii="Arial" w:eastAsiaTheme="minorEastAsia" w:hAnsi="Arial" w:cs="Arial"/>
+          <w:rFonts w:asciiTheme="minorHAnsi" w:eastAsiaTheme="minorEastAsia" w:hAnsiTheme="minorHAnsi" w:cstheme="minorBidi"/>
           <w:noProof/>
           <w:color w:val="auto"/>
           <w:sz w:val="22"/>
@@ -632,18 +632,16 @@
         </w:rPr>
         <w:fldChar w:fldCharType="separate"/>
       </w:r>
-      <w:hyperlink w:anchor="_Toc478921635" w:history="1">
+      <w:hyperlink w:anchor="_Toc479362798" w:history="1">
         <w:r>
           <w:rPr>
             <w:rStyle w:val="Lienhypertexte"/>
-            <w:rFonts w:ascii="Arial" w:hAnsi="Arial" w:cs="Arial"/>
             <w:noProof/>
           </w:rPr>
           <w:t>Introduction</w:t>
         </w:r>
         <w:r>
           <w:rPr>
-            <w:rFonts w:ascii="Arial" w:hAnsi="Arial" w:cs="Arial"/>
             <w:noProof/>
             <w:webHidden/>
           </w:rPr>
@@ -651,7 +649,6 @@
         </w:r>
         <w:r>
           <w:rPr>
-            <w:rFonts w:ascii="Arial" w:hAnsi="Arial" w:cs="Arial"/>
             <w:noProof/>
             <w:webHidden/>
           </w:rPr>
@@ -659,22 +656,20 @@
         </w:r>
         <w:r>
           <w:rPr>
-            <w:rFonts w:ascii="Arial" w:hAnsi="Arial" w:cs="Arial"/>
-            <w:noProof/>
-            <w:webHidden/>
-          </w:rPr>
-          <w:instrText xml:space="preserve"> PAGEREF _Toc478921635 \h </w:instrText>
-        </w:r>
-        <w:r>
-          <w:rPr>
-            <w:rFonts w:ascii="Arial" w:hAnsi="Arial" w:cs="Arial"/>
-            <w:noProof/>
-            <w:webHidden/>
-          </w:rPr>
-        </w:r>
-        <w:r>
-          <w:rPr>
-            <w:rFonts w:ascii="Arial" w:hAnsi="Arial" w:cs="Arial"/>
+            <w:noProof/>
+            <w:webHidden/>
+          </w:rPr>
+          <w:instrText xml:space="preserve"> PAGEREF _Toc479362798 \h </w:instrText>
+        </w:r>
+        <w:r>
+          <w:rPr>
+            <w:noProof/>
+            <w:webHidden/>
+          </w:rPr>
+        </w:r>
+        <w:r>
+          <w:rPr>
+            <w:rFonts w:hint="eastAsia"/>
             <w:noProof/>
             <w:webHidden/>
           </w:rPr>
@@ -682,7 +677,7 @@
         </w:r>
         <w:r>
           <w:rPr>
-            <w:rFonts w:ascii="Arial" w:hAnsi="Arial" w:cs="Arial"/>
+            <w:rFonts w:hint="eastAsia"/>
             <w:noProof/>
             <w:webHidden/>
           </w:rPr>
@@ -690,7 +685,6 @@
         </w:r>
         <w:r>
           <w:rPr>
-            <w:rFonts w:ascii="Arial" w:hAnsi="Arial" w:cs="Arial"/>
             <w:noProof/>
             <w:webHidden/>
           </w:rPr>
@@ -705,7 +699,7 @@
           <w:tab w:val="right" w:leader="dot" w:pos="8630"/>
         </w:tabs>
         <w:rPr>
-          <w:rFonts w:ascii="Arial" w:eastAsiaTheme="minorEastAsia" w:hAnsi="Arial" w:cs="Arial"/>
+          <w:rFonts w:asciiTheme="minorHAnsi" w:eastAsiaTheme="minorEastAsia" w:hAnsiTheme="minorHAnsi" w:cstheme="minorBidi"/>
           <w:noProof/>
           <w:color w:val="auto"/>
           <w:sz w:val="22"/>
@@ -713,18 +707,16 @@
           <w:lang w:eastAsia="fr-CA" w:bidi="ar-SA"/>
         </w:rPr>
       </w:pPr>
-      <w:hyperlink w:anchor="_Toc478921636" w:history="1">
+      <w:hyperlink w:anchor="_Toc479362799" w:history="1">
         <w:r>
           <w:rPr>
             <w:rStyle w:val="Lienhypertexte"/>
-            <w:rFonts w:ascii="Arial" w:hAnsi="Arial" w:cs="Arial"/>
             <w:noProof/>
           </w:rPr>
           <w:t>1. Historique et utilité</w:t>
         </w:r>
         <w:r>
           <w:rPr>
-            <w:rFonts w:ascii="Arial" w:hAnsi="Arial" w:cs="Arial"/>
             <w:noProof/>
             <w:webHidden/>
           </w:rPr>
@@ -732,7 +724,6 @@
         </w:r>
         <w:r>
           <w:rPr>
-            <w:rFonts w:ascii="Arial" w:hAnsi="Arial" w:cs="Arial"/>
             <w:noProof/>
             <w:webHidden/>
           </w:rPr>
@@ -740,22 +731,20 @@
         </w:r>
         <w:r>
           <w:rPr>
-            <w:rFonts w:ascii="Arial" w:hAnsi="Arial" w:cs="Arial"/>
-            <w:noProof/>
-            <w:webHidden/>
-          </w:rPr>
-          <w:instrText xml:space="preserve"> PAGEREF _Toc478921636 \h </w:instrText>
-        </w:r>
-        <w:r>
-          <w:rPr>
-            <w:rFonts w:ascii="Arial" w:hAnsi="Arial" w:cs="Arial"/>
-            <w:noProof/>
-            <w:webHidden/>
-          </w:rPr>
-        </w:r>
-        <w:r>
-          <w:rPr>
-            <w:rFonts w:ascii="Arial" w:hAnsi="Arial" w:cs="Arial"/>
+            <w:noProof/>
+            <w:webHidden/>
+          </w:rPr>
+          <w:instrText xml:space="preserve"> PAGEREF _Toc479362799 \h </w:instrText>
+        </w:r>
+        <w:r>
+          <w:rPr>
+            <w:noProof/>
+            <w:webHidden/>
+          </w:rPr>
+        </w:r>
+        <w:r>
+          <w:rPr>
+            <w:rFonts w:hint="eastAsia"/>
             <w:noProof/>
             <w:webHidden/>
           </w:rPr>
@@ -763,7 +752,7 @@
         </w:r>
         <w:r>
           <w:rPr>
-            <w:rFonts w:ascii="Arial" w:hAnsi="Arial" w:cs="Arial"/>
+            <w:rFonts w:hint="eastAsia"/>
             <w:noProof/>
             <w:webHidden/>
           </w:rPr>
@@ -771,7 +760,6 @@
         </w:r>
         <w:r>
           <w:rPr>
-            <w:rFonts w:ascii="Arial" w:hAnsi="Arial" w:cs="Arial"/>
             <w:noProof/>
             <w:webHidden/>
           </w:rPr>
@@ -786,7 +774,7 @@
           <w:tab w:val="right" w:leader="dot" w:pos="8630"/>
         </w:tabs>
         <w:rPr>
-          <w:rFonts w:ascii="Arial" w:eastAsiaTheme="minorEastAsia" w:hAnsi="Arial" w:cs="Arial"/>
+          <w:rFonts w:asciiTheme="minorHAnsi" w:eastAsiaTheme="minorEastAsia" w:hAnsiTheme="minorHAnsi" w:cstheme="minorBidi"/>
           <w:noProof/>
           <w:color w:val="auto"/>
           <w:sz w:val="22"/>
@@ -794,18 +782,16 @@
           <w:lang w:eastAsia="fr-CA" w:bidi="ar-SA"/>
         </w:rPr>
       </w:pPr>
-      <w:hyperlink w:anchor="_Toc478921637" w:history="1">
+      <w:hyperlink w:anchor="_Toc479362800" w:history="1">
         <w:r>
           <w:rPr>
             <w:rStyle w:val="Lienhypertexte"/>
-            <w:rFonts w:ascii="Arial" w:hAnsi="Arial" w:cs="Arial"/>
             <w:noProof/>
           </w:rPr>
           <w:t>1.1 Création du Raspberry Pi</w:t>
         </w:r>
         <w:r>
           <w:rPr>
-            <w:rFonts w:ascii="Arial" w:hAnsi="Arial" w:cs="Arial"/>
             <w:noProof/>
             <w:webHidden/>
           </w:rPr>
@@ -813,7 +799,6 @@
         </w:r>
         <w:r>
           <w:rPr>
-            <w:rFonts w:ascii="Arial" w:hAnsi="Arial" w:cs="Arial"/>
             <w:noProof/>
             <w:webHidden/>
           </w:rPr>
@@ -821,22 +806,20 @@
         </w:r>
         <w:r>
           <w:rPr>
-            <w:rFonts w:ascii="Arial" w:hAnsi="Arial" w:cs="Arial"/>
-            <w:noProof/>
-            <w:webHidden/>
-          </w:rPr>
-          <w:instrText xml:space="preserve"> PAGEREF _Toc478921637 \h </w:instrText>
-        </w:r>
-        <w:r>
-          <w:rPr>
-            <w:rFonts w:ascii="Arial" w:hAnsi="Arial" w:cs="Arial"/>
-            <w:noProof/>
-            <w:webHidden/>
-          </w:rPr>
-        </w:r>
-        <w:r>
-          <w:rPr>
-            <w:rFonts w:ascii="Arial" w:hAnsi="Arial" w:cs="Arial"/>
+            <w:noProof/>
+            <w:webHidden/>
+          </w:rPr>
+          <w:instrText xml:space="preserve"> PAGEREF _Toc479362800 \h </w:instrText>
+        </w:r>
+        <w:r>
+          <w:rPr>
+            <w:noProof/>
+            <w:webHidden/>
+          </w:rPr>
+        </w:r>
+        <w:r>
+          <w:rPr>
+            <w:rFonts w:hint="eastAsia"/>
             <w:noProof/>
             <w:webHidden/>
           </w:rPr>
@@ -844,7 +827,7 @@
         </w:r>
         <w:r>
           <w:rPr>
-            <w:rFonts w:ascii="Arial" w:hAnsi="Arial" w:cs="Arial"/>
+            <w:rFonts w:hint="eastAsia"/>
             <w:noProof/>
             <w:webHidden/>
           </w:rPr>
@@ -852,7 +835,6 @@
         </w:r>
         <w:r>
           <w:rPr>
-            <w:rFonts w:ascii="Arial" w:hAnsi="Arial" w:cs="Arial"/>
             <w:noProof/>
             <w:webHidden/>
           </w:rPr>
@@ -867,7 +849,7 @@
           <w:tab w:val="right" w:leader="dot" w:pos="8630"/>
         </w:tabs>
         <w:rPr>
-          <w:rFonts w:ascii="Arial" w:eastAsiaTheme="minorEastAsia" w:hAnsi="Arial" w:cs="Arial"/>
+          <w:rFonts w:asciiTheme="minorHAnsi" w:eastAsiaTheme="minorEastAsia" w:hAnsiTheme="minorHAnsi" w:cstheme="minorBidi"/>
           <w:noProof/>
           <w:color w:val="auto"/>
           <w:sz w:val="22"/>
@@ -875,18 +857,16 @@
           <w:lang w:eastAsia="fr-CA" w:bidi="ar-SA"/>
         </w:rPr>
       </w:pPr>
-      <w:hyperlink w:anchor="_Toc478921638" w:history="1">
+      <w:hyperlink w:anchor="_Toc479362801" w:history="1">
         <w:r>
           <w:rPr>
             <w:rStyle w:val="Lienhypertexte"/>
-            <w:rFonts w:ascii="Arial" w:hAnsi="Arial" w:cs="Arial"/>
             <w:noProof/>
           </w:rPr>
           <w:t>1.2 Exemple de projet</w:t>
         </w:r>
         <w:r>
           <w:rPr>
-            <w:rFonts w:ascii="Arial" w:hAnsi="Arial" w:cs="Arial"/>
             <w:noProof/>
             <w:webHidden/>
           </w:rPr>
@@ -894,7 +874,6 @@
         </w:r>
         <w:r>
           <w:rPr>
-            <w:rFonts w:ascii="Arial" w:hAnsi="Arial" w:cs="Arial"/>
             <w:noProof/>
             <w:webHidden/>
           </w:rPr>
@@ -902,22 +881,20 @@
         </w:r>
         <w:r>
           <w:rPr>
-            <w:rFonts w:ascii="Arial" w:hAnsi="Arial" w:cs="Arial"/>
-            <w:noProof/>
-            <w:webHidden/>
-          </w:rPr>
-          <w:instrText xml:space="preserve"> PAGEREF _Toc478921638 \h </w:instrText>
-        </w:r>
-        <w:r>
-          <w:rPr>
-            <w:rFonts w:ascii="Arial" w:hAnsi="Arial" w:cs="Arial"/>
-            <w:noProof/>
-            <w:webHidden/>
-          </w:rPr>
-        </w:r>
-        <w:r>
-          <w:rPr>
-            <w:rFonts w:ascii="Arial" w:hAnsi="Arial" w:cs="Arial"/>
+            <w:noProof/>
+            <w:webHidden/>
+          </w:rPr>
+          <w:instrText xml:space="preserve"> PAGEREF _Toc479362801 \h </w:instrText>
+        </w:r>
+        <w:r>
+          <w:rPr>
+            <w:noProof/>
+            <w:webHidden/>
+          </w:rPr>
+        </w:r>
+        <w:r>
+          <w:rPr>
+            <w:rFonts w:hint="eastAsia"/>
             <w:noProof/>
             <w:webHidden/>
           </w:rPr>
@@ -925,7 +902,7 @@
         </w:r>
         <w:r>
           <w:rPr>
-            <w:rFonts w:ascii="Arial" w:hAnsi="Arial" w:cs="Arial"/>
+            <w:rFonts w:hint="eastAsia"/>
             <w:noProof/>
             <w:webHidden/>
           </w:rPr>
@@ -933,7 +910,6 @@
         </w:r>
         <w:r>
           <w:rPr>
-            <w:rFonts w:ascii="Arial" w:hAnsi="Arial" w:cs="Arial"/>
             <w:noProof/>
             <w:webHidden/>
           </w:rPr>
@@ -948,7 +924,7 @@
           <w:tab w:val="right" w:leader="dot" w:pos="8630"/>
         </w:tabs>
         <w:rPr>
-          <w:rFonts w:ascii="Arial" w:eastAsiaTheme="minorEastAsia" w:hAnsi="Arial" w:cs="Arial"/>
+          <w:rFonts w:asciiTheme="minorHAnsi" w:eastAsiaTheme="minorEastAsia" w:hAnsiTheme="minorHAnsi" w:cstheme="minorBidi"/>
           <w:noProof/>
           <w:color w:val="auto"/>
           <w:sz w:val="22"/>
@@ -956,18 +932,16 @@
           <w:lang w:eastAsia="fr-CA" w:bidi="ar-SA"/>
         </w:rPr>
       </w:pPr>
-      <w:hyperlink w:anchor="_Toc478921639" w:history="1">
+      <w:hyperlink w:anchor="_Toc479362802" w:history="1">
         <w:r>
           <w:rPr>
             <w:rStyle w:val="Lienhypertexte"/>
-            <w:rFonts w:ascii="Arial" w:hAnsi="Arial" w:cs="Arial"/>
             <w:noProof/>
           </w:rPr>
           <w:t>2. Communauté</w:t>
         </w:r>
         <w:r>
           <w:rPr>
-            <w:rFonts w:ascii="Arial" w:hAnsi="Arial" w:cs="Arial"/>
             <w:noProof/>
             <w:webHidden/>
           </w:rPr>
@@ -975,7 +949,6 @@
         </w:r>
         <w:r>
           <w:rPr>
-            <w:rFonts w:ascii="Arial" w:hAnsi="Arial" w:cs="Arial"/>
             <w:noProof/>
             <w:webHidden/>
           </w:rPr>
@@ -983,22 +956,20 @@
         </w:r>
         <w:r>
           <w:rPr>
-            <w:rFonts w:ascii="Arial" w:hAnsi="Arial" w:cs="Arial"/>
-            <w:noProof/>
-            <w:webHidden/>
-          </w:rPr>
-          <w:instrText xml:space="preserve"> PAGEREF _Toc478921639 \h </w:instrText>
-        </w:r>
-        <w:r>
-          <w:rPr>
-            <w:rFonts w:ascii="Arial" w:hAnsi="Arial" w:cs="Arial"/>
-            <w:noProof/>
-            <w:webHidden/>
-          </w:rPr>
-        </w:r>
-        <w:r>
-          <w:rPr>
-            <w:rFonts w:ascii="Arial" w:hAnsi="Arial" w:cs="Arial"/>
+            <w:noProof/>
+            <w:webHidden/>
+          </w:rPr>
+          <w:instrText xml:space="preserve"> PAGEREF _Toc479362802 \h </w:instrText>
+        </w:r>
+        <w:r>
+          <w:rPr>
+            <w:noProof/>
+            <w:webHidden/>
+          </w:rPr>
+        </w:r>
+        <w:r>
+          <w:rPr>
+            <w:rFonts w:hint="eastAsia"/>
             <w:noProof/>
             <w:webHidden/>
           </w:rPr>
@@ -1006,7 +977,7 @@
         </w:r>
         <w:r>
           <w:rPr>
-            <w:rFonts w:ascii="Arial" w:hAnsi="Arial" w:cs="Arial"/>
+            <w:rFonts w:hint="eastAsia"/>
             <w:noProof/>
             <w:webHidden/>
           </w:rPr>
@@ -1014,7 +985,6 @@
         </w:r>
         <w:r>
           <w:rPr>
-            <w:rFonts w:ascii="Arial" w:hAnsi="Arial" w:cs="Arial"/>
             <w:noProof/>
             <w:webHidden/>
           </w:rPr>
@@ -1029,7 +999,7 @@
           <w:tab w:val="right" w:leader="dot" w:pos="8630"/>
         </w:tabs>
         <w:rPr>
-          <w:rFonts w:ascii="Arial" w:eastAsiaTheme="minorEastAsia" w:hAnsi="Arial" w:cs="Arial"/>
+          <w:rFonts w:asciiTheme="minorHAnsi" w:eastAsiaTheme="minorEastAsia" w:hAnsiTheme="minorHAnsi" w:cstheme="minorBidi"/>
           <w:noProof/>
           <w:color w:val="auto"/>
           <w:sz w:val="22"/>
@@ -1037,18 +1007,16 @@
           <w:lang w:eastAsia="fr-CA" w:bidi="ar-SA"/>
         </w:rPr>
       </w:pPr>
-      <w:hyperlink w:anchor="_Toc478921640" w:history="1">
+      <w:hyperlink w:anchor="_Toc479362803" w:history="1">
         <w:r>
           <w:rPr>
             <w:rStyle w:val="Lienhypertexte"/>
-            <w:rFonts w:ascii="Arial" w:hAnsi="Arial" w:cs="Arial"/>
             <w:noProof/>
           </w:rPr>
           <w:t>2.1 Importance de la communauté</w:t>
         </w:r>
         <w:r>
           <w:rPr>
-            <w:rFonts w:ascii="Arial" w:hAnsi="Arial" w:cs="Arial"/>
             <w:noProof/>
             <w:webHidden/>
           </w:rPr>
@@ -1056,7 +1024,6 @@
         </w:r>
         <w:r>
           <w:rPr>
-            <w:rFonts w:ascii="Arial" w:hAnsi="Arial" w:cs="Arial"/>
             <w:noProof/>
             <w:webHidden/>
           </w:rPr>
@@ -1064,22 +1031,20 @@
         </w:r>
         <w:r>
           <w:rPr>
-            <w:rFonts w:ascii="Arial" w:hAnsi="Arial" w:cs="Arial"/>
-            <w:noProof/>
-            <w:webHidden/>
-          </w:rPr>
-          <w:instrText xml:space="preserve"> PAGEREF _Toc478921640 \h </w:instrText>
-        </w:r>
-        <w:r>
-          <w:rPr>
-            <w:rFonts w:ascii="Arial" w:hAnsi="Arial" w:cs="Arial"/>
-            <w:noProof/>
-            <w:webHidden/>
-          </w:rPr>
-        </w:r>
-        <w:r>
-          <w:rPr>
-            <w:rFonts w:ascii="Arial" w:hAnsi="Arial" w:cs="Arial"/>
+            <w:noProof/>
+            <w:webHidden/>
+          </w:rPr>
+          <w:instrText xml:space="preserve"> PAGEREF _Toc479362803 \h </w:instrText>
+        </w:r>
+        <w:r>
+          <w:rPr>
+            <w:noProof/>
+            <w:webHidden/>
+          </w:rPr>
+        </w:r>
+        <w:r>
+          <w:rPr>
+            <w:rFonts w:hint="eastAsia"/>
             <w:noProof/>
             <w:webHidden/>
           </w:rPr>
@@ -1087,7 +1052,7 @@
         </w:r>
         <w:r>
           <w:rPr>
-            <w:rFonts w:ascii="Arial" w:hAnsi="Arial" w:cs="Arial"/>
+            <w:rFonts w:hint="eastAsia"/>
             <w:noProof/>
             <w:webHidden/>
           </w:rPr>
@@ -1095,7 +1060,6 @@
         </w:r>
         <w:r>
           <w:rPr>
-            <w:rFonts w:ascii="Arial" w:hAnsi="Arial" w:cs="Arial"/>
             <w:noProof/>
             <w:webHidden/>
           </w:rPr>
@@ -1110,7 +1074,7 @@
           <w:tab w:val="right" w:leader="dot" w:pos="8630"/>
         </w:tabs>
         <w:rPr>
-          <w:rFonts w:ascii="Arial" w:eastAsiaTheme="minorEastAsia" w:hAnsi="Arial" w:cs="Arial"/>
+          <w:rFonts w:asciiTheme="minorHAnsi" w:eastAsiaTheme="minorEastAsia" w:hAnsiTheme="minorHAnsi" w:cstheme="minorBidi"/>
           <w:noProof/>
           <w:color w:val="auto"/>
           <w:sz w:val="22"/>
@@ -1118,18 +1082,16 @@
           <w:lang w:eastAsia="fr-CA" w:bidi="ar-SA"/>
         </w:rPr>
       </w:pPr>
-      <w:hyperlink w:anchor="_Toc478921641" w:history="1">
+      <w:hyperlink w:anchor="_Toc479362804" w:history="1">
         <w:r>
           <w:rPr>
             <w:rStyle w:val="Lienhypertexte"/>
-            <w:rFonts w:ascii="Arial" w:hAnsi="Arial" w:cs="Arial"/>
             <w:noProof/>
           </w:rPr>
           <w:t>2.2 Moteur de recherche</w:t>
         </w:r>
         <w:r>
           <w:rPr>
-            <w:rFonts w:ascii="Arial" w:hAnsi="Arial" w:cs="Arial"/>
             <w:noProof/>
             <w:webHidden/>
           </w:rPr>
@@ -1137,7 +1099,6 @@
         </w:r>
         <w:r>
           <w:rPr>
-            <w:rFonts w:ascii="Arial" w:hAnsi="Arial" w:cs="Arial"/>
             <w:noProof/>
             <w:webHidden/>
           </w:rPr>
@@ -1145,22 +1106,20 @@
         </w:r>
         <w:r>
           <w:rPr>
-            <w:rFonts w:ascii="Arial" w:hAnsi="Arial" w:cs="Arial"/>
-            <w:noProof/>
-            <w:webHidden/>
-          </w:rPr>
-          <w:instrText xml:space="preserve"> PAGEREF _Toc478921641 \h </w:instrText>
-        </w:r>
-        <w:r>
-          <w:rPr>
-            <w:rFonts w:ascii="Arial" w:hAnsi="Arial" w:cs="Arial"/>
-            <w:noProof/>
-            <w:webHidden/>
-          </w:rPr>
-        </w:r>
-        <w:r>
-          <w:rPr>
-            <w:rFonts w:ascii="Arial" w:hAnsi="Arial" w:cs="Arial"/>
+            <w:noProof/>
+            <w:webHidden/>
+          </w:rPr>
+          <w:instrText xml:space="preserve"> PAGEREF _Toc479362804 \h </w:instrText>
+        </w:r>
+        <w:r>
+          <w:rPr>
+            <w:noProof/>
+            <w:webHidden/>
+          </w:rPr>
+        </w:r>
+        <w:r>
+          <w:rPr>
+            <w:rFonts w:hint="eastAsia"/>
             <w:noProof/>
             <w:webHidden/>
           </w:rPr>
@@ -1168,7 +1127,7 @@
         </w:r>
         <w:r>
           <w:rPr>
-            <w:rFonts w:ascii="Arial" w:hAnsi="Arial" w:cs="Arial"/>
+            <w:rFonts w:hint="eastAsia"/>
             <w:noProof/>
             <w:webHidden/>
           </w:rPr>
@@ -1176,7 +1135,6 @@
         </w:r>
         <w:r>
           <w:rPr>
-            <w:rFonts w:ascii="Arial" w:hAnsi="Arial" w:cs="Arial"/>
             <w:noProof/>
             <w:webHidden/>
           </w:rPr>
@@ -1191,7 +1149,7 @@
           <w:tab w:val="right" w:leader="dot" w:pos="8630"/>
         </w:tabs>
         <w:rPr>
-          <w:rFonts w:ascii="Arial" w:eastAsiaTheme="minorEastAsia" w:hAnsi="Arial" w:cs="Arial"/>
+          <w:rFonts w:asciiTheme="minorHAnsi" w:eastAsiaTheme="minorEastAsia" w:hAnsiTheme="minorHAnsi" w:cstheme="minorBidi"/>
           <w:noProof/>
           <w:color w:val="auto"/>
           <w:sz w:val="22"/>
@@ -1199,18 +1157,16 @@
           <w:lang w:eastAsia="fr-CA" w:bidi="ar-SA"/>
         </w:rPr>
       </w:pPr>
-      <w:hyperlink w:anchor="_Toc478921642" w:history="1">
+      <w:hyperlink w:anchor="_Toc479362805" w:history="1">
         <w:r>
           <w:rPr>
             <w:rStyle w:val="Lienhypertexte"/>
-            <w:rFonts w:ascii="Arial" w:hAnsi="Arial" w:cs="Arial"/>
             <w:noProof/>
           </w:rPr>
           <w:t>2.3 Médias Sociaux</w:t>
         </w:r>
         <w:r>
           <w:rPr>
-            <w:rFonts w:ascii="Arial" w:hAnsi="Arial" w:cs="Arial"/>
             <w:noProof/>
             <w:webHidden/>
           </w:rPr>
@@ -1218,7 +1174,6 @@
         </w:r>
         <w:r>
           <w:rPr>
-            <w:rFonts w:ascii="Arial" w:hAnsi="Arial" w:cs="Arial"/>
             <w:noProof/>
             <w:webHidden/>
           </w:rPr>
@@ -1226,22 +1181,20 @@
         </w:r>
         <w:r>
           <w:rPr>
-            <w:rFonts w:ascii="Arial" w:hAnsi="Arial" w:cs="Arial"/>
-            <w:noProof/>
-            <w:webHidden/>
-          </w:rPr>
-          <w:instrText xml:space="preserve"> PAGEREF _Toc478921642 \h </w:instrText>
-        </w:r>
-        <w:r>
-          <w:rPr>
-            <w:rFonts w:ascii="Arial" w:hAnsi="Arial" w:cs="Arial"/>
-            <w:noProof/>
-            <w:webHidden/>
-          </w:rPr>
-        </w:r>
-        <w:r>
-          <w:rPr>
-            <w:rFonts w:ascii="Arial" w:hAnsi="Arial" w:cs="Arial"/>
+            <w:noProof/>
+            <w:webHidden/>
+          </w:rPr>
+          <w:instrText xml:space="preserve"> PAGEREF _Toc479362805 \h </w:instrText>
+        </w:r>
+        <w:r>
+          <w:rPr>
+            <w:noProof/>
+            <w:webHidden/>
+          </w:rPr>
+        </w:r>
+        <w:r>
+          <w:rPr>
+            <w:rFonts w:hint="eastAsia"/>
             <w:noProof/>
             <w:webHidden/>
           </w:rPr>
@@ -1249,7 +1202,7 @@
         </w:r>
         <w:r>
           <w:rPr>
-            <w:rFonts w:ascii="Arial" w:hAnsi="Arial" w:cs="Arial"/>
+            <w:rFonts w:hint="eastAsia"/>
             <w:noProof/>
             <w:webHidden/>
           </w:rPr>
@@ -1257,7 +1210,6 @@
         </w:r>
         <w:r>
           <w:rPr>
-            <w:rFonts w:ascii="Arial" w:hAnsi="Arial" w:cs="Arial"/>
             <w:noProof/>
             <w:webHidden/>
           </w:rPr>
@@ -1272,7 +1224,7 @@
           <w:tab w:val="right" w:leader="dot" w:pos="8630"/>
         </w:tabs>
         <w:rPr>
-          <w:rFonts w:ascii="Arial" w:eastAsiaTheme="minorEastAsia" w:hAnsi="Arial" w:cs="Arial"/>
+          <w:rFonts w:asciiTheme="minorHAnsi" w:eastAsiaTheme="minorEastAsia" w:hAnsiTheme="minorHAnsi" w:cstheme="minorBidi"/>
           <w:noProof/>
           <w:color w:val="auto"/>
           <w:sz w:val="22"/>
@@ -1280,18 +1232,16 @@
           <w:lang w:eastAsia="fr-CA" w:bidi="ar-SA"/>
         </w:rPr>
       </w:pPr>
-      <w:hyperlink w:anchor="_Toc478921643" w:history="1">
+      <w:hyperlink w:anchor="_Toc479362806" w:history="1">
         <w:r>
           <w:rPr>
             <w:rStyle w:val="Lienhypertexte"/>
-            <w:rFonts w:ascii="Arial" w:hAnsi="Arial" w:cs="Arial"/>
             <w:noProof/>
           </w:rPr>
           <w:t>2.4 Ventes</w:t>
         </w:r>
         <w:r>
           <w:rPr>
-            <w:rFonts w:ascii="Arial" w:hAnsi="Arial" w:cs="Arial"/>
             <w:noProof/>
             <w:webHidden/>
           </w:rPr>
@@ -1299,7 +1249,6 @@
         </w:r>
         <w:r>
           <w:rPr>
-            <w:rFonts w:ascii="Arial" w:hAnsi="Arial" w:cs="Arial"/>
             <w:noProof/>
             <w:webHidden/>
           </w:rPr>
@@ -1307,22 +1256,20 @@
         </w:r>
         <w:r>
           <w:rPr>
-            <w:rFonts w:ascii="Arial" w:hAnsi="Arial" w:cs="Arial"/>
-            <w:noProof/>
-            <w:webHidden/>
-          </w:rPr>
-          <w:instrText xml:space="preserve"> PAGEREF _Toc478921643 \h </w:instrText>
-        </w:r>
-        <w:r>
-          <w:rPr>
-            <w:rFonts w:ascii="Arial" w:hAnsi="Arial" w:cs="Arial"/>
-            <w:noProof/>
-            <w:webHidden/>
-          </w:rPr>
-        </w:r>
-        <w:r>
-          <w:rPr>
-            <w:rFonts w:ascii="Arial" w:hAnsi="Arial" w:cs="Arial"/>
+            <w:noProof/>
+            <w:webHidden/>
+          </w:rPr>
+          <w:instrText xml:space="preserve"> PAGEREF _Toc479362806 \h </w:instrText>
+        </w:r>
+        <w:r>
+          <w:rPr>
+            <w:noProof/>
+            <w:webHidden/>
+          </w:rPr>
+        </w:r>
+        <w:r>
+          <w:rPr>
+            <w:rFonts w:hint="eastAsia"/>
             <w:noProof/>
             <w:webHidden/>
           </w:rPr>
@@ -1330,7 +1277,7 @@
         </w:r>
         <w:r>
           <w:rPr>
-            <w:rFonts w:ascii="Arial" w:hAnsi="Arial" w:cs="Arial"/>
+            <w:rFonts w:hint="eastAsia"/>
             <w:noProof/>
             <w:webHidden/>
           </w:rPr>
@@ -1338,7 +1285,6 @@
         </w:r>
         <w:r>
           <w:rPr>
-            <w:rFonts w:ascii="Arial" w:hAnsi="Arial" w:cs="Arial"/>
             <w:noProof/>
             <w:webHidden/>
           </w:rPr>
@@ -1353,7 +1299,7 @@
           <w:tab w:val="right" w:leader="dot" w:pos="8630"/>
         </w:tabs>
         <w:rPr>
-          <w:rFonts w:ascii="Arial" w:eastAsiaTheme="minorEastAsia" w:hAnsi="Arial" w:cs="Arial"/>
+          <w:rFonts w:asciiTheme="minorHAnsi" w:eastAsiaTheme="minorEastAsia" w:hAnsiTheme="minorHAnsi" w:cstheme="minorBidi"/>
           <w:noProof/>
           <w:color w:val="auto"/>
           <w:sz w:val="22"/>
@@ -1361,18 +1307,16 @@
           <w:lang w:eastAsia="fr-CA" w:bidi="ar-SA"/>
         </w:rPr>
       </w:pPr>
-      <w:hyperlink w:anchor="_Toc478921644" w:history="1">
+      <w:hyperlink w:anchor="_Toc479362807" w:history="1">
         <w:r>
           <w:rPr>
             <w:rStyle w:val="Lienhypertexte"/>
-            <w:rFonts w:ascii="Arial" w:hAnsi="Arial" w:cs="Arial"/>
             <w:noProof/>
           </w:rPr>
           <w:t>2.5 Résumé</w:t>
         </w:r>
         <w:r>
           <w:rPr>
-            <w:rFonts w:ascii="Arial" w:hAnsi="Arial" w:cs="Arial"/>
             <w:noProof/>
             <w:webHidden/>
           </w:rPr>
@@ -1380,7 +1324,6 @@
         </w:r>
         <w:r>
           <w:rPr>
-            <w:rFonts w:ascii="Arial" w:hAnsi="Arial" w:cs="Arial"/>
             <w:noProof/>
             <w:webHidden/>
           </w:rPr>
@@ -1388,22 +1331,20 @@
         </w:r>
         <w:r>
           <w:rPr>
-            <w:rFonts w:ascii="Arial" w:hAnsi="Arial" w:cs="Arial"/>
-            <w:noProof/>
-            <w:webHidden/>
-          </w:rPr>
-          <w:instrText xml:space="preserve"> PAGEREF _Toc478921644 \h </w:instrText>
-        </w:r>
-        <w:r>
-          <w:rPr>
-            <w:rFonts w:ascii="Arial" w:hAnsi="Arial" w:cs="Arial"/>
-            <w:noProof/>
-            <w:webHidden/>
-          </w:rPr>
-        </w:r>
-        <w:r>
-          <w:rPr>
-            <w:rFonts w:ascii="Arial" w:hAnsi="Arial" w:cs="Arial"/>
+            <w:noProof/>
+            <w:webHidden/>
+          </w:rPr>
+          <w:instrText xml:space="preserve"> PAGEREF _Toc479362807 \h </w:instrText>
+        </w:r>
+        <w:r>
+          <w:rPr>
+            <w:noProof/>
+            <w:webHidden/>
+          </w:rPr>
+        </w:r>
+        <w:r>
+          <w:rPr>
+            <w:rFonts w:hint="eastAsia"/>
             <w:noProof/>
             <w:webHidden/>
           </w:rPr>
@@ -1411,7 +1352,7 @@
         </w:r>
         <w:r>
           <w:rPr>
-            <w:rFonts w:ascii="Arial" w:hAnsi="Arial" w:cs="Arial"/>
+            <w:rFonts w:hint="eastAsia"/>
             <w:noProof/>
             <w:webHidden/>
           </w:rPr>
@@ -1419,7 +1360,6 @@
         </w:r>
         <w:r>
           <w:rPr>
-            <w:rFonts w:ascii="Arial" w:hAnsi="Arial" w:cs="Arial"/>
             <w:noProof/>
             <w:webHidden/>
           </w:rPr>
@@ -1434,7 +1374,7 @@
           <w:tab w:val="right" w:leader="dot" w:pos="8630"/>
         </w:tabs>
         <w:rPr>
-          <w:rFonts w:ascii="Arial" w:eastAsiaTheme="minorEastAsia" w:hAnsi="Arial" w:cs="Arial"/>
+          <w:rFonts w:asciiTheme="minorHAnsi" w:eastAsiaTheme="minorEastAsia" w:hAnsiTheme="minorHAnsi" w:cstheme="minorBidi"/>
           <w:noProof/>
           <w:color w:val="auto"/>
           <w:sz w:val="22"/>
@@ -1442,18 +1382,16 @@
           <w:lang w:eastAsia="fr-CA" w:bidi="ar-SA"/>
         </w:rPr>
       </w:pPr>
-      <w:hyperlink w:anchor="_Toc478921645" w:history="1">
+      <w:hyperlink w:anchor="_Toc479362808" w:history="1">
         <w:r>
           <w:rPr>
             <w:rStyle w:val="Lienhypertexte"/>
-            <w:rFonts w:ascii="Arial" w:hAnsi="Arial" w:cs="Arial"/>
             <w:noProof/>
           </w:rPr>
           <w:t>3. Software</w:t>
         </w:r>
         <w:r>
           <w:rPr>
-            <w:rFonts w:ascii="Arial" w:hAnsi="Arial" w:cs="Arial"/>
             <w:noProof/>
             <w:webHidden/>
           </w:rPr>
@@ -1461,7 +1399,6 @@
         </w:r>
         <w:r>
           <w:rPr>
-            <w:rFonts w:ascii="Arial" w:hAnsi="Arial" w:cs="Arial"/>
             <w:noProof/>
             <w:webHidden/>
           </w:rPr>
@@ -1469,22 +1406,20 @@
         </w:r>
         <w:r>
           <w:rPr>
-            <w:rFonts w:ascii="Arial" w:hAnsi="Arial" w:cs="Arial"/>
-            <w:noProof/>
-            <w:webHidden/>
-          </w:rPr>
-          <w:instrText xml:space="preserve"> PAGEREF _Toc478921645 \h </w:instrText>
-        </w:r>
-        <w:r>
-          <w:rPr>
-            <w:rFonts w:ascii="Arial" w:hAnsi="Arial" w:cs="Arial"/>
-            <w:noProof/>
-            <w:webHidden/>
-          </w:rPr>
-        </w:r>
-        <w:r>
-          <w:rPr>
-            <w:rFonts w:ascii="Arial" w:hAnsi="Arial" w:cs="Arial"/>
+            <w:noProof/>
+            <w:webHidden/>
+          </w:rPr>
+          <w:instrText xml:space="preserve"> PAGEREF _Toc479362808 \h </w:instrText>
+        </w:r>
+        <w:r>
+          <w:rPr>
+            <w:noProof/>
+            <w:webHidden/>
+          </w:rPr>
+        </w:r>
+        <w:r>
+          <w:rPr>
+            <w:rFonts w:hint="eastAsia"/>
             <w:noProof/>
             <w:webHidden/>
           </w:rPr>
@@ -1492,15 +1427,14 @@
         </w:r>
         <w:r>
           <w:rPr>
-            <w:rFonts w:ascii="Arial" w:hAnsi="Arial" w:cs="Arial"/>
-            <w:noProof/>
-            <w:webHidden/>
-          </w:rPr>
-          <w:t>9</w:t>
-        </w:r>
-        <w:r>
-          <w:rPr>
-            <w:rFonts w:ascii="Arial" w:hAnsi="Arial" w:cs="Arial"/>
+            <w:rFonts w:hint="eastAsia"/>
+            <w:noProof/>
+            <w:webHidden/>
+          </w:rPr>
+          <w:t>10</w:t>
+        </w:r>
+        <w:r>
+          <w:rPr>
             <w:noProof/>
             <w:webHidden/>
           </w:rPr>
@@ -1515,7 +1449,7 @@
           <w:tab w:val="right" w:leader="dot" w:pos="8630"/>
         </w:tabs>
         <w:rPr>
-          <w:rFonts w:ascii="Arial" w:eastAsiaTheme="minorEastAsia" w:hAnsi="Arial" w:cs="Arial"/>
+          <w:rFonts w:asciiTheme="minorHAnsi" w:eastAsiaTheme="minorEastAsia" w:hAnsiTheme="minorHAnsi" w:cstheme="minorBidi"/>
           <w:noProof/>
           <w:color w:val="auto"/>
           <w:sz w:val="22"/>
@@ -1523,19 +1457,16 @@
           <w:lang w:eastAsia="fr-CA" w:bidi="ar-SA"/>
         </w:rPr>
       </w:pPr>
-      <w:hyperlink w:anchor="_Toc478921646" w:history="1">
+      <w:hyperlink w:anchor="_Toc479362809" w:history="1">
         <w:r>
           <w:rPr>
             <w:rStyle w:val="Lienhypertexte"/>
-            <w:rFonts w:ascii="Arial" w:hAnsi="Arial" w:cs="Arial"/>
-            <w:noProof/>
-            <w:highlight w:val="yellow"/>
-          </w:rPr>
-          <w:t>1.1 …</w:t>
-        </w:r>
-        <w:r>
-          <w:rPr>
-            <w:rFonts w:ascii="Arial" w:hAnsi="Arial" w:cs="Arial"/>
+            <w:noProof/>
+          </w:rPr>
+          <w:t>1.1 Système d'exploitation</w:t>
+        </w:r>
+        <w:r>
+          <w:rPr>
             <w:noProof/>
             <w:webHidden/>
           </w:rPr>
@@ -1543,7 +1474,6 @@
         </w:r>
         <w:r>
           <w:rPr>
-            <w:rFonts w:ascii="Arial" w:hAnsi="Arial" w:cs="Arial"/>
             <w:noProof/>
             <w:webHidden/>
           </w:rPr>
@@ -1551,22 +1481,20 @@
         </w:r>
         <w:r>
           <w:rPr>
-            <w:rFonts w:ascii="Arial" w:hAnsi="Arial" w:cs="Arial"/>
-            <w:noProof/>
-            <w:webHidden/>
-          </w:rPr>
-          <w:instrText xml:space="preserve"> PAGEREF _Toc478921646 \h </w:instrText>
-        </w:r>
-        <w:r>
-          <w:rPr>
-            <w:rFonts w:ascii="Arial" w:hAnsi="Arial" w:cs="Arial"/>
-            <w:noProof/>
-            <w:webHidden/>
-          </w:rPr>
-        </w:r>
-        <w:r>
-          <w:rPr>
-            <w:rFonts w:ascii="Arial" w:hAnsi="Arial" w:cs="Arial"/>
+            <w:noProof/>
+            <w:webHidden/>
+          </w:rPr>
+          <w:instrText xml:space="preserve"> PAGEREF _Toc479362809 \h </w:instrText>
+        </w:r>
+        <w:r>
+          <w:rPr>
+            <w:noProof/>
+            <w:webHidden/>
+          </w:rPr>
+        </w:r>
+        <w:r>
+          <w:rPr>
+            <w:rFonts w:hint="eastAsia"/>
             <w:noProof/>
             <w:webHidden/>
           </w:rPr>
@@ -1574,15 +1502,14 @@
         </w:r>
         <w:r>
           <w:rPr>
-            <w:rFonts w:ascii="Arial" w:hAnsi="Arial" w:cs="Arial"/>
-            <w:noProof/>
-            <w:webHidden/>
-          </w:rPr>
-          <w:t>9</w:t>
-        </w:r>
-        <w:r>
-          <w:rPr>
-            <w:rFonts w:ascii="Arial" w:hAnsi="Arial" w:cs="Arial"/>
+            <w:rFonts w:hint="eastAsia"/>
+            <w:noProof/>
+            <w:webHidden/>
+          </w:rPr>
+          <w:t>10</w:t>
+        </w:r>
+        <w:r>
+          <w:rPr>
             <w:noProof/>
             <w:webHidden/>
           </w:rPr>
@@ -1597,7 +1524,7 @@
           <w:tab w:val="right" w:leader="dot" w:pos="8630"/>
         </w:tabs>
         <w:rPr>
-          <w:rFonts w:ascii="Arial" w:eastAsiaTheme="minorEastAsia" w:hAnsi="Arial" w:cs="Arial"/>
+          <w:rFonts w:asciiTheme="minorHAnsi" w:eastAsiaTheme="minorEastAsia" w:hAnsiTheme="minorHAnsi" w:cstheme="minorBidi"/>
           <w:noProof/>
           <w:color w:val="auto"/>
           <w:sz w:val="22"/>
@@ -1605,11 +1532,10 @@
           <w:lang w:eastAsia="fr-CA" w:bidi="ar-SA"/>
         </w:rPr>
       </w:pPr>
-      <w:hyperlink w:anchor="_Toc478921647" w:history="1">
+      <w:hyperlink w:anchor="_Toc479362810" w:history="1">
         <w:r>
           <w:rPr>
             <w:rStyle w:val="Lienhypertexte"/>
-            <w:rFonts w:ascii="Arial" w:hAnsi="Arial" w:cs="Arial"/>
             <w:noProof/>
             <w:highlight w:val="yellow"/>
           </w:rPr>
@@ -1617,7 +1543,6 @@
         </w:r>
         <w:r>
           <w:rPr>
-            <w:rFonts w:ascii="Arial" w:hAnsi="Arial" w:cs="Arial"/>
             <w:noProof/>
             <w:webHidden/>
           </w:rPr>
@@ -1625,7 +1550,6 @@
         </w:r>
         <w:r>
           <w:rPr>
-            <w:rFonts w:ascii="Arial" w:hAnsi="Arial" w:cs="Arial"/>
             <w:noProof/>
             <w:webHidden/>
           </w:rPr>
@@ -1633,22 +1557,20 @@
         </w:r>
         <w:r>
           <w:rPr>
-            <w:rFonts w:ascii="Arial" w:hAnsi="Arial" w:cs="Arial"/>
-            <w:noProof/>
-            <w:webHidden/>
-          </w:rPr>
-          <w:instrText xml:space="preserve"> PAGEREF _Toc478921647 \h </w:instrText>
-        </w:r>
-        <w:r>
-          <w:rPr>
-            <w:rFonts w:ascii="Arial" w:hAnsi="Arial" w:cs="Arial"/>
-            <w:noProof/>
-            <w:webHidden/>
-          </w:rPr>
-        </w:r>
-        <w:r>
-          <w:rPr>
-            <w:rFonts w:ascii="Arial" w:hAnsi="Arial" w:cs="Arial"/>
+            <w:noProof/>
+            <w:webHidden/>
+          </w:rPr>
+          <w:instrText xml:space="preserve"> PAGEREF _Toc479362810 \h </w:instrText>
+        </w:r>
+        <w:r>
+          <w:rPr>
+            <w:noProof/>
+            <w:webHidden/>
+          </w:rPr>
+        </w:r>
+        <w:r>
+          <w:rPr>
+            <w:rFonts w:hint="eastAsia"/>
             <w:noProof/>
             <w:webHidden/>
           </w:rPr>
@@ -1656,15 +1578,14 @@
         </w:r>
         <w:r>
           <w:rPr>
-            <w:rFonts w:ascii="Arial" w:hAnsi="Arial" w:cs="Arial"/>
-            <w:noProof/>
-            <w:webHidden/>
-          </w:rPr>
-          <w:t>9</w:t>
-        </w:r>
-        <w:r>
-          <w:rPr>
-            <w:rFonts w:ascii="Arial" w:hAnsi="Arial" w:cs="Arial"/>
+            <w:rFonts w:hint="eastAsia"/>
+            <w:noProof/>
+            <w:webHidden/>
+          </w:rPr>
+          <w:t>10</w:t>
+        </w:r>
+        <w:r>
+          <w:rPr>
             <w:noProof/>
             <w:webHidden/>
           </w:rPr>
@@ -1679,7 +1600,7 @@
           <w:tab w:val="right" w:leader="dot" w:pos="8630"/>
         </w:tabs>
         <w:rPr>
-          <w:rFonts w:ascii="Arial" w:eastAsiaTheme="minorEastAsia" w:hAnsi="Arial" w:cs="Arial"/>
+          <w:rFonts w:asciiTheme="minorHAnsi" w:eastAsiaTheme="minorEastAsia" w:hAnsiTheme="minorHAnsi" w:cstheme="minorBidi"/>
           <w:noProof/>
           <w:color w:val="auto"/>
           <w:sz w:val="22"/>
@@ -1687,11 +1608,10 @@
           <w:lang w:eastAsia="fr-CA" w:bidi="ar-SA"/>
         </w:rPr>
       </w:pPr>
-      <w:hyperlink w:anchor="_Toc478921648" w:history="1">
+      <w:hyperlink w:anchor="_Toc479362811" w:history="1">
         <w:r>
           <w:rPr>
             <w:rStyle w:val="Lienhypertexte"/>
-            <w:rFonts w:ascii="Arial" w:hAnsi="Arial" w:cs="Arial"/>
             <w:noProof/>
             <w:highlight w:val="yellow"/>
           </w:rPr>
@@ -1699,7 +1619,6 @@
         </w:r>
         <w:r>
           <w:rPr>
-            <w:rFonts w:ascii="Arial" w:hAnsi="Arial" w:cs="Arial"/>
             <w:noProof/>
             <w:webHidden/>
           </w:rPr>
@@ -1707,7 +1626,6 @@
         </w:r>
         <w:r>
           <w:rPr>
-            <w:rFonts w:ascii="Arial" w:hAnsi="Arial" w:cs="Arial"/>
             <w:noProof/>
             <w:webHidden/>
           </w:rPr>
@@ -1715,22 +1633,20 @@
         </w:r>
         <w:r>
           <w:rPr>
-            <w:rFonts w:ascii="Arial" w:hAnsi="Arial" w:cs="Arial"/>
-            <w:noProof/>
-            <w:webHidden/>
-          </w:rPr>
-          <w:instrText xml:space="preserve"> PAGEREF _Toc478921648 \h </w:instrText>
-        </w:r>
-        <w:r>
-          <w:rPr>
-            <w:rFonts w:ascii="Arial" w:hAnsi="Arial" w:cs="Arial"/>
-            <w:noProof/>
-            <w:webHidden/>
-          </w:rPr>
-        </w:r>
-        <w:r>
-          <w:rPr>
-            <w:rFonts w:ascii="Arial" w:hAnsi="Arial" w:cs="Arial"/>
+            <w:noProof/>
+            <w:webHidden/>
+          </w:rPr>
+          <w:instrText xml:space="preserve"> PAGEREF _Toc479362811 \h </w:instrText>
+        </w:r>
+        <w:r>
+          <w:rPr>
+            <w:noProof/>
+            <w:webHidden/>
+          </w:rPr>
+        </w:r>
+        <w:r>
+          <w:rPr>
+            <w:rFonts w:hint="eastAsia"/>
             <w:noProof/>
             <w:webHidden/>
           </w:rPr>
@@ -1738,15 +1654,14 @@
         </w:r>
         <w:r>
           <w:rPr>
-            <w:rFonts w:ascii="Arial" w:hAnsi="Arial" w:cs="Arial"/>
-            <w:noProof/>
-            <w:webHidden/>
-          </w:rPr>
-          <w:t>9</w:t>
-        </w:r>
-        <w:r>
-          <w:rPr>
-            <w:rFonts w:ascii="Arial" w:hAnsi="Arial" w:cs="Arial"/>
+            <w:rFonts w:hint="eastAsia"/>
+            <w:noProof/>
+            <w:webHidden/>
+          </w:rPr>
+          <w:t>10</w:t>
+        </w:r>
+        <w:r>
+          <w:rPr>
             <w:noProof/>
             <w:webHidden/>
           </w:rPr>
@@ -1761,7 +1676,7 @@
           <w:tab w:val="right" w:leader="dot" w:pos="8630"/>
         </w:tabs>
         <w:rPr>
-          <w:rFonts w:ascii="Arial" w:eastAsiaTheme="minorEastAsia" w:hAnsi="Arial" w:cs="Arial"/>
+          <w:rFonts w:asciiTheme="minorHAnsi" w:eastAsiaTheme="minorEastAsia" w:hAnsiTheme="minorHAnsi" w:cstheme="minorBidi"/>
           <w:noProof/>
           <w:color w:val="auto"/>
           <w:sz w:val="22"/>
@@ -1769,18 +1684,16 @@
           <w:lang w:eastAsia="fr-CA" w:bidi="ar-SA"/>
         </w:rPr>
       </w:pPr>
-      <w:hyperlink w:anchor="_Toc478921649" w:history="1">
+      <w:hyperlink w:anchor="_Toc479362812" w:history="1">
         <w:r>
           <w:rPr>
             <w:rStyle w:val="Lienhypertexte"/>
-            <w:rFonts w:ascii="Arial" w:hAnsi="Arial" w:cs="Arial"/>
             <w:noProof/>
           </w:rPr>
           <w:t>4. Hardware</w:t>
         </w:r>
         <w:r>
           <w:rPr>
-            <w:rFonts w:ascii="Arial" w:hAnsi="Arial" w:cs="Arial"/>
             <w:noProof/>
             <w:webHidden/>
           </w:rPr>
@@ -1788,7 +1701,6 @@
         </w:r>
         <w:r>
           <w:rPr>
-            <w:rFonts w:ascii="Arial" w:hAnsi="Arial" w:cs="Arial"/>
             <w:noProof/>
             <w:webHidden/>
           </w:rPr>
@@ -1796,22 +1708,20 @@
         </w:r>
         <w:r>
           <w:rPr>
-            <w:rFonts w:ascii="Arial" w:hAnsi="Arial" w:cs="Arial"/>
-            <w:noProof/>
-            <w:webHidden/>
-          </w:rPr>
-          <w:instrText xml:space="preserve"> PAGEREF _Toc478921649 \h </w:instrText>
-        </w:r>
-        <w:r>
-          <w:rPr>
-            <w:rFonts w:ascii="Arial" w:hAnsi="Arial" w:cs="Arial"/>
-            <w:noProof/>
-            <w:webHidden/>
-          </w:rPr>
-        </w:r>
-        <w:r>
-          <w:rPr>
-            <w:rFonts w:ascii="Arial" w:hAnsi="Arial" w:cs="Arial"/>
+            <w:noProof/>
+            <w:webHidden/>
+          </w:rPr>
+          <w:instrText xml:space="preserve"> PAGEREF _Toc479362812 \h </w:instrText>
+        </w:r>
+        <w:r>
+          <w:rPr>
+            <w:noProof/>
+            <w:webHidden/>
+          </w:rPr>
+        </w:r>
+        <w:r>
+          <w:rPr>
+            <w:rFonts w:hint="eastAsia"/>
             <w:noProof/>
             <w:webHidden/>
           </w:rPr>
@@ -1819,7 +1729,7 @@
         </w:r>
         <w:r>
           <w:rPr>
-            <w:rFonts w:ascii="Arial" w:hAnsi="Arial" w:cs="Arial"/>
+            <w:rFonts w:hint="eastAsia"/>
             <w:noProof/>
             <w:webHidden/>
           </w:rPr>
@@ -1827,7 +1737,6 @@
         </w:r>
         <w:r>
           <w:rPr>
-            <w:rFonts w:ascii="Arial" w:hAnsi="Arial" w:cs="Arial"/>
             <w:noProof/>
             <w:webHidden/>
           </w:rPr>
@@ -1842,7 +1751,7 @@
           <w:tab w:val="right" w:leader="dot" w:pos="8630"/>
         </w:tabs>
         <w:rPr>
-          <w:rFonts w:ascii="Arial" w:eastAsiaTheme="minorEastAsia" w:hAnsi="Arial" w:cs="Arial"/>
+          <w:rFonts w:asciiTheme="minorHAnsi" w:eastAsiaTheme="minorEastAsia" w:hAnsiTheme="minorHAnsi" w:cstheme="minorBidi"/>
           <w:noProof/>
           <w:color w:val="auto"/>
           <w:sz w:val="22"/>
@@ -1850,18 +1759,16 @@
           <w:lang w:eastAsia="fr-CA" w:bidi="ar-SA"/>
         </w:rPr>
       </w:pPr>
-      <w:hyperlink w:anchor="_Toc478921650" w:history="1">
+      <w:hyperlink w:anchor="_Toc479362813" w:history="1">
         <w:r>
           <w:rPr>
             <w:rStyle w:val="Lienhypertexte"/>
-            <w:rFonts w:ascii="Arial" w:hAnsi="Arial" w:cs="Arial"/>
-            <w:noProof/>
-          </w:rPr>
-          <w:t>4.1 Accessoire et HAT</w:t>
-        </w:r>
-        <w:r>
-          <w:rPr>
-            <w:rFonts w:ascii="Arial" w:hAnsi="Arial" w:cs="Arial"/>
+            <w:noProof/>
+          </w:rPr>
+          <w:t>4.1 Accessoires</w:t>
+        </w:r>
+        <w:r>
+          <w:rPr>
             <w:noProof/>
             <w:webHidden/>
           </w:rPr>
@@ -1869,7 +1776,6 @@
         </w:r>
         <w:r>
           <w:rPr>
-            <w:rFonts w:ascii="Arial" w:hAnsi="Arial" w:cs="Arial"/>
             <w:noProof/>
             <w:webHidden/>
           </w:rPr>
@@ -1877,22 +1783,20 @@
         </w:r>
         <w:r>
           <w:rPr>
-            <w:rFonts w:ascii="Arial" w:hAnsi="Arial" w:cs="Arial"/>
-            <w:noProof/>
-            <w:webHidden/>
-          </w:rPr>
-          <w:instrText xml:space="preserve"> PAGEREF _Toc478921650 \h </w:instrText>
-        </w:r>
-        <w:r>
-          <w:rPr>
-            <w:rFonts w:ascii="Arial" w:hAnsi="Arial" w:cs="Arial"/>
-            <w:noProof/>
-            <w:webHidden/>
-          </w:rPr>
-        </w:r>
-        <w:r>
-          <w:rPr>
-            <w:rFonts w:ascii="Arial" w:hAnsi="Arial" w:cs="Arial"/>
+            <w:noProof/>
+            <w:webHidden/>
+          </w:rPr>
+          <w:instrText xml:space="preserve"> PAGEREF _Toc479362813 \h </w:instrText>
+        </w:r>
+        <w:r>
+          <w:rPr>
+            <w:noProof/>
+            <w:webHidden/>
+          </w:rPr>
+        </w:r>
+        <w:r>
+          <w:rPr>
+            <w:rFonts w:hint="eastAsia"/>
             <w:noProof/>
             <w:webHidden/>
           </w:rPr>
@@ -1900,7 +1804,7 @@
         </w:r>
         <w:r>
           <w:rPr>
-            <w:rFonts w:ascii="Arial" w:hAnsi="Arial" w:cs="Arial"/>
+            <w:rFonts w:hint="eastAsia"/>
             <w:noProof/>
             <w:webHidden/>
           </w:rPr>
@@ -1908,7 +1812,6 @@
         </w:r>
         <w:r>
           <w:rPr>
-            <w:rFonts w:ascii="Arial" w:hAnsi="Arial" w:cs="Arial"/>
             <w:noProof/>
             <w:webHidden/>
           </w:rPr>
@@ -1918,12 +1821,12 @@
     </w:p>
     <w:p>
       <w:pPr>
-        <w:pStyle w:val="TM1"/>
+        <w:pStyle w:val="TM2"/>
         <w:tabs>
           <w:tab w:val="right" w:leader="dot" w:pos="8630"/>
         </w:tabs>
         <w:rPr>
-          <w:rFonts w:ascii="Arial" w:eastAsiaTheme="minorEastAsia" w:hAnsi="Arial" w:cs="Arial"/>
+          <w:rFonts w:asciiTheme="minorHAnsi" w:eastAsiaTheme="minorEastAsia" w:hAnsiTheme="minorHAnsi" w:cstheme="minorBidi"/>
           <w:noProof/>
           <w:color w:val="auto"/>
           <w:sz w:val="22"/>
@@ -1931,19 +1834,17 @@
           <w:lang w:eastAsia="fr-CA" w:bidi="ar-SA"/>
         </w:rPr>
       </w:pPr>
-      <w:hyperlink w:anchor="_Toc478921651" w:history="1">
+      <w:hyperlink w:anchor="_Toc479362814" w:history="1">
         <w:r>
           <w:rPr>
             <w:rStyle w:val="Lienhypertexte"/>
-            <w:rFonts w:ascii="Arial" w:hAnsi="Arial" w:cs="Arial"/>
-            <w:noProof/>
-            <w:shd w:val="clear" w:color="auto" w:fill="FFFFFF"/>
-          </w:rPr>
-          <w:t>5. Compétiteur</w:t>
-        </w:r>
-        <w:r>
-          <w:rPr>
-            <w:rFonts w:ascii="Arial" w:hAnsi="Arial" w:cs="Arial"/>
+            <w:noProof/>
+            <w:lang w:eastAsia="fr-CA"/>
+          </w:rPr>
+          <w:t>4.2 HAT</w:t>
+        </w:r>
+        <w:r>
+          <w:rPr>
             <w:noProof/>
             <w:webHidden/>
           </w:rPr>
@@ -1951,7 +1852,6 @@
         </w:r>
         <w:r>
           <w:rPr>
-            <w:rFonts w:ascii="Arial" w:hAnsi="Arial" w:cs="Arial"/>
             <w:noProof/>
             <w:webHidden/>
           </w:rPr>
@@ -1959,22 +1859,20 @@
         </w:r>
         <w:r>
           <w:rPr>
-            <w:rFonts w:ascii="Arial" w:hAnsi="Arial" w:cs="Arial"/>
-            <w:noProof/>
-            <w:webHidden/>
-          </w:rPr>
-          <w:instrText xml:space="preserve"> PAGEREF _Toc478921651 \h </w:instrText>
-        </w:r>
-        <w:r>
-          <w:rPr>
-            <w:rFonts w:ascii="Arial" w:hAnsi="Arial" w:cs="Arial"/>
-            <w:noProof/>
-            <w:webHidden/>
-          </w:rPr>
-        </w:r>
-        <w:r>
-          <w:rPr>
-            <w:rFonts w:ascii="Arial" w:hAnsi="Arial" w:cs="Arial"/>
+            <w:noProof/>
+            <w:webHidden/>
+          </w:rPr>
+          <w:instrText xml:space="preserve"> PAGEREF _Toc479362814 \h </w:instrText>
+        </w:r>
+        <w:r>
+          <w:rPr>
+            <w:noProof/>
+            <w:webHidden/>
+          </w:rPr>
+        </w:r>
+        <w:r>
+          <w:rPr>
+            <w:rFonts w:hint="eastAsia"/>
             <w:noProof/>
             <w:webHidden/>
           </w:rPr>
@@ -1982,15 +1880,14 @@
         </w:r>
         <w:r>
           <w:rPr>
-            <w:rFonts w:ascii="Arial" w:hAnsi="Arial" w:cs="Arial"/>
-            <w:noProof/>
-            <w:webHidden/>
-          </w:rPr>
-          <w:t>12</w:t>
-        </w:r>
-        <w:r>
-          <w:rPr>
-            <w:rFonts w:ascii="Arial" w:hAnsi="Arial" w:cs="Arial"/>
+            <w:rFonts w:hint="eastAsia"/>
+            <w:noProof/>
+            <w:webHidden/>
+          </w:rPr>
+          <w:t>11</w:t>
+        </w:r>
+        <w:r>
+          <w:rPr>
             <w:noProof/>
             <w:webHidden/>
           </w:rPr>
@@ -2000,12 +1897,12 @@
     </w:p>
     <w:p>
       <w:pPr>
-        <w:pStyle w:val="TM2"/>
+        <w:pStyle w:val="TM1"/>
         <w:tabs>
           <w:tab w:val="right" w:leader="dot" w:pos="8630"/>
         </w:tabs>
         <w:rPr>
-          <w:rFonts w:ascii="Arial" w:eastAsiaTheme="minorEastAsia" w:hAnsi="Arial" w:cs="Arial"/>
+          <w:rFonts w:asciiTheme="minorHAnsi" w:eastAsiaTheme="minorEastAsia" w:hAnsiTheme="minorHAnsi" w:cstheme="minorBidi"/>
           <w:noProof/>
           <w:color w:val="auto"/>
           <w:sz w:val="22"/>
@@ -2013,19 +1910,17 @@
           <w:lang w:eastAsia="fr-CA" w:bidi="ar-SA"/>
         </w:rPr>
       </w:pPr>
-      <w:hyperlink w:anchor="_Toc478921652" w:history="1">
+      <w:hyperlink w:anchor="_Toc479362815" w:history="1">
         <w:r>
           <w:rPr>
             <w:rStyle w:val="Lienhypertexte"/>
-            <w:rFonts w:ascii="Arial" w:hAnsi="Arial" w:cs="Arial"/>
             <w:noProof/>
             <w:shd w:val="clear" w:color="auto" w:fill="FFFFFF"/>
           </w:rPr>
-          <w:t>5.1 Raspberry Pi ou Banana Pi?</w:t>
-        </w:r>
-        <w:r>
-          <w:rPr>
-            <w:rFonts w:ascii="Arial" w:hAnsi="Arial" w:cs="Arial"/>
+          <w:t>5. Compétiteur</w:t>
+        </w:r>
+        <w:r>
+          <w:rPr>
             <w:noProof/>
             <w:webHidden/>
           </w:rPr>
@@ -2033,7 +1928,6 @@
         </w:r>
         <w:r>
           <w:rPr>
-            <w:rFonts w:ascii="Arial" w:hAnsi="Arial" w:cs="Arial"/>
             <w:noProof/>
             <w:webHidden/>
           </w:rPr>
@@ -2041,22 +1935,20 @@
         </w:r>
         <w:r>
           <w:rPr>
-            <w:rFonts w:ascii="Arial" w:hAnsi="Arial" w:cs="Arial"/>
-            <w:noProof/>
-            <w:webHidden/>
-          </w:rPr>
-          <w:instrText xml:space="preserve"> PAGEREF _Toc478921652 \h </w:instrText>
-        </w:r>
-        <w:r>
-          <w:rPr>
-            <w:rFonts w:ascii="Arial" w:hAnsi="Arial" w:cs="Arial"/>
-            <w:noProof/>
-            <w:webHidden/>
-          </w:rPr>
-        </w:r>
-        <w:r>
-          <w:rPr>
-            <w:rFonts w:ascii="Arial" w:hAnsi="Arial" w:cs="Arial"/>
+            <w:noProof/>
+            <w:webHidden/>
+          </w:rPr>
+          <w:instrText xml:space="preserve"> PAGEREF _Toc479362815 \h </w:instrText>
+        </w:r>
+        <w:r>
+          <w:rPr>
+            <w:noProof/>
+            <w:webHidden/>
+          </w:rPr>
+        </w:r>
+        <w:r>
+          <w:rPr>
+            <w:rFonts w:hint="eastAsia"/>
             <w:noProof/>
             <w:webHidden/>
           </w:rPr>
@@ -2064,7 +1956,7 @@
         </w:r>
         <w:r>
           <w:rPr>
-            <w:rFonts w:ascii="Arial" w:hAnsi="Arial" w:cs="Arial"/>
+            <w:rFonts w:hint="eastAsia"/>
             <w:noProof/>
             <w:webHidden/>
           </w:rPr>
@@ -2072,7 +1964,6 @@
         </w:r>
         <w:r>
           <w:rPr>
-            <w:rFonts w:ascii="Arial" w:hAnsi="Arial" w:cs="Arial"/>
             <w:noProof/>
             <w:webHidden/>
           </w:rPr>
@@ -2087,7 +1978,7 @@
           <w:tab w:val="right" w:leader="dot" w:pos="8630"/>
         </w:tabs>
         <w:rPr>
-          <w:rFonts w:ascii="Arial" w:eastAsiaTheme="minorEastAsia" w:hAnsi="Arial" w:cs="Arial"/>
+          <w:rFonts w:asciiTheme="minorHAnsi" w:eastAsiaTheme="minorEastAsia" w:hAnsiTheme="minorHAnsi" w:cstheme="minorBidi"/>
           <w:noProof/>
           <w:color w:val="auto"/>
           <w:sz w:val="22"/>
@@ -2095,19 +1986,17 @@
           <w:lang w:eastAsia="fr-CA" w:bidi="ar-SA"/>
         </w:rPr>
       </w:pPr>
-      <w:hyperlink w:anchor="_Toc478921653" w:history="1">
+      <w:hyperlink w:anchor="_Toc479362816" w:history="1">
         <w:r>
           <w:rPr>
             <w:rStyle w:val="Lienhypertexte"/>
-            <w:rFonts w:ascii="Arial" w:hAnsi="Arial" w:cs="Arial"/>
-            <w:noProof/>
-            <w:lang w:eastAsia="fr-CA"/>
-          </w:rPr>
-          <w:t>5.2 Arduino</w:t>
-        </w:r>
-        <w:r>
-          <w:rPr>
-            <w:rFonts w:ascii="Arial" w:hAnsi="Arial" w:cs="Arial"/>
+            <w:noProof/>
+            <w:shd w:val="clear" w:color="auto" w:fill="FFFFFF"/>
+          </w:rPr>
+          <w:t>5.1 Raspberry Pi ou Banana Pi?</w:t>
+        </w:r>
+        <w:r>
+          <w:rPr>
             <w:noProof/>
             <w:webHidden/>
           </w:rPr>
@@ -2115,7 +2004,6 @@
         </w:r>
         <w:r>
           <w:rPr>
-            <w:rFonts w:ascii="Arial" w:hAnsi="Arial" w:cs="Arial"/>
             <w:noProof/>
             <w:webHidden/>
           </w:rPr>
@@ -2123,22 +2011,20 @@
         </w:r>
         <w:r>
           <w:rPr>
-            <w:rFonts w:ascii="Arial" w:hAnsi="Arial" w:cs="Arial"/>
-            <w:noProof/>
-            <w:webHidden/>
-          </w:rPr>
-          <w:instrText xml:space="preserve"> PAGEREF _Toc478921653 \h </w:instrText>
-        </w:r>
-        <w:r>
-          <w:rPr>
-            <w:rFonts w:ascii="Arial" w:hAnsi="Arial" w:cs="Arial"/>
-            <w:noProof/>
-            <w:webHidden/>
-          </w:rPr>
-        </w:r>
-        <w:r>
-          <w:rPr>
-            <w:rFonts w:ascii="Arial" w:hAnsi="Arial" w:cs="Arial"/>
+            <w:noProof/>
+            <w:webHidden/>
+          </w:rPr>
+          <w:instrText xml:space="preserve"> PAGEREF _Toc479362816 \h </w:instrText>
+        </w:r>
+        <w:r>
+          <w:rPr>
+            <w:noProof/>
+            <w:webHidden/>
+          </w:rPr>
+        </w:r>
+        <w:r>
+          <w:rPr>
+            <w:rFonts w:hint="eastAsia"/>
             <w:noProof/>
             <w:webHidden/>
           </w:rPr>
@@ -2146,15 +2032,14 @@
         </w:r>
         <w:r>
           <w:rPr>
-            <w:rFonts w:ascii="Arial" w:hAnsi="Arial" w:cs="Arial"/>
-            <w:noProof/>
-            <w:webHidden/>
-          </w:rPr>
-          <w:t>13</w:t>
-        </w:r>
-        <w:r>
-          <w:rPr>
-            <w:rFonts w:ascii="Arial" w:hAnsi="Arial" w:cs="Arial"/>
+            <w:rFonts w:hint="eastAsia"/>
+            <w:noProof/>
+            <w:webHidden/>
+          </w:rPr>
+          <w:t>12</w:t>
+        </w:r>
+        <w:r>
+          <w:rPr>
             <w:noProof/>
             <w:webHidden/>
           </w:rPr>
@@ -2164,12 +2049,12 @@
     </w:p>
     <w:p>
       <w:pPr>
-        <w:pStyle w:val="TM1"/>
+        <w:pStyle w:val="TM2"/>
         <w:tabs>
           <w:tab w:val="right" w:leader="dot" w:pos="8630"/>
         </w:tabs>
         <w:rPr>
-          <w:rFonts w:ascii="Arial" w:eastAsiaTheme="minorEastAsia" w:hAnsi="Arial" w:cs="Arial"/>
+          <w:rFonts w:asciiTheme="minorHAnsi" w:eastAsiaTheme="minorEastAsia" w:hAnsiTheme="minorHAnsi" w:cstheme="minorBidi"/>
           <w:noProof/>
           <w:color w:val="auto"/>
           <w:sz w:val="22"/>
@@ -2177,20 +2062,17 @@
           <w:lang w:eastAsia="fr-CA" w:bidi="ar-SA"/>
         </w:rPr>
       </w:pPr>
-      <w:hyperlink w:anchor="_Toc478921654" w:history="1">
+      <w:hyperlink w:anchor="_Toc479362817" w:history="1">
         <w:r>
           <w:rPr>
             <w:rStyle w:val="Lienhypertexte"/>
-            <w:rFonts w:ascii="Arial" w:hAnsi="Arial" w:cs="Arial"/>
-            <w:noProof/>
-            <w:highlight w:val="yellow"/>
+            <w:noProof/>
             <w:lang w:eastAsia="fr-CA"/>
           </w:rPr>
-          <w:t>6. Autres</w:t>
-        </w:r>
-        <w:r>
-          <w:rPr>
-            <w:rFonts w:ascii="Arial" w:hAnsi="Arial" w:cs="Arial"/>
+          <w:t>5.2 Arduino</w:t>
+        </w:r>
+        <w:r>
+          <w:rPr>
             <w:noProof/>
             <w:webHidden/>
           </w:rPr>
@@ -2198,7 +2080,6 @@
         </w:r>
         <w:r>
           <w:rPr>
-            <w:rFonts w:ascii="Arial" w:hAnsi="Arial" w:cs="Arial"/>
             <w:noProof/>
             <w:webHidden/>
           </w:rPr>
@@ -2206,22 +2087,20 @@
         </w:r>
         <w:r>
           <w:rPr>
-            <w:rFonts w:ascii="Arial" w:hAnsi="Arial" w:cs="Arial"/>
-            <w:noProof/>
-            <w:webHidden/>
-          </w:rPr>
-          <w:instrText xml:space="preserve"> PAGEREF _Toc478921654 \h </w:instrText>
-        </w:r>
-        <w:r>
-          <w:rPr>
-            <w:rFonts w:ascii="Arial" w:hAnsi="Arial" w:cs="Arial"/>
-            <w:noProof/>
-            <w:webHidden/>
-          </w:rPr>
-        </w:r>
-        <w:r>
-          <w:rPr>
-            <w:rFonts w:ascii="Arial" w:hAnsi="Arial" w:cs="Arial"/>
+            <w:noProof/>
+            <w:webHidden/>
+          </w:rPr>
+          <w:instrText xml:space="preserve"> PAGEREF _Toc479362817 \h </w:instrText>
+        </w:r>
+        <w:r>
+          <w:rPr>
+            <w:noProof/>
+            <w:webHidden/>
+          </w:rPr>
+        </w:r>
+        <w:r>
+          <w:rPr>
+            <w:rFonts w:hint="eastAsia"/>
             <w:noProof/>
             <w:webHidden/>
           </w:rPr>
@@ -2229,15 +2108,14 @@
         </w:r>
         <w:r>
           <w:rPr>
-            <w:rFonts w:ascii="Arial" w:hAnsi="Arial" w:cs="Arial"/>
-            <w:noProof/>
-            <w:webHidden/>
-          </w:rPr>
-          <w:t>15</w:t>
-        </w:r>
-        <w:r>
-          <w:rPr>
-            <w:rFonts w:ascii="Arial" w:hAnsi="Arial" w:cs="Arial"/>
+            <w:rFonts w:hint="eastAsia"/>
+            <w:noProof/>
+            <w:webHidden/>
+          </w:rPr>
+          <w:t>13</w:t>
+        </w:r>
+        <w:r>
+          <w:rPr>
             <w:noProof/>
             <w:webHidden/>
           </w:rPr>
@@ -2247,12 +2125,12 @@
     </w:p>
     <w:p>
       <w:pPr>
-        <w:pStyle w:val="TM2"/>
+        <w:pStyle w:val="TM1"/>
         <w:tabs>
           <w:tab w:val="right" w:leader="dot" w:pos="8630"/>
         </w:tabs>
         <w:rPr>
-          <w:rFonts w:ascii="Arial" w:eastAsiaTheme="minorEastAsia" w:hAnsi="Arial" w:cs="Arial"/>
+          <w:rFonts w:asciiTheme="minorHAnsi" w:eastAsiaTheme="minorEastAsia" w:hAnsiTheme="minorHAnsi" w:cstheme="minorBidi"/>
           <w:noProof/>
           <w:color w:val="auto"/>
           <w:sz w:val="22"/>
@@ -2260,20 +2138,18 @@
           <w:lang w:eastAsia="fr-CA" w:bidi="ar-SA"/>
         </w:rPr>
       </w:pPr>
-      <w:hyperlink w:anchor="_Toc478921655" w:history="1">
+      <w:hyperlink w:anchor="_Toc479362818" w:history="1">
         <w:r>
           <w:rPr>
             <w:rStyle w:val="Lienhypertexte"/>
-            <w:rFonts w:ascii="Arial" w:hAnsi="Arial" w:cs="Arial"/>
             <w:noProof/>
             <w:highlight w:val="yellow"/>
             <w:lang w:eastAsia="fr-CA"/>
           </w:rPr>
-          <w:t>6.1 Autres…</w:t>
-        </w:r>
-        <w:r>
-          <w:rPr>
-            <w:rFonts w:ascii="Arial" w:hAnsi="Arial" w:cs="Arial"/>
+          <w:t>6. Autres</w:t>
+        </w:r>
+        <w:r>
+          <w:rPr>
             <w:noProof/>
             <w:webHidden/>
           </w:rPr>
@@ -2281,7 +2157,6 @@
         </w:r>
         <w:r>
           <w:rPr>
-            <w:rFonts w:ascii="Arial" w:hAnsi="Arial" w:cs="Arial"/>
             <w:noProof/>
             <w:webHidden/>
           </w:rPr>
@@ -2289,22 +2164,20 @@
         </w:r>
         <w:r>
           <w:rPr>
-            <w:rFonts w:ascii="Arial" w:hAnsi="Arial" w:cs="Arial"/>
-            <w:noProof/>
-            <w:webHidden/>
-          </w:rPr>
-          <w:instrText xml:space="preserve"> PAGEREF _Toc478921655 \h </w:instrText>
-        </w:r>
-        <w:r>
-          <w:rPr>
-            <w:rFonts w:ascii="Arial" w:hAnsi="Arial" w:cs="Arial"/>
-            <w:noProof/>
-            <w:webHidden/>
-          </w:rPr>
-        </w:r>
-        <w:r>
-          <w:rPr>
-            <w:rFonts w:ascii="Arial" w:hAnsi="Arial" w:cs="Arial"/>
+            <w:noProof/>
+            <w:webHidden/>
+          </w:rPr>
+          <w:instrText xml:space="preserve"> PAGEREF _Toc479362818 \h </w:instrText>
+        </w:r>
+        <w:r>
+          <w:rPr>
+            <w:noProof/>
+            <w:webHidden/>
+          </w:rPr>
+        </w:r>
+        <w:r>
+          <w:rPr>
+            <w:rFonts w:hint="eastAsia"/>
             <w:noProof/>
             <w:webHidden/>
           </w:rPr>
@@ -2312,7 +2185,7 @@
         </w:r>
         <w:r>
           <w:rPr>
-            <w:rFonts w:ascii="Arial" w:hAnsi="Arial" w:cs="Arial"/>
+            <w:rFonts w:hint="eastAsia"/>
             <w:noProof/>
             <w:webHidden/>
           </w:rPr>
@@ -2320,7 +2193,6 @@
         </w:r>
         <w:r>
           <w:rPr>
-            <w:rFonts w:ascii="Arial" w:hAnsi="Arial" w:cs="Arial"/>
             <w:noProof/>
             <w:webHidden/>
           </w:rPr>
@@ -2330,12 +2202,12 @@
     </w:p>
     <w:p>
       <w:pPr>
-        <w:pStyle w:val="TM1"/>
+        <w:pStyle w:val="TM2"/>
         <w:tabs>
           <w:tab w:val="right" w:leader="dot" w:pos="8630"/>
         </w:tabs>
         <w:rPr>
-          <w:rFonts w:ascii="Arial" w:eastAsiaTheme="minorEastAsia" w:hAnsi="Arial" w:cs="Arial"/>
+          <w:rFonts w:asciiTheme="minorHAnsi" w:eastAsiaTheme="minorEastAsia" w:hAnsiTheme="minorHAnsi" w:cstheme="minorBidi"/>
           <w:noProof/>
           <w:color w:val="auto"/>
           <w:sz w:val="22"/>
@@ -2343,20 +2215,18 @@
           <w:lang w:eastAsia="fr-CA" w:bidi="ar-SA"/>
         </w:rPr>
       </w:pPr>
-      <w:hyperlink w:anchor="_Toc478921656" w:history="1">
+      <w:hyperlink w:anchor="_Toc479362819" w:history="1">
         <w:r>
           <w:rPr>
             <w:rStyle w:val="Lienhypertexte"/>
-            <w:rFonts w:ascii="Arial" w:hAnsi="Arial" w:cs="Arial"/>
             <w:noProof/>
             <w:highlight w:val="yellow"/>
             <w:lang w:eastAsia="fr-CA"/>
           </w:rPr>
-          <w:t>(Résumer des articles)</w:t>
-        </w:r>
-        <w:r>
-          <w:rPr>
-            <w:rFonts w:ascii="Arial" w:hAnsi="Arial" w:cs="Arial"/>
+          <w:t>6.1 Autres…</w:t>
+        </w:r>
+        <w:r>
+          <w:rPr>
             <w:noProof/>
             <w:webHidden/>
           </w:rPr>
@@ -2364,7 +2234,6 @@
         </w:r>
         <w:r>
           <w:rPr>
-            <w:rFonts w:ascii="Arial" w:hAnsi="Arial" w:cs="Arial"/>
             <w:noProof/>
             <w:webHidden/>
           </w:rPr>
@@ -2372,22 +2241,20 @@
         </w:r>
         <w:r>
           <w:rPr>
-            <w:rFonts w:ascii="Arial" w:hAnsi="Arial" w:cs="Arial"/>
-            <w:noProof/>
-            <w:webHidden/>
-          </w:rPr>
-          <w:instrText xml:space="preserve"> PAGEREF _Toc478921656 \h </w:instrText>
-        </w:r>
-        <w:r>
-          <w:rPr>
-            <w:rFonts w:ascii="Arial" w:hAnsi="Arial" w:cs="Arial"/>
-            <w:noProof/>
-            <w:webHidden/>
-          </w:rPr>
-        </w:r>
-        <w:r>
-          <w:rPr>
-            <w:rFonts w:ascii="Arial" w:hAnsi="Arial" w:cs="Arial"/>
+            <w:noProof/>
+            <w:webHidden/>
+          </w:rPr>
+          <w:instrText xml:space="preserve"> PAGEREF _Toc479362819 \h </w:instrText>
+        </w:r>
+        <w:r>
+          <w:rPr>
+            <w:noProof/>
+            <w:webHidden/>
+          </w:rPr>
+        </w:r>
+        <w:r>
+          <w:rPr>
+            <w:rFonts w:hint="eastAsia"/>
             <w:noProof/>
             <w:webHidden/>
           </w:rPr>
@@ -2395,15 +2262,14 @@
         </w:r>
         <w:r>
           <w:rPr>
-            <w:rFonts w:ascii="Arial" w:hAnsi="Arial" w:cs="Arial"/>
-            <w:noProof/>
-            <w:webHidden/>
-          </w:rPr>
-          <w:t>16</w:t>
-        </w:r>
-        <w:r>
-          <w:rPr>
-            <w:rFonts w:ascii="Arial" w:hAnsi="Arial" w:cs="Arial"/>
+            <w:rFonts w:hint="eastAsia"/>
+            <w:noProof/>
+            <w:webHidden/>
+          </w:rPr>
+          <w:t>15</w:t>
+        </w:r>
+        <w:r>
+          <w:rPr>
             <w:noProof/>
             <w:webHidden/>
           </w:rPr>
@@ -2418,7 +2284,7 @@
           <w:tab w:val="right" w:leader="dot" w:pos="8630"/>
         </w:tabs>
         <w:rPr>
-          <w:rFonts w:ascii="Arial" w:eastAsiaTheme="minorEastAsia" w:hAnsi="Arial" w:cs="Arial"/>
+          <w:rFonts w:asciiTheme="minorHAnsi" w:eastAsiaTheme="minorEastAsia" w:hAnsiTheme="minorHAnsi" w:cstheme="minorBidi"/>
           <w:noProof/>
           <w:color w:val="auto"/>
           <w:sz w:val="22"/>
@@ -2426,19 +2292,94 @@
           <w:lang w:eastAsia="fr-CA" w:bidi="ar-SA"/>
         </w:rPr>
       </w:pPr>
-      <w:hyperlink w:anchor="_Toc478921657" w:history="1">
+      <w:hyperlink w:anchor="_Toc479362820" w:history="1">
         <w:r>
           <w:rPr>
             <w:rStyle w:val="Lienhypertexte"/>
-            <w:rFonts w:ascii="Arial" w:hAnsi="Arial" w:cs="Arial"/>
-            <w:noProof/>
+            <w:noProof/>
+            <w:highlight w:val="yellow"/>
             <w:lang w:eastAsia="fr-CA"/>
           </w:rPr>
+          <w:t>(Résumer des articles)</w:t>
+        </w:r>
+        <w:r>
+          <w:rPr>
+            <w:noProof/>
+            <w:webHidden/>
+          </w:rPr>
+          <w:tab/>
+        </w:r>
+        <w:r>
+          <w:rPr>
+            <w:noProof/>
+            <w:webHidden/>
+          </w:rPr>
+          <w:fldChar w:fldCharType="begin"/>
+        </w:r>
+        <w:r>
+          <w:rPr>
+            <w:noProof/>
+            <w:webHidden/>
+          </w:rPr>
+          <w:instrText xml:space="preserve"> PAGEREF _Toc479362820 \h </w:instrText>
+        </w:r>
+        <w:r>
+          <w:rPr>
+            <w:noProof/>
+            <w:webHidden/>
+          </w:rPr>
+        </w:r>
+        <w:r>
+          <w:rPr>
+            <w:rFonts w:hint="eastAsia"/>
+            <w:noProof/>
+            <w:webHidden/>
+          </w:rPr>
+          <w:fldChar w:fldCharType="separate"/>
+        </w:r>
+        <w:r>
+          <w:rPr>
+            <w:rFonts w:hint="eastAsia"/>
+            <w:noProof/>
+            <w:webHidden/>
+          </w:rPr>
+          <w:t>16</w:t>
+        </w:r>
+        <w:r>
+          <w:rPr>
+            <w:noProof/>
+            <w:webHidden/>
+          </w:rPr>
+          <w:fldChar w:fldCharType="end"/>
+        </w:r>
+      </w:hyperlink>
+    </w:p>
+    <w:p>
+      <w:pPr>
+        <w:pStyle w:val="TM1"/>
+        <w:tabs>
+          <w:tab w:val="right" w:leader="dot" w:pos="8630"/>
+        </w:tabs>
+        <w:rPr>
+          <w:rFonts w:asciiTheme="minorHAnsi" w:eastAsiaTheme="minorEastAsia" w:hAnsiTheme="minorHAnsi" w:cstheme="minorBidi"/>
+          <w:noProof/>
+          <w:color w:val="auto"/>
+          <w:sz w:val="22"/>
+          <w:szCs w:val="22"/>
+          <w:lang w:eastAsia="fr-CA" w:bidi="ar-SA"/>
+        </w:rPr>
+      </w:pPr>
+      <w:hyperlink w:anchor="_Toc479362821" w:history="1">
+        <w:r>
+          <w:rPr>
+            <w:rStyle w:val="Lienhypertexte"/>
+            <w:noProof/>
+            <w:lang w:eastAsia="fr-CA"/>
+          </w:rPr>
           <w:t>Bibliographie</w:t>
         </w:r>
         <w:r>
           <w:rPr>
-            <w:rFonts w:ascii="Arial" w:hAnsi="Arial" w:cs="Arial"/>
             <w:noProof/>
             <w:webHidden/>
           </w:rPr>
@@ -2446,7 +2387,6 @@
         </w:r>
         <w:r>
           <w:rPr>
-            <w:rFonts w:ascii="Arial" w:hAnsi="Arial" w:cs="Arial"/>
             <w:noProof/>
             <w:webHidden/>
           </w:rPr>
@@ -2454,22 +2394,20 @@
         </w:r>
         <w:r>
           <w:rPr>
-            <w:rFonts w:ascii="Arial" w:hAnsi="Arial" w:cs="Arial"/>
-            <w:noProof/>
-            <w:webHidden/>
-          </w:rPr>
-          <w:instrText xml:space="preserve"> PAGEREF _Toc478921657 \h </w:instrText>
-        </w:r>
-        <w:r>
-          <w:rPr>
-            <w:rFonts w:ascii="Arial" w:hAnsi="Arial" w:cs="Arial"/>
-            <w:noProof/>
-            <w:webHidden/>
-          </w:rPr>
-        </w:r>
-        <w:r>
-          <w:rPr>
-            <w:rFonts w:ascii="Arial" w:hAnsi="Arial" w:cs="Arial"/>
+            <w:noProof/>
+            <w:webHidden/>
+          </w:rPr>
+          <w:instrText xml:space="preserve"> PAGEREF _Toc479362821 \h </w:instrText>
+        </w:r>
+        <w:r>
+          <w:rPr>
+            <w:noProof/>
+            <w:webHidden/>
+          </w:rPr>
+        </w:r>
+        <w:r>
+          <w:rPr>
+            <w:rFonts w:hint="eastAsia"/>
             <w:noProof/>
             <w:webHidden/>
           </w:rPr>
@@ -2477,7 +2415,7 @@
         </w:r>
         <w:r>
           <w:rPr>
-            <w:rFonts w:ascii="Arial" w:hAnsi="Arial" w:cs="Arial"/>
+            <w:rFonts w:hint="eastAsia"/>
             <w:noProof/>
             <w:webHidden/>
           </w:rPr>
@@ -2485,7 +2423,6 @@
         </w:r>
         <w:r>
           <w:rPr>
-            <w:rFonts w:ascii="Arial" w:hAnsi="Arial" w:cs="Arial"/>
             <w:noProof/>
             <w:webHidden/>
           </w:rPr>
@@ -2526,7 +2463,7 @@
       <w:pPr>
         <w:pStyle w:val="TitreDoc"/>
       </w:pPr>
-      <w:bookmarkStart w:id="0" w:name="_Toc478921635"/>
+      <w:bookmarkStart w:id="0" w:name="_Toc479362798"/>
       <w:r>
         <w:lastRenderedPageBreak/>
         <w:t>Introduction</w:t>
@@ -2656,7 +2593,7 @@
       <w:pPr>
         <w:pStyle w:val="TitreDoc"/>
       </w:pPr>
-      <w:bookmarkStart w:id="1" w:name="_Toc478921636"/>
+      <w:bookmarkStart w:id="1" w:name="_Toc479362799"/>
       <w:r>
         <w:lastRenderedPageBreak/>
         <w:t>1. Historique et utilité</w:t>
@@ -2689,7 +2626,7 @@
       <w:pPr>
         <w:pStyle w:val="Sous-TitreDoc"/>
       </w:pPr>
-      <w:bookmarkStart w:id="2" w:name="_Toc478921637"/>
+      <w:bookmarkStart w:id="2" w:name="_Toc479362800"/>
       <w:r>
         <w:t xml:space="preserve">1.1 Création du </w:t>
       </w:r>
@@ -2853,7 +2790,7 @@
       <w:pPr>
         <w:pStyle w:val="Sous-TitreDoc"/>
       </w:pPr>
-      <w:bookmarkStart w:id="3" w:name="_Toc478921638"/>
+      <w:bookmarkStart w:id="3" w:name="_Toc479362801"/>
       <w:r>
         <w:t>1.2 Exemple de projet</w:t>
       </w:r>
@@ -2965,7 +2902,7 @@
       <w:pPr>
         <w:pStyle w:val="TitreDoc"/>
       </w:pPr>
-      <w:bookmarkStart w:id="4" w:name="_Toc478921639"/>
+      <w:bookmarkStart w:id="4" w:name="_Toc479362802"/>
       <w:r>
         <w:lastRenderedPageBreak/>
         <w:t>2. Communauté</w:t>
@@ -2996,7 +2933,7 @@
       <w:pPr>
         <w:pStyle w:val="Sous-TitreDoc"/>
       </w:pPr>
-      <w:bookmarkStart w:id="5" w:name="_Toc478921640"/>
+      <w:bookmarkStart w:id="5" w:name="_Toc479362803"/>
       <w:r>
         <w:t>2.1 Importance de la communauté</w:t>
       </w:r>
@@ -3079,7 +3016,7 @@
       <w:pPr>
         <w:pStyle w:val="Sous-TitreDoc"/>
       </w:pPr>
-      <w:bookmarkStart w:id="6" w:name="_Toc478921641"/>
+      <w:bookmarkStart w:id="6" w:name="_Toc479362804"/>
       <w:r>
         <w:t>2.2 Moteur de recherche</w:t>
       </w:r>
@@ -3177,7 +3114,7 @@
       <w:pPr>
         <w:pStyle w:val="Sous-TitreDoc"/>
       </w:pPr>
-      <w:bookmarkStart w:id="7" w:name="_Toc478921642"/>
+      <w:bookmarkStart w:id="7" w:name="_Toc479362805"/>
       <w:r>
         <w:t>2.3 Médias Sociaux</w:t>
       </w:r>
@@ -3406,7 +3343,7 @@
       <w:pPr>
         <w:pStyle w:val="Sous-TitreDoc"/>
       </w:pPr>
-      <w:bookmarkStart w:id="9" w:name="_Toc478921643"/>
+      <w:bookmarkStart w:id="9" w:name="_Toc479362806"/>
       <w:r>
         <w:t>2.4 Ventes</w:t>
       </w:r>
@@ -3520,7 +3457,7 @@
       <w:pPr>
         <w:pStyle w:val="Sous-TitreDoc"/>
       </w:pPr>
-      <w:bookmarkStart w:id="10" w:name="_Toc478921644"/>
+      <w:bookmarkStart w:id="10" w:name="_Toc479362807"/>
       <w:r>
         <w:t>2.5 Résumé</w:t>
       </w:r>
@@ -3598,7 +3535,7 @@
       <w:pPr>
         <w:pStyle w:val="TitreDoc"/>
       </w:pPr>
-      <w:bookmarkStart w:id="11" w:name="_Toc478921645"/>
+      <w:bookmarkStart w:id="11" w:name="_Toc479362808"/>
       <w:r>
         <w:lastRenderedPageBreak/>
         <w:t>3. Software</w:t>
@@ -3628,18 +3565,463 @@
     <w:p>
       <w:pPr>
         <w:pStyle w:val="Sous-TitreDoc"/>
+      </w:pPr>
+      <w:bookmarkStart w:id="12" w:name="_Toc479362809"/>
+      <w:r>
+        <w:t>1.1</w:t>
+      </w:r>
+      <w:r>
+        <w:t xml:space="preserve"> </w:t>
+      </w:r>
+      <w:r>
+        <w:t>Syst</w:t>
+      </w:r>
+      <w:r>
+        <w:t>è</w:t>
+      </w:r>
+      <w:r>
+        <w:t>m</w:t>
+      </w:r>
+      <w:r>
+        <w:t>e</w:t>
+      </w:r>
+      <w:r>
+        <w:t xml:space="preserve"> d'exploitation</w:t>
+      </w:r>
+      <w:bookmarkEnd w:id="12"/>
+    </w:p>
+    <w:p>
+      <w:pPr>
+        <w:pStyle w:val="Standard"/>
+        <w:spacing w:line="480" w:lineRule="auto"/>
+        <w:jc w:val="both"/>
+        <w:rPr>
+          <w:rFonts w:ascii="Arial" w:hAnsi="Arial" w:cs="Arial"/>
+          <w:b/>
+          <w:bCs/>
+        </w:rPr>
+      </w:pPr>
+      <w:r>
+        <w:rPr>
+          <w:rFonts w:ascii="Arial" w:hAnsi="Arial" w:cs="Arial"/>
+          <w:b/>
+          <w:bCs/>
+        </w:rPr>
+        <w:tab/>
+      </w:r>
+      <w:r>
+        <w:rPr>
+          <w:rFonts w:ascii="Arial" w:hAnsi="Arial" w:cs="Arial"/>
+        </w:rPr>
+        <w:t xml:space="preserve">Le </w:t>
+      </w:r>
+      <w:proofErr w:type="spellStart"/>
+      <w:r>
+        <w:rPr>
+          <w:rFonts w:ascii="Arial" w:hAnsi="Arial" w:cs="Arial"/>
+        </w:rPr>
+        <w:t>Raspberry</w:t>
+      </w:r>
+      <w:proofErr w:type="spellEnd"/>
+      <w:r>
+        <w:rPr>
+          <w:rFonts w:ascii="Arial" w:hAnsi="Arial" w:cs="Arial"/>
+        </w:rPr>
+        <w:t xml:space="preserve"> Pi est compatible avec plusieurs </w:t>
+      </w:r>
+      <w:r>
+        <w:rPr>
+          <w:rFonts w:ascii="Arial" w:hAnsi="Arial" w:cs="Arial"/>
+        </w:rPr>
+        <w:t>systèmes</w:t>
+      </w:r>
+      <w:r>
+        <w:rPr>
+          <w:rFonts w:ascii="Arial" w:hAnsi="Arial" w:cs="Arial"/>
+        </w:rPr>
+        <w:t xml:space="preserve"> </w:t>
+      </w:r>
+      <w:r>
+        <w:rPr>
+          <w:rFonts w:ascii="Arial" w:hAnsi="Arial" w:cs="Arial"/>
+        </w:rPr>
+        <w:t>d’exploitation</w:t>
+      </w:r>
+      <w:r>
+        <w:rPr>
+          <w:rFonts w:ascii="Arial" w:hAnsi="Arial" w:cs="Arial"/>
+        </w:rPr>
+        <w:t xml:space="preserve">: </w:t>
+      </w:r>
+      <w:proofErr w:type="spellStart"/>
+      <w:r>
+        <w:rPr>
+          <w:rFonts w:ascii="Arial" w:hAnsi="Arial" w:cs="Arial"/>
+        </w:rPr>
+        <w:t>Fedora</w:t>
+      </w:r>
+      <w:proofErr w:type="spellEnd"/>
+      <w:r>
+        <w:rPr>
+          <w:rFonts w:ascii="Arial" w:hAnsi="Arial" w:cs="Arial"/>
+        </w:rPr>
+        <w:t xml:space="preserve">, Ubuntu, RISC OS, </w:t>
+      </w:r>
+      <w:proofErr w:type="spellStart"/>
+      <w:r>
+        <w:rPr>
+          <w:rFonts w:ascii="Arial" w:hAnsi="Arial" w:cs="Arial"/>
+        </w:rPr>
+        <w:t>Devian</w:t>
+      </w:r>
+      <w:proofErr w:type="spellEnd"/>
+      <w:r>
+        <w:rPr>
+          <w:rFonts w:ascii="Arial" w:hAnsi="Arial" w:cs="Arial"/>
+        </w:rPr>
+        <w:t xml:space="preserve">, Windows 10 </w:t>
+      </w:r>
+      <w:proofErr w:type="spellStart"/>
+      <w:r>
+        <w:rPr>
+          <w:rFonts w:ascii="Arial" w:hAnsi="Arial" w:cs="Arial"/>
+        </w:rPr>
+        <w:t>Iot</w:t>
+      </w:r>
+      <w:proofErr w:type="spellEnd"/>
+      <w:r>
+        <w:rPr>
+          <w:rFonts w:ascii="Arial" w:hAnsi="Arial" w:cs="Arial"/>
+        </w:rPr>
+        <w:t xml:space="preserve"> </w:t>
+      </w:r>
+      <w:proofErr w:type="spellStart"/>
+      <w:r>
+        <w:rPr>
+          <w:rFonts w:ascii="Arial" w:hAnsi="Arial" w:cs="Arial"/>
+        </w:rPr>
+        <w:t>Core</w:t>
+      </w:r>
+      <w:proofErr w:type="spellEnd"/>
+      <w:r>
+        <w:rPr>
+          <w:rFonts w:ascii="Arial" w:hAnsi="Arial" w:cs="Arial"/>
+        </w:rPr>
+        <w:t xml:space="preserve"> et plusieurs autres. Le </w:t>
+      </w:r>
+      <w:r>
+        <w:rPr>
+          <w:rFonts w:ascii="Arial" w:hAnsi="Arial" w:cs="Arial"/>
+        </w:rPr>
+        <w:t>principal</w:t>
+      </w:r>
+      <w:r>
+        <w:rPr>
+          <w:rFonts w:ascii="Arial" w:hAnsi="Arial" w:cs="Arial"/>
+        </w:rPr>
+        <w:t xml:space="preserve"> système d'exploitation est </w:t>
+      </w:r>
+      <w:proofErr w:type="spellStart"/>
+      <w:r>
+        <w:rPr>
+          <w:rFonts w:ascii="Arial" w:hAnsi="Arial" w:cs="Arial"/>
+        </w:rPr>
+        <w:t>Raspbian</w:t>
+      </w:r>
+      <w:proofErr w:type="spellEnd"/>
+      <w:r>
+        <w:rPr>
+          <w:rFonts w:ascii="Arial" w:hAnsi="Arial" w:cs="Arial"/>
+        </w:rPr>
+        <w:t xml:space="preserve">, il s'agit d'un system d'exploitation Linux basé sur Debian. </w:t>
+      </w:r>
+      <w:proofErr w:type="spellStart"/>
+      <w:r>
+        <w:rPr>
+          <w:rFonts w:ascii="Arial" w:hAnsi="Arial" w:cs="Arial"/>
+        </w:rPr>
+        <w:t>Raspbian</w:t>
+      </w:r>
+      <w:proofErr w:type="spellEnd"/>
+      <w:r>
+        <w:rPr>
+          <w:rFonts w:ascii="Arial" w:hAnsi="Arial" w:cs="Arial"/>
+        </w:rPr>
+        <w:t xml:space="preserve"> a été développé par la fondation </w:t>
+      </w:r>
+      <w:proofErr w:type="spellStart"/>
+      <w:r>
+        <w:rPr>
+          <w:rFonts w:ascii="Arial" w:hAnsi="Arial" w:cs="Arial"/>
+        </w:rPr>
+        <w:t>Raspberry</w:t>
+      </w:r>
+      <w:proofErr w:type="spellEnd"/>
+      <w:r>
+        <w:rPr>
+          <w:rFonts w:ascii="Arial" w:hAnsi="Arial" w:cs="Arial"/>
+        </w:rPr>
+        <w:t xml:space="preserve"> Pi pour </w:t>
+      </w:r>
+      <w:proofErr w:type="spellStart"/>
+      <w:r>
+        <w:rPr>
+          <w:rFonts w:ascii="Arial" w:hAnsi="Arial" w:cs="Arial"/>
+        </w:rPr>
+        <w:t>tiré</w:t>
+      </w:r>
+      <w:proofErr w:type="spellEnd"/>
+      <w:r>
+        <w:rPr>
+          <w:rFonts w:ascii="Arial" w:hAnsi="Arial" w:cs="Arial"/>
+        </w:rPr>
+        <w:t xml:space="preserve"> le plus de puissance possible du CPU ARM. Comme beaucoup d'autres éléments qui ont attrait au </w:t>
+      </w:r>
+      <w:proofErr w:type="spellStart"/>
+      <w:r>
+        <w:rPr>
+          <w:rFonts w:ascii="Arial" w:hAnsi="Arial" w:cs="Arial"/>
+        </w:rPr>
+        <w:t>Raspberry</w:t>
+      </w:r>
+      <w:proofErr w:type="spellEnd"/>
+      <w:r>
+        <w:rPr>
+          <w:rFonts w:ascii="Arial" w:hAnsi="Arial" w:cs="Arial"/>
+        </w:rPr>
+        <w:t xml:space="preserve"> Pi, celui-ci est gratuit et « Open Source ». Un autre système d'exploitation très </w:t>
+      </w:r>
+      <w:r>
+        <w:rPr>
+          <w:rFonts w:ascii="Arial" w:hAnsi="Arial" w:cs="Arial"/>
+        </w:rPr>
+        <w:t>important</w:t>
+      </w:r>
+      <w:r>
+        <w:rPr>
+          <w:rFonts w:ascii="Arial" w:hAnsi="Arial" w:cs="Arial"/>
+        </w:rPr>
+        <w:t xml:space="preserve"> à nommer est  Windows 10 </w:t>
+      </w:r>
+      <w:proofErr w:type="spellStart"/>
+      <w:r>
+        <w:rPr>
+          <w:rFonts w:ascii="Arial" w:hAnsi="Arial" w:cs="Arial"/>
+        </w:rPr>
+        <w:t>Iot</w:t>
+      </w:r>
+      <w:proofErr w:type="spellEnd"/>
+      <w:r>
+        <w:rPr>
+          <w:rFonts w:ascii="Arial" w:hAnsi="Arial" w:cs="Arial"/>
+        </w:rPr>
+        <w:t xml:space="preserve"> </w:t>
+      </w:r>
+      <w:proofErr w:type="spellStart"/>
+      <w:r>
+        <w:rPr>
+          <w:rFonts w:ascii="Arial" w:hAnsi="Arial" w:cs="Arial"/>
+        </w:rPr>
+        <w:t>Core</w:t>
+      </w:r>
+      <w:proofErr w:type="spellEnd"/>
+      <w:r>
+        <w:rPr>
+          <w:rFonts w:ascii="Arial" w:hAnsi="Arial" w:cs="Arial"/>
+        </w:rPr>
+        <w:t xml:space="preserve">. Cette version de Windows a été </w:t>
+      </w:r>
+      <w:r>
+        <w:rPr>
+          <w:rFonts w:ascii="Arial" w:hAnsi="Arial" w:cs="Arial"/>
+        </w:rPr>
+        <w:t>optimisée</w:t>
+      </w:r>
+      <w:r>
+        <w:rPr>
+          <w:rFonts w:ascii="Arial" w:hAnsi="Arial" w:cs="Arial"/>
+        </w:rPr>
+        <w:t xml:space="preserve"> pour fonctionner sur de petits appareils. Dans le développement de cet OS, Windows met ses efforts pour su</w:t>
+      </w:r>
+      <w:r>
+        <w:rPr>
+          <w:rFonts w:ascii="Arial" w:hAnsi="Arial" w:cs="Arial"/>
+        </w:rPr>
+        <w:t xml:space="preserve">pporter </w:t>
+      </w:r>
+      <w:proofErr w:type="spellStart"/>
+      <w:r>
+        <w:rPr>
+          <w:rFonts w:ascii="Arial" w:hAnsi="Arial" w:cs="Arial"/>
+        </w:rPr>
+        <w:t>quatres</w:t>
+      </w:r>
+      <w:proofErr w:type="spellEnd"/>
+      <w:r>
+        <w:rPr>
+          <w:rFonts w:ascii="Arial" w:hAnsi="Arial" w:cs="Arial"/>
+        </w:rPr>
+        <w:t xml:space="preserve"> cartes (</w:t>
+      </w:r>
+      <w:proofErr w:type="spellStart"/>
+      <w:r>
+        <w:rPr>
+          <w:rFonts w:ascii="Arial" w:hAnsi="Arial" w:cs="Arial"/>
+        </w:rPr>
+        <w:t>boards</w:t>
+      </w:r>
+      <w:proofErr w:type="spellEnd"/>
+      <w:r>
+        <w:rPr>
+          <w:rFonts w:ascii="Arial" w:hAnsi="Arial" w:cs="Arial"/>
+        </w:rPr>
+        <w:t>)</w:t>
+      </w:r>
+      <w:r>
+        <w:rPr>
+          <w:rFonts w:ascii="Arial" w:hAnsi="Arial" w:cs="Arial"/>
+        </w:rPr>
+        <w:t xml:space="preserve">. Le </w:t>
+      </w:r>
+      <w:proofErr w:type="spellStart"/>
+      <w:r>
+        <w:rPr>
+          <w:rFonts w:ascii="Arial" w:hAnsi="Arial" w:cs="Arial"/>
+        </w:rPr>
+        <w:t>Raspberry</w:t>
+      </w:r>
+      <w:proofErr w:type="spellEnd"/>
+      <w:r>
+        <w:rPr>
+          <w:rFonts w:ascii="Arial" w:hAnsi="Arial" w:cs="Arial"/>
+        </w:rPr>
+        <w:t xml:space="preserve"> Pi 2 et 3, le </w:t>
+      </w:r>
+      <w:proofErr w:type="spellStart"/>
+      <w:r>
+        <w:rPr>
+          <w:rFonts w:ascii="Arial" w:hAnsi="Arial" w:cs="Arial"/>
+        </w:rPr>
+        <w:t>MinnowBoard</w:t>
+      </w:r>
+      <w:proofErr w:type="spellEnd"/>
+      <w:r>
+        <w:rPr>
+          <w:rFonts w:ascii="Arial" w:hAnsi="Arial" w:cs="Arial"/>
+        </w:rPr>
+        <w:t xml:space="preserve"> Max et le </w:t>
+      </w:r>
+      <w:proofErr w:type="spellStart"/>
+      <w:r>
+        <w:rPr>
+          <w:rFonts w:ascii="Arial" w:hAnsi="Arial" w:cs="Arial"/>
+        </w:rPr>
+        <w:t>DragonBoard</w:t>
+      </w:r>
+      <w:proofErr w:type="spellEnd"/>
+      <w:r>
+        <w:rPr>
+          <w:rFonts w:ascii="Arial" w:hAnsi="Arial" w:cs="Arial"/>
+        </w:rPr>
+        <w:t xml:space="preserve"> 410c. Le </w:t>
+      </w:r>
+      <w:proofErr w:type="spellStart"/>
+      <w:r>
+        <w:rPr>
+          <w:rFonts w:ascii="Arial" w:hAnsi="Arial" w:cs="Arial"/>
+        </w:rPr>
+        <w:t>DragonBoard</w:t>
+      </w:r>
+      <w:proofErr w:type="spellEnd"/>
+      <w:r>
+        <w:rPr>
+          <w:rFonts w:ascii="Arial" w:hAnsi="Arial" w:cs="Arial"/>
+        </w:rPr>
+        <w:t xml:space="preserve"> 410c et le </w:t>
+      </w:r>
+      <w:proofErr w:type="spellStart"/>
+      <w:r>
+        <w:rPr>
+          <w:rFonts w:ascii="Arial" w:hAnsi="Arial" w:cs="Arial"/>
+        </w:rPr>
+        <w:t>MinnowBoard</w:t>
+      </w:r>
+      <w:proofErr w:type="spellEnd"/>
+      <w:r>
+        <w:rPr>
+          <w:rFonts w:ascii="Arial" w:hAnsi="Arial" w:cs="Arial"/>
+        </w:rPr>
+        <w:t xml:space="preserve"> Max coutent 75$ pur l'un et plus de 140$ pour l'autre. Le nano-ordinateurs le meilleur marché sur lequel se concentre Windows est donc le </w:t>
+      </w:r>
+      <w:proofErr w:type="spellStart"/>
+      <w:r>
+        <w:rPr>
+          <w:rFonts w:ascii="Arial" w:hAnsi="Arial" w:cs="Arial"/>
+        </w:rPr>
+        <w:t>Raspberry</w:t>
+      </w:r>
+      <w:proofErr w:type="spellEnd"/>
+      <w:r>
+        <w:rPr>
+          <w:rFonts w:ascii="Arial" w:hAnsi="Arial" w:cs="Arial"/>
+        </w:rPr>
+        <w:t xml:space="preserve"> Pi. Le fait qu'une multinationale comme Windows mette ainsi des efforts sur le </w:t>
+      </w:r>
+      <w:proofErr w:type="spellStart"/>
+      <w:r>
+        <w:rPr>
+          <w:rFonts w:ascii="Arial" w:hAnsi="Arial" w:cs="Arial"/>
+        </w:rPr>
+        <w:t>Raspberry</w:t>
+      </w:r>
+      <w:proofErr w:type="spellEnd"/>
+      <w:r>
+        <w:rPr>
+          <w:rFonts w:ascii="Arial" w:hAnsi="Arial" w:cs="Arial"/>
+        </w:rPr>
+        <w:t xml:space="preserve"> Pi montre que </w:t>
+      </w:r>
+      <w:r>
+        <w:rPr>
+          <w:rFonts w:ascii="Arial" w:hAnsi="Arial" w:cs="Arial"/>
+        </w:rPr>
+        <w:t>c'est un produit dans lequel elle croi</w:t>
+      </w:r>
+      <w:r>
+        <w:rPr>
+          <w:rFonts w:ascii="Arial" w:hAnsi="Arial" w:cs="Arial"/>
+        </w:rPr>
+        <w:t>t.</w:t>
+      </w:r>
+    </w:p>
+    <w:p>
+      <w:pPr>
+        <w:pStyle w:val="Sous-TitreDoc"/>
+      </w:pPr>
+    </w:p>
+    <w:p>
+      <w:pPr>
+        <w:pStyle w:val="Sous-TitreDoc"/>
         <w:rPr>
           <w:highlight w:val="yellow"/>
         </w:rPr>
       </w:pPr>
-      <w:bookmarkStart w:id="12" w:name="_Toc478921646"/>
-      <w:r>
+    </w:p>
+    <w:p>
+      <w:pPr>
+        <w:pStyle w:val="Sous-TitreDoc"/>
         <w:rPr>
           <w:highlight w:val="yellow"/>
         </w:rPr>
-        <w:t>1.1 …</w:t>
-      </w:r>
-      <w:bookmarkEnd w:id="12"/>
+      </w:pPr>
+      <w:bookmarkStart w:id="13" w:name="_Toc479362810"/>
+      <w:r>
+        <w:rPr>
+          <w:highlight w:val="yellow"/>
+        </w:rPr>
+        <w:t>1.2 …</w:t>
+      </w:r>
+      <w:bookmarkEnd w:id="13"/>
     </w:p>
     <w:p>
       <w:pPr>
@@ -3648,221 +4030,324 @@
           <w:highlight w:val="yellow"/>
         </w:rPr>
       </w:pPr>
-      <w:bookmarkStart w:id="13" w:name="_Toc478921647"/>
+      <w:bookmarkStart w:id="14" w:name="_Toc479362811"/>
       <w:r>
         <w:rPr>
           <w:highlight w:val="yellow"/>
         </w:rPr>
-        <w:t>1.2 …</w:t>
-      </w:r>
-      <w:bookmarkEnd w:id="13"/>
+        <w:t>1.3 …</w:t>
+      </w:r>
+      <w:bookmarkEnd w:id="14"/>
+    </w:p>
+    <w:p>
+      <w:pPr>
+        <w:spacing w:after="160" w:line="480" w:lineRule="auto"/>
+        <w:rPr>
+          <w:rFonts w:ascii="Arial" w:hAnsi="Arial" w:cs="Arial"/>
+          <w:highlight w:val="yellow"/>
+        </w:rPr>
+      </w:pPr>
+    </w:p>
+    <w:p>
+      <w:pPr>
+        <w:pStyle w:val="TitreDoc"/>
+      </w:pPr>
+      <w:bookmarkStart w:id="15" w:name="_Toc479362812"/>
+      <w:r>
+        <w:t>4. Hardware</w:t>
+      </w:r>
+      <w:bookmarkEnd w:id="15"/>
+    </w:p>
+    <w:p>
+      <w:pPr>
+        <w:pStyle w:val="TitreDoc"/>
+      </w:pPr>
+    </w:p>
+    <w:p>
+      <w:pPr>
+        <w:pStyle w:val="TitreDoc"/>
+      </w:pPr>
     </w:p>
     <w:p>
       <w:pPr>
         <w:pStyle w:val="Sous-TitreDoc"/>
-        <w:rPr>
-          <w:highlight w:val="yellow"/>
-        </w:rPr>
-      </w:pPr>
-      <w:bookmarkStart w:id="14" w:name="_Toc478921648"/>
-      <w:r>
-        <w:rPr>
-          <w:highlight w:val="yellow"/>
-        </w:rPr>
-        <w:t>1.3 …</w:t>
-      </w:r>
-      <w:bookmarkEnd w:id="14"/>
-    </w:p>
-    <w:p>
-      <w:pPr>
-        <w:spacing w:after="160" w:line="480" w:lineRule="auto"/>
-        <w:rPr>
-          <w:rFonts w:ascii="Arial" w:hAnsi="Arial" w:cs="Arial"/>
-          <w:highlight w:val="yellow"/>
-        </w:rPr>
-      </w:pPr>
-      <w:r>
-        <w:rPr>
-          <w:rFonts w:ascii="Arial" w:hAnsi="Arial" w:cs="Arial"/>
-          <w:highlight w:val="yellow"/>
-        </w:rPr>
-        <w:br w:type="page"/>
-      </w:r>
-    </w:p>
-    <w:p>
-      <w:pPr>
-        <w:pStyle w:val="TitreDoc"/>
-      </w:pPr>
-      <w:bookmarkStart w:id="15" w:name="_Toc478921649"/>
-      <w:r>
-        <w:lastRenderedPageBreak/>
-        <w:t>4. Hardware</w:t>
-      </w:r>
-      <w:bookmarkEnd w:id="15"/>
-    </w:p>
-    <w:p>
-      <w:pPr>
-        <w:pStyle w:val="TitreDoc"/>
-      </w:pPr>
-    </w:p>
-    <w:p>
-      <w:pPr>
-        <w:pStyle w:val="TitreDoc"/>
+      </w:pPr>
+      <w:bookmarkStart w:id="16" w:name="_Toc479362813"/>
+      <w:r>
+        <w:t>4.1 Accessoire</w:t>
+      </w:r>
+      <w:r>
+        <w:t>s</w:t>
+      </w:r>
+      <w:bookmarkEnd w:id="16"/>
+    </w:p>
+    <w:p>
+      <w:pPr>
+        <w:pStyle w:val="Corpsdetexte"/>
+        <w:spacing w:line="480" w:lineRule="auto"/>
+        <w:rPr>
+          <w:rFonts w:ascii="Arial" w:hAnsi="Arial" w:cs="Arial"/>
+          <w:b/>
+        </w:rPr>
+      </w:pPr>
+    </w:p>
+    <w:p>
+      <w:pPr>
+        <w:spacing w:line="480" w:lineRule="auto"/>
+        <w:jc w:val="both"/>
+        <w:rPr>
+          <w:rFonts w:ascii="Arial" w:eastAsia="Times New Roman" w:hAnsi="Arial" w:cs="Arial"/>
+          <w:color w:val="222222"/>
+          <w:lang w:eastAsia="fr-CA"/>
+        </w:rPr>
+      </w:pPr>
+      <w:r>
+        <w:rPr>
+          <w:rFonts w:ascii="Arial" w:eastAsia="Times New Roman" w:hAnsi="Arial" w:cs="Arial"/>
+          <w:color w:val="222222"/>
+          <w:lang w:eastAsia="fr-CA"/>
+        </w:rPr>
+        <w:tab/>
+        <w:t xml:space="preserve">Une des raisons qui fait que le </w:t>
+      </w:r>
+      <w:proofErr w:type="spellStart"/>
+      <w:r>
+        <w:rPr>
+          <w:rFonts w:ascii="Arial" w:eastAsia="Times New Roman" w:hAnsi="Arial" w:cs="Arial"/>
+          <w:color w:val="222222"/>
+          <w:lang w:eastAsia="fr-CA"/>
+        </w:rPr>
+        <w:t>Raspberry</w:t>
+      </w:r>
+      <w:proofErr w:type="spellEnd"/>
+      <w:r>
+        <w:rPr>
+          <w:rFonts w:ascii="Arial" w:eastAsia="Times New Roman" w:hAnsi="Arial" w:cs="Arial"/>
+          <w:color w:val="222222"/>
+          <w:lang w:eastAsia="fr-CA"/>
+        </w:rPr>
+        <w:t xml:space="preserve"> Pi est très intéressant est les multiples accessoires qui peuvent être achetés séparément qui transforment ce petit objet en vraie merveille technologique. Par exemple, une caméra, un écran tactile, un clavier, une souris et autres.</w:t>
+      </w:r>
+      <w:r>
+        <w:rPr>
+          <w:rStyle w:val="Appeldenotedefin"/>
+          <w:rFonts w:ascii="Arial" w:eastAsia="Times New Roman" w:hAnsi="Arial" w:cs="Arial"/>
+          <w:color w:val="222222"/>
+          <w:lang w:eastAsia="fr-CA"/>
+        </w:rPr>
+        <w:endnoteReference w:id="3"/>
+      </w:r>
+      <w:r>
+        <w:rPr>
+          <w:rFonts w:ascii="Arial" w:eastAsia="Times New Roman" w:hAnsi="Arial" w:cs="Arial"/>
+          <w:color w:val="222222"/>
+          <w:lang w:eastAsia="fr-CA"/>
+        </w:rPr>
+        <w:t xml:space="preserve"> </w:t>
+      </w:r>
+      <w:r>
+        <w:rPr>
+          <w:rFonts w:ascii="Arial" w:eastAsia="Times New Roman" w:hAnsi="Arial" w:cs="Arial"/>
+          <w:color w:val="222222"/>
+          <w:lang w:eastAsia="fr-CA"/>
+        </w:rPr>
+        <w:t>Ses</w:t>
+      </w:r>
+      <w:r>
+        <w:rPr>
+          <w:rFonts w:ascii="Arial" w:eastAsia="Times New Roman" w:hAnsi="Arial" w:cs="Arial"/>
+          <w:color w:val="222222"/>
+          <w:lang w:eastAsia="fr-CA"/>
+        </w:rPr>
+        <w:t xml:space="preserve"> outils le </w:t>
+      </w:r>
+      <w:r>
+        <w:rPr>
+          <w:rFonts w:ascii="Arial" w:eastAsia="Times New Roman" w:hAnsi="Arial" w:cs="Arial"/>
+          <w:color w:val="222222"/>
+          <w:lang w:eastAsia="fr-CA"/>
+        </w:rPr>
+        <w:t>rendent</w:t>
+      </w:r>
+      <w:r>
+        <w:rPr>
+          <w:rFonts w:ascii="Arial" w:eastAsia="Times New Roman" w:hAnsi="Arial" w:cs="Arial"/>
+          <w:color w:val="222222"/>
+          <w:lang w:eastAsia="fr-CA"/>
+        </w:rPr>
+        <w:t xml:space="preserve"> très facile d’util</w:t>
+      </w:r>
+      <w:r>
+        <w:rPr>
+          <w:rFonts w:ascii="Arial" w:eastAsia="Times New Roman" w:hAnsi="Arial" w:cs="Arial"/>
+          <w:color w:val="222222"/>
+          <w:lang w:eastAsia="fr-CA"/>
+        </w:rPr>
+        <w:t xml:space="preserve">isation tout en lui </w:t>
+      </w:r>
+      <w:r>
+        <w:rPr>
+          <w:rFonts w:ascii="Arial" w:eastAsia="Times New Roman" w:hAnsi="Arial" w:cs="Arial"/>
+          <w:color w:val="222222"/>
+          <w:lang w:eastAsia="fr-CA"/>
+        </w:rPr>
+        <w:t xml:space="preserve">ajoutant des fonctionnalités </w:t>
+      </w:r>
+      <w:r>
+        <w:rPr>
+          <w:rFonts w:ascii="Arial" w:eastAsia="Times New Roman" w:hAnsi="Arial" w:cs="Arial"/>
+          <w:color w:val="222222"/>
+          <w:lang w:eastAsia="fr-CA"/>
+        </w:rPr>
+        <w:t>simplistes</w:t>
+      </w:r>
+      <w:r>
+        <w:rPr>
+          <w:rFonts w:ascii="Arial" w:eastAsia="Times New Roman" w:hAnsi="Arial" w:cs="Arial"/>
+          <w:color w:val="222222"/>
+          <w:lang w:eastAsia="fr-CA"/>
+        </w:rPr>
+        <w:t>.</w:t>
+      </w:r>
+    </w:p>
+    <w:p>
+      <w:pPr>
+        <w:spacing w:line="480" w:lineRule="auto"/>
+        <w:jc w:val="both"/>
+        <w:rPr>
+          <w:rFonts w:ascii="Arial" w:eastAsia="Times New Roman" w:hAnsi="Arial" w:cs="Arial"/>
+          <w:color w:val="222222"/>
+          <w:lang w:eastAsia="fr-CA"/>
+        </w:rPr>
       </w:pPr>
     </w:p>
     <w:p>
       <w:pPr>
         <w:pStyle w:val="Sous-TitreDoc"/>
-      </w:pPr>
-      <w:bookmarkStart w:id="16" w:name="_Toc478921650"/>
-      <w:r>
-        <w:t>4.1 Accessoire et HAT</w:t>
-      </w:r>
-      <w:bookmarkEnd w:id="16"/>
-    </w:p>
-    <w:p>
-      <w:pPr>
-        <w:pStyle w:val="Corpsdetexte"/>
-        <w:spacing w:line="480" w:lineRule="auto"/>
-        <w:rPr>
-          <w:rFonts w:ascii="Arial" w:hAnsi="Arial" w:cs="Arial"/>
-          <w:b/>
-        </w:rPr>
-      </w:pPr>
+        <w:rPr>
+          <w:lang w:eastAsia="fr-CA"/>
+        </w:rPr>
+      </w:pPr>
+      <w:bookmarkStart w:id="17" w:name="_Toc479362814"/>
+      <w:r>
+        <w:rPr>
+          <w:lang w:eastAsia="fr-CA"/>
+        </w:rPr>
+        <w:t>4.2 HAT</w:t>
+      </w:r>
+      <w:bookmarkEnd w:id="17"/>
     </w:p>
     <w:p>
       <w:pPr>
         <w:spacing w:line="480" w:lineRule="auto"/>
         <w:jc w:val="both"/>
+        <w:rPr>
+          <w:rFonts w:ascii="Arial" w:eastAsia="Times New Roman" w:hAnsi="Arial" w:cs="Arial"/>
+          <w:color w:val="222222"/>
+          <w:lang w:eastAsia="fr-CA"/>
+        </w:rPr>
+      </w:pPr>
+    </w:p>
+    <w:p>
+      <w:pPr>
+        <w:spacing w:line="480" w:lineRule="auto"/>
+        <w:jc w:val="both"/>
+        <w:rPr>
+          <w:rFonts w:ascii="Arial" w:eastAsia="Times New Roman" w:hAnsi="Arial" w:cs="Arial"/>
+          <w:color w:val="222222"/>
+          <w:lang w:eastAsia="fr-CA"/>
+        </w:rPr>
+      </w:pPr>
+      <w:r>
+        <w:rPr>
+          <w:rFonts w:ascii="Arial" w:eastAsia="Times New Roman" w:hAnsi="Arial" w:cs="Arial"/>
+          <w:color w:val="222222"/>
+          <w:lang w:eastAsia="fr-CA"/>
+        </w:rPr>
+        <w:tab/>
+        <w:t>Pour les gens voulant aller plus loin que de simples accessoires, il existe un outil ultime, le « HAT ». Cet acronyme</w:t>
+      </w:r>
+      <w:r>
+        <w:rPr>
+          <w:rFonts w:ascii="Arial" w:eastAsia="Times New Roman" w:hAnsi="Arial" w:cs="Arial"/>
+          <w:color w:val="222222"/>
+          <w:lang w:eastAsia="fr-CA"/>
+        </w:rPr>
+        <w:t xml:space="preserve"> veut simplement dire, un accessoire qui s’attache sur le dessus (</w:t>
+      </w:r>
+      <w:r>
         <w:rPr>
           <w:rFonts w:ascii="Arial" w:hAnsi="Arial" w:cs="Arial"/>
           <w:color w:val="2C2C2C"/>
           <w:shd w:val="clear" w:color="auto" w:fill="FFFFFF"/>
         </w:rPr>
-      </w:pPr>
-      <w:r>
-        <w:rPr>
-          <w:rFonts w:ascii="Arial" w:eastAsia="Times New Roman" w:hAnsi="Arial" w:cs="Arial"/>
-          <w:color w:val="222222"/>
-          <w:lang w:eastAsia="fr-CA"/>
-        </w:rPr>
-        <w:tab/>
-        <w:t xml:space="preserve">Une des raisons qui fait que le </w:t>
-      </w:r>
-      <w:proofErr w:type="spellStart"/>
-      <w:r>
-        <w:rPr>
-          <w:rFonts w:ascii="Arial" w:eastAsia="Times New Roman" w:hAnsi="Arial" w:cs="Arial"/>
-          <w:color w:val="222222"/>
-          <w:lang w:eastAsia="fr-CA"/>
-        </w:rPr>
-        <w:t>Raspberry</w:t>
-      </w:r>
-      <w:proofErr w:type="spellEnd"/>
-      <w:r>
-        <w:rPr>
-          <w:rFonts w:ascii="Arial" w:eastAsia="Times New Roman" w:hAnsi="Arial" w:cs="Arial"/>
-          <w:color w:val="222222"/>
-          <w:lang w:eastAsia="fr-CA"/>
-        </w:rPr>
-        <w:t xml:space="preserve"> Pi est très intéressant est les multiples accessoires qui peuvent être achetés séparément qui transforment ce petit objet en vraie merveille technologique. Par exemple, une caméra, un écran tactile, un clavier, une souris et autres.</w:t>
-      </w:r>
-      <w:r>
-        <w:rPr>
-          <w:rStyle w:val="Appeldenotedefin"/>
-          <w:rFonts w:ascii="Arial" w:eastAsia="Times New Roman" w:hAnsi="Arial" w:cs="Arial"/>
-          <w:color w:val="222222"/>
-          <w:lang w:eastAsia="fr-CA"/>
-        </w:rPr>
-        <w:endnoteReference w:id="3"/>
-      </w:r>
-      <w:r>
-        <w:rPr>
-          <w:rFonts w:ascii="Arial" w:eastAsia="Times New Roman" w:hAnsi="Arial" w:cs="Arial"/>
-          <w:color w:val="222222"/>
-          <w:lang w:eastAsia="fr-CA"/>
-        </w:rPr>
-        <w:t xml:space="preserve"> Le côté très pratique des accessoires sur le </w:t>
-      </w:r>
-      <w:proofErr w:type="spellStart"/>
-      <w:r>
-        <w:rPr>
-          <w:rFonts w:ascii="Arial" w:eastAsia="Times New Roman" w:hAnsi="Arial" w:cs="Arial"/>
-          <w:color w:val="222222"/>
-          <w:lang w:eastAsia="fr-CA"/>
-        </w:rPr>
-        <w:t>Raspberry</w:t>
-      </w:r>
-      <w:proofErr w:type="spellEnd"/>
-      <w:r>
-        <w:rPr>
-          <w:rFonts w:ascii="Arial" w:eastAsia="Times New Roman" w:hAnsi="Arial" w:cs="Arial"/>
-          <w:color w:val="222222"/>
-          <w:lang w:eastAsia="fr-CA"/>
-        </w:rPr>
-        <w:t xml:space="preserve"> Pi est certainement les « HAT » qui veut simplement dire, un accessoire qui s’attache sur le dessus (</w:t>
-      </w:r>
+        <w:t xml:space="preserve">Hardware </w:t>
+      </w:r>
+      <w:proofErr w:type="spellStart"/>
       <w:r>
         <w:rPr>
           <w:rFonts w:ascii="Arial" w:hAnsi="Arial" w:cs="Arial"/>
           <w:color w:val="2C2C2C"/>
           <w:shd w:val="clear" w:color="auto" w:fill="FFFFFF"/>
         </w:rPr>
-        <w:t xml:space="preserve">Hardware </w:t>
-      </w:r>
-      <w:proofErr w:type="spellStart"/>
+        <w:t>attached</w:t>
+      </w:r>
+      <w:proofErr w:type="spellEnd"/>
       <w:r>
         <w:rPr>
           <w:rFonts w:ascii="Arial" w:hAnsi="Arial" w:cs="Arial"/>
           <w:color w:val="2C2C2C"/>
           <w:shd w:val="clear" w:color="auto" w:fill="FFFFFF"/>
         </w:rPr>
-        <w:t>attached</w:t>
-      </w:r>
-      <w:proofErr w:type="spellEnd"/>
-      <w:r>
+        <w:t xml:space="preserve"> on top), qui permet de rajouter à notre nano-ordinateur de départ, des fonctionnalités supplémentaires sans effort, comme des capteurs. Un seul « HAT » peut servir à savoir le niveau d’humidité, la température et autres, ce qui les rend très utiles.</w:t>
+      </w:r>
+    </w:p>
+    <w:p>
+      <w:pPr>
+        <w:spacing w:after="160" w:line="480" w:lineRule="auto"/>
         <w:rPr>
           <w:rFonts w:ascii="Arial" w:hAnsi="Arial" w:cs="Arial"/>
           <w:color w:val="2C2C2C"/>
           <w:shd w:val="clear" w:color="auto" w:fill="FFFFFF"/>
         </w:rPr>
-        <w:t xml:space="preserve"> on top), qui permet de rajouter à notre nano-ordinateur de départ, des fonctionnalités supplémentaires sans effort, comme des capteurs. Un seul « HAT » peut servir à savoir le niveau d’humidité, la température et autres, ce qui les rend très utiles.</w:t>
-      </w:r>
-    </w:p>
-    <w:p>
-      <w:pPr>
-        <w:spacing w:after="160" w:line="480" w:lineRule="auto"/>
+      </w:pPr>
+      <w:r>
         <w:rPr>
           <w:rFonts w:ascii="Arial" w:hAnsi="Arial" w:cs="Arial"/>
           <w:color w:val="2C2C2C"/>
           <w:shd w:val="clear" w:color="auto" w:fill="FFFFFF"/>
         </w:rPr>
-      </w:pPr>
-      <w:r>
-        <w:rPr>
-          <w:rFonts w:ascii="Arial" w:hAnsi="Arial" w:cs="Arial"/>
+        <w:br w:type="page"/>
+      </w:r>
+    </w:p>
+    <w:p>
+      <w:pPr>
+        <w:pStyle w:val="TitreDoc"/>
+        <w:rPr>
+          <w:shd w:val="clear" w:color="auto" w:fill="FFFFFF"/>
+        </w:rPr>
+      </w:pPr>
+      <w:bookmarkStart w:id="18" w:name="_Toc479362815"/>
+      <w:r>
+        <w:rPr>
+          <w:shd w:val="clear" w:color="auto" w:fill="FFFFFF"/>
+        </w:rPr>
+        <w:lastRenderedPageBreak/>
+        <w:t>5. Compétiteur</w:t>
+      </w:r>
+      <w:bookmarkEnd w:id="18"/>
+    </w:p>
+    <w:p>
+      <w:pPr>
+        <w:spacing w:line="480" w:lineRule="auto"/>
+        <w:jc w:val="center"/>
+        <w:rPr>
+          <w:rFonts w:ascii="Arial" w:hAnsi="Arial" w:cs="Arial"/>
+          <w:b/>
           <w:color w:val="2C2C2C"/>
           <w:shd w:val="clear" w:color="auto" w:fill="FFFFFF"/>
         </w:rPr>
-        <w:br w:type="page"/>
-      </w:r>
-    </w:p>
-    <w:p>
-      <w:pPr>
-        <w:pStyle w:val="TitreDoc"/>
-        <w:rPr>
-          <w:shd w:val="clear" w:color="auto" w:fill="FFFFFF"/>
-        </w:rPr>
-      </w:pPr>
-      <w:bookmarkStart w:id="17" w:name="_Toc478921651"/>
-      <w:r>
-        <w:rPr>
-          <w:shd w:val="clear" w:color="auto" w:fill="FFFFFF"/>
-        </w:rPr>
-        <w:lastRenderedPageBreak/>
-        <w:t>5. Compétiteur</w:t>
-      </w:r>
-      <w:bookmarkEnd w:id="17"/>
+      </w:pPr>
     </w:p>
     <w:p>
       <w:pPr>
@@ -3878,45 +4363,33 @@
     </w:p>
     <w:p>
       <w:pPr>
-        <w:spacing w:line="480" w:lineRule="auto"/>
-        <w:jc w:val="center"/>
-        <w:rPr>
-          <w:rFonts w:ascii="Arial" w:hAnsi="Arial" w:cs="Arial"/>
-          <w:b/>
-          <w:color w:val="2C2C2C"/>
+        <w:pStyle w:val="Sous-TitreDoc"/>
+        <w:rPr>
           <w:shd w:val="clear" w:color="auto" w:fill="FFFFFF"/>
         </w:rPr>
       </w:pPr>
-    </w:p>
-    <w:p>
-      <w:pPr>
-        <w:pStyle w:val="Sous-TitreDoc"/>
+      <w:bookmarkStart w:id="19" w:name="_Toc479362816"/>
+      <w:r>
         <w:rPr>
           <w:shd w:val="clear" w:color="auto" w:fill="FFFFFF"/>
         </w:rPr>
-      </w:pPr>
-      <w:bookmarkStart w:id="18" w:name="_Toc478921652"/>
+        <w:t xml:space="preserve">5.1 </w:t>
+      </w:r>
+      <w:proofErr w:type="spellStart"/>
       <w:r>
         <w:rPr>
           <w:shd w:val="clear" w:color="auto" w:fill="FFFFFF"/>
         </w:rPr>
-        <w:t xml:space="preserve">5.1 </w:t>
-      </w:r>
-      <w:proofErr w:type="spellStart"/>
+        <w:t>Raspberry</w:t>
+      </w:r>
+      <w:proofErr w:type="spellEnd"/>
       <w:r>
         <w:rPr>
           <w:shd w:val="clear" w:color="auto" w:fill="FFFFFF"/>
         </w:rPr>
-        <w:t>Raspberry</w:t>
-      </w:r>
-      <w:proofErr w:type="spellEnd"/>
-      <w:r>
-        <w:rPr>
-          <w:shd w:val="clear" w:color="auto" w:fill="FFFFFF"/>
-        </w:rPr>
         <w:t xml:space="preserve"> Pi ou Banana Pi?</w:t>
       </w:r>
-      <w:bookmarkEnd w:id="18"/>
+      <w:bookmarkEnd w:id="19"/>
     </w:p>
     <w:p>
       <w:pPr>
@@ -5081,7 +5554,7 @@
           <w:lang w:eastAsia="fr-CA"/>
         </w:rPr>
       </w:pPr>
-      <w:bookmarkStart w:id="19" w:name="_Toc478921653"/>
+      <w:bookmarkStart w:id="20" w:name="_Toc479362817"/>
       <w:r>
         <w:rPr>
           <w:lang w:eastAsia="fr-CA"/>
@@ -5095,7 +5568,7 @@
         </w:rPr>
         <w:t>Arduino</w:t>
       </w:r>
-      <w:bookmarkEnd w:id="19"/>
+      <w:bookmarkEnd w:id="20"/>
       <w:proofErr w:type="spellEnd"/>
     </w:p>
     <w:p>
@@ -5287,7 +5760,7 @@
           <w:lang w:eastAsia="fr-CA"/>
         </w:rPr>
       </w:pPr>
-      <w:bookmarkStart w:id="20" w:name="_Toc478921654"/>
+      <w:bookmarkStart w:id="21" w:name="_Toc479362818"/>
       <w:r>
         <w:rPr>
           <w:highlight w:val="yellow"/>
@@ -5296,7 +5769,7 @@
         <w:lastRenderedPageBreak/>
         <w:t>6. Autres</w:t>
       </w:r>
-      <w:bookmarkEnd w:id="20"/>
+      <w:bookmarkEnd w:id="21"/>
     </w:p>
     <w:p>
       <w:pPr>
@@ -5328,7 +5801,7 @@
           <w:lang w:eastAsia="fr-CA"/>
         </w:rPr>
       </w:pPr>
-      <w:bookmarkStart w:id="21" w:name="_Toc478921655"/>
+      <w:bookmarkStart w:id="22" w:name="_Toc479362819"/>
       <w:r>
         <w:rPr>
           <w:highlight w:val="yellow"/>
@@ -5336,7 +5809,7 @@
         </w:rPr>
         <w:t>6.1 Autres…</w:t>
       </w:r>
-      <w:bookmarkEnd w:id="21"/>
+      <w:bookmarkEnd w:id="22"/>
     </w:p>
     <w:p>
       <w:pPr>
@@ -5367,7 +5840,7 @@
           <w:lang w:eastAsia="fr-CA"/>
         </w:rPr>
       </w:pPr>
-      <w:bookmarkStart w:id="22" w:name="_Toc478921656"/>
+      <w:bookmarkStart w:id="23" w:name="_Toc479362820"/>
       <w:r>
         <w:rPr>
           <w:highlight w:val="yellow"/>
@@ -5376,238 +5849,7 @@
         <w:lastRenderedPageBreak/>
         <w:t>(Résumer des articles)</w:t>
       </w:r>
-      <w:bookmarkEnd w:id="22"/>
-    </w:p>
-    <w:p>
-      <w:pPr>
-        <w:spacing w:line="480" w:lineRule="auto"/>
-        <w:jc w:val="center"/>
-        <w:rPr>
-          <w:rFonts w:ascii="Arial" w:eastAsia="Times New Roman" w:hAnsi="Arial" w:cs="Arial"/>
-          <w:b/>
-          <w:color w:val="222222"/>
-          <w:lang w:eastAsia="fr-CA"/>
-        </w:rPr>
-      </w:pPr>
-      <w:r>
-        <w:rPr>
-          <w:rFonts w:ascii="Arial" w:eastAsia="Times New Roman" w:hAnsi="Arial" w:cs="Arial"/>
-          <w:b/>
-          <w:color w:val="222222"/>
-          <w:lang w:eastAsia="fr-CA"/>
-        </w:rPr>
-        <w:t>..</w:t>
-      </w:r>
-    </w:p>
-    <w:p>
-      <w:pPr>
-        <w:spacing w:line="480" w:lineRule="auto"/>
-        <w:jc w:val="center"/>
-        <w:rPr>
-          <w:rFonts w:ascii="Arial" w:eastAsia="Times New Roman" w:hAnsi="Arial" w:cs="Arial"/>
-          <w:b/>
-          <w:color w:val="222222"/>
-          <w:lang w:eastAsia="fr-CA"/>
-        </w:rPr>
-      </w:pPr>
-      <w:r>
-        <w:rPr>
-          <w:rFonts w:ascii="Arial" w:eastAsia="Times New Roman" w:hAnsi="Arial" w:cs="Arial"/>
-          <w:b/>
-          <w:color w:val="222222"/>
-          <w:lang w:eastAsia="fr-CA"/>
-        </w:rPr>
-        <w:t>..</w:t>
-      </w:r>
-    </w:p>
-    <w:p>
-      <w:pPr>
-        <w:spacing w:line="480" w:lineRule="auto"/>
-        <w:jc w:val="center"/>
-        <w:rPr>
-          <w:rFonts w:ascii="Arial" w:eastAsia="Times New Roman" w:hAnsi="Arial" w:cs="Arial"/>
-          <w:b/>
-          <w:color w:val="222222"/>
-          <w:lang w:eastAsia="fr-CA"/>
-        </w:rPr>
-      </w:pPr>
-      <w:r>
-        <w:rPr>
-          <w:rFonts w:ascii="Arial" w:eastAsia="Times New Roman" w:hAnsi="Arial" w:cs="Arial"/>
-          <w:b/>
-          <w:color w:val="222222"/>
-          <w:lang w:eastAsia="fr-CA"/>
-        </w:rPr>
-        <w:t>.</w:t>
-      </w:r>
-    </w:p>
-    <w:p>
-      <w:pPr>
-        <w:spacing w:line="480" w:lineRule="auto"/>
-        <w:jc w:val="center"/>
-        <w:rPr>
-          <w:rFonts w:ascii="Arial" w:eastAsia="Times New Roman" w:hAnsi="Arial" w:cs="Arial"/>
-          <w:b/>
-          <w:color w:val="222222"/>
-          <w:lang w:eastAsia="fr-CA"/>
-        </w:rPr>
-      </w:pPr>
-      <w:r>
-        <w:rPr>
-          <w:rFonts w:ascii="Arial" w:eastAsia="Times New Roman" w:hAnsi="Arial" w:cs="Arial"/>
-          <w:b/>
-          <w:color w:val="222222"/>
-          <w:lang w:eastAsia="fr-CA"/>
-        </w:rPr>
-        <w:t>.</w:t>
-      </w:r>
-    </w:p>
-    <w:p>
-      <w:pPr>
-        <w:spacing w:line="480" w:lineRule="auto"/>
-        <w:jc w:val="center"/>
-        <w:rPr>
-          <w:rFonts w:ascii="Arial" w:eastAsia="Times New Roman" w:hAnsi="Arial" w:cs="Arial"/>
-          <w:b/>
-          <w:color w:val="222222"/>
-          <w:lang w:eastAsia="fr-CA"/>
-        </w:rPr>
-      </w:pPr>
-      <w:r>
-        <w:rPr>
-          <w:rFonts w:ascii="Arial" w:eastAsia="Times New Roman" w:hAnsi="Arial" w:cs="Arial"/>
-          <w:b/>
-          <w:color w:val="222222"/>
-          <w:lang w:eastAsia="fr-CA"/>
-        </w:rPr>
-        <w:t>.</w:t>
-      </w:r>
-    </w:p>
-    <w:p>
-      <w:pPr>
-        <w:spacing w:line="480" w:lineRule="auto"/>
-        <w:jc w:val="center"/>
-        <w:rPr>
-          <w:rFonts w:ascii="Arial" w:eastAsia="Times New Roman" w:hAnsi="Arial" w:cs="Arial"/>
-          <w:b/>
-          <w:color w:val="222222"/>
-          <w:lang w:eastAsia="fr-CA"/>
-        </w:rPr>
-      </w:pPr>
-      <w:r>
-        <w:rPr>
-          <w:rFonts w:ascii="Arial" w:eastAsia="Times New Roman" w:hAnsi="Arial" w:cs="Arial"/>
-          <w:b/>
-          <w:color w:val="222222"/>
-          <w:lang w:eastAsia="fr-CA"/>
-        </w:rPr>
-        <w:t>.</w:t>
-      </w:r>
-    </w:p>
-    <w:p>
-      <w:pPr>
-        <w:spacing w:line="480" w:lineRule="auto"/>
-        <w:jc w:val="center"/>
-        <w:rPr>
-          <w:rFonts w:ascii="Arial" w:eastAsia="Times New Roman" w:hAnsi="Arial" w:cs="Arial"/>
-          <w:b/>
-          <w:color w:val="222222"/>
-          <w:lang w:eastAsia="fr-CA"/>
-        </w:rPr>
-      </w:pPr>
-      <w:r>
-        <w:rPr>
-          <w:rFonts w:ascii="Arial" w:eastAsia="Times New Roman" w:hAnsi="Arial" w:cs="Arial"/>
-          <w:b/>
-          <w:color w:val="222222"/>
-          <w:lang w:eastAsia="fr-CA"/>
-        </w:rPr>
-        <w:t>.</w:t>
-      </w:r>
-    </w:p>
-    <w:p>
-      <w:pPr>
-        <w:spacing w:line="480" w:lineRule="auto"/>
-        <w:jc w:val="center"/>
-        <w:rPr>
-          <w:rFonts w:ascii="Arial" w:eastAsia="Times New Roman" w:hAnsi="Arial" w:cs="Arial"/>
-          <w:b/>
-          <w:color w:val="222222"/>
-          <w:lang w:eastAsia="fr-CA"/>
-        </w:rPr>
-      </w:pPr>
-      <w:r>
-        <w:rPr>
-          <w:rFonts w:ascii="Arial" w:eastAsia="Times New Roman" w:hAnsi="Arial" w:cs="Arial"/>
-          <w:b/>
-          <w:color w:val="222222"/>
-          <w:lang w:eastAsia="fr-CA"/>
-        </w:rPr>
-        <w:t>.</w:t>
-      </w:r>
-    </w:p>
-    <w:p>
-      <w:pPr>
-        <w:spacing w:line="480" w:lineRule="auto"/>
-        <w:jc w:val="center"/>
-        <w:rPr>
-          <w:rFonts w:ascii="Arial" w:eastAsia="Times New Roman" w:hAnsi="Arial" w:cs="Arial"/>
-          <w:b/>
-          <w:color w:val="222222"/>
-          <w:lang w:eastAsia="fr-CA"/>
-        </w:rPr>
-      </w:pPr>
-      <w:r>
-        <w:rPr>
-          <w:rFonts w:ascii="Arial" w:eastAsia="Times New Roman" w:hAnsi="Arial" w:cs="Arial"/>
-          <w:b/>
-          <w:color w:val="222222"/>
-          <w:lang w:eastAsia="fr-CA"/>
-        </w:rPr>
-        <w:t>.</w:t>
-      </w:r>
-    </w:p>
-    <w:p>
-      <w:pPr>
-        <w:spacing w:line="480" w:lineRule="auto"/>
-        <w:jc w:val="center"/>
-        <w:rPr>
-          <w:rFonts w:ascii="Arial" w:eastAsia="Times New Roman" w:hAnsi="Arial" w:cs="Arial"/>
-          <w:b/>
-          <w:color w:val="222222"/>
-          <w:lang w:eastAsia="fr-CA"/>
-        </w:rPr>
-      </w:pPr>
-      <w:r>
-        <w:rPr>
-          <w:rFonts w:ascii="Arial" w:eastAsia="Times New Roman" w:hAnsi="Arial" w:cs="Arial"/>
-          <w:b/>
-          <w:color w:val="222222"/>
-          <w:lang w:eastAsia="fr-CA"/>
-        </w:rPr>
-        <w:t>.</w:t>
-      </w:r>
-    </w:p>
-    <w:p>
-      <w:pPr>
-        <w:spacing w:line="480" w:lineRule="auto"/>
-        <w:jc w:val="center"/>
-        <w:rPr>
-          <w:rFonts w:ascii="Arial" w:eastAsia="Times New Roman" w:hAnsi="Arial" w:cs="Arial"/>
-          <w:b/>
-          <w:color w:val="222222"/>
-          <w:lang w:eastAsia="fr-CA"/>
-        </w:rPr>
-      </w:pPr>
-      <w:r>
-        <w:rPr>
-          <w:rFonts w:ascii="Arial" w:eastAsia="Times New Roman" w:hAnsi="Arial" w:cs="Arial"/>
-          <w:b/>
-          <w:color w:val="222222"/>
-          <w:lang w:eastAsia="fr-CA"/>
-        </w:rPr>
-        <w:t>.</w:t>
-      </w:r>
+      <w:bookmarkEnd w:id="23"/>
     </w:p>
     <w:p>
       <w:pPr>
@@ -5616,6 +5858,32 @@
           <w:rFonts w:ascii="Arial" w:eastAsia="Times New Roman" w:hAnsi="Arial" w:cs="Arial"/>
           <w:b/>
           <w:color w:val="222222"/>
+          <w:lang w:eastAsia="fr-CA"/>
+        </w:rPr>
+      </w:pPr>
+    </w:p>
+    <w:p>
+      <w:pPr>
+        <w:spacing w:line="480" w:lineRule="auto"/>
+        <w:jc w:val="both"/>
+        <w:rPr>
+          <w:rFonts w:ascii="Arial" w:hAnsi="Arial" w:cs="Arial"/>
+        </w:rPr>
+      </w:pPr>
+      <w:r>
+        <w:rPr>
+          <w:rFonts w:ascii="Arial" w:hAnsi="Arial" w:cs="Arial"/>
+        </w:rPr>
+        <w:t>http://www.arduino.org/learning/getting-started/what-is-arduino</w:t>
+      </w:r>
+    </w:p>
+    <w:p>
+      <w:pPr>
+        <w:spacing w:after="160" w:line="480" w:lineRule="auto"/>
+        <w:rPr>
+          <w:rFonts w:ascii="Arial" w:eastAsia="Times New Roman" w:hAnsi="Arial" w:cs="Arial"/>
+          <w:b/>
+          <w:color w:val="222222"/>
           <w:highlight w:val="yellow"/>
           <w:lang w:eastAsia="fr-CA"/>
         </w:rPr>
@@ -5625,6 +5893,113 @@
           <w:rFonts w:ascii="Arial" w:eastAsia="Times New Roman" w:hAnsi="Arial" w:cs="Arial"/>
           <w:b/>
           <w:color w:val="222222"/>
+          <w:lang w:eastAsia="fr-CA"/>
+        </w:rPr>
+        <w:tab/>
+      </w:r>
+      <w:r>
+        <w:rPr>
+          <w:rFonts w:ascii="Arial" w:eastAsia="Times New Roman" w:hAnsi="Arial" w:cs="Arial"/>
+          <w:color w:val="222222"/>
+          <w:lang w:eastAsia="fr-CA"/>
+        </w:rPr>
+        <w:t>L’</w:t>
+      </w:r>
+      <w:proofErr w:type="spellStart"/>
+      <w:r>
+        <w:rPr>
+          <w:rFonts w:ascii="Arial" w:eastAsia="Times New Roman" w:hAnsi="Arial" w:cs="Arial"/>
+          <w:color w:val="222222"/>
+          <w:lang w:eastAsia="fr-CA"/>
+        </w:rPr>
+        <w:t>Arduino</w:t>
+      </w:r>
+      <w:proofErr w:type="spellEnd"/>
+      <w:r>
+        <w:rPr>
+          <w:rFonts w:ascii="Arial" w:eastAsia="Times New Roman" w:hAnsi="Arial" w:cs="Arial"/>
+          <w:color w:val="222222"/>
+          <w:lang w:eastAsia="fr-CA"/>
+        </w:rPr>
+        <w:t xml:space="preserve"> est une technologique « open-source », fait pour être facile d’utilisation, autant pour le matériel que le logiciel. Il utilise son propre langage de programmation, qui se code à partir du « </w:t>
+      </w:r>
+      <w:proofErr w:type="spellStart"/>
+      <w:r>
+        <w:rPr>
+          <w:rFonts w:ascii="Arial" w:eastAsia="Times New Roman" w:hAnsi="Arial" w:cs="Arial"/>
+          <w:color w:val="222222"/>
+          <w:lang w:eastAsia="fr-CA"/>
+        </w:rPr>
+        <w:t>Arduino</w:t>
+      </w:r>
+      <w:proofErr w:type="spellEnd"/>
+      <w:r>
+        <w:rPr>
+          <w:rFonts w:ascii="Arial" w:eastAsia="Times New Roman" w:hAnsi="Arial" w:cs="Arial"/>
+          <w:color w:val="222222"/>
+          <w:lang w:eastAsia="fr-CA"/>
+        </w:rPr>
+        <w:t xml:space="preserve"> IDE » (Environnement de développement intégrer), qui est utilisable sous Windows, Mac OSX et Linux. Le côté matériel du </w:t>
+      </w:r>
+      <w:proofErr w:type="spellStart"/>
+      <w:r>
+        <w:rPr>
+          <w:rFonts w:ascii="Arial" w:eastAsia="Times New Roman" w:hAnsi="Arial" w:cs="Arial"/>
+          <w:color w:val="222222"/>
+          <w:lang w:eastAsia="fr-CA"/>
+        </w:rPr>
+        <w:t>Arduino</w:t>
+      </w:r>
+      <w:proofErr w:type="spellEnd"/>
+      <w:r>
+        <w:rPr>
+          <w:rFonts w:ascii="Arial" w:eastAsia="Times New Roman" w:hAnsi="Arial" w:cs="Arial"/>
+          <w:color w:val="222222"/>
+          <w:lang w:eastAsia="fr-CA"/>
+        </w:rPr>
+        <w:t xml:space="preserve"> est publié sous une licence « </w:t>
+      </w:r>
+      <w:proofErr w:type="spellStart"/>
+      <w:r>
+        <w:rPr>
+          <w:rFonts w:ascii="Arial" w:eastAsia="Times New Roman" w:hAnsi="Arial" w:cs="Arial"/>
+          <w:color w:val="222222"/>
+          <w:lang w:eastAsia="fr-CA"/>
+        </w:rPr>
+        <w:t>Creative</w:t>
+      </w:r>
+      <w:proofErr w:type="spellEnd"/>
+      <w:r>
+        <w:rPr>
+          <w:rFonts w:ascii="Arial" w:eastAsia="Times New Roman" w:hAnsi="Arial" w:cs="Arial"/>
+          <w:color w:val="222222"/>
+          <w:lang w:eastAsia="fr-CA"/>
+        </w:rPr>
+        <w:t xml:space="preserve"> Commons », ce qui permet aux gens de les modifier légalement pour leur propre utilisation. Le langage utilisé par les programmeurs souhaitant contribuer à l’</w:t>
+      </w:r>
+      <w:proofErr w:type="spellStart"/>
+      <w:r>
+        <w:rPr>
+          <w:rFonts w:ascii="Arial" w:eastAsia="Times New Roman" w:hAnsi="Arial" w:cs="Arial"/>
+          <w:color w:val="222222"/>
+          <w:lang w:eastAsia="fr-CA"/>
+        </w:rPr>
+        <w:t>Arduino</w:t>
+      </w:r>
+      <w:proofErr w:type="spellEnd"/>
+      <w:r>
+        <w:rPr>
+          <w:rFonts w:ascii="Arial" w:eastAsia="Times New Roman" w:hAnsi="Arial" w:cs="Arial"/>
+          <w:color w:val="222222"/>
+          <w:lang w:eastAsia="fr-CA"/>
+        </w:rPr>
+        <w:t xml:space="preserve"> est le C/C++.</w:t>
+      </w:r>
+      <w:r>
+        <w:rPr>
+          <w:rFonts w:ascii="Arial" w:eastAsia="Times New Roman" w:hAnsi="Arial" w:cs="Arial"/>
+          <w:b/>
+          <w:color w:val="222222"/>
           <w:highlight w:val="yellow"/>
           <w:lang w:eastAsia="fr-CA"/>
         </w:rPr>
@@ -5638,7 +6013,7 @@
           <w:lang w:eastAsia="fr-CA"/>
         </w:rPr>
       </w:pPr>
-      <w:bookmarkStart w:id="23" w:name="_Toc478921657"/>
+      <w:bookmarkStart w:id="24" w:name="_Toc479362821"/>
       <w:r>
         <w:rPr>
           <w:lang w:eastAsia="fr-CA"/>
@@ -5646,7 +6021,7 @@
         <w:lastRenderedPageBreak/>
         <w:t>Bibliographie</w:t>
       </w:r>
-      <w:bookmarkEnd w:id="23"/>
+      <w:bookmarkEnd w:id="24"/>
     </w:p>
     <w:p>
       <w:pPr>
@@ -5799,6 +6174,7 @@
           <w:rFonts w:ascii="Arial" w:hAnsi="Arial" w:cs="Arial"/>
         </w:rPr>
       </w:pPr>
+      <w:bookmarkStart w:id="25" w:name="_GoBack"/>
       <w:r>
         <w:rPr>
           <w:rFonts w:ascii="Arial" w:hAnsi="Arial" w:cs="Arial"/>
@@ -5806,6 +6182,7 @@
         <w:t>http://www.framboise314.fr/60-projets-pour-votre-raspberry-pi/</w:t>
       </w:r>
     </w:p>
+    <w:bookmarkEnd w:id="25"/>
     <w:p>
       <w:pPr>
         <w:spacing w:line="480" w:lineRule="auto"/>
@@ -6172,10 +6549,14 @@
         </w:rPr>
         <w:t>https://www.adafruit.com/category/105?q=raspberry%20pi&amp;p=7&amp;</w:t>
       </w:r>
-      <w:bookmarkStart w:id="24" w:name="_GoBack"/>
-      <w:bookmarkEnd w:id="24"/>
     </w:p>
     <w:sectPr>
+      <w:headerReference w:type="even" r:id="rId7"/>
+      <w:headerReference w:type="default" r:id="rId8"/>
+      <w:footerReference w:type="even" r:id="rId9"/>
+      <w:footerReference w:type="default" r:id="rId10"/>
+      <w:headerReference w:type="first" r:id="rId11"/>
+      <w:footerReference w:type="first" r:id="rId12"/>
       <w:pgSz w:w="12240" w:h="15840"/>
       <w:pgMar w:top="1440" w:right="1800" w:bottom="1440" w:left="1800" w:header="708" w:footer="708" w:gutter="0"/>
       <w:cols w:space="708"/>
@@ -6397,6 +6778,45 @@
 </w:endnotes>
 </file>
 
+<file path=word/footer1.xml><?xml version="1.0" encoding="utf-8"?>
+<w:ftr xmlns:wpc="http://schemas.microsoft.com/office/word/2010/wordprocessingCanvas" xmlns:mc="http://schemas.openxmlformats.org/markup-compatibility/2006" xmlns:o="urn:schemas-microsoft-com:office:office" xmlns:r="http://schemas.openxmlformats.org/officeDocument/2006/relationships" xmlns:m="http://schemas.openxmlformats.org/officeDocument/2006/math" xmlns:v="urn:schemas-microsoft-com:vml" xmlns:wp14="http://schemas.microsoft.com/office/word/2010/wordprocessingDrawing" xmlns:wp="http://schemas.openxmlformats.org/drawingml/2006/wordprocessingDrawing" xmlns:w10="urn:schemas-microsoft-com:office:word" xmlns:w="http://schemas.openxmlformats.org/wordprocessingml/2006/main" xmlns:w14="http://schemas.microsoft.com/office/word/2010/wordml" xmlns:w15="http://schemas.microsoft.com/office/word/2012/wordml" xmlns:wpg="http://schemas.microsoft.com/office/word/2010/wordprocessingGroup" xmlns:wpi="http://schemas.microsoft.com/office/word/2010/wordprocessingInk" xmlns:wne="http://schemas.microsoft.com/office/word/2006/wordml" xmlns:wps="http://schemas.microsoft.com/office/word/2010/wordprocessingShape" mc:Ignorable="w14 w15 wp14">
+  <w:p>
+    <w:pPr>
+      <w:pStyle w:val="Pieddepage"/>
+      <w:rPr>
+        <w:rFonts w:hint="eastAsia"/>
+      </w:rPr>
+    </w:pPr>
+  </w:p>
+</w:ftr>
+</file>
+
+<file path=word/footer2.xml><?xml version="1.0" encoding="utf-8"?>
+<w:ftr xmlns:wpc="http://schemas.microsoft.com/office/word/2010/wordprocessingCanvas" xmlns:mc="http://schemas.openxmlformats.org/markup-compatibility/2006" xmlns:o="urn:schemas-microsoft-com:office:office" xmlns:r="http://schemas.openxmlformats.org/officeDocument/2006/relationships" xmlns:m="http://schemas.openxmlformats.org/officeDocument/2006/math" xmlns:v="urn:schemas-microsoft-com:vml" xmlns:wp14="http://schemas.microsoft.com/office/word/2010/wordprocessingDrawing" xmlns:wp="http://schemas.openxmlformats.org/drawingml/2006/wordprocessingDrawing" xmlns:w10="urn:schemas-microsoft-com:office:word" xmlns:w="http://schemas.openxmlformats.org/wordprocessingml/2006/main" xmlns:w14="http://schemas.microsoft.com/office/word/2010/wordml" xmlns:w15="http://schemas.microsoft.com/office/word/2012/wordml" xmlns:wpg="http://schemas.microsoft.com/office/word/2010/wordprocessingGroup" xmlns:wpi="http://schemas.microsoft.com/office/word/2010/wordprocessingInk" xmlns:wne="http://schemas.microsoft.com/office/word/2006/wordml" xmlns:wps="http://schemas.microsoft.com/office/word/2010/wordprocessingShape" mc:Ignorable="w14 w15 wp14">
+  <w:p>
+    <w:pPr>
+      <w:pStyle w:val="Pieddepage"/>
+      <w:rPr>
+        <w:rFonts w:hint="eastAsia"/>
+      </w:rPr>
+    </w:pPr>
+  </w:p>
+</w:ftr>
+</file>
+
+<file path=word/footer3.xml><?xml version="1.0" encoding="utf-8"?>
+<w:ftr xmlns:wpc="http://schemas.microsoft.com/office/word/2010/wordprocessingCanvas" xmlns:mc="http://schemas.openxmlformats.org/markup-compatibility/2006" xmlns:o="urn:schemas-microsoft-com:office:office" xmlns:r="http://schemas.openxmlformats.org/officeDocument/2006/relationships" xmlns:m="http://schemas.openxmlformats.org/officeDocument/2006/math" xmlns:v="urn:schemas-microsoft-com:vml" xmlns:wp14="http://schemas.microsoft.com/office/word/2010/wordprocessingDrawing" xmlns:wp="http://schemas.openxmlformats.org/drawingml/2006/wordprocessingDrawing" xmlns:w10="urn:schemas-microsoft-com:office:word" xmlns:w="http://schemas.openxmlformats.org/wordprocessingml/2006/main" xmlns:w14="http://schemas.microsoft.com/office/word/2010/wordml" xmlns:w15="http://schemas.microsoft.com/office/word/2012/wordml" xmlns:wpg="http://schemas.microsoft.com/office/word/2010/wordprocessingGroup" xmlns:wpi="http://schemas.microsoft.com/office/word/2010/wordprocessingInk" xmlns:wne="http://schemas.microsoft.com/office/word/2006/wordml" xmlns:wps="http://schemas.microsoft.com/office/word/2010/wordprocessingShape" mc:Ignorable="w14 w15 wp14">
+  <w:p>
+    <w:pPr>
+      <w:pStyle w:val="Pieddepage"/>
+      <w:rPr>
+        <w:rFonts w:hint="eastAsia"/>
+      </w:rPr>
+    </w:pPr>
+  </w:p>
+</w:ftr>
+</file>
+
 <file path=word/footnotes.xml><?xml version="1.0" encoding="utf-8"?>
 <w:footnotes xmlns:wpc="http://schemas.microsoft.com/office/word/2010/wordprocessingCanvas" xmlns:mc="http://schemas.openxmlformats.org/markup-compatibility/2006" xmlns:o="urn:schemas-microsoft-com:office:office" xmlns:r="http://schemas.openxmlformats.org/officeDocument/2006/relationships" xmlns:m="http://schemas.openxmlformats.org/officeDocument/2006/math" xmlns:v="urn:schemas-microsoft-com:vml" xmlns:wp14="http://schemas.microsoft.com/office/word/2010/wordprocessingDrawing" xmlns:wp="http://schemas.openxmlformats.org/drawingml/2006/wordprocessingDrawing" xmlns:w10="urn:schemas-microsoft-com:office:word" xmlns:w="http://schemas.openxmlformats.org/wordprocessingml/2006/main" xmlns:w14="http://schemas.microsoft.com/office/word/2010/wordml" xmlns:w15="http://schemas.microsoft.com/office/word/2012/wordml" xmlns:wpg="http://schemas.microsoft.com/office/word/2010/wordprocessingGroup" xmlns:wpi="http://schemas.microsoft.com/office/word/2010/wordprocessingInk" xmlns:wne="http://schemas.microsoft.com/office/word/2006/wordml" xmlns:wps="http://schemas.microsoft.com/office/word/2010/wordprocessingShape" mc:Ignorable="w14 w15 wp14">
   <w:footnote w:type="separator" w:id="-1">
@@ -6424,6 +6844,45 @@
     </w:p>
   </w:footnote>
 </w:footnotes>
+</file>
+
+<file path=word/header1.xml><?xml version="1.0" encoding="utf-8"?>
+<w:hdr xmlns:wpc="http://schemas.microsoft.com/office/word/2010/wordprocessingCanvas" xmlns:mc="http://schemas.openxmlformats.org/markup-compatibility/2006" xmlns:o="urn:schemas-microsoft-com:office:office" xmlns:r="http://schemas.openxmlformats.org/officeDocument/2006/relationships" xmlns:m="http://schemas.openxmlformats.org/officeDocument/2006/math" xmlns:v="urn:schemas-microsoft-com:vml" xmlns:wp14="http://schemas.microsoft.com/office/word/2010/wordprocessingDrawing" xmlns:wp="http://schemas.openxmlformats.org/drawingml/2006/wordprocessingDrawing" xmlns:w10="urn:schemas-microsoft-com:office:word" xmlns:w="http://schemas.openxmlformats.org/wordprocessingml/2006/main" xmlns:w14="http://schemas.microsoft.com/office/word/2010/wordml" xmlns:w15="http://schemas.microsoft.com/office/word/2012/wordml" xmlns:wpg="http://schemas.microsoft.com/office/word/2010/wordprocessingGroup" xmlns:wpi="http://schemas.microsoft.com/office/word/2010/wordprocessingInk" xmlns:wne="http://schemas.microsoft.com/office/word/2006/wordml" xmlns:wps="http://schemas.microsoft.com/office/word/2010/wordprocessingShape" mc:Ignorable="w14 w15 wp14">
+  <w:p>
+    <w:pPr>
+      <w:pStyle w:val="En-tte"/>
+      <w:rPr>
+        <w:rFonts w:hint="eastAsia"/>
+      </w:rPr>
+    </w:pPr>
+  </w:p>
+</w:hdr>
+</file>
+
+<file path=word/header2.xml><?xml version="1.0" encoding="utf-8"?>
+<w:hdr xmlns:wpc="http://schemas.microsoft.com/office/word/2010/wordprocessingCanvas" xmlns:mc="http://schemas.openxmlformats.org/markup-compatibility/2006" xmlns:o="urn:schemas-microsoft-com:office:office" xmlns:r="http://schemas.openxmlformats.org/officeDocument/2006/relationships" xmlns:m="http://schemas.openxmlformats.org/officeDocument/2006/math" xmlns:v="urn:schemas-microsoft-com:vml" xmlns:wp14="http://schemas.microsoft.com/office/word/2010/wordprocessingDrawing" xmlns:wp="http://schemas.openxmlformats.org/drawingml/2006/wordprocessingDrawing" xmlns:w10="urn:schemas-microsoft-com:office:word" xmlns:w="http://schemas.openxmlformats.org/wordprocessingml/2006/main" xmlns:w14="http://schemas.microsoft.com/office/word/2010/wordml" xmlns:w15="http://schemas.microsoft.com/office/word/2012/wordml" xmlns:wpg="http://schemas.microsoft.com/office/word/2010/wordprocessingGroup" xmlns:wpi="http://schemas.microsoft.com/office/word/2010/wordprocessingInk" xmlns:wne="http://schemas.microsoft.com/office/word/2006/wordml" xmlns:wps="http://schemas.microsoft.com/office/word/2010/wordprocessingShape" mc:Ignorable="w14 w15 wp14">
+  <w:p>
+    <w:pPr>
+      <w:pStyle w:val="En-tte"/>
+      <w:rPr>
+        <w:rFonts w:hint="eastAsia"/>
+      </w:rPr>
+    </w:pPr>
+  </w:p>
+</w:hdr>
+</file>
+
+<file path=word/header3.xml><?xml version="1.0" encoding="utf-8"?>
+<w:hdr xmlns:wpc="http://schemas.microsoft.com/office/word/2010/wordprocessingCanvas" xmlns:mc="http://schemas.openxmlformats.org/markup-compatibility/2006" xmlns:o="urn:schemas-microsoft-com:office:office" xmlns:r="http://schemas.openxmlformats.org/officeDocument/2006/relationships" xmlns:m="http://schemas.openxmlformats.org/officeDocument/2006/math" xmlns:v="urn:schemas-microsoft-com:vml" xmlns:wp14="http://schemas.microsoft.com/office/word/2010/wordprocessingDrawing" xmlns:wp="http://schemas.openxmlformats.org/drawingml/2006/wordprocessingDrawing" xmlns:w10="urn:schemas-microsoft-com:office:word" xmlns:w="http://schemas.openxmlformats.org/wordprocessingml/2006/main" xmlns:w14="http://schemas.microsoft.com/office/word/2010/wordml" xmlns:w15="http://schemas.microsoft.com/office/word/2012/wordml" xmlns:wpg="http://schemas.microsoft.com/office/word/2010/wordprocessingGroup" xmlns:wpi="http://schemas.microsoft.com/office/word/2010/wordprocessingInk" xmlns:wne="http://schemas.microsoft.com/office/word/2006/wordml" xmlns:wps="http://schemas.microsoft.com/office/word/2010/wordprocessingShape" mc:Ignorable="w14 w15 wp14">
+  <w:p>
+    <w:pPr>
+      <w:pStyle w:val="En-tte"/>
+      <w:rPr>
+        <w:rFonts w:hint="eastAsia"/>
+      </w:rPr>
+    </w:pPr>
+  </w:p>
+</w:hdr>
 </file>
 
 <file path=word/styles.xml><?xml version="1.0" encoding="utf-8"?>
@@ -7102,6 +7561,88 @@
       <w:szCs w:val="21"/>
     </w:rPr>
   </w:style>
+  <w:style w:type="paragraph" w:customStyle="1" w:styleId="Standard">
+    <w:name w:val="Standard"/>
+    <w:rsid w:val="00D607A4"/>
+    <w:pPr>
+      <w:widowControl w:val="0"/>
+      <w:suppressAutoHyphens/>
+      <w:autoSpaceDN w:val="0"/>
+      <w:spacing w:after="0" w:line="240" w:lineRule="auto"/>
+      <w:textAlignment w:val="baseline"/>
+    </w:pPr>
+    <w:rPr>
+      <w:rFonts w:ascii="Times New Roman" w:eastAsia="Andale Sans UI" w:hAnsi="Times New Roman" w:cs="Tahoma"/>
+      <w:kern w:val="3"/>
+      <w:sz w:val="24"/>
+      <w:szCs w:val="24"/>
+      <w:lang w:eastAsia="fr-CA"/>
+    </w:rPr>
+  </w:style>
+  <w:style w:type="paragraph" w:styleId="En-tte">
+    <w:name w:val="header"/>
+    <w:basedOn w:val="Normal"/>
+    <w:link w:val="En-tteCar"/>
+    <w:uiPriority w:val="99"/>
+    <w:unhideWhenUsed/>
+    <w:rsid w:val="001F20A5"/>
+    <w:pPr>
+      <w:tabs>
+        <w:tab w:val="center" w:pos="4320"/>
+        <w:tab w:val="right" w:pos="8640"/>
+      </w:tabs>
+    </w:pPr>
+    <w:rPr>
+      <w:rFonts w:cs="Mangal"/>
+      <w:szCs w:val="21"/>
+    </w:rPr>
+  </w:style>
+  <w:style w:type="character" w:customStyle="1" w:styleId="En-tteCar">
+    <w:name w:val="En-tête Car"/>
+    <w:basedOn w:val="Policepardfaut"/>
+    <w:link w:val="En-tte"/>
+    <w:uiPriority w:val="99"/>
+    <w:rsid w:val="001F20A5"/>
+    <w:rPr>
+      <w:rFonts w:ascii="Liberation Serif" w:eastAsia="SimSun" w:hAnsi="Liberation Serif" w:cs="Mangal"/>
+      <w:color w:val="00000A"/>
+      <w:sz w:val="24"/>
+      <w:szCs w:val="21"/>
+      <w:lang w:eastAsia="zh-CN" w:bidi="hi-IN"/>
+    </w:rPr>
+  </w:style>
+  <w:style w:type="paragraph" w:styleId="Pieddepage">
+    <w:name w:val="footer"/>
+    <w:basedOn w:val="Normal"/>
+    <w:link w:val="PieddepageCar"/>
+    <w:uiPriority w:val="99"/>
+    <w:unhideWhenUsed/>
+    <w:rsid w:val="001F20A5"/>
+    <w:pPr>
+      <w:tabs>
+        <w:tab w:val="center" w:pos="4320"/>
+        <w:tab w:val="right" w:pos="8640"/>
+      </w:tabs>
+    </w:pPr>
+    <w:rPr>
+      <w:rFonts w:cs="Mangal"/>
+      <w:szCs w:val="21"/>
+    </w:rPr>
+  </w:style>
+  <w:style w:type="character" w:customStyle="1" w:styleId="PieddepageCar">
+    <w:name w:val="Pied de page Car"/>
+    <w:basedOn w:val="Policepardfaut"/>
+    <w:link w:val="Pieddepage"/>
+    <w:uiPriority w:val="99"/>
+    <w:rsid w:val="001F20A5"/>
+    <w:rPr>
+      <w:rFonts w:ascii="Liberation Serif" w:eastAsia="SimSun" w:hAnsi="Liberation Serif" w:cs="Mangal"/>
+      <w:color w:val="00000A"/>
+      <w:sz w:val="24"/>
+      <w:szCs w:val="21"/>
+      <w:lang w:eastAsia="zh-CN" w:bidi="hi-IN"/>
+    </w:rPr>
+  </w:style>
 </w:styles>
 </file>
 
@@ -7371,7 +7912,7 @@
 </file>
 
 <file path=customXml/itemProps1.xml><?xml version="1.0" encoding="utf-8"?>
-<ds:datastoreItem xmlns:ds="http://schemas.openxmlformats.org/officeDocument/2006/customXml" ds:itemID="{D55A329D-EA88-4795-AB08-BE222AA227EC}">
+<ds:datastoreItem xmlns:ds="http://schemas.openxmlformats.org/officeDocument/2006/customXml" ds:itemID="{681C650E-BC87-4DC9-A3DA-22CF4483F1C7}">
   <ds:schemaRefs>
     <ds:schemaRef ds:uri="http://schemas.openxmlformats.org/officeDocument/2006/bibliography"/>
   </ds:schemaRefs>

</xml_diff>

<commit_message>
Continuation de la section Hardware.
</commit_message>
<xml_diff>
--- a/Commun/ExempleDocument.docx
+++ b/Commun/ExempleDocument.docx
@@ -264,17 +264,8 @@
           <w:rFonts w:ascii="Arial" w:hAnsi="Arial" w:cs="Arial"/>
           <w:b/>
         </w:rPr>
-        <w:t xml:space="preserve">Jonathan </w:t>
-      </w:r>
-      <w:proofErr w:type="spellStart"/>
-      <w:r>
-        <w:rPr>
-          <w:rFonts w:ascii="Arial" w:hAnsi="Arial" w:cs="Arial"/>
-          <w:b/>
-        </w:rPr>
-        <w:t>Gareau</w:t>
-      </w:r>
-      <w:proofErr w:type="spellEnd"/>
+        <w:t>Jonathan Gareau</w:t>
+      </w:r>
     </w:p>
     <w:p>
       <w:pPr>
@@ -2562,49 +2553,7 @@
         <w:rPr>
           <w:rFonts w:ascii="Arial" w:hAnsi="Arial" w:cs="Arial"/>
         </w:rPr>
-        <w:t xml:space="preserve">Pour commencer, nous verrons ce qu’est le Raspberry Pi en général, puis nous l’examinerons bien sûr plus profondément par la suite. Le Raspberry Pi est un nano-ordinateur </w:t>
-      </w:r>
-      <w:proofErr w:type="spellStart"/>
-      <w:r>
-        <w:rPr>
-          <w:rFonts w:ascii="Arial" w:hAnsi="Arial" w:cs="Arial"/>
-        </w:rPr>
-        <w:t>monocarte</w:t>
-      </w:r>
-      <w:proofErr w:type="spellEnd"/>
-      <w:r>
-        <w:rPr>
-          <w:rFonts w:ascii="Arial" w:hAnsi="Arial" w:cs="Arial"/>
-        </w:rPr>
-        <w:t xml:space="preserve">, créée par David </w:t>
-      </w:r>
-      <w:proofErr w:type="spellStart"/>
-      <w:r>
-        <w:rPr>
-          <w:rFonts w:ascii="Arial" w:hAnsi="Arial" w:cs="Arial"/>
-        </w:rPr>
-        <w:t>Braben</w:t>
-      </w:r>
-      <w:proofErr w:type="spellEnd"/>
-      <w:r>
-        <w:rPr>
-          <w:rFonts w:ascii="Arial" w:hAnsi="Arial" w:cs="Arial"/>
-        </w:rPr>
-        <w:t xml:space="preserve"> en 2006. Son but premier est d’encourager la jeunesse à la programmation. En 2009, </w:t>
-      </w:r>
-      <w:proofErr w:type="spellStart"/>
-      <w:r>
-        <w:rPr>
-          <w:rFonts w:ascii="Arial" w:hAnsi="Arial" w:cs="Arial"/>
-        </w:rPr>
-        <w:t>Braben</w:t>
-      </w:r>
-      <w:proofErr w:type="spellEnd"/>
-      <w:r>
-        <w:rPr>
-          <w:rFonts w:ascii="Arial" w:hAnsi="Arial" w:cs="Arial"/>
-        </w:rPr>
-        <w:t xml:space="preserve"> construit une fondation pour l’aider dans sa quête d’intéresser les jeunes à la programmation et fit introduire son nano-ordinateur dans plusieurs écoles. Nous pouvons aussi trouver plusieurs tutoriels sur son site officiel pour mieux apprendre à s’en servir. Une des forces du Raspberry Pi est son prix, dépendant du modèle voulu, il se situe entre $5 et $35, ce qui est peu cher pour toutes les possibilités qu’il offre.</w:t>
+        <w:t>Pour commencer, nous verrons ce qu’est le Raspberry Pi en général, puis nous l’examinerons bien sûr plus profondément par la suite. Le Raspberry Pi est un nano-ordinateur monocarte, créée par David Braben en 2006. Son but premier est d’encourager la jeunesse à la programmation. En 2009, Braben construit une fondation pour l’aider dans sa quête d’intéresser les jeunes à la programmation et fit introduire son nano-ordinateur dans plusieurs écoles. Nous pouvons aussi trouver plusieurs tutoriels sur son site officiel pour mieux apprendre à s’en servir. Une des forces du Raspberry Pi est son prix, dépendant du modèle voulu, il se situe entre $5 et $35, ce qui est peu cher pour toutes les possibilités qu’il offre.</w:t>
       </w:r>
       <w:r>
         <w:rPr>
@@ -2669,21 +2618,7 @@
           <w:rFonts w:ascii="Arial" w:hAnsi="Arial" w:cs="Arial"/>
         </w:rPr>
         <w:lastRenderedPageBreak/>
-        <w:t>servir à maintenir des serveurs en ligne, comme un serveur de jeu (</w:t>
-      </w:r>
-      <w:proofErr w:type="spellStart"/>
-      <w:r>
-        <w:rPr>
-          <w:rFonts w:ascii="Arial" w:hAnsi="Arial" w:cs="Arial"/>
-        </w:rPr>
-        <w:t>Minecraft</w:t>
-      </w:r>
-      <w:proofErr w:type="spellEnd"/>
-      <w:r>
-        <w:rPr>
-          <w:rFonts w:ascii="Arial" w:hAnsi="Arial" w:cs="Arial"/>
-        </w:rPr>
-        <w:t xml:space="preserve"> pour n’en nommer qu’un), un serveur de courriel, un serveur Git, un serveur VPN et j’en passe.</w:t>
+        <w:t>servir à maintenir des serveurs en ligne, comme un serveur de jeu (Minecraft pour n’en nommer qu’un), un serveur de courriel, un serveur Git, un serveur VPN et j’en passe.</w:t>
       </w:r>
       <w:r>
         <w:rPr>
@@ -2913,35 +2848,7 @@
           <w:rFonts w:ascii="Arial" w:hAnsi="Arial" w:cs="Arial"/>
         </w:rPr>
         <w:tab/>
-        <w:t xml:space="preserve">Sur les médias sociaux, trois compagnies se démarquent. La compagnie Asus est loin devant avec plus de 23 millions de mentions « j’aime » sur Facebook suivi par Arduino et Raspberry Pi avec environ 670 000 et 261 000 respectivement. . Sur Twitter, c’est Asus qui a le plus grand nombre d’abonnés avec environ 491 000 pour le Raspberry Pi et 225 000 pour le Arduino. Même si Asus dépasse les deux autres compagnies en nombre de membres, il faut cependant noter que le Asus Tinker </w:t>
-      </w:r>
-      <w:proofErr w:type="spellStart"/>
-      <w:r>
-        <w:rPr>
-          <w:rFonts w:ascii="Arial" w:hAnsi="Arial" w:cs="Arial"/>
-        </w:rPr>
-        <w:t>Board</w:t>
-      </w:r>
-      <w:proofErr w:type="spellEnd"/>
-      <w:r>
-        <w:rPr>
-          <w:rFonts w:ascii="Arial" w:hAnsi="Arial" w:cs="Arial"/>
-        </w:rPr>
-        <w:t xml:space="preserve"> n’a que 48 mentions « j’aime » sur Facebook et 22 abonnés sur Twitter. Il est donc difficile de comparer l’achalandage social du Asus Tinker </w:t>
-      </w:r>
-      <w:proofErr w:type="spellStart"/>
-      <w:r>
-        <w:rPr>
-          <w:rFonts w:ascii="Arial" w:hAnsi="Arial" w:cs="Arial"/>
-        </w:rPr>
-        <w:t>Board</w:t>
-      </w:r>
-      <w:proofErr w:type="spellEnd"/>
-      <w:r>
-        <w:rPr>
-          <w:rFonts w:ascii="Arial" w:hAnsi="Arial" w:cs="Arial"/>
-        </w:rPr>
-        <w:t xml:space="preserve">. Alors que le Arduino est plus populaire sur Facebook, le Raspberry Pi est tant qu’à lui plus populaire Twitter. On peut donc supposé que ces deux compagnies de nano-ordinateurs sont aussi populaires l’une que l’autre. </w:t>
+        <w:t xml:space="preserve">Sur les médias sociaux, trois compagnies se démarquent. La compagnie Asus est loin devant avec plus de 23 millions de mentions « j’aime » sur Facebook suivi par Arduino et Raspberry Pi avec environ 670 000 et 261 000 respectivement. . Sur Twitter, c’est Asus qui a le plus grand nombre d’abonnés avec environ 491 000 pour le Raspberry Pi et 225 000 pour le Arduino. Même si Asus dépasse les deux autres compagnies en nombre de membres, il faut cependant noter que le Asus Tinker Board n’a que 48 mentions « j’aime » sur Facebook et 22 abonnés sur Twitter. Il est donc difficile de comparer l’achalandage social du Asus Tinker Board. Alors que le Arduino est plus populaire sur Facebook, le Raspberry Pi est tant qu’à lui plus populaire Twitter. On peut donc supposé que ces deux compagnies de nano-ordinateurs sont aussi populaires l’une que l’autre. </w:t>
       </w:r>
       <w:bookmarkStart w:id="9" w:name="__DdeLink__204_1864087314"/>
       <w:bookmarkEnd w:id="9"/>
@@ -3163,229 +3070,19 @@
         <w:rPr>
           <w:rFonts w:ascii="Arial" w:hAnsi="Arial" w:cs="Arial"/>
         </w:rPr>
-        <w:t xml:space="preserve">Le Raspberry Pi est compatible avec plusieurs systèmes d’exploitation: </w:t>
-      </w:r>
-      <w:proofErr w:type="spellStart"/>
-      <w:r>
-        <w:rPr>
-          <w:rFonts w:ascii="Arial" w:hAnsi="Arial" w:cs="Arial"/>
-        </w:rPr>
-        <w:t>Fedora</w:t>
-      </w:r>
-      <w:proofErr w:type="spellEnd"/>
-      <w:r>
-        <w:rPr>
-          <w:rFonts w:ascii="Arial" w:hAnsi="Arial" w:cs="Arial"/>
-        </w:rPr>
-        <w:t xml:space="preserve">, Ubuntu, RISC OS, </w:t>
-      </w:r>
-      <w:proofErr w:type="spellStart"/>
-      <w:r>
-        <w:rPr>
-          <w:rFonts w:ascii="Arial" w:hAnsi="Arial" w:cs="Arial"/>
-        </w:rPr>
-        <w:t>Devian</w:t>
-      </w:r>
-      <w:proofErr w:type="spellEnd"/>
-      <w:r>
-        <w:rPr>
-          <w:rFonts w:ascii="Arial" w:hAnsi="Arial" w:cs="Arial"/>
-        </w:rPr>
-        <w:t xml:space="preserve">, Windows 10 </w:t>
-      </w:r>
-      <w:proofErr w:type="spellStart"/>
-      <w:r>
-        <w:rPr>
-          <w:rFonts w:ascii="Arial" w:hAnsi="Arial" w:cs="Arial"/>
-        </w:rPr>
-        <w:t>Iot</w:t>
-      </w:r>
-      <w:proofErr w:type="spellEnd"/>
-      <w:r>
-        <w:rPr>
-          <w:rFonts w:ascii="Arial" w:hAnsi="Arial" w:cs="Arial"/>
-        </w:rPr>
-        <w:t xml:space="preserve"> </w:t>
-      </w:r>
-      <w:proofErr w:type="spellStart"/>
-      <w:r>
-        <w:rPr>
-          <w:rFonts w:ascii="Arial" w:hAnsi="Arial" w:cs="Arial"/>
-        </w:rPr>
-        <w:t>Core</w:t>
-      </w:r>
-      <w:proofErr w:type="spellEnd"/>
-      <w:r>
-        <w:rPr>
-          <w:rFonts w:ascii="Arial" w:hAnsi="Arial" w:cs="Arial"/>
-        </w:rPr>
-        <w:t xml:space="preserve"> et plusieurs autres. Le principal système d'exploitation est </w:t>
-      </w:r>
-      <w:proofErr w:type="spellStart"/>
-      <w:r>
-        <w:rPr>
-          <w:rFonts w:ascii="Arial" w:hAnsi="Arial" w:cs="Arial"/>
-        </w:rPr>
-        <w:t>Raspbian</w:t>
-      </w:r>
-      <w:proofErr w:type="spellEnd"/>
-      <w:r>
-        <w:rPr>
-          <w:rFonts w:ascii="Arial" w:hAnsi="Arial" w:cs="Arial"/>
-        </w:rPr>
-        <w:t xml:space="preserve">, il s'agit d'un system d'exploitation Linux basé sur Debian. </w:t>
-      </w:r>
-      <w:proofErr w:type="spellStart"/>
-      <w:r>
-        <w:rPr>
-          <w:rFonts w:ascii="Arial" w:hAnsi="Arial" w:cs="Arial"/>
-        </w:rPr>
-        <w:t>Raspbian</w:t>
-      </w:r>
-      <w:proofErr w:type="spellEnd"/>
-      <w:r>
-        <w:rPr>
-          <w:rFonts w:ascii="Arial" w:hAnsi="Arial" w:cs="Arial"/>
-        </w:rPr>
-        <w:t xml:space="preserve"> a été développé par la fondation Raspberry Pi pour </w:t>
-      </w:r>
-      <w:proofErr w:type="spellStart"/>
-      <w:r>
-        <w:rPr>
-          <w:rFonts w:ascii="Arial" w:hAnsi="Arial" w:cs="Arial"/>
-        </w:rPr>
-        <w:t>tiré</w:t>
-      </w:r>
-      <w:proofErr w:type="spellEnd"/>
-      <w:r>
-        <w:rPr>
-          <w:rFonts w:ascii="Arial" w:hAnsi="Arial" w:cs="Arial"/>
-        </w:rPr>
-        <w:t xml:space="preserve"> le plus de puissance possible du CPU ARM. Comme beaucoup d'autres éléments qui ont attrait au Raspberry Pi, celui-ci est gratuit et « Open Source ». Un autre système d'exploitation très important à nommer est  Windows 10 </w:t>
-      </w:r>
-      <w:proofErr w:type="spellStart"/>
-      <w:r>
-        <w:rPr>
-          <w:rFonts w:ascii="Arial" w:hAnsi="Arial" w:cs="Arial"/>
-        </w:rPr>
-        <w:t>Iot</w:t>
-      </w:r>
-      <w:proofErr w:type="spellEnd"/>
-      <w:r>
-        <w:rPr>
-          <w:rFonts w:ascii="Arial" w:hAnsi="Arial" w:cs="Arial"/>
-        </w:rPr>
-        <w:t xml:space="preserve"> </w:t>
-      </w:r>
-      <w:proofErr w:type="spellStart"/>
-      <w:r>
-        <w:rPr>
-          <w:rFonts w:ascii="Arial" w:hAnsi="Arial" w:cs="Arial"/>
-        </w:rPr>
-        <w:t>Core</w:t>
-      </w:r>
-      <w:proofErr w:type="spellEnd"/>
-      <w:r>
-        <w:rPr>
-          <w:rFonts w:ascii="Arial" w:hAnsi="Arial" w:cs="Arial"/>
-        </w:rPr>
-        <w:t>. Cette version de Windows a été optimisée pour fonctionner sur de petits appareils. Dans le développement de cet OS, Windows met ses efforts pour su</w:t>
-      </w:r>
-      <w:r>
-        <w:rPr>
-          <w:rFonts w:ascii="Arial" w:hAnsi="Arial" w:cs="Arial"/>
-        </w:rPr>
-        <w:t xml:space="preserve">pporter </w:t>
-      </w:r>
-      <w:proofErr w:type="spellStart"/>
-      <w:r>
-        <w:rPr>
-          <w:rFonts w:ascii="Arial" w:hAnsi="Arial" w:cs="Arial"/>
-        </w:rPr>
-        <w:t>quatres</w:t>
-      </w:r>
-      <w:proofErr w:type="spellEnd"/>
-      <w:r>
-        <w:rPr>
-          <w:rFonts w:ascii="Arial" w:hAnsi="Arial" w:cs="Arial"/>
-        </w:rPr>
-        <w:t xml:space="preserve"> cartes (</w:t>
-      </w:r>
-      <w:proofErr w:type="spellStart"/>
-      <w:r>
-        <w:rPr>
-          <w:rFonts w:ascii="Arial" w:hAnsi="Arial" w:cs="Arial"/>
-        </w:rPr>
-        <w:t>boards</w:t>
-      </w:r>
-      <w:proofErr w:type="spellEnd"/>
-      <w:r>
-        <w:rPr>
-          <w:rFonts w:ascii="Arial" w:hAnsi="Arial" w:cs="Arial"/>
-        </w:rPr>
-        <w:t>)</w:t>
-      </w:r>
-      <w:r>
-        <w:rPr>
-          <w:rFonts w:ascii="Arial" w:hAnsi="Arial" w:cs="Arial"/>
-        </w:rPr>
-        <w:t xml:space="preserve">. Le Raspberry Pi 2 et 3, le </w:t>
-      </w:r>
-      <w:proofErr w:type="spellStart"/>
-      <w:r>
-        <w:rPr>
-          <w:rFonts w:ascii="Arial" w:hAnsi="Arial" w:cs="Arial"/>
-        </w:rPr>
-        <w:t>MinnowBoard</w:t>
-      </w:r>
-      <w:proofErr w:type="spellEnd"/>
-      <w:r>
-        <w:rPr>
-          <w:rFonts w:ascii="Arial" w:hAnsi="Arial" w:cs="Arial"/>
-        </w:rPr>
-        <w:t xml:space="preserve"> Max et le </w:t>
-      </w:r>
-      <w:proofErr w:type="spellStart"/>
-      <w:r>
-        <w:rPr>
-          <w:rFonts w:ascii="Arial" w:hAnsi="Arial" w:cs="Arial"/>
-        </w:rPr>
-        <w:t>DragonBoard</w:t>
-      </w:r>
-      <w:proofErr w:type="spellEnd"/>
-      <w:r>
-        <w:rPr>
-          <w:rFonts w:ascii="Arial" w:hAnsi="Arial" w:cs="Arial"/>
-        </w:rPr>
-        <w:t xml:space="preserve"> 410c. Le </w:t>
-      </w:r>
-      <w:proofErr w:type="spellStart"/>
-      <w:r>
-        <w:rPr>
-          <w:rFonts w:ascii="Arial" w:hAnsi="Arial" w:cs="Arial"/>
-        </w:rPr>
-        <w:t>DragonBoard</w:t>
-      </w:r>
-      <w:proofErr w:type="spellEnd"/>
-      <w:r>
-        <w:rPr>
-          <w:rFonts w:ascii="Arial" w:hAnsi="Arial" w:cs="Arial"/>
-        </w:rPr>
-        <w:t xml:space="preserve"> 410c et le </w:t>
-      </w:r>
-      <w:proofErr w:type="spellStart"/>
-      <w:r>
-        <w:rPr>
-          <w:rFonts w:ascii="Arial" w:hAnsi="Arial" w:cs="Arial"/>
-        </w:rPr>
-        <w:t>MinnowBoard</w:t>
-      </w:r>
-      <w:proofErr w:type="spellEnd"/>
-      <w:r>
-        <w:rPr>
-          <w:rFonts w:ascii="Arial" w:hAnsi="Arial" w:cs="Arial"/>
-        </w:rPr>
-        <w:t xml:space="preserve"> Max coutent 75$ pur l'un et plus de 140$ pour l'autre. Le nano-ordinateurs le meilleur marché sur lequel se concentre Windows est donc le Raspberry Pi. Le fait qu'une multinationale comme Windows mette ainsi des efforts sur le Raspberry Pi montre que </w:t>
+        <w:t>Le Raspberry Pi est compatible avec plusieurs systèmes d’exploitation: Fedora, Ubuntu, RISC OS, Devian, Windows 10 Iot Core et plusieurs autres. Le principal système d'exploitation est Raspbian, il s'agit d'un system d'exploitation Linux basé sur Debian. Raspbian a été développé par la fondation Raspberry Pi pour tiré le plus de puissance possible du CPU ARM. Comme beaucoup d'autres éléments qui ont attrait au Raspberry Pi, celui-ci est gratuit et « Open Source ». Un autre système d'exploitation très important à nommer est  Windows 10 Iot Core. Cette version de Windows a été optimisée pour fonctionner sur de petits appareils. Dans le développement de cet OS, Windows met ses efforts pour su</w:t>
+      </w:r>
+      <w:r>
+        <w:rPr>
+          <w:rFonts w:ascii="Arial" w:hAnsi="Arial" w:cs="Arial"/>
+        </w:rPr>
+        <w:t>pporter quatres cartes (boards)</w:t>
+      </w:r>
+      <w:r>
+        <w:rPr>
+          <w:rFonts w:ascii="Arial" w:hAnsi="Arial" w:cs="Arial"/>
+        </w:rPr>
+        <w:t xml:space="preserve">. Le Raspberry Pi 2 et 3, le MinnowBoard Max et le DragonBoard 410c. Le DragonBoard 410c et le MinnowBoard Max coutent 75$ pur l'un et plus de 140$ pour l'autre. Le nano-ordinateurs le meilleur marché sur lequel se concentre Windows est donc le Raspberry Pi. Le fait qu'une multinationale comme Windows mette ainsi des efforts sur le Raspberry Pi montre que </w:t>
       </w:r>
       <w:r>
         <w:rPr>
@@ -3466,19 +3163,13 @@
     </w:p>
     <w:p>
       <w:pPr>
-        <w:pStyle w:val="TitreDoc"/>
-      </w:pPr>
-    </w:p>
-    <w:p>
-      <w:pPr>
-        <w:spacing w:line="480" w:lineRule="auto"/>
-      </w:pPr>
-      <w:r>
-        <w:rPr>
-          <w:highlight w:val="yellow"/>
-        </w:rPr>
-        <w:t>Peut-être faire une petite intro</w:t>
-      </w:r>
+        <w:spacing w:line="480" w:lineRule="auto"/>
+      </w:pPr>
+    </w:p>
+    <w:p>
+      <w:pPr>
+        <w:spacing w:line="480" w:lineRule="auto"/>
+      </w:pPr>
     </w:p>
     <w:p>
       <w:pPr>
@@ -3497,138 +3188,354 @@
     </w:p>
     <w:p>
       <w:pPr>
-        <w:spacing w:line="480" w:lineRule="auto"/>
+        <w:pStyle w:val="TitreDoc"/>
+        <w:jc w:val="left"/>
+        <w:rPr>
+          <w:highlight w:val="yellow"/>
+        </w:rPr>
+      </w:pPr>
+    </w:p>
+    <w:p>
+      <w:pPr>
+        <w:spacing w:line="480" w:lineRule="auto"/>
+        <w:ind w:firstLine="708"/>
         <w:jc w:val="both"/>
         <w:rPr>
-          <w:highlight w:val="yellow"/>
-          <w:lang w:eastAsia="fr-CA"/>
-        </w:rPr>
-      </w:pPr>
-      <w:r>
-        <w:rPr>
-          <w:highlight w:val="yellow"/>
-          <w:lang w:eastAsia="fr-CA"/>
-        </w:rPr>
-        <w:t xml:space="preserve">Parler des différents modèles : </w:t>
-      </w:r>
-    </w:p>
-    <w:p>
-      <w:pPr>
-        <w:spacing w:line="480" w:lineRule="auto"/>
+          <w:lang w:eastAsia="fr-CA"/>
+        </w:rPr>
+      </w:pPr>
+      <w:r>
+        <w:rPr>
+          <w:lang w:eastAsia="fr-CA"/>
+        </w:rPr>
+        <w:t xml:space="preserve">Il existe </w:t>
+      </w:r>
+      <w:r>
+        <w:rPr>
+          <w:lang w:eastAsia="fr-CA"/>
+        </w:rPr>
+        <w:t>présentement trois principaux modèles</w:t>
+      </w:r>
+      <w:r>
+        <w:rPr>
+          <w:lang w:eastAsia="fr-CA"/>
+        </w:rPr>
+        <w:t xml:space="preserve"> de Raspberry Pi, l</w:t>
+      </w:r>
+      <w:r>
+        <w:rPr>
+          <w:lang w:eastAsia="fr-CA"/>
+        </w:rPr>
+        <w:t xml:space="preserve">e modèle A, le modèle B </w:t>
+      </w:r>
+      <w:r>
+        <w:rPr>
+          <w:lang w:eastAsia="fr-CA"/>
+        </w:rPr>
+        <w:t xml:space="preserve">et le modèle </w:t>
+      </w:r>
+      <w:r>
+        <w:rPr>
+          <w:lang w:eastAsia="fr-CA"/>
+        </w:rPr>
+        <w:t>Ze</w:t>
+      </w:r>
+      <w:r>
+        <w:rPr>
+          <w:lang w:eastAsia="fr-CA"/>
+        </w:rPr>
+        <w:t xml:space="preserve">ro, </w:t>
+      </w:r>
+      <w:r>
+        <w:rPr>
+          <w:lang w:eastAsia="fr-CA"/>
+        </w:rPr>
+        <w:t xml:space="preserve">chacun </w:t>
+      </w:r>
+      <w:r>
+        <w:rPr>
+          <w:lang w:eastAsia="fr-CA"/>
+        </w:rPr>
+        <w:t>avec plusieurs révisions</w:t>
+      </w:r>
+      <w:r>
+        <w:rPr>
+          <w:lang w:eastAsia="fr-CA"/>
+        </w:rPr>
+        <w:t>.</w:t>
+      </w:r>
+      <w:r>
+        <w:rPr>
+          <w:lang w:eastAsia="fr-CA"/>
+        </w:rPr>
+        <w:t xml:space="preserve"> Chacun des modèle est peu énergivore et peut être alimenté à l’aide d’une charge Micro USB 5 volt ou directement sur les connecteurs d’</w:t>
+      </w:r>
+      <w:r>
+        <w:rPr>
+          <w:lang w:eastAsia="fr-CA"/>
+        </w:rPr>
+        <w:t xml:space="preserve">entrée sortie. </w:t>
+      </w:r>
+      <w:r>
+        <w:rPr>
+          <w:lang w:eastAsia="fr-CA"/>
+        </w:rPr>
+        <w:t xml:space="preserve">Le modèle B est le premier </w:t>
+      </w:r>
+      <w:r>
+        <w:rPr>
+          <w:lang w:eastAsia="fr-CA"/>
+        </w:rPr>
+        <w:t>à avoir été mis sur le ma</w:t>
+      </w:r>
+      <w:r>
+        <w:rPr>
+          <w:lang w:eastAsia="fr-CA"/>
+        </w:rPr>
+        <w:t>rché.</w:t>
+      </w:r>
+      <w:r>
+        <w:rPr>
+          <w:lang w:eastAsia="fr-CA"/>
+        </w:rPr>
+        <w:t xml:space="preserve"> </w:t>
+      </w:r>
+      <w:r>
+        <w:rPr>
+          <w:lang w:eastAsia="fr-CA"/>
+        </w:rPr>
+        <w:t>La dernière révision à être sortie est la B3. À partir de la révision B2, le procéesseur a changé pour un avec l’architecture 64 bits, augmentant ainsi de beaucoup la puissance. Chacune des révisions coûte 5 dollars.</w:t>
+      </w:r>
+    </w:p>
+    <w:p>
+      <w:pPr>
+        <w:spacing w:line="480" w:lineRule="auto"/>
+        <w:ind w:firstLine="708"/>
         <w:jc w:val="both"/>
         <w:rPr>
-          <w:highlight w:val="yellow"/>
-          <w:lang w:eastAsia="fr-CA"/>
-        </w:rPr>
-      </w:pPr>
-      <w:r>
-        <w:rPr>
-          <w:highlight w:val="yellow"/>
-          <w:lang w:eastAsia="fr-CA"/>
-        </w:rPr>
-        <w:t>Modèle A</w:t>
-      </w:r>
-    </w:p>
-    <w:p>
-      <w:pPr>
-        <w:spacing w:line="480" w:lineRule="auto"/>
+          <w:lang w:eastAsia="fr-CA"/>
+        </w:rPr>
+      </w:pPr>
+    </w:p>
+    <w:p>
+      <w:pPr>
+        <w:spacing w:line="480" w:lineRule="auto"/>
+        <w:ind w:firstLine="708"/>
         <w:jc w:val="both"/>
         <w:rPr>
-          <w:highlight w:val="yellow"/>
-          <w:lang w:eastAsia="fr-CA"/>
-        </w:rPr>
-      </w:pPr>
-      <w:r>
-        <w:rPr>
-          <w:highlight w:val="yellow"/>
-          <w:lang w:eastAsia="fr-CA"/>
-        </w:rPr>
-        <w:t>Modèle B</w:t>
-      </w:r>
-    </w:p>
-    <w:p>
-      <w:pPr>
-        <w:spacing w:line="480" w:lineRule="auto"/>
+          <w:lang w:eastAsia="fr-CA"/>
+        </w:rPr>
+      </w:pPr>
+      <w:r>
+        <w:rPr>
+          <w:lang w:eastAsia="fr-CA"/>
+        </w:rPr>
+        <w:t xml:space="preserve">Le modèle A sortie </w:t>
+      </w:r>
+      <w:r>
+        <w:rPr>
+          <w:lang w:eastAsia="fr-CA"/>
+        </w:rPr>
+        <w:t xml:space="preserve">environs </w:t>
+      </w:r>
+      <w:r>
+        <w:rPr>
+          <w:lang w:eastAsia="fr-CA"/>
+        </w:rPr>
+        <w:t>un an</w:t>
+      </w:r>
+      <w:r>
+        <w:rPr>
+          <w:lang w:eastAsia="fr-CA"/>
+        </w:rPr>
+        <w:t xml:space="preserve"> après</w:t>
+      </w:r>
+      <w:r>
+        <w:rPr>
+          <w:lang w:eastAsia="fr-CA"/>
+        </w:rPr>
+        <w:t xml:space="preserve"> </w:t>
+      </w:r>
+      <w:r>
+        <w:rPr>
+          <w:lang w:eastAsia="fr-CA"/>
+        </w:rPr>
+        <w:t>est un peu moins performant que le modèle B</w:t>
+      </w:r>
+      <w:r>
+        <w:rPr>
+          <w:lang w:eastAsia="fr-CA"/>
+        </w:rPr>
+        <w:t xml:space="preserve"> originale</w:t>
+      </w:r>
+      <w:r>
+        <w:rPr>
+          <w:lang w:eastAsia="fr-CA"/>
+        </w:rPr>
+        <w:t xml:space="preserve">. Il possède </w:t>
+      </w:r>
+      <w:r>
+        <w:rPr>
+          <w:lang w:eastAsia="fr-CA"/>
+        </w:rPr>
+        <w:t>256 Mo de mémoire vive de moins, il n’a qu’un seul port USB et il n’a pas de carte réseaux intégré. Cependant, il utilise environs le tiers de l’énergie utilisé par le modèle B et il coûte dix dollars de moins. La révision du A+ coûte encore moins chère</w:t>
+      </w:r>
+      <w:r>
+        <w:rPr>
+          <w:lang w:eastAsia="fr-CA"/>
+        </w:rPr>
+        <w:t xml:space="preserve">, </w:t>
+      </w:r>
+      <w:r>
+        <w:rPr>
+          <w:lang w:eastAsia="fr-CA"/>
+        </w:rPr>
+        <w:t xml:space="preserve">consomme encore moins d’énergie </w:t>
+      </w:r>
+      <w:r>
+        <w:rPr>
+          <w:lang w:eastAsia="fr-CA"/>
+        </w:rPr>
+        <w:t xml:space="preserve">et </w:t>
+      </w:r>
+      <w:r>
+        <w:rPr>
+          <w:lang w:eastAsia="fr-CA"/>
+        </w:rPr>
+        <w:t>que le modèle A.</w:t>
+      </w:r>
+    </w:p>
+    <w:p>
+      <w:pPr>
+        <w:spacing w:line="480" w:lineRule="auto"/>
+        <w:ind w:firstLine="708"/>
         <w:jc w:val="both"/>
         <w:rPr>
-          <w:highlight w:val="yellow"/>
-          <w:lang w:eastAsia="fr-CA"/>
-        </w:rPr>
-      </w:pPr>
-      <w:r>
-        <w:rPr>
-          <w:highlight w:val="yellow"/>
-          <w:lang w:eastAsia="fr-CA"/>
-        </w:rPr>
-        <w:t>Modèle Zéro</w:t>
-      </w:r>
-    </w:p>
-    <w:p>
-      <w:pPr>
-        <w:spacing w:line="480" w:lineRule="auto"/>
+          <w:lang w:eastAsia="fr-CA"/>
+        </w:rPr>
+      </w:pPr>
+    </w:p>
+    <w:p>
+      <w:pPr>
+        <w:spacing w:line="480" w:lineRule="auto"/>
+        <w:ind w:firstLine="708"/>
         <w:jc w:val="both"/>
         <w:rPr>
-          <w:highlight w:val="yellow"/>
-          <w:lang w:eastAsia="fr-CA"/>
-        </w:rPr>
-      </w:pPr>
-      <w:r>
-        <w:rPr>
-          <w:highlight w:val="yellow"/>
-          <w:lang w:eastAsia="fr-CA"/>
-        </w:rPr>
-        <w:t>Énergie nécessaire (Voltage)</w:t>
-      </w:r>
-    </w:p>
-    <w:p>
-      <w:pPr>
-        <w:spacing w:line="480" w:lineRule="auto"/>
+          <w:lang w:eastAsia="fr-CA"/>
+        </w:rPr>
+      </w:pPr>
+      <w:r>
+        <w:rPr>
+          <w:lang w:eastAsia="fr-CA"/>
+        </w:rPr>
+        <w:t>Le modèle</w:t>
+      </w:r>
+      <w:r>
+        <w:rPr>
+          <w:lang w:eastAsia="fr-CA"/>
+        </w:rPr>
+        <w:t xml:space="preserve"> Ze</w:t>
+      </w:r>
+      <w:r>
+        <w:rPr>
+          <w:lang w:eastAsia="fr-CA"/>
+        </w:rPr>
+        <w:t>ro est le dernier modèle à être sortie sur le marché.</w:t>
+      </w:r>
+      <w:r>
+        <w:rPr>
+          <w:lang w:eastAsia="fr-CA"/>
+        </w:rPr>
+        <w:t xml:space="preserve"> Le modèle </w:t>
+      </w:r>
+      <w:r>
+        <w:rPr>
+          <w:lang w:eastAsia="fr-CA"/>
+        </w:rPr>
+        <w:t>Ze</w:t>
+      </w:r>
+      <w:r>
+        <w:rPr>
+          <w:lang w:eastAsia="fr-CA"/>
+        </w:rPr>
+        <w:t>ro est près de la moitié plus petit que le modèle</w:t>
+      </w:r>
+      <w:r>
+        <w:rPr>
+          <w:lang w:eastAsia="fr-CA"/>
+        </w:rPr>
+        <w:t xml:space="preserve"> A et</w:t>
+      </w:r>
+      <w:r>
+        <w:rPr>
+          <w:lang w:eastAsia="fr-CA"/>
+        </w:rPr>
+        <w:t xml:space="preserve"> offr</w:t>
+      </w:r>
+      <w:r>
+        <w:rPr>
+          <w:lang w:eastAsia="fr-CA"/>
+        </w:rPr>
+        <w:t>e</w:t>
+      </w:r>
+      <w:r>
+        <w:rPr>
+          <w:lang w:eastAsia="fr-CA"/>
+        </w:rPr>
+        <w:t xml:space="preserve"> </w:t>
+      </w:r>
+      <w:r>
+        <w:rPr>
+          <w:lang w:eastAsia="fr-CA"/>
+        </w:rPr>
+        <w:t>une plus grande puissance de calcul</w:t>
+      </w:r>
+      <w:r>
+        <w:rPr>
+          <w:lang w:eastAsia="fr-CA"/>
+        </w:rPr>
+        <w:t xml:space="preserve">. </w:t>
+      </w:r>
+      <w:r>
+        <w:rPr>
+          <w:lang w:eastAsia="fr-CA"/>
+        </w:rPr>
+        <w:t xml:space="preserve">Le processeur passe de 700MHz à 1Ghz. Il modèle Zero a par contre moins de connecteurs </w:t>
+      </w:r>
+      <w:r>
+        <w:rPr>
+          <w:lang w:eastAsia="fr-CA"/>
+        </w:rPr>
+        <w:lastRenderedPageBreak/>
+        <w:t>vidéo pour sauver de la place. Comme pour le modèle A, le modèle Zero n’a pas de connectivité par port Ethernet ou par Wifi. Cependant, la révision Zero W apporte une connectivité Wireless et Bluetooth en faisant passé le prix de cinq à dix dollars.</w:t>
+      </w:r>
+      <w:bookmarkStart w:id="17" w:name="_Toc478921650"/>
+      <w:bookmarkEnd w:id="17"/>
+    </w:p>
+    <w:p>
+      <w:pPr>
+        <w:spacing w:line="480" w:lineRule="auto"/>
+        <w:ind w:firstLine="708"/>
         <w:jc w:val="both"/>
         <w:rPr>
-          <w:highlight w:val="yellow"/>
-          <w:lang w:eastAsia="fr-CA"/>
-        </w:rPr>
-      </w:pPr>
-      <w:r>
-        <w:rPr>
-          <w:highlight w:val="yellow"/>
-          <w:lang w:eastAsia="fr-CA"/>
-        </w:rPr>
-        <w:t>Puissance du CPU (Mhz)</w:t>
-      </w:r>
-    </w:p>
-    <w:p>
-      <w:pPr>
-        <w:spacing w:line="480" w:lineRule="auto"/>
+          <w:lang w:eastAsia="fr-CA"/>
+        </w:rPr>
+      </w:pPr>
+    </w:p>
+    <w:p>
+      <w:pPr>
+        <w:spacing w:line="480" w:lineRule="auto"/>
+        <w:ind w:firstLine="708"/>
         <w:jc w:val="both"/>
         <w:rPr>
-          <w:highlight w:val="yellow"/>
-          <w:lang w:eastAsia="fr-CA"/>
-        </w:rPr>
-      </w:pPr>
-      <w:r>
-        <w:rPr>
-          <w:highlight w:val="yellow"/>
-          <w:lang w:eastAsia="fr-CA"/>
-        </w:rPr>
-        <w:t>Dimensions</w:t>
-      </w:r>
-    </w:p>
-    <w:p>
-      <w:pPr>
-        <w:spacing w:line="480" w:lineRule="auto"/>
-        <w:jc w:val="both"/>
-        <w:rPr>
-          <w:highlight w:val="yellow"/>
-          <w:lang w:eastAsia="fr-CA"/>
-        </w:rPr>
-      </w:pPr>
-      <w:r>
-        <w:rPr>
-          <w:highlight w:val="yellow"/>
-          <w:lang w:eastAsia="fr-CA"/>
-        </w:rPr>
-        <w:t>Une idée de benchmark</w:t>
+          <w:lang w:eastAsia="fr-CA"/>
+        </w:rPr>
+      </w:pPr>
+      <w:r>
+        <w:rPr>
+          <w:lang w:eastAsia="fr-CA"/>
+        </w:rPr>
+        <w:t>Les différents modèles modèle répondent donc à différents besoins. Les lacunes de certaines cartes sont comblées par d’autre ou avec de nouvelles révisions. C’est un produit en constante évolution. Les modifications lors des différentes révisions sont pensées pour rendre le produit plus performant tout en gardant le coût de production bas pour que le produit reste accessible.</w:t>
       </w:r>
     </w:p>
     <w:p>
@@ -3641,8 +3548,142 @@
           <w:shd w:val="clear" w:color="auto" w:fill="FFFFFF"/>
         </w:rPr>
       </w:pPr>
-      <w:bookmarkStart w:id="17" w:name="_Toc478921650"/>
-      <w:bookmarkEnd w:id="17"/>
+    </w:p>
+    <w:p>
+      <w:pPr>
+        <w:pStyle w:val="Sous-TitreDoc"/>
+      </w:pPr>
+      <w:r>
+        <w:t>4.2 Compatibilité</w:t>
+      </w:r>
+    </w:p>
+    <w:p>
+      <w:pPr>
+        <w:pStyle w:val="Sous-TitreDoc"/>
+        <w:jc w:val="both"/>
+      </w:pPr>
+    </w:p>
+    <w:p>
+      <w:pPr>
+        <w:spacing w:line="480" w:lineRule="auto"/>
+        <w:jc w:val="both"/>
+      </w:pPr>
+      <w:r>
+        <w:tab/>
+      </w:r>
+      <w:r>
+        <w:rPr>
+          <w:lang w:eastAsia="fr-CA"/>
+        </w:rPr>
+        <w:t>Il existe plusieurs</w:t>
+      </w:r>
+      <w:r>
+        <w:rPr>
+          <w:lang w:eastAsia="fr-CA"/>
+        </w:rPr>
+        <w:t xml:space="preserve"> donc plusieurs</w:t>
+      </w:r>
+      <w:r>
+        <w:rPr>
+          <w:lang w:eastAsia="fr-CA"/>
+        </w:rPr>
+        <w:t xml:space="preserve"> modèles de carte Raspberry Pi. Chacun apportant son lot de fonctionnalités supplémentaire. Comme c’est un produit en constante évolution, des problèmes de compatibilité peuvent survenir. En effet, beaucoup de fonctionnalités sont ajoutées avec chaque révisions, mais la fondation Raspberry Pi fait tout son possible pour garder la plus grande compatibilité possible entre les différent modèles et les différentes révisions. Par exemple, la compatibilité entre les différents accessoires avec, le standard </w:t>
+      </w:r>
+      <w:r>
+        <w:rPr>
+          <w:rFonts w:ascii="Arial" w:eastAsia="Times New Roman" w:hAnsi="Arial" w:cs="Arial"/>
+          <w:color w:val="222222"/>
+          <w:lang w:eastAsia="fr-CA"/>
+        </w:rPr>
+        <w:t>« HAT ». Les efforts que la compagnie met en compatibilité et rétrocompatibilité ne peut être que bon signe pour l’avenir.</w:t>
+      </w:r>
+    </w:p>
+    <w:p>
+      <w:pPr>
+        <w:spacing w:line="480" w:lineRule="auto"/>
+        <w:jc w:val="both"/>
+        <w:rPr>
+          <w:rFonts w:ascii="Arial" w:eastAsia="Times New Roman" w:hAnsi="Arial" w:cs="Arial"/>
+          <w:color w:val="222222"/>
+          <w:lang w:eastAsia="fr-CA"/>
+        </w:rPr>
+      </w:pPr>
+    </w:p>
+    <w:p>
+      <w:pPr>
+        <w:pStyle w:val="Sous-TitreDoc"/>
+        <w:rPr>
+          <w:lang w:eastAsia="fr-CA"/>
+        </w:rPr>
+      </w:pPr>
+      <w:bookmarkStart w:id="18" w:name="_Toc479362814"/>
+      <w:r>
+        <w:rPr>
+          <w:lang w:eastAsia="fr-CA"/>
+        </w:rPr>
+        <w:t>4.</w:t>
+      </w:r>
+      <w:r>
+        <w:rPr>
+          <w:lang w:eastAsia="fr-CA"/>
+        </w:rPr>
+        <w:t>3</w:t>
+      </w:r>
+      <w:r>
+        <w:rPr>
+          <w:lang w:eastAsia="fr-CA"/>
+        </w:rPr>
+        <w:t xml:space="preserve"> HAT</w:t>
+      </w:r>
+      <w:bookmarkEnd w:id="18"/>
+    </w:p>
+    <w:p>
+      <w:pPr>
+        <w:spacing w:line="480" w:lineRule="auto"/>
+        <w:jc w:val="both"/>
+        <w:rPr>
+          <w:rFonts w:ascii="Arial" w:eastAsia="Times New Roman" w:hAnsi="Arial" w:cs="Arial"/>
+          <w:color w:val="222222"/>
+          <w:lang w:eastAsia="fr-CA"/>
+        </w:rPr>
+      </w:pPr>
+    </w:p>
+    <w:p>
+      <w:pPr>
+        <w:spacing w:line="480" w:lineRule="auto"/>
+        <w:jc w:val="both"/>
+        <w:rPr>
+          <w:rFonts w:ascii="Arial" w:hAnsi="Arial" w:cs="Arial"/>
+          <w:color w:val="2C2C2C"/>
+          <w:shd w:val="clear" w:color="auto" w:fill="FFFFFF"/>
+        </w:rPr>
+      </w:pPr>
+      <w:r>
+        <w:rPr>
+          <w:rFonts w:ascii="Arial" w:eastAsia="Times New Roman" w:hAnsi="Arial" w:cs="Arial"/>
+          <w:color w:val="222222"/>
+          <w:lang w:eastAsia="fr-CA"/>
+        </w:rPr>
+        <w:lastRenderedPageBreak/>
+        <w:tab/>
+        <w:t>Pour les gens voulant aller plus loin que de simples accessoires, il existe un outil ultime, le « HAT ». Cet acronyme</w:t>
+      </w:r>
+      <w:r>
+        <w:rPr>
+          <w:rFonts w:ascii="Arial" w:eastAsia="Times New Roman" w:hAnsi="Arial" w:cs="Arial"/>
+          <w:color w:val="222222"/>
+          <w:lang w:eastAsia="fr-CA"/>
+        </w:rPr>
+        <w:t xml:space="preserve"> veut simplement dire, un accessoire qui s’attache sur le dessus (</w:t>
+      </w:r>
+      <w:r>
+        <w:rPr>
+          <w:rFonts w:ascii="Arial" w:hAnsi="Arial" w:cs="Arial"/>
+          <w:color w:val="2C2C2C"/>
+          <w:shd w:val="clear" w:color="auto" w:fill="FFFFFF"/>
+        </w:rPr>
+        <w:t>Hardware attached on top), qui permet de rajouter à notre nano-ordinateur de départ, des fonctionnalités supplémentaires sans effort, comme des capteurs. Un seul « HAT » peut servir à savoir le niveau d’humidité, la température et autres, ce qui les rend très utiles.</w:t>
+      </w:r>
       <w:r>
         <w:rPr>
           <w:rFonts w:ascii="Arial" w:hAnsi="Arial" w:cs="Arial"/>
@@ -3650,160 +3691,7 @@
           <w:highlight w:val="yellow"/>
           <w:shd w:val="clear" w:color="auto" w:fill="FFFFFF"/>
         </w:rPr>
-        <w:t>Faire un tableau</w:t>
-      </w:r>
-    </w:p>
-    <w:p>
-      <w:pPr>
-        <w:spacing w:line="480" w:lineRule="auto"/>
-        <w:jc w:val="both"/>
-        <w:rPr>
-          <w:rFonts w:ascii="Arial" w:hAnsi="Arial" w:cs="Arial"/>
-          <w:color w:val="2C2C2C"/>
-          <w:shd w:val="clear" w:color="auto" w:fill="FFFFFF"/>
-        </w:rPr>
-      </w:pPr>
-    </w:p>
-    <w:p>
-      <w:pPr>
-        <w:pStyle w:val="Sous-TitreDoc"/>
-      </w:pPr>
-      <w:r>
-        <w:t>4.2 Compatibilité</w:t>
-      </w:r>
-    </w:p>
-    <w:p>
-      <w:pPr>
-        <w:pStyle w:val="Sous-TitreDoc"/>
-        <w:jc w:val="both"/>
-      </w:pPr>
-    </w:p>
-    <w:p>
-      <w:pPr>
-        <w:spacing w:line="480" w:lineRule="auto"/>
-        <w:jc w:val="both"/>
-      </w:pPr>
-      <w:r>
-        <w:tab/>
-      </w:r>
-      <w:r>
-        <w:rPr>
-          <w:lang w:eastAsia="fr-CA"/>
-        </w:rPr>
-        <w:t xml:space="preserve">Il existe plusieurs modèles de carte Raspberry Pi. Chacun apportant son lot de fonctionnalités supplémentaire. Comme c’est un produit en constante évolution, des problèmes de compatibilité peuvent survenir. En effet, beaucoup de fonctionnalités sont ajoutées avec chaque révisions, mais la fondation Raspberry Pi fait tout son possible pour garder la plus grande compatibilité possible entre les différent modèles et les différentes révisions. Par exemple, la compatibilité entre les différents accessoires avec, le standard </w:t>
-      </w:r>
-      <w:r>
-        <w:rPr>
-          <w:rFonts w:ascii="Arial" w:eastAsia="Times New Roman" w:hAnsi="Arial" w:cs="Arial"/>
-          <w:color w:val="222222"/>
-          <w:lang w:eastAsia="fr-CA"/>
-        </w:rPr>
-        <w:lastRenderedPageBreak/>
-        <w:t>« HAT ». Les efforts que la compagnie met en compatibilité et rétrocompatibilité ne peut être que bon signe pour l’avenir.</w:t>
-      </w:r>
-    </w:p>
-    <w:p>
-      <w:pPr>
-        <w:spacing w:line="480" w:lineRule="auto"/>
-        <w:jc w:val="both"/>
-        <w:rPr>
-          <w:rFonts w:ascii="Arial" w:eastAsia="Times New Roman" w:hAnsi="Arial" w:cs="Arial"/>
-          <w:color w:val="222222"/>
-          <w:lang w:eastAsia="fr-CA"/>
-        </w:rPr>
-      </w:pPr>
-    </w:p>
-    <w:p>
-      <w:pPr>
-        <w:pStyle w:val="Sous-TitreDoc"/>
-        <w:rPr>
-          <w:lang w:eastAsia="fr-CA"/>
-        </w:rPr>
-      </w:pPr>
-      <w:bookmarkStart w:id="18" w:name="_Toc479362814"/>
-      <w:r>
-        <w:rPr>
-          <w:lang w:eastAsia="fr-CA"/>
-        </w:rPr>
-        <w:t>4.</w:t>
-      </w:r>
-      <w:r>
-        <w:rPr>
-          <w:lang w:eastAsia="fr-CA"/>
-        </w:rPr>
-        <w:t>3</w:t>
-      </w:r>
-      <w:r>
-        <w:rPr>
-          <w:lang w:eastAsia="fr-CA"/>
-        </w:rPr>
-        <w:t xml:space="preserve"> HAT</w:t>
-      </w:r>
-      <w:bookmarkEnd w:id="18"/>
-    </w:p>
-    <w:p>
-      <w:pPr>
-        <w:spacing w:line="480" w:lineRule="auto"/>
-        <w:jc w:val="both"/>
-        <w:rPr>
-          <w:rFonts w:ascii="Arial" w:eastAsia="Times New Roman" w:hAnsi="Arial" w:cs="Arial"/>
-          <w:color w:val="222222"/>
-          <w:lang w:eastAsia="fr-CA"/>
-        </w:rPr>
-      </w:pPr>
-    </w:p>
-    <w:p>
-      <w:pPr>
-        <w:spacing w:line="480" w:lineRule="auto"/>
-        <w:jc w:val="both"/>
-        <w:rPr>
-          <w:rFonts w:ascii="Arial" w:hAnsi="Arial" w:cs="Arial"/>
-          <w:color w:val="2C2C2C"/>
-          <w:shd w:val="clear" w:color="auto" w:fill="FFFFFF"/>
-        </w:rPr>
-      </w:pPr>
-      <w:r>
-        <w:rPr>
-          <w:rFonts w:ascii="Arial" w:eastAsia="Times New Roman" w:hAnsi="Arial" w:cs="Arial"/>
-          <w:color w:val="222222"/>
-          <w:lang w:eastAsia="fr-CA"/>
-        </w:rPr>
-        <w:tab/>
-        <w:t>Pour les gens voulant aller plus loin que de simples accessoires, il existe un outil ultime, le « HAT ». Cet acronyme</w:t>
-      </w:r>
-      <w:r>
-        <w:rPr>
-          <w:rFonts w:ascii="Arial" w:eastAsia="Times New Roman" w:hAnsi="Arial" w:cs="Arial"/>
-          <w:color w:val="222222"/>
-          <w:lang w:eastAsia="fr-CA"/>
-        </w:rPr>
-        <w:t xml:space="preserve"> veut simplement dire, un accessoire qui s’attache sur le dessus (</w:t>
-      </w:r>
-      <w:r>
-        <w:rPr>
-          <w:rFonts w:ascii="Arial" w:hAnsi="Arial" w:cs="Arial"/>
-          <w:color w:val="2C2C2C"/>
-          <w:shd w:val="clear" w:color="auto" w:fill="FFFFFF"/>
-        </w:rPr>
-        <w:t xml:space="preserve">Hardware </w:t>
-      </w:r>
-      <w:proofErr w:type="spellStart"/>
-      <w:r>
-        <w:rPr>
-          <w:rFonts w:ascii="Arial" w:hAnsi="Arial" w:cs="Arial"/>
-          <w:color w:val="2C2C2C"/>
-          <w:shd w:val="clear" w:color="auto" w:fill="FFFFFF"/>
-        </w:rPr>
-        <w:t>attached</w:t>
-      </w:r>
-      <w:proofErr w:type="spellEnd"/>
-      <w:r>
-        <w:rPr>
-          <w:rFonts w:ascii="Arial" w:hAnsi="Arial" w:cs="Arial"/>
-          <w:color w:val="2C2C2C"/>
-          <w:shd w:val="clear" w:color="auto" w:fill="FFFFFF"/>
-        </w:rPr>
-        <w:t xml:space="preserve"> on top), qui permet de rajouter à notre nano-ordinateur de départ, des fonctionnalités supplémentaires sans effort, comme des capteurs. Un seul « HAT » peut servir à savoir le niveau d’humidité, la température et autres, ce qui les rend très utiles.</w:t>
+        <w:t xml:space="preserve"> </w:t>
       </w:r>
       <w:r>
         <w:rPr>
@@ -3812,15 +3700,6 @@
           <w:highlight w:val="yellow"/>
           <w:shd w:val="clear" w:color="auto" w:fill="FFFFFF"/>
         </w:rPr>
-        <w:t xml:space="preserve"> </w:t>
-      </w:r>
-      <w:r>
-        <w:rPr>
-          <w:rFonts w:ascii="Arial" w:hAnsi="Arial" w:cs="Arial"/>
-          <w:color w:val="2C2C2C"/>
-          <w:highlight w:val="yellow"/>
-          <w:shd w:val="clear" w:color="auto" w:fill="FFFFFF"/>
-        </w:rPr>
         <w:t>Faudrait parler de la compatibilité Modèle B+ et du standard HAT.</w:t>
       </w:r>
     </w:p>
@@ -3840,10 +3719,7 @@
         <w:pStyle w:val="Sous-TitreDoc"/>
       </w:pPr>
       <w:r>
-        <w:t>4.</w:t>
-      </w:r>
-      <w:r>
-        <w:t>4</w:t>
+        <w:t>4.4</w:t>
       </w:r>
       <w:r>
         <w:t xml:space="preserve"> Accessoire</w:t>
@@ -4028,49 +3904,7 @@
         <w:rPr>
           <w:rFonts w:ascii="Arial" w:hAnsi="Arial" w:cs="Arial"/>
         </w:rPr>
-        <w:t xml:space="preserve">Raspberry Pi ou Banana Pi? Le comparatif suivant prend en exemple, le Raspberry pi 3 Model B et le Banana Pi A29 Dual </w:t>
-      </w:r>
-      <w:proofErr w:type="spellStart"/>
-      <w:r>
-        <w:rPr>
-          <w:rFonts w:ascii="Arial" w:hAnsi="Arial" w:cs="Arial"/>
-        </w:rPr>
-        <w:t>Core</w:t>
-      </w:r>
-      <w:proofErr w:type="spellEnd"/>
-      <w:r>
-        <w:rPr>
-          <w:rFonts w:ascii="Arial" w:hAnsi="Arial" w:cs="Arial"/>
-        </w:rPr>
-        <w:t xml:space="preserve"> </w:t>
-      </w:r>
-      <w:proofErr w:type="spellStart"/>
-      <w:r>
-        <w:rPr>
-          <w:rFonts w:ascii="Arial" w:hAnsi="Arial" w:cs="Arial"/>
-        </w:rPr>
-        <w:t>Development</w:t>
-      </w:r>
-      <w:proofErr w:type="spellEnd"/>
-      <w:r>
-        <w:rPr>
-          <w:rFonts w:ascii="Arial" w:hAnsi="Arial" w:cs="Arial"/>
-        </w:rPr>
-        <w:t xml:space="preserve"> </w:t>
-      </w:r>
-      <w:proofErr w:type="spellStart"/>
-      <w:r>
-        <w:rPr>
-          <w:rFonts w:ascii="Arial" w:hAnsi="Arial" w:cs="Arial"/>
-        </w:rPr>
-        <w:t>Board</w:t>
-      </w:r>
-      <w:proofErr w:type="spellEnd"/>
-      <w:r>
-        <w:rPr>
-          <w:rFonts w:ascii="Arial" w:hAnsi="Arial" w:cs="Arial"/>
-        </w:rPr>
-        <w:t xml:space="preserve">, qui sont tous les deux à environ 50 dollars canadiens sur le marché. Commençons par analyser la Raspberry Pi, il utilise l’unité de centrale de traitement (UCT) </w:t>
+        <w:t xml:space="preserve">Raspberry Pi ou Banana Pi? Le comparatif suivant prend en exemple, le Raspberry pi 3 Model B et le Banana Pi A29 Dual Core Development Board, qui sont tous les deux à environ 50 dollars canadiens sur le marché. Commençons par analyser la Raspberry Pi, il utilise l’unité de centrale de traitement (UCT) </w:t>
       </w:r>
       <w:r>
         <w:rPr>
@@ -4078,43 +3912,7 @@
           <w:color w:val="222222"/>
           <w:lang w:eastAsia="fr-CA"/>
         </w:rPr>
-        <w:t>A1.2GHz 64-bit quad-</w:t>
-      </w:r>
-      <w:proofErr w:type="spellStart"/>
-      <w:r>
-        <w:rPr>
-          <w:rFonts w:ascii="Arial" w:eastAsia="Times New Roman" w:hAnsi="Arial" w:cs="Arial"/>
-          <w:color w:val="222222"/>
-          <w:lang w:eastAsia="fr-CA"/>
-        </w:rPr>
-        <w:t>core</w:t>
-      </w:r>
-      <w:proofErr w:type="spellEnd"/>
-      <w:r>
-        <w:rPr>
-          <w:rFonts w:ascii="Arial" w:eastAsia="Times New Roman" w:hAnsi="Arial" w:cs="Arial"/>
-          <w:color w:val="222222"/>
-          <w:lang w:eastAsia="fr-CA"/>
-        </w:rPr>
-        <w:t xml:space="preserve"> ARMv8 CPU, à une mémoire d’un </w:t>
-      </w:r>
-      <w:proofErr w:type="spellStart"/>
-      <w:r>
-        <w:rPr>
-          <w:rFonts w:ascii="Arial" w:eastAsia="Times New Roman" w:hAnsi="Arial" w:cs="Arial"/>
-          <w:color w:val="222222"/>
-          <w:lang w:eastAsia="fr-CA"/>
-        </w:rPr>
-        <w:t>gygabyte</w:t>
-      </w:r>
-      <w:proofErr w:type="spellEnd"/>
-      <w:r>
-        <w:rPr>
-          <w:rFonts w:ascii="Arial" w:eastAsia="Times New Roman" w:hAnsi="Arial" w:cs="Arial"/>
-          <w:color w:val="222222"/>
-          <w:lang w:eastAsia="fr-CA"/>
-        </w:rPr>
-        <w:t xml:space="preserve"> (Gb), un port Ethernet de 10/100 mégabytes par seconde (Mb/s), 4 USB 2.0, un port HDMI, Bluetooth 4.1.</w:t>
+        <w:t>A1.2GHz 64-bit quad-core ARMv8 CPU, à une mémoire d’un gygabyte (Gb), un port Ethernet de 10/100 mégabytes par seconde (Mb/s), 4 USB 2.0, un port HDMI, Bluetooth 4.1.</w:t>
       </w:r>
       <w:r>
         <w:rPr>
@@ -4131,25 +3929,7 @@
           <w:color w:val="222222"/>
           <w:lang w:eastAsia="fr-CA"/>
         </w:rPr>
-        <w:t xml:space="preserve"> Pour ce qui est du Banana Pi, de son côté, il utilise un A20 ARM Cortex-A7 Dual-</w:t>
-      </w:r>
-      <w:proofErr w:type="spellStart"/>
-      <w:r>
-        <w:rPr>
-          <w:rFonts w:ascii="Arial" w:eastAsia="Times New Roman" w:hAnsi="Arial" w:cs="Arial"/>
-          <w:color w:val="222222"/>
-          <w:lang w:eastAsia="fr-CA"/>
-        </w:rPr>
-        <w:t>Core</w:t>
-      </w:r>
-      <w:proofErr w:type="spellEnd"/>
-      <w:r>
-        <w:rPr>
-          <w:rFonts w:ascii="Arial" w:eastAsia="Times New Roman" w:hAnsi="Arial" w:cs="Arial"/>
-          <w:color w:val="222222"/>
-          <w:lang w:eastAsia="fr-CA"/>
-        </w:rPr>
-        <w:t>, une mémoire d’un Gb, un port Ethernet de 10/100/1000 Mb/s, 2 ports USB 2.0, un port HDMI, CVBS et LVDS.</w:t>
+        <w:t xml:space="preserve"> Pour ce qui est du Banana Pi, de son côté, il utilise un A20 ARM Cortex-A7 Dual-Core, une mémoire d’un Gb, un port Ethernet de 10/100/1000 Mb/s, 2 ports USB 2.0, un port HDMI, CVBS et LVDS.</w:t>
       </w:r>
       <w:r>
         <w:rPr>
@@ -4601,25 +4381,7 @@
                 <w:color w:val="222222"/>
                 <w:lang w:eastAsia="fr-CA"/>
               </w:rPr>
-              <w:t>A 1.2GHz 64-bit quad-</w:t>
-            </w:r>
-            <w:proofErr w:type="spellStart"/>
-            <w:r>
-              <w:rPr>
-                <w:rFonts w:ascii="Arial" w:eastAsia="Times New Roman" w:hAnsi="Arial" w:cs="Arial"/>
-                <w:color w:val="222222"/>
-                <w:lang w:eastAsia="fr-CA"/>
-              </w:rPr>
-              <w:t>core</w:t>
-            </w:r>
-            <w:proofErr w:type="spellEnd"/>
-            <w:r>
-              <w:rPr>
-                <w:rFonts w:ascii="Arial" w:eastAsia="Times New Roman" w:hAnsi="Arial" w:cs="Arial"/>
-                <w:color w:val="222222"/>
-                <w:lang w:eastAsia="fr-CA"/>
-              </w:rPr>
-              <w:t xml:space="preserve"> ARMv8 CPU</w:t>
+              <w:t>A 1.2GHz 64-bit quad-core ARMv8 CPU</w:t>
             </w:r>
           </w:p>
         </w:tc>
@@ -5019,23 +4781,13 @@
                 <w:lang w:eastAsia="fr-CA"/>
               </w:rPr>
             </w:pPr>
-            <w:proofErr w:type="spellStart"/>
             <w:r>
               <w:rPr>
                 <w:rFonts w:ascii="Arial" w:eastAsia="Times New Roman" w:hAnsi="Arial" w:cs="Arial"/>
                 <w:color w:val="222222"/>
                 <w:lang w:val="en-US" w:eastAsia="fr-CA"/>
               </w:rPr>
-              <w:t>Aucun</w:t>
-            </w:r>
-            <w:proofErr w:type="spellEnd"/>
-            <w:r>
-              <w:rPr>
-                <w:rFonts w:ascii="Arial" w:eastAsia="Times New Roman" w:hAnsi="Arial" w:cs="Arial"/>
-                <w:color w:val="222222"/>
-                <w:lang w:val="en-US" w:eastAsia="fr-CA"/>
-              </w:rPr>
-              <w:t xml:space="preserve"> Bluetooth de base</w:t>
+              <w:t>Aucun Bluetooth de base</w:t>
             </w:r>
           </w:p>
         </w:tc>
@@ -5126,25 +4878,7 @@
           <w:color w:val="222222"/>
           <w:lang w:eastAsia="fr-CA"/>
         </w:rPr>
-        <w:t>, au contraire du Raspberry Pi qui peut utiliser Linux et faire du « </w:t>
-      </w:r>
-      <w:proofErr w:type="spellStart"/>
-      <w:r>
-        <w:rPr>
-          <w:rFonts w:ascii="Arial" w:eastAsia="Times New Roman" w:hAnsi="Arial" w:cs="Arial"/>
-          <w:color w:val="222222"/>
-          <w:lang w:eastAsia="fr-CA"/>
-        </w:rPr>
-        <w:t>multi-tasking</w:t>
-      </w:r>
-      <w:proofErr w:type="spellEnd"/>
-      <w:r>
-        <w:rPr>
-          <w:rFonts w:ascii="Arial" w:eastAsia="Times New Roman" w:hAnsi="Arial" w:cs="Arial"/>
-          <w:color w:val="222222"/>
-          <w:lang w:eastAsia="fr-CA"/>
-        </w:rPr>
-        <w:t xml:space="preserve"> ». Il mérite quand même d’être </w:t>
+        <w:t xml:space="preserve">, au contraire du Raspberry Pi qui peut utiliser Linux et faire du « multi-tasking ». Il mérite quand même d’être </w:t>
       </w:r>
       <w:r>
         <w:rPr>
@@ -5348,61 +5082,8 @@
         <w:spacing w:line="480" w:lineRule="auto"/>
         <w:ind w:firstLine="708"/>
       </w:pPr>
-      <w:proofErr w:type="spellStart"/>
-      <w:r>
-        <w:t>Raspbian</w:t>
-      </w:r>
-      <w:proofErr w:type="spellEnd"/>
-      <w:r>
-        <w:t xml:space="preserve"> est un system d'exploitation Linux pour le Raspberry Pi. Celui-ci est toujours en développement. Il a été pensé pour </w:t>
-      </w:r>
-      <w:proofErr w:type="spellStart"/>
-      <w:r>
-        <w:t>tiré</w:t>
-      </w:r>
-      <w:proofErr w:type="spellEnd"/>
-      <w:r>
-        <w:t xml:space="preserve"> le meilleur du CPU. Celui-ci est basé sur le système d'exploitation Debian qui est </w:t>
-      </w:r>
-      <w:proofErr w:type="spellStart"/>
-      <w:r>
-        <w:t>lui même</w:t>
-      </w:r>
-      <w:proofErr w:type="spellEnd"/>
-      <w:r>
-        <w:t xml:space="preserve"> basé sur le développement de system d'exploitation sur des logiciels libres. Puisque </w:t>
-      </w:r>
-      <w:proofErr w:type="spellStart"/>
-      <w:r>
-        <w:t>Raspbian</w:t>
-      </w:r>
-      <w:proofErr w:type="spellEnd"/>
-      <w:r>
-        <w:t xml:space="preserve"> est basé sur </w:t>
-      </w:r>
-      <w:proofErr w:type="spellStart"/>
-      <w:r>
-        <w:t>Devian</w:t>
-      </w:r>
-      <w:proofErr w:type="spellEnd"/>
-      <w:r>
-        <w:t xml:space="preserve">, une grande partie de la documentation </w:t>
-      </w:r>
-      <w:proofErr w:type="spellStart"/>
-      <w:r>
-        <w:t>Devian</w:t>
-      </w:r>
-      <w:proofErr w:type="spellEnd"/>
-      <w:r>
-        <w:t xml:space="preserve"> est valide pour le Raspberry Pi. </w:t>
-      </w:r>
-      <w:proofErr w:type="spellStart"/>
-      <w:r>
-        <w:t>Rasbian</w:t>
-      </w:r>
-      <w:proofErr w:type="spellEnd"/>
-      <w:r>
-        <w:t xml:space="preserve"> n'est pas associé à la fondation Raspberry Pi, il a été créé par des fans du Raspberry Pi qui ont la même vision d'éducation. Il reste cependant </w:t>
+      <w:r>
+        <w:t xml:space="preserve">Raspbian est un system d'exploitation Linux pour le Raspberry Pi. Celui-ci est toujours en développement. Il a été pensé pour tiré le meilleur du CPU. Celui-ci est basé sur le système d'exploitation Debian qui est lui même basé sur le développement de system d'exploitation sur des logiciels libres. Puisque Raspbian est basé sur Devian, une grande partie de la documentation Devian est valide pour le Raspberry Pi. Rasbian n'est pas associé à la fondation Raspberry Pi, il a été créé par des fans du Raspberry Pi qui ont la même vision d'éducation. Il reste cependant </w:t>
       </w:r>
     </w:p>
     <w:p>
@@ -5433,63 +5114,7 @@
       </w:r>
       <w:r>
         <w:lastRenderedPageBreak/>
-        <w:t xml:space="preserve">supports pour cet OS sont sur quatre </w:t>
-      </w:r>
-      <w:proofErr w:type="spellStart"/>
-      <w:r>
-        <w:t>nanos</w:t>
-      </w:r>
-      <w:proofErr w:type="spellEnd"/>
-      <w:r>
-        <w:t xml:space="preserve">-ordinateurs en </w:t>
-      </w:r>
-      <w:proofErr w:type="spellStart"/>
-      <w:r>
-        <w:t>particulié</w:t>
-      </w:r>
-      <w:proofErr w:type="spellEnd"/>
-      <w:r>
-        <w:t xml:space="preserve">. Il s'agit du </w:t>
-      </w:r>
-      <w:proofErr w:type="spellStart"/>
-      <w:r>
-        <w:t>MinnowBoard</w:t>
-      </w:r>
-      <w:proofErr w:type="spellEnd"/>
-      <w:r>
-        <w:t xml:space="preserve"> Max, du </w:t>
-      </w:r>
-      <w:proofErr w:type="spellStart"/>
-      <w:r>
-        <w:t>DragonBoard</w:t>
-      </w:r>
-      <w:proofErr w:type="spellEnd"/>
-      <w:r>
-        <w:t xml:space="preserve"> 410c et du </w:t>
-      </w:r>
-      <w:proofErr w:type="spellStart"/>
-      <w:r>
-        <w:t>Rapberry</w:t>
-      </w:r>
-      <w:proofErr w:type="spellEnd"/>
-      <w:r>
-        <w:t xml:space="preserve"> Pi 3 et 2. Windows 10 IOT utilise le UWP, Universal Windows Platform. Ceci garantie que les applications conformes au UWP vont être compatible sur différentes machines de </w:t>
-      </w:r>
-      <w:proofErr w:type="spellStart"/>
-      <w:r>
-        <w:t>microsoft</w:t>
-      </w:r>
-      <w:proofErr w:type="spellEnd"/>
-      <w:r>
-        <w:t xml:space="preserve"> comme les ordinateurs personnels, mobiles et </w:t>
-      </w:r>
-      <w:proofErr w:type="spellStart"/>
-      <w:r>
-        <w:t>xbox</w:t>
-      </w:r>
-      <w:proofErr w:type="spellEnd"/>
-      <w:r>
-        <w:t>.</w:t>
+        <w:t>supports pour cet OS sont sur quatre nanos-ordinateurs en particulié. Il s'agit du MinnowBoard Max, du DragonBoard 410c et du Rapberry Pi 3 et 2. Windows 10 IOT utilise le UWP, Universal Windows Platform. Ceci garantie que les applications conformes au UWP vont être compatible sur différentes machines de microsoft comme les ordinateurs personnels, mobiles et xbox.</w:t>
       </w:r>
     </w:p>
     <w:p>
@@ -5519,62 +5144,10 @@
         <w:rPr>
           <w:lang w:val="en-CA"/>
         </w:rPr>
-        <w:t xml:space="preserve">HATS </w:t>
-      </w:r>
-      <w:proofErr w:type="spellStart"/>
-      <w:r>
-        <w:rPr>
-          <w:lang w:val="en-CA"/>
-        </w:rPr>
-        <w:t>est</w:t>
-      </w:r>
-      <w:proofErr w:type="spellEnd"/>
-      <w:r>
-        <w:rPr>
-          <w:lang w:val="en-CA"/>
-        </w:rPr>
-        <w:t xml:space="preserve"> </w:t>
-      </w:r>
-      <w:proofErr w:type="spellStart"/>
-      <w:r>
-        <w:rPr>
-          <w:lang w:val="en-CA"/>
-        </w:rPr>
-        <w:t>l’acronyme</w:t>
-      </w:r>
-      <w:proofErr w:type="spellEnd"/>
-      <w:r>
-        <w:rPr>
-          <w:lang w:val="en-CA"/>
-        </w:rPr>
-        <w:t xml:space="preserve"> de Hardware Attached on Top. </w:t>
-      </w:r>
-      <w:r>
-        <w:t>Un HATS est une pièce d’équipement qui se connecte sur le dessus du Raspberry Pi.  L’idée est de rendre plus facile la détection de périphérique et de drivers avec l’utilisation de certains des connecteurs GPIO (</w:t>
-      </w:r>
-      <w:proofErr w:type="spellStart"/>
-      <w:r>
-        <w:t>general</w:t>
-      </w:r>
-      <w:proofErr w:type="spellEnd"/>
-      <w:r>
-        <w:t xml:space="preserve"> </w:t>
-      </w:r>
-      <w:proofErr w:type="spellStart"/>
-      <w:r>
-        <w:t>purpose</w:t>
-      </w:r>
-      <w:proofErr w:type="spellEnd"/>
-      <w:r>
-        <w:t xml:space="preserve"> input </w:t>
-      </w:r>
-      <w:proofErr w:type="spellStart"/>
-      <w:r>
-        <w:t>ouput</w:t>
-      </w:r>
-      <w:proofErr w:type="spellEnd"/>
-      <w:r>
-        <w:t>). Le modèle B+ a été pensé avec cette idée. Le standard des HATS permet d’assurer une compatibilité pour les modèles subséquents tout en restant rétro-compatible.</w:t>
+        <w:t xml:space="preserve">HATS est l’acronyme de Hardware Attached on Top. </w:t>
+      </w:r>
+      <w:r>
+        <w:t>Un HATS est une pièce d’équipement qui se connecte sur le dessus du Raspberry Pi.  L’idée est de rendre plus facile la détection de périphérique et de drivers avec l’utilisation de certains des connecteurs GPIO (general purpose input ouput). Le modèle B+ a été pensé avec cette idée. Le standard des HATS permet d’assurer une compatibilité pour les modèles subséquents tout en restant rétro-compatible.</w:t>
       </w:r>
     </w:p>
     <w:p>
@@ -5657,21 +5230,7 @@
         <w:rPr>
           <w:rFonts w:ascii="Arial" w:hAnsi="Arial" w:cs="Arial"/>
         </w:rPr>
-        <w:t>Auteur inconnu (2017). « </w:t>
-      </w:r>
-      <w:proofErr w:type="spellStart"/>
-      <w:r>
-        <w:rPr>
-          <w:rFonts w:ascii="Arial" w:hAnsi="Arial" w:cs="Arial"/>
-        </w:rPr>
-        <w:t>Rasberry</w:t>
-      </w:r>
-      <w:proofErr w:type="spellEnd"/>
-      <w:r>
-        <w:rPr>
-          <w:rFonts w:ascii="Arial" w:hAnsi="Arial" w:cs="Arial"/>
-        </w:rPr>
-        <w:t xml:space="preserve"> Pi » Wikipédia, 18 mars 2017 (En ligne) https://fr.wikipedia.org/wiki/Raspberry_Pi</w:t>
+        <w:t>Auteur inconnu (2017). « Rasberry Pi » Wikipédia, 18 mars 2017 (En ligne) https://fr.wikipedia.org/wiki/Raspberry_Pi</w:t>
       </w:r>
     </w:p>
     <w:p>
@@ -5686,21 +5245,7 @@
         <w:rPr>
           <w:rFonts w:ascii="Arial" w:hAnsi="Arial" w:cs="Arial"/>
         </w:rPr>
-        <w:t xml:space="preserve">Adrien (2016) « 21 idées de projets avec un Raspberry Pi » </w:t>
-      </w:r>
-      <w:proofErr w:type="spellStart"/>
-      <w:r>
-        <w:rPr>
-          <w:rFonts w:ascii="Arial" w:hAnsi="Arial" w:cs="Arial"/>
-        </w:rPr>
-        <w:t>Networkshare</w:t>
-      </w:r>
-      <w:proofErr w:type="spellEnd"/>
-      <w:r>
-        <w:rPr>
-          <w:rFonts w:ascii="Arial" w:hAnsi="Arial" w:cs="Arial"/>
-        </w:rPr>
-        <w:t>, 6 juillet 2016 (En ligne)</w:t>
+        <w:t>Adrien (2016) « 21 idées de projets avec un Raspberry Pi » Networkshare, 6 juillet 2016 (En ligne)</w:t>
       </w:r>
     </w:p>
     <w:p>
@@ -5763,21 +5308,7 @@
         <w:rPr>
           <w:rFonts w:ascii="Arial" w:hAnsi="Arial" w:cs="Arial"/>
         </w:rPr>
-        <w:t xml:space="preserve">Auteur inconnu (2013). « Plus de 60 idées pour votre Raspberry Pi » </w:t>
-      </w:r>
-      <w:proofErr w:type="spellStart"/>
-      <w:r>
-        <w:rPr>
-          <w:rFonts w:ascii="Arial" w:hAnsi="Arial" w:cs="Arial"/>
-        </w:rPr>
-        <w:t>Korben</w:t>
-      </w:r>
-      <w:proofErr w:type="spellEnd"/>
-      <w:r>
-        <w:rPr>
-          <w:rFonts w:ascii="Arial" w:hAnsi="Arial" w:cs="Arial"/>
-        </w:rPr>
-        <w:t>, 16 janvier 2013 (En ligne)</w:t>
+        <w:t>Auteur inconnu (2013). « Plus de 60 idées pour votre Raspberry Pi » Korben, 16 janvier 2013 (En ligne)</w:t>
       </w:r>
     </w:p>
     <w:p>
@@ -5811,55 +5342,45 @@
           <w:rFonts w:ascii="Arial" w:eastAsia="Times New Roman" w:hAnsi="Arial" w:cs="Arial"/>
           <w:lang w:eastAsia="fr-CA"/>
         </w:rPr>
-        <w:t xml:space="preserve">Auteur inconnu (2017). « Original Banana PI A20 Dual </w:t>
-      </w:r>
-      <w:proofErr w:type="spellStart"/>
-      <w:r>
+        <w:t>Auteur inconnu (2017). « Original Banana PI A20 Dual Core Development Board », Bang Good, 2017 (En ligne)</w:t>
+      </w:r>
+    </w:p>
+    <w:p>
+      <w:pPr>
+        <w:spacing w:line="480" w:lineRule="auto"/>
+        <w:jc w:val="both"/>
+        <w:rPr>
+          <w:rFonts w:ascii="Arial" w:hAnsi="Arial" w:cs="Arial"/>
+        </w:rPr>
+      </w:pPr>
+      <w:r>
+        <w:rPr>
+          <w:rFonts w:ascii="Arial" w:hAnsi="Arial" w:cs="Arial"/>
+        </w:rPr>
+        <w:t>http://www.banggood.com/Original-Banana-PI-A20-Dual-Core-Development-Board-p-964230.html</w:t>
+      </w:r>
+    </w:p>
+    <w:p>
+      <w:pPr>
+        <w:spacing w:line="480" w:lineRule="auto"/>
+        <w:jc w:val="both"/>
         <w:rPr>
           <w:rFonts w:ascii="Arial" w:eastAsia="Times New Roman" w:hAnsi="Arial" w:cs="Arial"/>
           <w:lang w:eastAsia="fr-CA"/>
         </w:rPr>
-        <w:t>Core</w:t>
-      </w:r>
-      <w:proofErr w:type="spellEnd"/>
+      </w:pPr>
+      <w:r>
+        <w:rPr>
+          <w:rFonts w:ascii="Arial" w:hAnsi="Arial" w:cs="Arial"/>
+        </w:rPr>
+        <w:t xml:space="preserve">Auteur inconnu (2017). </w:t>
+      </w:r>
       <w:r>
         <w:rPr>
           <w:rFonts w:ascii="Arial" w:eastAsia="Times New Roman" w:hAnsi="Arial" w:cs="Arial"/>
           <w:lang w:eastAsia="fr-CA"/>
         </w:rPr>
-        <w:t xml:space="preserve"> </w:t>
-      </w:r>
-      <w:proofErr w:type="spellStart"/>
-      <w:r>
-        <w:rPr>
-          <w:rFonts w:ascii="Arial" w:eastAsia="Times New Roman" w:hAnsi="Arial" w:cs="Arial"/>
-          <w:lang w:eastAsia="fr-CA"/>
-        </w:rPr>
-        <w:t>Development</w:t>
-      </w:r>
-      <w:proofErr w:type="spellEnd"/>
-      <w:r>
-        <w:rPr>
-          <w:rFonts w:ascii="Arial" w:eastAsia="Times New Roman" w:hAnsi="Arial" w:cs="Arial"/>
-          <w:lang w:eastAsia="fr-CA"/>
-        </w:rPr>
-        <w:t xml:space="preserve"> </w:t>
-      </w:r>
-      <w:proofErr w:type="spellStart"/>
-      <w:r>
-        <w:rPr>
-          <w:rFonts w:ascii="Arial" w:eastAsia="Times New Roman" w:hAnsi="Arial" w:cs="Arial"/>
-          <w:lang w:eastAsia="fr-CA"/>
-        </w:rPr>
-        <w:t>Board</w:t>
-      </w:r>
-      <w:proofErr w:type="spellEnd"/>
-      <w:r>
-        <w:rPr>
-          <w:rFonts w:ascii="Arial" w:eastAsia="Times New Roman" w:hAnsi="Arial" w:cs="Arial"/>
-          <w:lang w:eastAsia="fr-CA"/>
-        </w:rPr>
-        <w:t> », Bang Good, 2017 (En ligne)</w:t>
+        <w:t>« RASPBERRY PI 3 MODEL B », Raspberry pi, 2017 (En ligne)</w:t>
       </w:r>
     </w:p>
     <w:p>
@@ -5874,7 +5395,7 @@
         <w:rPr>
           <w:rFonts w:ascii="Arial" w:hAnsi="Arial" w:cs="Arial"/>
         </w:rPr>
-        <w:t>http://www.banggood.com/Original-Banana-PI-A20-Dual-Core-Development-Board-p-964230.html</w:t>
+        <w:t>https://www.raspberrypi.org/products/raspberry-pi-3-model-b/</w:t>
       </w:r>
     </w:p>
     <w:p>
@@ -5882,22 +5403,14 @@
         <w:spacing w:line="480" w:lineRule="auto"/>
         <w:jc w:val="both"/>
         <w:rPr>
-          <w:rFonts w:ascii="Arial" w:eastAsia="Times New Roman" w:hAnsi="Arial" w:cs="Arial"/>
-          <w:lang w:eastAsia="fr-CA"/>
-        </w:rPr>
-      </w:pPr>
-      <w:r>
-        <w:rPr>
-          <w:rFonts w:ascii="Arial" w:hAnsi="Arial" w:cs="Arial"/>
-        </w:rPr>
-        <w:t xml:space="preserve">Auteur inconnu (2017). </w:t>
-      </w:r>
-      <w:r>
-        <w:rPr>
-          <w:rFonts w:ascii="Arial" w:eastAsia="Times New Roman" w:hAnsi="Arial" w:cs="Arial"/>
-          <w:lang w:eastAsia="fr-CA"/>
-        </w:rPr>
-        <w:t>« RASPBERRY PI 3 MODEL B », Raspberry pi, 2017 (En ligne)</w:t>
+          <w:rFonts w:ascii="Arial" w:hAnsi="Arial" w:cs="Arial"/>
+        </w:rPr>
+      </w:pPr>
+      <w:r>
+        <w:rPr>
+          <w:rFonts w:ascii="Arial" w:hAnsi="Arial" w:cs="Arial"/>
+        </w:rPr>
+        <w:t>Auteur inconnu (2017). « What is Arduino », Arduino, 2017 (En ligne)</w:t>
       </w:r>
     </w:p>
     <w:p>
@@ -5912,7 +5425,7 @@
         <w:rPr>
           <w:rFonts w:ascii="Arial" w:hAnsi="Arial" w:cs="Arial"/>
         </w:rPr>
-        <w:t>https://www.raspberrypi.org/products/raspberry-pi-3-model-b/</w:t>
+        <w:t>http://www.arduino.org/learning/getting-started/what-is-arduino</w:t>
       </w:r>
     </w:p>
     <w:p>
@@ -5927,122 +5440,8 @@
         <w:rPr>
           <w:rFonts w:ascii="Arial" w:hAnsi="Arial" w:cs="Arial"/>
         </w:rPr>
-        <w:t>Auteur inconnu (2017). « </w:t>
-      </w:r>
-      <w:proofErr w:type="spellStart"/>
-      <w:r>
-        <w:rPr>
-          <w:rFonts w:ascii="Arial" w:hAnsi="Arial" w:cs="Arial"/>
-        </w:rPr>
-        <w:t>What</w:t>
-      </w:r>
-      <w:proofErr w:type="spellEnd"/>
-      <w:r>
-        <w:rPr>
-          <w:rFonts w:ascii="Arial" w:hAnsi="Arial" w:cs="Arial"/>
-        </w:rPr>
-        <w:t xml:space="preserve"> </w:t>
-      </w:r>
-      <w:proofErr w:type="spellStart"/>
-      <w:r>
-        <w:rPr>
-          <w:rFonts w:ascii="Arial" w:hAnsi="Arial" w:cs="Arial"/>
-        </w:rPr>
-        <w:t>is</w:t>
-      </w:r>
-      <w:proofErr w:type="spellEnd"/>
-      <w:r>
-        <w:rPr>
-          <w:rFonts w:ascii="Arial" w:hAnsi="Arial" w:cs="Arial"/>
-        </w:rPr>
-        <w:t xml:space="preserve"> Arduino », Arduino, 2017 (En ligne)</w:t>
-      </w:r>
-    </w:p>
-    <w:p>
-      <w:pPr>
-        <w:spacing w:line="480" w:lineRule="auto"/>
-        <w:jc w:val="both"/>
-        <w:rPr>
-          <w:rFonts w:ascii="Arial" w:hAnsi="Arial" w:cs="Arial"/>
-        </w:rPr>
-      </w:pPr>
-      <w:r>
-        <w:rPr>
-          <w:rFonts w:ascii="Arial" w:hAnsi="Arial" w:cs="Arial"/>
-        </w:rPr>
-        <w:t>http://www.arduino.org/learning/getting-started/what-is-arduino</w:t>
-      </w:r>
-    </w:p>
-    <w:p>
-      <w:pPr>
-        <w:spacing w:line="480" w:lineRule="auto"/>
-        <w:jc w:val="both"/>
-        <w:rPr>
-          <w:rFonts w:ascii="Arial" w:hAnsi="Arial" w:cs="Arial"/>
-        </w:rPr>
-      </w:pPr>
-      <w:r>
-        <w:rPr>
-          <w:rFonts w:ascii="Arial" w:hAnsi="Arial" w:cs="Arial"/>
-        </w:rPr>
         <w:lastRenderedPageBreak/>
-        <w:t>Auteur inconnu (2017). « </w:t>
-      </w:r>
-      <w:proofErr w:type="spellStart"/>
-      <w:r>
-        <w:rPr>
-          <w:rFonts w:ascii="Arial" w:hAnsi="Arial" w:cs="Arial"/>
-        </w:rPr>
-        <w:t>Search</w:t>
-      </w:r>
-      <w:proofErr w:type="spellEnd"/>
-      <w:r>
-        <w:rPr>
-          <w:rFonts w:ascii="Arial" w:hAnsi="Arial" w:cs="Arial"/>
-        </w:rPr>
-        <w:t xml:space="preserve"> </w:t>
-      </w:r>
-      <w:proofErr w:type="spellStart"/>
-      <w:r>
-        <w:rPr>
-          <w:rFonts w:ascii="Arial" w:hAnsi="Arial" w:cs="Arial"/>
-        </w:rPr>
-        <w:t>results</w:t>
-      </w:r>
-      <w:proofErr w:type="spellEnd"/>
-      <w:r>
-        <w:rPr>
-          <w:rFonts w:ascii="Arial" w:hAnsi="Arial" w:cs="Arial"/>
-        </w:rPr>
-        <w:t xml:space="preserve"> for </w:t>
-      </w:r>
-      <w:proofErr w:type="spellStart"/>
-      <w:r>
-        <w:rPr>
-          <w:rFonts w:ascii="Arial" w:hAnsi="Arial" w:cs="Arial"/>
-        </w:rPr>
-        <w:t>raspberry</w:t>
-      </w:r>
-      <w:proofErr w:type="spellEnd"/>
-      <w:r>
-        <w:rPr>
-          <w:rFonts w:ascii="Arial" w:hAnsi="Arial" w:cs="Arial"/>
-        </w:rPr>
-        <w:t xml:space="preserve"> pi », </w:t>
-      </w:r>
-      <w:proofErr w:type="spellStart"/>
-      <w:r>
-        <w:rPr>
-          <w:rFonts w:ascii="Arial" w:hAnsi="Arial" w:cs="Arial"/>
-        </w:rPr>
-        <w:t>Adafruit</w:t>
-      </w:r>
-      <w:proofErr w:type="spellEnd"/>
-      <w:r>
-        <w:rPr>
-          <w:rFonts w:ascii="Arial" w:hAnsi="Arial" w:cs="Arial"/>
-        </w:rPr>
-        <w:t>, 2017 (En ligne)</w:t>
+        <w:t>Auteur inconnu (2017). « Search results for raspberry pi », Adafruit, 2017 (En ligne)</w:t>
       </w:r>
     </w:p>
     <w:p>
@@ -6143,21 +5542,7 @@
         <w:rPr>
           <w:rFonts w:ascii="Arial" w:hAnsi="Arial" w:cs="Arial"/>
         </w:rPr>
-        <w:t xml:space="preserve"> Adrien (2016); MOCQ François (2015); Auteur inconnu, </w:t>
-      </w:r>
-      <w:proofErr w:type="spellStart"/>
-      <w:r>
-        <w:rPr>
-          <w:rFonts w:ascii="Arial" w:hAnsi="Arial" w:cs="Arial"/>
-        </w:rPr>
-        <w:t>Korben</w:t>
-      </w:r>
-      <w:proofErr w:type="spellEnd"/>
-      <w:r>
-        <w:rPr>
-          <w:rFonts w:ascii="Arial" w:hAnsi="Arial" w:cs="Arial"/>
-        </w:rPr>
-        <w:t xml:space="preserve"> (2013).</w:t>
+        <w:t xml:space="preserve"> Adrien (2016); MOCQ François (2015); Auteur inconnu, Korben (2013).</w:t>
       </w:r>
     </w:p>
   </w:endnote>
@@ -6173,15 +5558,7 @@
         <w:endnoteRef/>
       </w:r>
       <w:r>
-        <w:t xml:space="preserve"> Auteur inconnu. </w:t>
-      </w:r>
-      <w:proofErr w:type="spellStart"/>
-      <w:r>
-        <w:t>Adafruit</w:t>
-      </w:r>
-      <w:proofErr w:type="spellEnd"/>
-      <w:r>
-        <w:t xml:space="preserve"> (2017).</w:t>
+        <w:t xml:space="preserve"> Auteur inconnu. Adafruit (2017).</w:t>
       </w:r>
     </w:p>
   </w:endnote>
@@ -6450,6 +5827,7 @@
     <w:lsdException w:name="HTML Sample" w:semiHidden="1" w:unhideWhenUsed="1"/>
     <w:lsdException w:name="HTML Typewriter" w:semiHidden="1" w:unhideWhenUsed="1"/>
     <w:lsdException w:name="HTML Variable" w:semiHidden="1" w:unhideWhenUsed="1"/>
+    <w:lsdException w:name="Normal Table" w:semiHidden="1" w:unhideWhenUsed="1"/>
     <w:lsdException w:name="annotation subject" w:semiHidden="1" w:unhideWhenUsed="1"/>
     <w:lsdException w:name="No List" w:semiHidden="1" w:unhideWhenUsed="1"/>
     <w:lsdException w:name="Outline List 1" w:semiHidden="1" w:unhideWhenUsed="1"/>
@@ -6494,6 +5872,7 @@
     <w:lsdException w:name="Table Professional" w:semiHidden="1" w:unhideWhenUsed="1"/>
     <w:lsdException w:name="Table Subtle 1" w:semiHidden="1" w:unhideWhenUsed="1"/>
     <w:lsdException w:name="Table Subtle 2" w:semiHidden="1" w:unhideWhenUsed="1"/>
+    <w:lsdException w:name="Table Web 1" w:semiHidden="1" w:unhideWhenUsed="1"/>
     <w:lsdException w:name="Table Web 2" w:semiHidden="1" w:unhideWhenUsed="1"/>
     <w:lsdException w:name="Table Web 3" w:semiHidden="1" w:unhideWhenUsed="1"/>
     <w:lsdException w:name="Balloon Text" w:semiHidden="1" w:unhideWhenUsed="1"/>
@@ -7372,7 +6751,7 @@
 </file>
 
 <file path=customXml/itemProps1.xml><?xml version="1.0" encoding="utf-8"?>
-<ds:datastoreItem xmlns:ds="http://schemas.openxmlformats.org/officeDocument/2006/customXml" ds:itemID="{F5C81F90-54A4-418C-A83A-DF67B005CEE5}">
+<ds:datastoreItem xmlns:ds="http://schemas.openxmlformats.org/officeDocument/2006/customXml" ds:itemID="{9D1EC702-C5BB-40B9-82C5-FC2D86328746}">
   <ds:schemaRefs>
     <ds:schemaRef ds:uri="http://schemas.openxmlformats.org/officeDocument/2006/bibliography"/>
   </ds:schemaRefs>

</xml_diff>

<commit_message>
ajout table des tableaux
</commit_message>
<xml_diff>
--- a/Commun/ExempleDocument.docx
+++ b/Commun/ExempleDocument.docx
@@ -17,23 +17,7 @@
           <w:rFonts w:ascii="Arial" w:hAnsi="Arial" w:cs="Arial"/>
           <w:b/>
         </w:rPr>
-        <w:t xml:space="preserve">L'avenir du </w:t>
-      </w:r>
-      <w:proofErr w:type="spellStart"/>
-      <w:r>
-        <w:rPr>
-          <w:rFonts w:ascii="Arial" w:hAnsi="Arial" w:cs="Arial"/>
-          <w:b/>
-        </w:rPr>
-        <w:t>Raspberry</w:t>
-      </w:r>
-      <w:proofErr w:type="spellEnd"/>
-      <w:r>
-        <w:rPr>
-          <w:rFonts w:ascii="Arial" w:hAnsi="Arial" w:cs="Arial"/>
-          <w:b/>
-        </w:rPr>
-        <w:t xml:space="preserve"> Pi comparativement</w:t>
+        <w:t>L'avenir du Raspberry Pi comparativement</w:t>
       </w:r>
     </w:p>
     <w:p>
@@ -46,21 +30,12 @@
           <w:b/>
         </w:rPr>
       </w:pPr>
-      <w:proofErr w:type="gramStart"/>
-      <w:r>
-        <w:rPr>
-          <w:rFonts w:ascii="Arial" w:hAnsi="Arial" w:cs="Arial"/>
-          <w:b/>
-        </w:rPr>
-        <w:t>aux</w:t>
-      </w:r>
-      <w:proofErr w:type="gramEnd"/>
-      <w:r>
-        <w:rPr>
-          <w:rFonts w:ascii="Arial" w:hAnsi="Arial" w:cs="Arial"/>
-          <w:b/>
-        </w:rPr>
-        <w:t xml:space="preserve"> autres ordinateurs / micro-ordinateur</w:t>
+      <w:r>
+        <w:rPr>
+          <w:rFonts w:ascii="Arial" w:hAnsi="Arial" w:cs="Arial"/>
+          <w:b/>
+        </w:rPr>
+        <w:t>aux autres ordinateurs / micro-ordinateur</w:t>
       </w:r>
     </w:p>
     <w:p>
@@ -287,17 +262,8 @@
           <w:rFonts w:ascii="Arial" w:hAnsi="Arial" w:cs="Arial"/>
           <w:b/>
         </w:rPr>
-        <w:t xml:space="preserve">Jonathan </w:t>
-      </w:r>
-      <w:proofErr w:type="spellStart"/>
-      <w:r>
-        <w:rPr>
-          <w:rFonts w:ascii="Arial" w:hAnsi="Arial" w:cs="Arial"/>
-          <w:b/>
-        </w:rPr>
-        <w:t>Gareau</w:t>
-      </w:r>
-      <w:proofErr w:type="spellEnd"/>
+        <w:t>Jonathan Gareau</w:t>
+      </w:r>
     </w:p>
     <w:p>
       <w:pPr>
@@ -2545,7 +2511,7 @@
     </w:p>
     <w:p>
       <w:pPr>
-        <w:spacing w:after="160" w:line="480" w:lineRule="auto"/>
+        <w:spacing w:after="160" w:line="259" w:lineRule="auto"/>
         <w:rPr>
           <w:rFonts w:ascii="Arial" w:hAnsi="Arial" w:cs="Arial"/>
         </w:rPr>
@@ -2559,9 +2525,148 @@
     </w:p>
     <w:p>
       <w:pPr>
-        <w:pStyle w:val="TitreDoc"/>
-      </w:pPr>
-      <w:bookmarkStart w:id="0" w:name="_Toc480472671"/>
+        <w:spacing w:line="480" w:lineRule="auto"/>
+        <w:jc w:val="center"/>
+        <w:rPr>
+          <w:rFonts w:ascii="Arial" w:hAnsi="Arial" w:cs="Arial"/>
+          <w:b/>
+        </w:rPr>
+      </w:pPr>
+      <w:r>
+        <w:rPr>
+          <w:rFonts w:ascii="Arial" w:hAnsi="Arial" w:cs="Arial"/>
+          <w:b/>
+        </w:rPr>
+        <w:lastRenderedPageBreak/>
+        <w:t>Table des matières</w:t>
+      </w:r>
+      <w:r>
+        <w:rPr>
+          <w:rFonts w:ascii="Arial" w:hAnsi="Arial" w:cs="Arial"/>
+          <w:b/>
+        </w:rPr>
+        <w:t xml:space="preserve"> (Tableau)</w:t>
+      </w:r>
+    </w:p>
+    <w:bookmarkStart w:id="0" w:name="_Toc480472671"/>
+    <w:p>
+      <w:pPr>
+        <w:pStyle w:val="Tabledesillustrations"/>
+        <w:tabs>
+          <w:tab w:val="right" w:leader="dot" w:pos="8630"/>
+        </w:tabs>
+        <w:rPr>
+          <w:rFonts w:asciiTheme="minorHAnsi" w:eastAsiaTheme="minorEastAsia" w:hAnsiTheme="minorHAnsi" w:cstheme="minorBidi"/>
+          <w:noProof/>
+          <w:color w:val="auto"/>
+          <w:sz w:val="22"/>
+          <w:szCs w:val="22"/>
+          <w:lang w:eastAsia="fr-CA" w:bidi="ar-SA"/>
+        </w:rPr>
+      </w:pPr>
+      <w:r>
+        <w:rPr>
+          <w:rFonts w:ascii="Arial" w:hAnsi="Arial" w:cs="Arial"/>
+        </w:rPr>
+        <w:fldChar w:fldCharType="begin"/>
+      </w:r>
+      <w:r>
+        <w:rPr>
+          <w:rFonts w:ascii="Arial" w:hAnsi="Arial" w:cs="Arial"/>
+        </w:rPr>
+        <w:instrText xml:space="preserve"> TOC \h \z \t "Tableau" \c </w:instrText>
+      </w:r>
+      <w:r>
+        <w:rPr>
+          <w:rFonts w:ascii="Arial" w:hAnsi="Arial" w:cs="Arial"/>
+        </w:rPr>
+        <w:fldChar w:fldCharType="separate"/>
+      </w:r>
+      <w:hyperlink w:anchor="_Toc480478115" w:history="1">
+        <w:r>
+          <w:rPr>
+            <w:rStyle w:val="Lienhypertexte"/>
+            <w:noProof/>
+          </w:rPr>
+          <w:t>TABLEAU COMPARATIF DES DEUX MODÈLES</w:t>
+        </w:r>
+        <w:r>
+          <w:rPr>
+            <w:noProof/>
+            <w:webHidden/>
+          </w:rPr>
+          <w:tab/>
+        </w:r>
+        <w:r>
+          <w:rPr>
+            <w:noProof/>
+            <w:webHidden/>
+          </w:rPr>
+          <w:fldChar w:fldCharType="begin"/>
+        </w:r>
+        <w:r>
+          <w:rPr>
+            <w:noProof/>
+            <w:webHidden/>
+          </w:rPr>
+          <w:instrText xml:space="preserve"> PAGEREF _Toc480478115 \h </w:instrText>
+        </w:r>
+        <w:r>
+          <w:rPr>
+            <w:noProof/>
+            <w:webHidden/>
+          </w:rPr>
+        </w:r>
+        <w:r>
+          <w:rPr>
+            <w:noProof/>
+            <w:webHidden/>
+          </w:rPr>
+          <w:fldChar w:fldCharType="separate"/>
+        </w:r>
+        <w:r>
+          <w:rPr>
+            <w:noProof/>
+            <w:webHidden/>
+          </w:rPr>
+          <w:t>17</w:t>
+        </w:r>
+        <w:r>
+          <w:rPr>
+            <w:noProof/>
+            <w:webHidden/>
+          </w:rPr>
+          <w:fldChar w:fldCharType="end"/>
+        </w:r>
+      </w:hyperlink>
+    </w:p>
+    <w:p>
+      <w:pPr>
+        <w:spacing w:after="160" w:line="259" w:lineRule="auto"/>
+        <w:rPr>
+          <w:rFonts w:ascii="Arial" w:hAnsi="Arial" w:cs="Arial"/>
+        </w:rPr>
+      </w:pPr>
+      <w:r>
+        <w:rPr>
+          <w:rFonts w:ascii="Arial" w:hAnsi="Arial" w:cs="Arial"/>
+        </w:rPr>
+        <w:fldChar w:fldCharType="end"/>
+      </w:r>
+      <w:bookmarkStart w:id="1" w:name="_GoBack"/>
+      <w:bookmarkEnd w:id="1"/>
+      <w:r>
+        <w:rPr>
+          <w:rFonts w:ascii="Arial" w:hAnsi="Arial" w:cs="Arial"/>
+        </w:rPr>
+        <w:br w:type="page"/>
+      </w:r>
+    </w:p>
+    <w:p>
+      <w:pPr>
+        <w:spacing w:line="480" w:lineRule="auto"/>
+        <w:jc w:val="center"/>
+      </w:pPr>
       <w:r>
         <w:lastRenderedPageBreak/>
         <w:t>Introduction</w:t>
@@ -2602,37 +2707,8 @@
         <w:rPr>
           <w:rFonts w:ascii="Arial" w:hAnsi="Arial" w:cs="Arial"/>
         </w:rPr>
-        <w:t xml:space="preserve">La technologie informatique avance à grands pas chaque année, plusieurs types d’ordinateurs se rajoutent dans le marché, plusieurs y connaissent un grand succès, d’autres ont plus de difficulté ou finissent simplement par être oubliés rapidement. Parmi ces ordinateurs, nous trouvons des mini-ordinateurs, des micro-ordinateurs et des nano-ordinateurs. Ici, nous nous concentrerons sur le nano-ordinateur, plus particulièrement, le modèle du </w:t>
-      </w:r>
-      <w:proofErr w:type="spellStart"/>
-      <w:r>
-        <w:rPr>
-          <w:rFonts w:ascii="Arial" w:hAnsi="Arial" w:cs="Arial"/>
-        </w:rPr>
-        <w:t>Raspberry</w:t>
-      </w:r>
-      <w:proofErr w:type="spellEnd"/>
-      <w:r>
-        <w:rPr>
-          <w:rFonts w:ascii="Arial" w:hAnsi="Arial" w:cs="Arial"/>
-        </w:rPr>
-        <w:t xml:space="preserve"> Pi. Cette recherche tentera de répondre à la question suivante : Le </w:t>
-      </w:r>
-      <w:proofErr w:type="spellStart"/>
-      <w:r>
-        <w:rPr>
-          <w:rFonts w:ascii="Arial" w:hAnsi="Arial" w:cs="Arial"/>
-        </w:rPr>
-        <w:t>Raspberry</w:t>
-      </w:r>
-      <w:proofErr w:type="spellEnd"/>
-      <w:r>
-        <w:rPr>
-          <w:rFonts w:ascii="Arial" w:hAnsi="Arial" w:cs="Arial"/>
-        </w:rPr>
-        <w:t xml:space="preserve"> Pi </w:t>
-      </w:r>
-      <w:proofErr w:type="spellStart"/>
+        <w:t xml:space="preserve">La technologie informatique avance à grands pas chaque année, plusieurs types d’ordinateurs se rajoutent dans le marché, plusieurs y connaissent un grand succès, d’autres ont plus de difficulté ou finissent simplement par être oubliés rapidement. Parmi ces ordinateurs, nous trouvons des mini-ordinateurs, des micro-ordinateurs et des nano-ordinateurs. Ici, nous nous concentrerons sur le nano-ordinateur, plus particulièrement, le modèle du Raspberry Pi. Cette recherche tentera de répondre à la question suivante : Le Raspberry Pi </w:t>
+      </w:r>
       <w:r>
         <w:rPr>
           <w:rFonts w:ascii="Arial" w:hAnsi="Arial" w:cs="Arial"/>
@@ -2640,7 +2716,6 @@
         </w:rPr>
         <w:t>a-t-il</w:t>
       </w:r>
-      <w:proofErr w:type="spellEnd"/>
       <w:r>
         <w:rPr>
           <w:rFonts w:ascii="Arial" w:hAnsi="Arial" w:cs="Arial"/>
@@ -2652,38 +2727,22 @@
           <w:rFonts w:ascii="Arial" w:hAnsi="Arial" w:cs="Arial"/>
           <w:highlight w:val="yellow"/>
         </w:rPr>
-        <w:t xml:space="preserve">Nous vous présenterons ce qu’est exactement un </w:t>
-      </w:r>
-      <w:proofErr w:type="spellStart"/>
-      <w:r>
+        <w:t>Nous vous présenterons ce qu’est exactement un Raspberry Pi et tous ses modèles offerts, de quoi il est fait exactement ainsi que ses compétiteurs les plus proches pour en faire une comparaison.</w:t>
+      </w:r>
+    </w:p>
+    <w:p>
+      <w:pPr>
+        <w:spacing w:after="160" w:line="480" w:lineRule="auto"/>
         <w:rPr>
           <w:rFonts w:ascii="Arial" w:hAnsi="Arial" w:cs="Arial"/>
           <w:highlight w:val="yellow"/>
         </w:rPr>
-        <w:t>Raspberry</w:t>
-      </w:r>
-      <w:proofErr w:type="spellEnd"/>
+      </w:pPr>
       <w:r>
         <w:rPr>
           <w:rFonts w:ascii="Arial" w:hAnsi="Arial" w:cs="Arial"/>
           <w:highlight w:val="yellow"/>
         </w:rPr>
-        <w:t xml:space="preserve"> Pi et tous ses modèles offerts, de quoi il est fait exactement ainsi que ses compétiteurs les plus proches pour en faire une comparaison.</w:t>
-      </w:r>
-    </w:p>
-    <w:p>
-      <w:pPr>
-        <w:spacing w:after="160" w:line="480" w:lineRule="auto"/>
-        <w:rPr>
-          <w:rFonts w:ascii="Arial" w:hAnsi="Arial" w:cs="Arial"/>
-          <w:highlight w:val="yellow"/>
-        </w:rPr>
-      </w:pPr>
-      <w:r>
-        <w:rPr>
-          <w:rFonts w:ascii="Arial" w:hAnsi="Arial" w:cs="Arial"/>
-          <w:highlight w:val="yellow"/>
-        </w:rPr>
         <w:br w:type="page"/>
       </w:r>
     </w:p>
@@ -2691,12 +2750,12 @@
       <w:pPr>
         <w:pStyle w:val="TitreDoc"/>
       </w:pPr>
-      <w:bookmarkStart w:id="1" w:name="_Toc480472672"/>
+      <w:bookmarkStart w:id="2" w:name="_Toc480472672"/>
       <w:r>
         <w:lastRenderedPageBreak/>
         <w:t>1. Historique et utilité</w:t>
       </w:r>
-      <w:bookmarkEnd w:id="1"/>
+      <w:bookmarkEnd w:id="2"/>
     </w:p>
     <w:p>
       <w:pPr>
@@ -2724,19 +2783,11 @@
       <w:pPr>
         <w:pStyle w:val="Sous-TitreDoc"/>
       </w:pPr>
-      <w:bookmarkStart w:id="2" w:name="_Toc480472673"/>
-      <w:r>
-        <w:t xml:space="preserve">1.1 Création du </w:t>
-      </w:r>
-      <w:proofErr w:type="spellStart"/>
-      <w:r>
-        <w:t>Raspberry</w:t>
-      </w:r>
-      <w:proofErr w:type="spellEnd"/>
-      <w:r>
-        <w:t xml:space="preserve"> Pi</w:t>
-      </w:r>
-      <w:bookmarkEnd w:id="2"/>
+      <w:bookmarkStart w:id="3" w:name="_Toc480472673"/>
+      <w:r>
+        <w:t>1.1 Création du Raspberry Pi</w:t>
+      </w:r>
+      <w:bookmarkEnd w:id="3"/>
     </w:p>
     <w:p>
       <w:pPr>
@@ -2761,105 +2812,7 @@
         <w:rPr>
           <w:rFonts w:ascii="Arial" w:hAnsi="Arial" w:cs="Arial"/>
         </w:rPr>
-        <w:t xml:space="preserve">Pour commencer, nous verrons ce qu’est le </w:t>
-      </w:r>
-      <w:proofErr w:type="spellStart"/>
-      <w:r>
-        <w:rPr>
-          <w:rFonts w:ascii="Arial" w:hAnsi="Arial" w:cs="Arial"/>
-        </w:rPr>
-        <w:t>Raspberry</w:t>
-      </w:r>
-      <w:proofErr w:type="spellEnd"/>
-      <w:r>
-        <w:rPr>
-          <w:rFonts w:ascii="Arial" w:hAnsi="Arial" w:cs="Arial"/>
-        </w:rPr>
-        <w:t xml:space="preserve"> Pi en général, puis nous l’examinerons bien sûr plus profondément par la suite. Le </w:t>
-      </w:r>
-      <w:proofErr w:type="spellStart"/>
-      <w:r>
-        <w:rPr>
-          <w:rFonts w:ascii="Arial" w:hAnsi="Arial" w:cs="Arial"/>
-        </w:rPr>
-        <w:t>Raspberry</w:t>
-      </w:r>
-      <w:proofErr w:type="spellEnd"/>
-      <w:r>
-        <w:rPr>
-          <w:rFonts w:ascii="Arial" w:hAnsi="Arial" w:cs="Arial"/>
-        </w:rPr>
-        <w:t xml:space="preserve"> Pi est </w:t>
-      </w:r>
-      <w:proofErr w:type="gramStart"/>
-      <w:r>
-        <w:rPr>
-          <w:rFonts w:ascii="Arial" w:hAnsi="Arial" w:cs="Arial"/>
-        </w:rPr>
-        <w:t>un</w:t>
-      </w:r>
-      <w:proofErr w:type="gramEnd"/>
-      <w:r>
-        <w:rPr>
-          <w:rFonts w:ascii="Arial" w:hAnsi="Arial" w:cs="Arial"/>
-        </w:rPr>
-        <w:t xml:space="preserve"> nano-ordinateur </w:t>
-      </w:r>
-      <w:proofErr w:type="spellStart"/>
-      <w:r>
-        <w:rPr>
-          <w:rFonts w:ascii="Arial" w:hAnsi="Arial" w:cs="Arial"/>
-        </w:rPr>
-        <w:t>monocarte</w:t>
-      </w:r>
-      <w:proofErr w:type="spellEnd"/>
-      <w:r>
-        <w:rPr>
-          <w:rFonts w:ascii="Arial" w:hAnsi="Arial" w:cs="Arial"/>
-        </w:rPr>
-        <w:t xml:space="preserve">, créée par David </w:t>
-      </w:r>
-      <w:proofErr w:type="spellStart"/>
-      <w:r>
-        <w:rPr>
-          <w:rFonts w:ascii="Arial" w:hAnsi="Arial" w:cs="Arial"/>
-        </w:rPr>
-        <w:t>Braben</w:t>
-      </w:r>
-      <w:proofErr w:type="spellEnd"/>
-      <w:r>
-        <w:rPr>
-          <w:rFonts w:ascii="Arial" w:hAnsi="Arial" w:cs="Arial"/>
-        </w:rPr>
-        <w:t xml:space="preserve"> en 2006. Son but premier est d’encourager la jeunesse à la programmation. En 2009, </w:t>
-      </w:r>
-      <w:proofErr w:type="spellStart"/>
-      <w:r>
-        <w:rPr>
-          <w:rFonts w:ascii="Arial" w:hAnsi="Arial" w:cs="Arial"/>
-        </w:rPr>
-        <w:t>Braben</w:t>
-      </w:r>
-      <w:proofErr w:type="spellEnd"/>
-      <w:r>
-        <w:rPr>
-          <w:rFonts w:ascii="Arial" w:hAnsi="Arial" w:cs="Arial"/>
-        </w:rPr>
-        <w:t xml:space="preserve"> construit une fondation pour l’aider dans sa quête d’intéresser les jeunes à la programmation et fit introduire son nano-ordinateur dans plusieurs écoles. Nous pouvons aussi trouver plusieurs tutoriels sur son site officiel pour mieux apprendre à s’en servir. Une des forces du </w:t>
-      </w:r>
-      <w:proofErr w:type="spellStart"/>
-      <w:r>
-        <w:rPr>
-          <w:rFonts w:ascii="Arial" w:hAnsi="Arial" w:cs="Arial"/>
-        </w:rPr>
-        <w:t>Raspberry</w:t>
-      </w:r>
-      <w:proofErr w:type="spellEnd"/>
-      <w:r>
-        <w:rPr>
-          <w:rFonts w:ascii="Arial" w:hAnsi="Arial" w:cs="Arial"/>
-        </w:rPr>
-        <w:t xml:space="preserve"> Pi est son prix, dépendant du modèle voulu, il se situe entre $5 et $35, ce qui est peu cher pour toutes les possibilités qu’il offre.</w:t>
+        <w:t>Pour commencer, nous verrons ce qu’est le Raspberry Pi en général, puis nous l’examinerons bien sûr plus profondément par la suite. Le Raspberry Pi est un nano-ordinateur monocarte, créée par David Braben en 2006. Son but premier est d’encourager la jeunesse à la programmation. En 2009, Braben construit une fondation pour l’aider dans sa quête d’intéresser les jeunes à la programmation et fit introduire son nano-ordinateur dans plusieurs écoles. Nous pouvons aussi trouver plusieurs tutoriels sur son site officiel pour mieux apprendre à s’en servir. Une des forces du Raspberry Pi est son prix, dépendant du modèle voulu, il se situe entre $5 et $35, ce qui est peu cher pour toutes les possibilités qu’il offre.</w:t>
       </w:r>
       <w:r>
         <w:rPr>
@@ -2888,11 +2841,11 @@
       <w:pPr>
         <w:pStyle w:val="Sous-TitreDoc"/>
       </w:pPr>
-      <w:bookmarkStart w:id="3" w:name="_Toc480472674"/>
+      <w:bookmarkStart w:id="4" w:name="_Toc480472674"/>
       <w:r>
         <w:t>1.2 Exemple de projet</w:t>
       </w:r>
-      <w:bookmarkEnd w:id="3"/>
+      <w:bookmarkEnd w:id="4"/>
     </w:p>
     <w:p>
       <w:pPr>
@@ -2917,42 +2870,14 @@
         <w:rPr>
           <w:rFonts w:ascii="Arial" w:hAnsi="Arial" w:cs="Arial"/>
         </w:rPr>
-        <w:t xml:space="preserve">Le </w:t>
-      </w:r>
-      <w:proofErr w:type="spellStart"/>
-      <w:r>
-        <w:rPr>
-          <w:rFonts w:ascii="Arial" w:hAnsi="Arial" w:cs="Arial"/>
-        </w:rPr>
-        <w:t>Raspberry</w:t>
-      </w:r>
-      <w:proofErr w:type="spellEnd"/>
-      <w:r>
-        <w:rPr>
-          <w:rFonts w:ascii="Arial" w:hAnsi="Arial" w:cs="Arial"/>
-        </w:rPr>
-        <w:t xml:space="preserve"> Pi peut servir à plusieurs choses que ce soit de grand projet comme des plus petits pour simplement apprendre et se divertir. Il peut servir entre autres à faire une caméra de surveillance, créer une radio internet portable, un serveur de fichier et un module pour ouvrir une porte de garage. Du côté amusement, il peut aussi servir à créer une console de rétro « gaming », un petit robot, un lecteur de livres audio et un petit jeu de soccer entre autres. Il peut aussi </w:t>
+        <w:t xml:space="preserve">Le Raspberry Pi peut servir à plusieurs choses que ce soit de grand projet comme des plus petits pour simplement apprendre et se divertir. Il peut servir entre autres à faire une caméra de surveillance, créer une radio internet portable, un serveur de fichier et un module pour ouvrir une porte de garage. Du côté amusement, il peut aussi servir à créer une console de rétro « gaming », un petit robot, un lecteur de livres audio et un petit jeu de soccer entre autres. Il peut aussi </w:t>
       </w:r>
       <w:r>
         <w:rPr>
           <w:rFonts w:ascii="Arial" w:hAnsi="Arial" w:cs="Arial"/>
         </w:rPr>
         <w:lastRenderedPageBreak/>
-        <w:t>servir à maintenir des serveurs en ligne, comme un serveur de jeu (</w:t>
-      </w:r>
-      <w:proofErr w:type="spellStart"/>
-      <w:r>
-        <w:rPr>
-          <w:rFonts w:ascii="Arial" w:hAnsi="Arial" w:cs="Arial"/>
-        </w:rPr>
-        <w:t>Minecraft</w:t>
-      </w:r>
-      <w:proofErr w:type="spellEnd"/>
-      <w:r>
-        <w:rPr>
-          <w:rFonts w:ascii="Arial" w:hAnsi="Arial" w:cs="Arial"/>
-        </w:rPr>
-        <w:t xml:space="preserve"> pour n’en nommer qu’un), un serveur de courriel, un serveur Git, un serveur VPN et j’en passe.</w:t>
+        <w:t>servir à maintenir des serveurs en ligne, comme un serveur de jeu (Minecraft pour n’en nommer qu’un), un serveur de courriel, un serveur Git, un serveur VPN et j’en passe.</w:t>
       </w:r>
       <w:r>
         <w:rPr>
@@ -2965,21 +2890,7 @@
         <w:rPr>
           <w:rFonts w:ascii="Arial" w:hAnsi="Arial" w:cs="Arial"/>
         </w:rPr>
-        <w:t xml:space="preserve"> Cela montre qu’un simple </w:t>
-      </w:r>
-      <w:proofErr w:type="spellStart"/>
-      <w:r>
-        <w:rPr>
-          <w:rFonts w:ascii="Arial" w:hAnsi="Arial" w:cs="Arial"/>
-        </w:rPr>
-        <w:t>Raspberry</w:t>
-      </w:r>
-      <w:proofErr w:type="spellEnd"/>
-      <w:r>
-        <w:rPr>
-          <w:rFonts w:ascii="Arial" w:hAnsi="Arial" w:cs="Arial"/>
-        </w:rPr>
-        <w:t xml:space="preserve"> Pi à quelques dollars peut servir à un nombre incalculable de choses, ce qui en fait un très bon achat pour les gens qui ont des projets précis en tête ou qui aiment faire des essais, sans vouloir trop dépenser.</w:t>
+        <w:t xml:space="preserve"> Cela montre qu’un simple Raspberry Pi à quelques dollars peut servir à un nombre incalculable de choses, ce qui en fait un très bon achat pour les gens qui ont des projets précis en tête ou qui aiment faire des essais, sans vouloir trop dépenser.</w:t>
       </w:r>
     </w:p>
     <w:p>
@@ -3000,12 +2911,12 @@
       <w:pPr>
         <w:pStyle w:val="TitreDoc"/>
       </w:pPr>
-      <w:bookmarkStart w:id="4" w:name="_Toc480472675"/>
+      <w:bookmarkStart w:id="5" w:name="_Toc480472675"/>
       <w:r>
         <w:lastRenderedPageBreak/>
         <w:t>2. Communauté</w:t>
       </w:r>
-      <w:bookmarkEnd w:id="4"/>
+      <w:bookmarkEnd w:id="5"/>
     </w:p>
     <w:p>
       <w:pPr>
@@ -3031,11 +2942,11 @@
       <w:pPr>
         <w:pStyle w:val="Sous-TitreDoc"/>
       </w:pPr>
-      <w:bookmarkStart w:id="5" w:name="_Toc480472676"/>
+      <w:bookmarkStart w:id="6" w:name="_Toc480472676"/>
       <w:r>
         <w:t>2.1 Importance de la communauté</w:t>
       </w:r>
-      <w:bookmarkEnd w:id="5"/>
+      <w:bookmarkEnd w:id="6"/>
     </w:p>
     <w:p>
       <w:pPr>
@@ -3059,35 +2970,7 @@
           <w:rFonts w:ascii="Arial" w:hAnsi="Arial" w:cs="Arial"/>
         </w:rPr>
         <w:tab/>
-        <w:t xml:space="preserve">Lorsqu’on compare les différents nano-ordinateurs, les éléments importants ne sont pas tous physiques (hardware) et logiciels (software). Il ne faut pas oublier le facteur humain. Celui-ci est très important puisque plus de personnes utilisent un outil, plus vite les problèmes et les solutions à ceux-ci sont trouvées. Le </w:t>
-      </w:r>
-      <w:proofErr w:type="spellStart"/>
-      <w:r>
-        <w:rPr>
-          <w:rFonts w:ascii="Arial" w:hAnsi="Arial" w:cs="Arial"/>
-        </w:rPr>
-        <w:t>Raspberry</w:t>
-      </w:r>
-      <w:proofErr w:type="spellEnd"/>
-      <w:r>
-        <w:rPr>
-          <w:rFonts w:ascii="Arial" w:hAnsi="Arial" w:cs="Arial"/>
-        </w:rPr>
-        <w:t xml:space="preserve"> Pi dispose d’une très grande communauté et de beaucoup de documentation. En plus des guides et des tutoriels disponibles sur le site officiel, une grande sélection de sites web dédiés au </w:t>
-      </w:r>
-      <w:proofErr w:type="spellStart"/>
-      <w:r>
-        <w:rPr>
-          <w:rFonts w:ascii="Arial" w:hAnsi="Arial" w:cs="Arial"/>
-        </w:rPr>
-        <w:t>Raspberry</w:t>
-      </w:r>
-      <w:proofErr w:type="spellEnd"/>
-      <w:r>
-        <w:rPr>
-          <w:rFonts w:ascii="Arial" w:hAnsi="Arial" w:cs="Arial"/>
-        </w:rPr>
-        <w:t xml:space="preserve"> Pi est disponible avec une simple recherche web. Il n’y a pas un critère unique pour quantifier adéquatement une communauté. C’est pourquoi de nombreux critères doivent être examinés comme le nombre de pages référencées sur les moteurs de recherche, le nombre d’</w:t>
+        <w:t>Lorsqu’on compare les différents nano-ordinateurs, les éléments importants ne sont pas tous physiques (hardware) et logiciels (software). Il ne faut pas oublier le facteur humain. Celui-ci est très important puisque plus de personnes utilisent un outil, plus vite les problèmes et les solutions à ceux-ci sont trouvées. Le Raspberry Pi dispose d’une très grande communauté et de beaucoup de documentation. En plus des guides et des tutoriels disponibles sur le site officiel, une grande sélection de sites web dédiés au Raspberry Pi est disponible avec une simple recherche web. Il n’y a pas un critère unique pour quantifier adéquatement une communauté. C’est pourquoi de nombreux critères doivent être examinés comme le nombre de pages référencées sur les moteurs de recherche, le nombre d’</w:t>
       </w:r>
       <w:r>
         <w:rPr>
@@ -3114,11 +2997,11 @@
       <w:pPr>
         <w:pStyle w:val="Sous-TitreDoc"/>
       </w:pPr>
-      <w:bookmarkStart w:id="6" w:name="_Toc480472677"/>
+      <w:bookmarkStart w:id="7" w:name="_Toc480472677"/>
       <w:r>
         <w:t>2.2 Moteur de recherche</w:t>
       </w:r>
-      <w:bookmarkEnd w:id="6"/>
+      <w:bookmarkEnd w:id="7"/>
     </w:p>
     <w:p>
       <w:pPr>
@@ -3148,16 +3031,8 @@
         <w:rPr>
           <w:rFonts w:ascii="Arial" w:hAnsi="Arial" w:cs="Arial"/>
         </w:rPr>
-        <w:t xml:space="preserve">e démontrer que le </w:t>
-      </w:r>
-      <w:proofErr w:type="spellStart"/>
-      <w:r>
-        <w:rPr>
-          <w:rFonts w:ascii="Arial" w:hAnsi="Arial" w:cs="Arial"/>
-        </w:rPr>
-        <w:t>Raspberry</w:t>
-      </w:r>
-      <w:proofErr w:type="spellEnd"/>
+        <w:t>e démontrer que le Raspberry</w:t>
+      </w:r>
       <w:r>
         <w:rPr>
           <w:rFonts w:ascii="Arial" w:hAnsi="Arial" w:cs="Arial"/>
@@ -3175,16 +3050,8 @@
         <w:rPr>
           <w:rFonts w:ascii="Arial" w:hAnsi="Arial" w:cs="Arial"/>
         </w:rPr>
-        <w:t xml:space="preserve">en pourcentage pour le </w:t>
-      </w:r>
-      <w:proofErr w:type="spellStart"/>
-      <w:r>
-        <w:rPr>
-          <w:rFonts w:ascii="Arial" w:hAnsi="Arial" w:cs="Arial"/>
-        </w:rPr>
-        <w:t>Raspberry</w:t>
-      </w:r>
-      <w:proofErr w:type="spellEnd"/>
+        <w:t>en pourcentage pour le Raspberry</w:t>
+      </w:r>
       <w:r>
         <w:rPr>
           <w:rFonts w:ascii="Arial" w:hAnsi="Arial" w:cs="Arial"/>
@@ -3212,11 +3079,11 @@
       <w:pPr>
         <w:pStyle w:val="Sous-TitreDoc"/>
       </w:pPr>
-      <w:bookmarkStart w:id="7" w:name="_Toc480472678"/>
+      <w:bookmarkStart w:id="8" w:name="_Toc480472678"/>
       <w:r>
         <w:t>2.3 Médias Sociaux</w:t>
       </w:r>
-      <w:bookmarkEnd w:id="7"/>
+      <w:bookmarkEnd w:id="8"/>
     </w:p>
     <w:p>
       <w:pPr>
@@ -3240,186 +3107,10 @@
           <w:rFonts w:ascii="Arial" w:hAnsi="Arial" w:cs="Arial"/>
         </w:rPr>
         <w:tab/>
-        <w:t xml:space="preserve">Sur les médias sociaux, trois compagnies se démarquent. La compagnie Asus est loin devant avec plus de 23 millions de mentions « j’aime » sur Facebook suivi par </w:t>
-      </w:r>
-      <w:proofErr w:type="spellStart"/>
-      <w:r>
-        <w:rPr>
-          <w:rFonts w:ascii="Arial" w:hAnsi="Arial" w:cs="Arial"/>
-        </w:rPr>
-        <w:t>Arduino</w:t>
-      </w:r>
-      <w:proofErr w:type="spellEnd"/>
-      <w:r>
-        <w:rPr>
-          <w:rFonts w:ascii="Arial" w:hAnsi="Arial" w:cs="Arial"/>
-        </w:rPr>
-        <w:t xml:space="preserve"> et </w:t>
-      </w:r>
-      <w:proofErr w:type="spellStart"/>
-      <w:r>
-        <w:rPr>
-          <w:rFonts w:ascii="Arial" w:hAnsi="Arial" w:cs="Arial"/>
-        </w:rPr>
-        <w:t>Raspberry</w:t>
-      </w:r>
-      <w:proofErr w:type="spellEnd"/>
-      <w:r>
-        <w:rPr>
-          <w:rFonts w:ascii="Arial" w:hAnsi="Arial" w:cs="Arial"/>
-        </w:rPr>
-        <w:t xml:space="preserve"> Pi avec environ 670 000 et 261 000 respectivement. . Sur Twitter, c’est Asus qui a le plus grand nombre d’abonnés avec environ 491 000 pour le </w:t>
-      </w:r>
-      <w:proofErr w:type="spellStart"/>
-      <w:r>
-        <w:rPr>
-          <w:rFonts w:ascii="Arial" w:hAnsi="Arial" w:cs="Arial"/>
-        </w:rPr>
-        <w:t>Raspberry</w:t>
-      </w:r>
-      <w:proofErr w:type="spellEnd"/>
-      <w:r>
-        <w:rPr>
-          <w:rFonts w:ascii="Arial" w:hAnsi="Arial" w:cs="Arial"/>
-        </w:rPr>
-        <w:t xml:space="preserve"> Pi et 225 000 pour </w:t>
-      </w:r>
-      <w:proofErr w:type="gramStart"/>
-      <w:r>
-        <w:rPr>
-          <w:rFonts w:ascii="Arial" w:hAnsi="Arial" w:cs="Arial"/>
-        </w:rPr>
-        <w:t xml:space="preserve">le </w:t>
-      </w:r>
-      <w:proofErr w:type="spellStart"/>
-      <w:r>
-        <w:rPr>
-          <w:rFonts w:ascii="Arial" w:hAnsi="Arial" w:cs="Arial"/>
-        </w:rPr>
-        <w:t>Arduino</w:t>
-      </w:r>
-      <w:proofErr w:type="spellEnd"/>
-      <w:proofErr w:type="gramEnd"/>
-      <w:r>
-        <w:rPr>
-          <w:rFonts w:ascii="Arial" w:hAnsi="Arial" w:cs="Arial"/>
-        </w:rPr>
-        <w:t xml:space="preserve">. Même si Asus dépasse les deux autres compagnies en nombre de membres, il faut cependant noter que le Asus </w:t>
-      </w:r>
-      <w:proofErr w:type="spellStart"/>
-      <w:r>
-        <w:rPr>
-          <w:rFonts w:ascii="Arial" w:hAnsi="Arial" w:cs="Arial"/>
-        </w:rPr>
-        <w:t>Tinker</w:t>
-      </w:r>
-      <w:proofErr w:type="spellEnd"/>
-      <w:r>
-        <w:rPr>
-          <w:rFonts w:ascii="Arial" w:hAnsi="Arial" w:cs="Arial"/>
-        </w:rPr>
-        <w:t xml:space="preserve"> </w:t>
-      </w:r>
-      <w:proofErr w:type="spellStart"/>
-      <w:r>
-        <w:rPr>
-          <w:rFonts w:ascii="Arial" w:hAnsi="Arial" w:cs="Arial"/>
-        </w:rPr>
-        <w:t>Board</w:t>
-      </w:r>
-      <w:proofErr w:type="spellEnd"/>
-      <w:r>
-        <w:rPr>
-          <w:rFonts w:ascii="Arial" w:hAnsi="Arial" w:cs="Arial"/>
-        </w:rPr>
-        <w:t xml:space="preserve"> n’a que 48 mentions « j’aime » sur Facebook et 22 abonnés sur Twitter. Il est donc difficile de comparer l’achalandage social </w:t>
-      </w:r>
-      <w:proofErr w:type="gramStart"/>
-      <w:r>
-        <w:rPr>
-          <w:rFonts w:ascii="Arial" w:hAnsi="Arial" w:cs="Arial"/>
-        </w:rPr>
-        <w:t>du Asus</w:t>
-      </w:r>
-      <w:proofErr w:type="gramEnd"/>
-      <w:r>
-        <w:rPr>
-          <w:rFonts w:ascii="Arial" w:hAnsi="Arial" w:cs="Arial"/>
-        </w:rPr>
-        <w:t xml:space="preserve"> </w:t>
-      </w:r>
-      <w:proofErr w:type="spellStart"/>
-      <w:r>
-        <w:rPr>
-          <w:rFonts w:ascii="Arial" w:hAnsi="Arial" w:cs="Arial"/>
-        </w:rPr>
-        <w:t>Tinker</w:t>
-      </w:r>
-      <w:proofErr w:type="spellEnd"/>
-      <w:r>
-        <w:rPr>
-          <w:rFonts w:ascii="Arial" w:hAnsi="Arial" w:cs="Arial"/>
-        </w:rPr>
-        <w:t xml:space="preserve"> </w:t>
-      </w:r>
-      <w:proofErr w:type="spellStart"/>
-      <w:r>
-        <w:rPr>
-          <w:rFonts w:ascii="Arial" w:hAnsi="Arial" w:cs="Arial"/>
-        </w:rPr>
-        <w:t>Board</w:t>
-      </w:r>
-      <w:proofErr w:type="spellEnd"/>
-      <w:r>
-        <w:rPr>
-          <w:rFonts w:ascii="Arial" w:hAnsi="Arial" w:cs="Arial"/>
-        </w:rPr>
-        <w:t xml:space="preserve">. Alors que le </w:t>
-      </w:r>
-      <w:proofErr w:type="spellStart"/>
-      <w:r>
-        <w:rPr>
-          <w:rFonts w:ascii="Arial" w:hAnsi="Arial" w:cs="Arial"/>
-        </w:rPr>
-        <w:t>Arduino</w:t>
-      </w:r>
-      <w:proofErr w:type="spellEnd"/>
-      <w:r>
-        <w:rPr>
-          <w:rFonts w:ascii="Arial" w:hAnsi="Arial" w:cs="Arial"/>
-        </w:rPr>
-        <w:t xml:space="preserve"> est plus populaire sur Facebook, le </w:t>
-      </w:r>
-      <w:proofErr w:type="spellStart"/>
-      <w:r>
-        <w:rPr>
-          <w:rFonts w:ascii="Arial" w:hAnsi="Arial" w:cs="Arial"/>
-        </w:rPr>
-        <w:t>Raspberry</w:t>
-      </w:r>
-      <w:proofErr w:type="spellEnd"/>
-      <w:r>
-        <w:rPr>
-          <w:rFonts w:ascii="Arial" w:hAnsi="Arial" w:cs="Arial"/>
-        </w:rPr>
-        <w:t xml:space="preserve"> Pi est tant qu’à lui plus populaire Twitter. On peut donc supposé que ces deux compagnies de nano-ordinateurs </w:t>
-      </w:r>
-      <w:proofErr w:type="gramStart"/>
-      <w:r>
-        <w:rPr>
-          <w:rFonts w:ascii="Arial" w:hAnsi="Arial" w:cs="Arial"/>
-        </w:rPr>
-        <w:t>sont</w:t>
-      </w:r>
-      <w:proofErr w:type="gramEnd"/>
-      <w:r>
-        <w:rPr>
-          <w:rFonts w:ascii="Arial" w:hAnsi="Arial" w:cs="Arial"/>
-        </w:rPr>
-        <w:t xml:space="preserve"> aussi populaires l’une que l’autre. </w:t>
-      </w:r>
-      <w:bookmarkStart w:id="8" w:name="__DdeLink__204_1864087314"/>
-      <w:bookmarkEnd w:id="8"/>
+        <w:t xml:space="preserve">Sur les médias sociaux, trois compagnies se démarquent. La compagnie Asus est loin devant avec plus de 23 millions de mentions « j’aime » sur Facebook suivi par Arduino et Raspberry Pi avec environ 670 000 et 261 000 respectivement. . Sur Twitter, c’est Asus qui a le plus grand nombre d’abonnés avec environ 491 000 pour le Raspberry Pi et 225 000 pour le Arduino. Même si Asus dépasse les deux autres compagnies en nombre de membres, il faut cependant noter que le Asus Tinker Board n’a que 48 mentions « j’aime » sur Facebook et 22 abonnés sur Twitter. Il est donc difficile de comparer l’achalandage social du Asus Tinker Board. Alors que le Arduino est plus populaire sur Facebook, le Raspberry Pi est tant qu’à lui plus populaire Twitter. On peut donc supposé que ces deux compagnies de nano-ordinateurs sont aussi populaires l’une que l’autre. </w:t>
+      </w:r>
+      <w:bookmarkStart w:id="9" w:name="__DdeLink__204_1864087314"/>
+      <w:bookmarkEnd w:id="9"/>
       <w:r>
         <w:rPr>
           <w:rFonts w:ascii="Arial" w:hAnsi="Arial" w:cs="Arial"/>
@@ -3441,11 +3132,11 @@
       <w:pPr>
         <w:pStyle w:val="Sous-TitreDoc"/>
       </w:pPr>
-      <w:bookmarkStart w:id="9" w:name="_Toc480472679"/>
+      <w:bookmarkStart w:id="10" w:name="_Toc480472679"/>
       <w:r>
         <w:t>2.4 Ventes</w:t>
       </w:r>
-      <w:bookmarkEnd w:id="9"/>
+      <w:bookmarkEnd w:id="10"/>
     </w:p>
     <w:p>
       <w:pPr>
@@ -3471,21 +3162,7 @@
           <w:rFonts w:ascii="Arial" w:hAnsi="Arial" w:cs="Arial"/>
         </w:rPr>
         <w:tab/>
-        <w:t xml:space="preserve">Suite au lancement du </w:t>
-      </w:r>
-      <w:proofErr w:type="spellStart"/>
-      <w:r>
-        <w:rPr>
-          <w:rFonts w:ascii="Arial" w:hAnsi="Arial" w:cs="Arial"/>
-        </w:rPr>
-        <w:t>Raspberry</w:t>
-      </w:r>
-      <w:proofErr w:type="spellEnd"/>
-      <w:r>
-        <w:rPr>
-          <w:rFonts w:ascii="Arial" w:hAnsi="Arial" w:cs="Arial"/>
-        </w:rPr>
-        <w:t xml:space="preserve"> Pi en janvier 2012, il aura fallu un peu plus d’un an pour atteindre le million d’unité vendue et un peu moins pour atteindre </w:t>
+        <w:t xml:space="preserve">Suite au lancement du Raspberry Pi en janvier 2012, il aura fallu un peu plus d’un an pour atteindre le million d’unité vendue et un peu moins pour atteindre </w:t>
       </w:r>
       <w:r>
         <w:rPr>
@@ -3504,35 +3181,7 @@
           <w:rFonts w:ascii="Arial" w:hAnsi="Arial" w:cs="Arial"/>
         </w:rPr>
         <w:lastRenderedPageBreak/>
-        <w:t xml:space="preserve">2015, il vend environs un millions d’unités à tous les trois mois. Le </w:t>
-      </w:r>
-      <w:proofErr w:type="spellStart"/>
-      <w:r>
-        <w:rPr>
-          <w:rFonts w:ascii="Arial" w:hAnsi="Arial" w:cs="Arial"/>
-        </w:rPr>
-        <w:t>Raspberry</w:t>
-      </w:r>
-      <w:proofErr w:type="spellEnd"/>
-      <w:r>
-        <w:rPr>
-          <w:rFonts w:ascii="Arial" w:hAnsi="Arial" w:cs="Arial"/>
-        </w:rPr>
-        <w:t xml:space="preserve"> Pi connaît une croissance importante qui ne donne pas l’impression de s’essouffler. En mars 2017, le nombre d’unité vendue a atteint le cap du 12.5 millions d’unités. Pour mettre ces chiffres en perspective, le </w:t>
-      </w:r>
-      <w:proofErr w:type="spellStart"/>
-      <w:r>
-        <w:rPr>
-          <w:rFonts w:ascii="Arial" w:hAnsi="Arial" w:cs="Arial"/>
-        </w:rPr>
-        <w:t>Raspberry</w:t>
-      </w:r>
-      <w:proofErr w:type="spellEnd"/>
-      <w:r>
-        <w:rPr>
-          <w:rFonts w:ascii="Arial" w:hAnsi="Arial" w:cs="Arial"/>
-        </w:rPr>
-        <w:t xml:space="preserve"> Pi est à égalité avec le Commodore 64 pour le troisième ordinateur le plus vendu de tous les temps, tout juste derrière PC et Mac. </w:t>
+        <w:t xml:space="preserve">2015, il vend environs un millions d’unités à tous les trois mois. Le Raspberry Pi connaît une croissance importante qui ne donne pas l’impression de s’essouffler. En mars 2017, le nombre d’unité vendue a atteint le cap du 12.5 millions d’unités. Pour mettre ces chiffres en perspective, le Raspberry Pi est à égalité avec le Commodore 64 pour le troisième ordinateur le plus vendu de tous les temps, tout juste derrière PC et Mac. </w:t>
       </w:r>
       <w:r>
         <w:rPr>
@@ -3555,11 +3204,11 @@
       <w:pPr>
         <w:pStyle w:val="Sous-TitreDoc"/>
       </w:pPr>
-      <w:bookmarkStart w:id="10" w:name="_Toc480472680"/>
+      <w:bookmarkStart w:id="11" w:name="_Toc480472680"/>
       <w:r>
         <w:t>2.5 Résumé</w:t>
       </w:r>
-      <w:bookmarkEnd w:id="10"/>
+      <w:bookmarkEnd w:id="11"/>
     </w:p>
     <w:p>
       <w:pPr>
@@ -3584,35 +3233,7 @@
           <w:rFonts w:ascii="Arial" w:hAnsi="Arial" w:cs="Arial"/>
         </w:rPr>
         <w:tab/>
-        <w:t xml:space="preserve">Comme nous avons pu le remarquer, le </w:t>
-      </w:r>
-      <w:proofErr w:type="spellStart"/>
-      <w:r>
-        <w:rPr>
-          <w:rFonts w:ascii="Arial" w:hAnsi="Arial" w:cs="Arial"/>
-        </w:rPr>
-        <w:t>Raspberry</w:t>
-      </w:r>
-      <w:proofErr w:type="spellEnd"/>
-      <w:r>
-        <w:rPr>
-          <w:rFonts w:ascii="Arial" w:hAnsi="Arial" w:cs="Arial"/>
-        </w:rPr>
-        <w:t xml:space="preserve"> Pi a donc une très grande communauté. Beaucoup de contenu est facilement accessible sur internet en anglais comme en français et le produit est visible sur les médias sociaux. De plus, c’est aussi le nano-ordinateur le plus vendu. De par sa grande communauté, on peut conclure que le </w:t>
-      </w:r>
-      <w:proofErr w:type="spellStart"/>
-      <w:r>
-        <w:rPr>
-          <w:rFonts w:ascii="Arial" w:hAnsi="Arial" w:cs="Arial"/>
-        </w:rPr>
-        <w:t>Raspberry</w:t>
-      </w:r>
-      <w:proofErr w:type="spellEnd"/>
-      <w:r>
-        <w:rPr>
-          <w:rFonts w:ascii="Arial" w:hAnsi="Arial" w:cs="Arial"/>
-        </w:rPr>
-        <w:t xml:space="preserve"> Pi se démarque des autres nano-ordinateurs et qu’il y a de l’avenir dans ce produit.</w:t>
+        <w:t>Comme nous avons pu le remarquer, le Raspberry Pi a donc une très grande communauté. Beaucoup de contenu est facilement accessible sur internet en anglais comme en français et le produit est visible sur les médias sociaux. De plus, c’est aussi le nano-ordinateur le plus vendu. De par sa grande communauté, on peut conclure que le Raspberry Pi se démarque des autres nano-ordinateurs et qu’il y a de l’avenir dans ce produit.</w:t>
       </w:r>
     </w:p>
     <w:p>
@@ -3633,12 +3254,12 @@
       <w:pPr>
         <w:pStyle w:val="TitreDoc"/>
       </w:pPr>
-      <w:bookmarkStart w:id="11" w:name="_Toc480472681"/>
+      <w:bookmarkStart w:id="12" w:name="_Toc480472681"/>
       <w:r>
         <w:lastRenderedPageBreak/>
         <w:t>3. Software</w:t>
       </w:r>
-      <w:bookmarkEnd w:id="11"/>
+      <w:bookmarkEnd w:id="12"/>
     </w:p>
     <w:p>
       <w:pPr>
@@ -3664,7 +3285,7 @@
       <w:pPr>
         <w:pStyle w:val="Sous-TitreDoc"/>
       </w:pPr>
-      <w:bookmarkStart w:id="12" w:name="_Toc480472682"/>
+      <w:bookmarkStart w:id="13" w:name="_Toc480472682"/>
       <w:r>
         <w:t>1.1</w:t>
       </w:r>
@@ -3683,7 +3304,7 @@
       <w:r>
         <w:t xml:space="preserve"> d'exploitation</w:t>
       </w:r>
-      <w:bookmarkEnd w:id="12"/>
+      <w:bookmarkEnd w:id="13"/>
     </w:p>
     <w:p>
       <w:pPr>
@@ -3708,313 +3329,19 @@
         <w:rPr>
           <w:rFonts w:ascii="Arial" w:hAnsi="Arial" w:cs="Arial"/>
         </w:rPr>
-        <w:t xml:space="preserve">Le </w:t>
-      </w:r>
-      <w:proofErr w:type="spellStart"/>
-      <w:r>
-        <w:rPr>
-          <w:rFonts w:ascii="Arial" w:hAnsi="Arial" w:cs="Arial"/>
-        </w:rPr>
-        <w:t>Raspberry</w:t>
-      </w:r>
-      <w:proofErr w:type="spellEnd"/>
-      <w:r>
-        <w:rPr>
-          <w:rFonts w:ascii="Arial" w:hAnsi="Arial" w:cs="Arial"/>
-        </w:rPr>
-        <w:t xml:space="preserve"> Pi est compatible avec plusieurs systèmes d’exploitation: </w:t>
-      </w:r>
-      <w:proofErr w:type="spellStart"/>
-      <w:r>
-        <w:rPr>
-          <w:rFonts w:ascii="Arial" w:hAnsi="Arial" w:cs="Arial"/>
-        </w:rPr>
-        <w:t>Fedora</w:t>
-      </w:r>
-      <w:proofErr w:type="spellEnd"/>
-      <w:r>
-        <w:rPr>
-          <w:rFonts w:ascii="Arial" w:hAnsi="Arial" w:cs="Arial"/>
-        </w:rPr>
-        <w:t xml:space="preserve">, Ubuntu, RISC OS, </w:t>
-      </w:r>
-      <w:proofErr w:type="spellStart"/>
-      <w:r>
-        <w:rPr>
-          <w:rFonts w:ascii="Arial" w:hAnsi="Arial" w:cs="Arial"/>
-        </w:rPr>
-        <w:t>Devian</w:t>
-      </w:r>
-      <w:proofErr w:type="spellEnd"/>
-      <w:r>
-        <w:rPr>
-          <w:rFonts w:ascii="Arial" w:hAnsi="Arial" w:cs="Arial"/>
-        </w:rPr>
-        <w:t xml:space="preserve">, Windows 10 </w:t>
-      </w:r>
-      <w:proofErr w:type="spellStart"/>
-      <w:r>
-        <w:rPr>
-          <w:rFonts w:ascii="Arial" w:hAnsi="Arial" w:cs="Arial"/>
-        </w:rPr>
-        <w:t>Iot</w:t>
-      </w:r>
-      <w:proofErr w:type="spellEnd"/>
-      <w:r>
-        <w:rPr>
-          <w:rFonts w:ascii="Arial" w:hAnsi="Arial" w:cs="Arial"/>
-        </w:rPr>
-        <w:t xml:space="preserve"> </w:t>
-      </w:r>
-      <w:proofErr w:type="spellStart"/>
-      <w:r>
-        <w:rPr>
-          <w:rFonts w:ascii="Arial" w:hAnsi="Arial" w:cs="Arial"/>
-        </w:rPr>
-        <w:t>Core</w:t>
-      </w:r>
-      <w:proofErr w:type="spellEnd"/>
-      <w:r>
-        <w:rPr>
-          <w:rFonts w:ascii="Arial" w:hAnsi="Arial" w:cs="Arial"/>
-        </w:rPr>
-        <w:t xml:space="preserve"> et plusieurs autres. Le principal système d'exploitation est </w:t>
-      </w:r>
-      <w:proofErr w:type="spellStart"/>
-      <w:r>
-        <w:rPr>
-          <w:rFonts w:ascii="Arial" w:hAnsi="Arial" w:cs="Arial"/>
-        </w:rPr>
-        <w:t>Raspbian</w:t>
-      </w:r>
-      <w:proofErr w:type="spellEnd"/>
-      <w:r>
-        <w:rPr>
-          <w:rFonts w:ascii="Arial" w:hAnsi="Arial" w:cs="Arial"/>
-        </w:rPr>
-        <w:t xml:space="preserve">, il s'agit d'un system d'exploitation Linux basé sur Debian. </w:t>
-      </w:r>
-      <w:proofErr w:type="spellStart"/>
-      <w:r>
-        <w:rPr>
-          <w:rFonts w:ascii="Arial" w:hAnsi="Arial" w:cs="Arial"/>
-        </w:rPr>
-        <w:t>Raspbian</w:t>
-      </w:r>
-      <w:proofErr w:type="spellEnd"/>
-      <w:r>
-        <w:rPr>
-          <w:rFonts w:ascii="Arial" w:hAnsi="Arial" w:cs="Arial"/>
-        </w:rPr>
-        <w:t xml:space="preserve"> a été développé par la fondation </w:t>
-      </w:r>
-      <w:proofErr w:type="spellStart"/>
-      <w:r>
-        <w:rPr>
-          <w:rFonts w:ascii="Arial" w:hAnsi="Arial" w:cs="Arial"/>
-        </w:rPr>
-        <w:t>Raspberry</w:t>
-      </w:r>
-      <w:proofErr w:type="spellEnd"/>
-      <w:r>
-        <w:rPr>
-          <w:rFonts w:ascii="Arial" w:hAnsi="Arial" w:cs="Arial"/>
-        </w:rPr>
-        <w:t xml:space="preserve"> Pi pour </w:t>
-      </w:r>
-      <w:proofErr w:type="spellStart"/>
-      <w:r>
-        <w:rPr>
-          <w:rFonts w:ascii="Arial" w:hAnsi="Arial" w:cs="Arial"/>
-        </w:rPr>
-        <w:t>tiré</w:t>
-      </w:r>
-      <w:proofErr w:type="spellEnd"/>
-      <w:r>
-        <w:rPr>
-          <w:rFonts w:ascii="Arial" w:hAnsi="Arial" w:cs="Arial"/>
-        </w:rPr>
-        <w:t xml:space="preserve"> le plus de puissance possible du CPU ARM. Comme beaucoup d'autres éléments qui ont attrait au </w:t>
-      </w:r>
-      <w:proofErr w:type="spellStart"/>
-      <w:r>
-        <w:rPr>
-          <w:rFonts w:ascii="Arial" w:hAnsi="Arial" w:cs="Arial"/>
-        </w:rPr>
-        <w:t>Raspberry</w:t>
-      </w:r>
-      <w:proofErr w:type="spellEnd"/>
-      <w:r>
-        <w:rPr>
-          <w:rFonts w:ascii="Arial" w:hAnsi="Arial" w:cs="Arial"/>
-        </w:rPr>
-        <w:t xml:space="preserve"> Pi, celui-ci est gratuit et « Open Source ». Un autre système d'exploitation très important à nommer est  Windows 10 </w:t>
-      </w:r>
-      <w:proofErr w:type="spellStart"/>
-      <w:r>
-        <w:rPr>
-          <w:rFonts w:ascii="Arial" w:hAnsi="Arial" w:cs="Arial"/>
-        </w:rPr>
-        <w:t>Iot</w:t>
-      </w:r>
-      <w:proofErr w:type="spellEnd"/>
-      <w:r>
-        <w:rPr>
-          <w:rFonts w:ascii="Arial" w:hAnsi="Arial" w:cs="Arial"/>
-        </w:rPr>
-        <w:t xml:space="preserve"> </w:t>
-      </w:r>
-      <w:proofErr w:type="spellStart"/>
-      <w:r>
-        <w:rPr>
-          <w:rFonts w:ascii="Arial" w:hAnsi="Arial" w:cs="Arial"/>
-        </w:rPr>
-        <w:t>Core</w:t>
-      </w:r>
-      <w:proofErr w:type="spellEnd"/>
-      <w:r>
-        <w:rPr>
-          <w:rFonts w:ascii="Arial" w:hAnsi="Arial" w:cs="Arial"/>
-        </w:rPr>
-        <w:t>. Cette version de Windows a été optimisée pour fonctionner sur de petits appareils. Dans le développement de cet OS, Windows met ses efforts pour su</w:t>
-      </w:r>
-      <w:r>
-        <w:rPr>
-          <w:rFonts w:ascii="Arial" w:hAnsi="Arial" w:cs="Arial"/>
-        </w:rPr>
-        <w:t xml:space="preserve">pporter </w:t>
-      </w:r>
-      <w:proofErr w:type="spellStart"/>
-      <w:r>
-        <w:rPr>
-          <w:rFonts w:ascii="Arial" w:hAnsi="Arial" w:cs="Arial"/>
-        </w:rPr>
-        <w:t>quatres</w:t>
-      </w:r>
-      <w:proofErr w:type="spellEnd"/>
-      <w:r>
-        <w:rPr>
-          <w:rFonts w:ascii="Arial" w:hAnsi="Arial" w:cs="Arial"/>
-        </w:rPr>
-        <w:t xml:space="preserve"> cartes (</w:t>
-      </w:r>
-      <w:proofErr w:type="spellStart"/>
-      <w:r>
-        <w:rPr>
-          <w:rFonts w:ascii="Arial" w:hAnsi="Arial" w:cs="Arial"/>
-        </w:rPr>
-        <w:t>boards</w:t>
-      </w:r>
-      <w:proofErr w:type="spellEnd"/>
-      <w:r>
-        <w:rPr>
-          <w:rFonts w:ascii="Arial" w:hAnsi="Arial" w:cs="Arial"/>
-        </w:rPr>
-        <w:t>)</w:t>
-      </w:r>
-      <w:r>
-        <w:rPr>
-          <w:rFonts w:ascii="Arial" w:hAnsi="Arial" w:cs="Arial"/>
-        </w:rPr>
-        <w:t xml:space="preserve">. Le </w:t>
-      </w:r>
-      <w:proofErr w:type="spellStart"/>
-      <w:r>
-        <w:rPr>
-          <w:rFonts w:ascii="Arial" w:hAnsi="Arial" w:cs="Arial"/>
-        </w:rPr>
-        <w:t>Raspberry</w:t>
-      </w:r>
-      <w:proofErr w:type="spellEnd"/>
-      <w:r>
-        <w:rPr>
-          <w:rFonts w:ascii="Arial" w:hAnsi="Arial" w:cs="Arial"/>
-        </w:rPr>
-        <w:t xml:space="preserve"> Pi 2 et 3, le </w:t>
-      </w:r>
-      <w:proofErr w:type="spellStart"/>
-      <w:r>
-        <w:rPr>
-          <w:rFonts w:ascii="Arial" w:hAnsi="Arial" w:cs="Arial"/>
-        </w:rPr>
-        <w:t>MinnowBoard</w:t>
-      </w:r>
-      <w:proofErr w:type="spellEnd"/>
-      <w:r>
-        <w:rPr>
-          <w:rFonts w:ascii="Arial" w:hAnsi="Arial" w:cs="Arial"/>
-        </w:rPr>
-        <w:t xml:space="preserve"> Max et le </w:t>
-      </w:r>
-      <w:proofErr w:type="spellStart"/>
-      <w:r>
-        <w:rPr>
-          <w:rFonts w:ascii="Arial" w:hAnsi="Arial" w:cs="Arial"/>
-        </w:rPr>
-        <w:t>DragonBoard</w:t>
-      </w:r>
-      <w:proofErr w:type="spellEnd"/>
-      <w:r>
-        <w:rPr>
-          <w:rFonts w:ascii="Arial" w:hAnsi="Arial" w:cs="Arial"/>
-        </w:rPr>
-        <w:t xml:space="preserve"> 410c. Le </w:t>
-      </w:r>
-      <w:proofErr w:type="spellStart"/>
-      <w:r>
-        <w:rPr>
-          <w:rFonts w:ascii="Arial" w:hAnsi="Arial" w:cs="Arial"/>
-        </w:rPr>
-        <w:t>DragonBoard</w:t>
-      </w:r>
-      <w:proofErr w:type="spellEnd"/>
-      <w:r>
-        <w:rPr>
-          <w:rFonts w:ascii="Arial" w:hAnsi="Arial" w:cs="Arial"/>
-        </w:rPr>
-        <w:t xml:space="preserve"> 410c et le </w:t>
-      </w:r>
-      <w:proofErr w:type="spellStart"/>
-      <w:r>
-        <w:rPr>
-          <w:rFonts w:ascii="Arial" w:hAnsi="Arial" w:cs="Arial"/>
-        </w:rPr>
-        <w:t>MinnowBoard</w:t>
-      </w:r>
-      <w:proofErr w:type="spellEnd"/>
-      <w:r>
-        <w:rPr>
-          <w:rFonts w:ascii="Arial" w:hAnsi="Arial" w:cs="Arial"/>
-        </w:rPr>
-        <w:t xml:space="preserve"> Max coutent 75$ pur l'un et plus de 140$ pour l'autre. Le nano-ordinateurs le meilleur marché sur lequel se concentre Windows est donc le </w:t>
-      </w:r>
-      <w:proofErr w:type="spellStart"/>
-      <w:r>
-        <w:rPr>
-          <w:rFonts w:ascii="Arial" w:hAnsi="Arial" w:cs="Arial"/>
-        </w:rPr>
-        <w:t>Raspberry</w:t>
-      </w:r>
-      <w:proofErr w:type="spellEnd"/>
-      <w:r>
-        <w:rPr>
-          <w:rFonts w:ascii="Arial" w:hAnsi="Arial" w:cs="Arial"/>
-        </w:rPr>
-        <w:t xml:space="preserve"> Pi. Le fait qu'une multinationale comme Windows mette ainsi des efforts sur le </w:t>
-      </w:r>
-      <w:proofErr w:type="spellStart"/>
-      <w:r>
-        <w:rPr>
-          <w:rFonts w:ascii="Arial" w:hAnsi="Arial" w:cs="Arial"/>
-        </w:rPr>
-        <w:t>Raspberry</w:t>
-      </w:r>
-      <w:proofErr w:type="spellEnd"/>
-      <w:r>
-        <w:rPr>
-          <w:rFonts w:ascii="Arial" w:hAnsi="Arial" w:cs="Arial"/>
-        </w:rPr>
-        <w:t xml:space="preserve"> Pi montre que </w:t>
+        <w:t>Le Raspberry Pi est compatible avec plusieurs systèmes d’exploitation: Fedora, Ubuntu, RISC OS, Devian, Windows 10 Iot Core et plusieurs autres. Le principal système d'exploitation est Raspbian, il s'agit d'un system d'exploitation Linux basé sur Debian. Raspbian a été développé par la fondation Raspberry Pi pour tiré le plus de puissance possible du CPU ARM. Comme beaucoup d'autres éléments qui ont attrait au Raspberry Pi, celui-ci est gratuit et « Open Source ». Un autre système d'exploitation très important à nommer est  Windows 10 Iot Core. Cette version de Windows a été optimisée pour fonctionner sur de petits appareils. Dans le développement de cet OS, Windows met ses efforts pour su</w:t>
+      </w:r>
+      <w:r>
+        <w:rPr>
+          <w:rFonts w:ascii="Arial" w:hAnsi="Arial" w:cs="Arial"/>
+        </w:rPr>
+        <w:t>pporter quatres cartes (boards)</w:t>
+      </w:r>
+      <w:r>
+        <w:rPr>
+          <w:rFonts w:ascii="Arial" w:hAnsi="Arial" w:cs="Arial"/>
+        </w:rPr>
+        <w:t xml:space="preserve">. Le Raspberry Pi 2 et 3, le MinnowBoard Max et le DragonBoard 410c. Le DragonBoard 410c et le MinnowBoard Max coutent 75$ pur l'un et plus de 140$ pour l'autre. Le nano-ordinateurs le meilleur marché sur lequel se concentre Windows est donc le Raspberry Pi. Le fait qu'une multinationale comme Windows mette ainsi des efforts sur le Raspberry Pi montre que </w:t>
       </w:r>
       <w:r>
         <w:rPr>
@@ -4049,14 +3376,14 @@
           <w:highlight w:val="yellow"/>
         </w:rPr>
       </w:pPr>
-      <w:bookmarkStart w:id="13" w:name="_Toc480472683"/>
+      <w:bookmarkStart w:id="14" w:name="_Toc480472683"/>
       <w:r>
         <w:rPr>
           <w:highlight w:val="yellow"/>
         </w:rPr>
         <w:t>1.2 …</w:t>
       </w:r>
-      <w:bookmarkEnd w:id="13"/>
+      <w:bookmarkEnd w:id="14"/>
     </w:p>
     <w:p>
       <w:pPr>
@@ -4065,14 +3392,14 @@
           <w:highlight w:val="yellow"/>
         </w:rPr>
       </w:pPr>
-      <w:bookmarkStart w:id="14" w:name="_Toc480472684"/>
+      <w:bookmarkStart w:id="15" w:name="_Toc480472684"/>
       <w:r>
         <w:rPr>
           <w:highlight w:val="yellow"/>
         </w:rPr>
         <w:t>1.3 …</w:t>
       </w:r>
-      <w:bookmarkEnd w:id="14"/>
+      <w:bookmarkEnd w:id="15"/>
     </w:p>
     <w:p>
       <w:pPr>
@@ -4087,11 +3414,11 @@
       <w:pPr>
         <w:pStyle w:val="TitreDoc"/>
       </w:pPr>
-      <w:bookmarkStart w:id="15" w:name="_Toc480472685"/>
+      <w:bookmarkStart w:id="16" w:name="_Toc480472685"/>
       <w:r>
         <w:t>4. Hardware</w:t>
       </w:r>
-      <w:bookmarkEnd w:id="15"/>
+      <w:bookmarkEnd w:id="16"/>
     </w:p>
     <w:p>
       <w:pPr>
@@ -4107,11 +3434,11 @@
       <w:pPr>
         <w:pStyle w:val="Sous-TitreDoc"/>
       </w:pPr>
-      <w:bookmarkStart w:id="16" w:name="_Toc480472686"/>
+      <w:bookmarkStart w:id="17" w:name="_Toc480472686"/>
       <w:r>
         <w:t>4.1 Modèle</w:t>
       </w:r>
-      <w:bookmarkEnd w:id="16"/>
+      <w:bookmarkEnd w:id="17"/>
     </w:p>
     <w:p>
       <w:pPr>
@@ -4147,21 +3474,7 @@
         <w:rPr>
           <w:lang w:eastAsia="fr-CA"/>
         </w:rPr>
-        <w:t xml:space="preserve"> de </w:t>
-      </w:r>
-      <w:proofErr w:type="spellStart"/>
-      <w:r>
-        <w:rPr>
-          <w:lang w:eastAsia="fr-CA"/>
-        </w:rPr>
-        <w:t>Raspberry</w:t>
-      </w:r>
-      <w:proofErr w:type="spellEnd"/>
-      <w:r>
-        <w:rPr>
-          <w:lang w:eastAsia="fr-CA"/>
-        </w:rPr>
-        <w:t xml:space="preserve"> Pi, l</w:t>
+        <w:t xml:space="preserve"> de Raspberry Pi, l</w:t>
       </w:r>
       <w:r>
         <w:rPr>
@@ -4175,7 +3488,6 @@
         </w:rPr>
         <w:t xml:space="preserve">et le modèle </w:t>
       </w:r>
-      <w:proofErr w:type="spellStart"/>
       <w:r>
         <w:rPr>
           <w:lang w:eastAsia="fr-CA"/>
@@ -4186,14 +3498,7 @@
         <w:rPr>
           <w:lang w:eastAsia="fr-CA"/>
         </w:rPr>
-        <w:t>ro</w:t>
-      </w:r>
-      <w:proofErr w:type="spellEnd"/>
-      <w:r>
-        <w:rPr>
-          <w:lang w:eastAsia="fr-CA"/>
-        </w:rPr>
-        <w:t xml:space="preserve">, chacun </w:t>
+        <w:t xml:space="preserve">ro, chacun </w:t>
       </w:r>
       <w:r>
         <w:rPr>
@@ -4211,21 +3516,7 @@
         <w:rPr>
           <w:lang w:eastAsia="fr-CA"/>
         </w:rPr>
-        <w:t xml:space="preserve"> Chacun des </w:t>
-      </w:r>
-      <w:proofErr w:type="gramStart"/>
-      <w:r>
-        <w:rPr>
-          <w:lang w:eastAsia="fr-CA"/>
-        </w:rPr>
-        <w:t>modèle</w:t>
-      </w:r>
-      <w:proofErr w:type="gramEnd"/>
-      <w:r>
-        <w:rPr>
-          <w:lang w:eastAsia="fr-CA"/>
-        </w:rPr>
-        <w:t xml:space="preserve"> est peu énergivore et peut être alimenté à l’aide d’une charge Micro USB 5 volt ou directement sur les connecteurs d’</w:t>
+        <w:t xml:space="preserve"> Chacun des modèle est peu énergivore et peut être alimenté à l’aide d’une charge Micro USB 5 volt ou directement sur les connecteurs d’</w:t>
       </w:r>
       <w:r>
         <w:rPr>
@@ -4261,21 +3552,7 @@
         <w:rPr>
           <w:lang w:eastAsia="fr-CA"/>
         </w:rPr>
-        <w:t xml:space="preserve">La dernière révision à être sortie est la B3. À partir de la révision B2, le </w:t>
-      </w:r>
-      <w:proofErr w:type="spellStart"/>
-      <w:r>
-        <w:rPr>
-          <w:lang w:eastAsia="fr-CA"/>
-        </w:rPr>
-        <w:t>procéesseur</w:t>
-      </w:r>
-      <w:proofErr w:type="spellEnd"/>
-      <w:r>
-        <w:rPr>
-          <w:lang w:eastAsia="fr-CA"/>
-        </w:rPr>
-        <w:t xml:space="preserve"> a changé pour un avec l’architecture 64 bits, augmentant ainsi de beaucoup la puissance. Chacune des révisions coûte 5 dollars.</w:t>
+        <w:t>La dernière révision à être sortie est la B3. À partir de la révision B2, le procéesseur a changé pour un avec l’architecture 64 bits, augmentant ainsi de beaucoup la puissance. Chacune des révisions coûte 5 dollars.</w:t>
       </w:r>
     </w:p>
     <w:p>
@@ -4405,92 +3682,56 @@
         <w:rPr>
           <w:lang w:eastAsia="fr-CA"/>
         </w:rPr>
+        <w:t xml:space="preserve"> Ze</w:t>
+      </w:r>
+      <w:r>
+        <w:rPr>
+          <w:lang w:eastAsia="fr-CA"/>
+        </w:rPr>
+        <w:t>ro est le dernier modèle à être sortie sur le marché.</w:t>
+      </w:r>
+      <w:r>
+        <w:rPr>
+          <w:lang w:eastAsia="fr-CA"/>
+        </w:rPr>
+        <w:t xml:space="preserve"> Le modèle </w:t>
+      </w:r>
+      <w:r>
+        <w:rPr>
+          <w:lang w:eastAsia="fr-CA"/>
+        </w:rPr>
+        <w:t>Ze</w:t>
+      </w:r>
+      <w:r>
+        <w:rPr>
+          <w:lang w:eastAsia="fr-CA"/>
+        </w:rPr>
+        <w:t>ro est près de la moitié plus petit que le modèle</w:t>
+      </w:r>
+      <w:r>
+        <w:rPr>
+          <w:lang w:eastAsia="fr-CA"/>
+        </w:rPr>
+        <w:t xml:space="preserve"> A et</w:t>
+      </w:r>
+      <w:r>
+        <w:rPr>
+          <w:lang w:eastAsia="fr-CA"/>
+        </w:rPr>
+        <w:t xml:space="preserve"> offr</w:t>
+      </w:r>
+      <w:r>
+        <w:rPr>
+          <w:lang w:eastAsia="fr-CA"/>
+        </w:rPr>
+        <w:t>e</w:t>
+      </w:r>
+      <w:r>
+        <w:rPr>
+          <w:lang w:eastAsia="fr-CA"/>
+        </w:rPr>
         <w:t xml:space="preserve"> </w:t>
       </w:r>
-      <w:proofErr w:type="spellStart"/>
-      <w:r>
-        <w:rPr>
-          <w:lang w:eastAsia="fr-CA"/>
-        </w:rPr>
-        <w:t>Ze</w:t>
-      </w:r>
-      <w:r>
-        <w:rPr>
-          <w:lang w:eastAsia="fr-CA"/>
-        </w:rPr>
-        <w:t>ro</w:t>
-      </w:r>
-      <w:proofErr w:type="spellEnd"/>
-      <w:r>
-        <w:rPr>
-          <w:lang w:eastAsia="fr-CA"/>
-        </w:rPr>
-        <w:t xml:space="preserve"> est le dernier modèle à être sortie sur le marché.</w:t>
-      </w:r>
-      <w:r>
-        <w:rPr>
-          <w:lang w:eastAsia="fr-CA"/>
-        </w:rPr>
-        <w:t xml:space="preserve"> Le modèle </w:t>
-      </w:r>
-      <w:proofErr w:type="spellStart"/>
-      <w:r>
-        <w:rPr>
-          <w:lang w:eastAsia="fr-CA"/>
-        </w:rPr>
-        <w:t>Ze</w:t>
-      </w:r>
-      <w:r>
-        <w:rPr>
-          <w:lang w:eastAsia="fr-CA"/>
-        </w:rPr>
-        <w:t>ro</w:t>
-      </w:r>
-      <w:proofErr w:type="spellEnd"/>
-      <w:r>
-        <w:rPr>
-          <w:lang w:eastAsia="fr-CA"/>
-        </w:rPr>
-        <w:t xml:space="preserve"> est près de la moitié plus </w:t>
-      </w:r>
-      <w:proofErr w:type="gramStart"/>
-      <w:r>
-        <w:rPr>
-          <w:lang w:eastAsia="fr-CA"/>
-        </w:rPr>
-        <w:t>petit</w:t>
-      </w:r>
-      <w:proofErr w:type="gramEnd"/>
-      <w:r>
-        <w:rPr>
-          <w:lang w:eastAsia="fr-CA"/>
-        </w:rPr>
-        <w:t xml:space="preserve"> que le modèle</w:t>
-      </w:r>
-      <w:r>
-        <w:rPr>
-          <w:lang w:eastAsia="fr-CA"/>
-        </w:rPr>
-        <w:t xml:space="preserve"> A et</w:t>
-      </w:r>
-      <w:r>
-        <w:rPr>
-          <w:lang w:eastAsia="fr-CA"/>
-        </w:rPr>
-        <w:t xml:space="preserve"> offr</w:t>
-      </w:r>
-      <w:r>
-        <w:rPr>
-          <w:lang w:eastAsia="fr-CA"/>
-        </w:rPr>
-        <w:t>e</w:t>
-      </w:r>
-      <w:r>
-        <w:rPr>
-          <w:lang w:eastAsia="fr-CA"/>
-        </w:rPr>
-        <w:t xml:space="preserve"> </w:t>
-      </w:r>
       <w:r>
         <w:rPr>
           <w:lang w:eastAsia="fr-CA"/>
@@ -4507,73 +3748,17 @@
         <w:rPr>
           <w:lang w:eastAsia="fr-CA"/>
         </w:rPr>
-        <w:t xml:space="preserve">Le processeur passe de 700MHz à 1Ghz. Il modèle </w:t>
-      </w:r>
-      <w:proofErr w:type="spellStart"/>
-      <w:r>
-        <w:rPr>
-          <w:lang w:eastAsia="fr-CA"/>
-        </w:rPr>
-        <w:t>Zero</w:t>
-      </w:r>
-      <w:proofErr w:type="spellEnd"/>
-      <w:r>
-        <w:rPr>
-          <w:lang w:eastAsia="fr-CA"/>
-        </w:rPr>
-        <w:t xml:space="preserve"> a par contre moins de connecteurs </w:t>
+        <w:t xml:space="preserve">Le processeur passe de 700MHz à 1Ghz. Il modèle Zero a par contre moins de connecteurs </w:t>
       </w:r>
       <w:r>
         <w:rPr>
           <w:lang w:eastAsia="fr-CA"/>
         </w:rPr>
         <w:lastRenderedPageBreak/>
-        <w:t xml:space="preserve">vidéo pour sauver de la place. Comme pour le modèle A, le modèle </w:t>
-      </w:r>
-      <w:proofErr w:type="spellStart"/>
-      <w:r>
-        <w:rPr>
-          <w:lang w:eastAsia="fr-CA"/>
-        </w:rPr>
-        <w:t>Zero</w:t>
-      </w:r>
-      <w:proofErr w:type="spellEnd"/>
-      <w:r>
-        <w:rPr>
-          <w:lang w:eastAsia="fr-CA"/>
-        </w:rPr>
-        <w:t xml:space="preserve"> n’a pas de connectivité par port Ethernet ou par Wifi. Cependant, la révision </w:t>
-      </w:r>
-      <w:proofErr w:type="spellStart"/>
-      <w:r>
-        <w:rPr>
-          <w:lang w:eastAsia="fr-CA"/>
-        </w:rPr>
-        <w:t>Zero</w:t>
-      </w:r>
-      <w:proofErr w:type="spellEnd"/>
-      <w:r>
-        <w:rPr>
-          <w:lang w:eastAsia="fr-CA"/>
-        </w:rPr>
-        <w:t xml:space="preserve"> W apporte une connectivité Wireless et Bluetooth en faisant </w:t>
-      </w:r>
-      <w:proofErr w:type="gramStart"/>
-      <w:r>
-        <w:rPr>
-          <w:lang w:eastAsia="fr-CA"/>
-        </w:rPr>
-        <w:t>passé</w:t>
-      </w:r>
-      <w:proofErr w:type="gramEnd"/>
-      <w:r>
-        <w:rPr>
-          <w:lang w:eastAsia="fr-CA"/>
-        </w:rPr>
-        <w:t xml:space="preserve"> le prix de cinq à dix dollars.</w:t>
-      </w:r>
-      <w:bookmarkStart w:id="17" w:name="_Toc478921650"/>
-      <w:bookmarkEnd w:id="17"/>
+        <w:t>vidéo pour sauver de la place. Comme pour le modèle A, le modèle Zero n’a pas de connectivité par port Ethernet ou par Wifi. Cependant, la révision Zero W apporte une connectivité Wireless et Bluetooth en faisant passé le prix de cinq à dix dollars.</w:t>
+      </w:r>
+      <w:bookmarkStart w:id="18" w:name="_Toc478921650"/>
+      <w:bookmarkEnd w:id="18"/>
     </w:p>
     <w:p>
       <w:pPr>
@@ -4598,21 +3783,7 @@
         <w:rPr>
           <w:lang w:eastAsia="fr-CA"/>
         </w:rPr>
-        <w:t xml:space="preserve">Les différents modèles </w:t>
-      </w:r>
-      <w:proofErr w:type="gramStart"/>
-      <w:r>
-        <w:rPr>
-          <w:lang w:eastAsia="fr-CA"/>
-        </w:rPr>
-        <w:t>modèle</w:t>
-      </w:r>
-      <w:proofErr w:type="gramEnd"/>
-      <w:r>
-        <w:rPr>
-          <w:lang w:eastAsia="fr-CA"/>
-        </w:rPr>
-        <w:t xml:space="preserve"> répondent donc à différents besoins. Les lacunes de certaines cartes sont comblées par d’autre ou avec de nouvelles révisions. C’est un produit en constante évolution. Les modifications lors des différentes révisions sont pensées pour rendre le produit plus performant tout en gardant le coût de production bas pour que le produit reste accessible.</w:t>
+        <w:t>Les différents modèles modèle répondent donc à différents besoins. Les lacunes de certaines cartes sont comblées par d’autre ou avec de nouvelles révisions. C’est un produit en constante évolution. Les modifications lors des différentes révisions sont pensées pour rendre le produit plus performant tout en gardant le coût de production bas pour que le produit reste accessible.</w:t>
       </w:r>
     </w:p>
     <w:p>
@@ -4630,11 +3801,11 @@
       <w:pPr>
         <w:pStyle w:val="Sous-TitreDoc"/>
       </w:pPr>
-      <w:bookmarkStart w:id="18" w:name="_Toc480472687"/>
+      <w:bookmarkStart w:id="19" w:name="_Toc480472687"/>
       <w:r>
         <w:t>4.2 Compatibilité</w:t>
       </w:r>
-      <w:bookmarkEnd w:id="18"/>
+      <w:bookmarkEnd w:id="19"/>
     </w:p>
     <w:p>
       <w:pPr>
@@ -4666,49 +3837,7 @@
         <w:rPr>
           <w:lang w:eastAsia="fr-CA"/>
         </w:rPr>
-        <w:t xml:space="preserve"> modèles de carte </w:t>
-      </w:r>
-      <w:proofErr w:type="spellStart"/>
-      <w:r>
-        <w:rPr>
-          <w:lang w:eastAsia="fr-CA"/>
-        </w:rPr>
-        <w:t>Raspberry</w:t>
-      </w:r>
-      <w:proofErr w:type="spellEnd"/>
-      <w:r>
-        <w:rPr>
-          <w:lang w:eastAsia="fr-CA"/>
-        </w:rPr>
-        <w:t xml:space="preserve"> Pi. Chacun apportant son lot de fonctionnalités supplémentaire. Comme c’est un produit en constante évolution, des problèmes de compatibilité peuvent survenir. En effet, beaucoup de fonctionnalités sont ajoutées avec chaque </w:t>
-      </w:r>
-      <w:proofErr w:type="gramStart"/>
-      <w:r>
-        <w:rPr>
-          <w:lang w:eastAsia="fr-CA"/>
-        </w:rPr>
-        <w:t>révisions</w:t>
-      </w:r>
-      <w:proofErr w:type="gramEnd"/>
-      <w:r>
-        <w:rPr>
-          <w:lang w:eastAsia="fr-CA"/>
-        </w:rPr>
-        <w:t xml:space="preserve">, mais la fondation </w:t>
-      </w:r>
-      <w:proofErr w:type="spellStart"/>
-      <w:r>
-        <w:rPr>
-          <w:lang w:eastAsia="fr-CA"/>
-        </w:rPr>
-        <w:t>Raspberry</w:t>
-      </w:r>
-      <w:proofErr w:type="spellEnd"/>
-      <w:r>
-        <w:rPr>
-          <w:lang w:eastAsia="fr-CA"/>
-        </w:rPr>
-        <w:t xml:space="preserve"> Pi fait tout son possible pour garder la plus grande compatibilité possible entre les différent modèles et les différentes révisions. Par exemple, la compatibilité entre les différents accessoires avec, le standard </w:t>
+        <w:t xml:space="preserve"> modèles de carte Raspberry Pi. Chacun apportant son lot de fonctionnalités supplémentaire. Comme c’est un produit en constante évolution, des problèmes de compatibilité peuvent survenir. En effet, beaucoup de fonctionnalités sont ajoutées avec chaque révisions, mais la fondation Raspberry Pi fait tout son possible pour garder la plus grande compatibilité possible entre les différent modèles et les différentes révisions. Par exemple, la compatibilité entre les différents accessoires avec, le standard </w:t>
       </w:r>
       <w:r>
         <w:rPr>
@@ -4716,136 +3845,126 @@
           <w:color w:val="222222"/>
           <w:lang w:eastAsia="fr-CA"/>
         </w:rPr>
-        <w:t xml:space="preserve">« HAT ». Les efforts que la compagnie met en compatibilité et rétrocompatibilité ne </w:t>
-      </w:r>
-      <w:proofErr w:type="gramStart"/>
-      <w:r>
+        <w:t>« HAT ». Les efforts que la compagnie met en compatibilité et rétrocompatibilité ne peut être que bon signe pour l’avenir.</w:t>
+      </w:r>
+    </w:p>
+    <w:p>
+      <w:pPr>
+        <w:spacing w:line="480" w:lineRule="auto"/>
+        <w:jc w:val="both"/>
         <w:rPr>
           <w:rFonts w:ascii="Arial" w:eastAsia="Times New Roman" w:hAnsi="Arial" w:cs="Arial"/>
           <w:color w:val="222222"/>
           <w:lang w:eastAsia="fr-CA"/>
         </w:rPr>
-        <w:t>peut</w:t>
-      </w:r>
-      <w:proofErr w:type="gramEnd"/>
-      <w:r>
+      </w:pPr>
+    </w:p>
+    <w:p>
+      <w:pPr>
+        <w:spacing w:after="160" w:line="259" w:lineRule="auto"/>
+        <w:rPr>
+          <w:rFonts w:ascii="Arial" w:hAnsi="Arial" w:cs="Arial"/>
+          <w:b/>
+          <w:lang w:eastAsia="fr-CA"/>
+        </w:rPr>
+      </w:pPr>
+      <w:bookmarkStart w:id="20" w:name="_Toc480472688"/>
+      <w:r>
+        <w:rPr>
+          <w:lang w:eastAsia="fr-CA"/>
+        </w:rPr>
+        <w:br w:type="page"/>
+      </w:r>
+    </w:p>
+    <w:p>
+      <w:pPr>
+        <w:pStyle w:val="Sous-TitreDoc"/>
+        <w:rPr>
+          <w:lang w:eastAsia="fr-CA"/>
+        </w:rPr>
+      </w:pPr>
+      <w:r>
+        <w:rPr>
+          <w:lang w:eastAsia="fr-CA"/>
+        </w:rPr>
+        <w:lastRenderedPageBreak/>
+        <w:t>4.</w:t>
+      </w:r>
+      <w:r>
+        <w:rPr>
+          <w:lang w:eastAsia="fr-CA"/>
+        </w:rPr>
+        <w:t>3</w:t>
+      </w:r>
+      <w:r>
+        <w:rPr>
+          <w:lang w:eastAsia="fr-CA"/>
+        </w:rPr>
+        <w:t xml:space="preserve"> HAT</w:t>
+      </w:r>
+      <w:bookmarkEnd w:id="20"/>
+    </w:p>
+    <w:p>
+      <w:pPr>
+        <w:spacing w:line="480" w:lineRule="auto"/>
+        <w:jc w:val="both"/>
         <w:rPr>
           <w:rFonts w:ascii="Arial" w:eastAsia="Times New Roman" w:hAnsi="Arial" w:cs="Arial"/>
           <w:color w:val="222222"/>
           <w:lang w:eastAsia="fr-CA"/>
         </w:rPr>
-        <w:t xml:space="preserve"> être que bon signe pour l’avenir.</w:t>
-      </w:r>
+      </w:pPr>
     </w:p>
     <w:p>
       <w:pPr>
         <w:spacing w:line="480" w:lineRule="auto"/>
         <w:jc w:val="both"/>
+        <w:rPr>
+          <w:rFonts w:ascii="Arial" w:hAnsi="Arial" w:cs="Arial"/>
+          <w:color w:val="2C2C2C"/>
+          <w:shd w:val="clear" w:color="auto" w:fill="FFFFFF"/>
+        </w:rPr>
+      </w:pPr>
+      <w:r>
         <w:rPr>
           <w:rFonts w:ascii="Arial" w:eastAsia="Times New Roman" w:hAnsi="Arial" w:cs="Arial"/>
           <w:color w:val="222222"/>
           <w:lang w:eastAsia="fr-CA"/>
         </w:rPr>
-      </w:pPr>
-    </w:p>
-    <w:p>
-      <w:pPr>
-        <w:spacing w:after="160" w:line="259" w:lineRule="auto"/>
-        <w:rPr>
-          <w:rFonts w:ascii="Arial" w:hAnsi="Arial" w:cs="Arial"/>
-          <w:b/>
-          <w:lang w:eastAsia="fr-CA"/>
-        </w:rPr>
-      </w:pPr>
-      <w:bookmarkStart w:id="19" w:name="_Toc480472688"/>
-      <w:r>
-        <w:rPr>
-          <w:lang w:eastAsia="fr-CA"/>
-        </w:rPr>
-        <w:br w:type="page"/>
-      </w:r>
-    </w:p>
-    <w:p>
-      <w:pPr>
-        <w:pStyle w:val="Sous-TitreDoc"/>
-        <w:rPr>
-          <w:lang w:eastAsia="fr-CA"/>
-        </w:rPr>
-      </w:pPr>
-      <w:r>
-        <w:rPr>
-          <w:lang w:eastAsia="fr-CA"/>
-        </w:rPr>
-        <w:lastRenderedPageBreak/>
-        <w:t>4.</w:t>
-      </w:r>
-      <w:r>
-        <w:rPr>
-          <w:lang w:eastAsia="fr-CA"/>
-        </w:rPr>
-        <w:t>3</w:t>
-      </w:r>
-      <w:r>
-        <w:rPr>
-          <w:lang w:eastAsia="fr-CA"/>
-        </w:rPr>
-        <w:t xml:space="preserve"> HAT</w:t>
-      </w:r>
-      <w:bookmarkEnd w:id="19"/>
-    </w:p>
-    <w:p>
-      <w:pPr>
-        <w:spacing w:line="480" w:lineRule="auto"/>
-        <w:jc w:val="both"/>
+        <w:tab/>
+        <w:t>Pour les gens voulant aller plus loin que de simples accessoires, il existe un outil ultime, le « HAT »</w:t>
+      </w:r>
+      <w:r>
         <w:rPr>
           <w:rFonts w:ascii="Arial" w:eastAsia="Times New Roman" w:hAnsi="Arial" w:cs="Arial"/>
           <w:color w:val="222222"/>
           <w:lang w:eastAsia="fr-CA"/>
         </w:rPr>
-      </w:pPr>
-    </w:p>
-    <w:p>
-      <w:pPr>
-        <w:spacing w:line="480" w:lineRule="auto"/>
-        <w:jc w:val="both"/>
+        <w:t>, qui est sortie en 2014</w:t>
+      </w:r>
+      <w:r>
+        <w:rPr>
+          <w:rFonts w:ascii="Arial" w:eastAsia="Times New Roman" w:hAnsi="Arial" w:cs="Arial"/>
+          <w:color w:val="222222"/>
+          <w:lang w:eastAsia="fr-CA"/>
+        </w:rPr>
+        <w:t>. Cet acronyme</w:t>
+      </w:r>
+      <w:r>
+        <w:rPr>
+          <w:rFonts w:ascii="Arial" w:eastAsia="Times New Roman" w:hAnsi="Arial" w:cs="Arial"/>
+          <w:color w:val="222222"/>
+          <w:lang w:eastAsia="fr-CA"/>
+        </w:rPr>
+        <w:t xml:space="preserve"> veut simplement dire, un accessoire qui s’attache sur le dessus (</w:t>
+      </w:r>
+      <w:r>
         <w:rPr>
           <w:rFonts w:ascii="Arial" w:hAnsi="Arial" w:cs="Arial"/>
           <w:color w:val="2C2C2C"/>
           <w:shd w:val="clear" w:color="auto" w:fill="FFFFFF"/>
         </w:rPr>
-      </w:pPr>
-      <w:r>
-        <w:rPr>
-          <w:rFonts w:ascii="Arial" w:eastAsia="Times New Roman" w:hAnsi="Arial" w:cs="Arial"/>
-          <w:color w:val="222222"/>
-          <w:lang w:eastAsia="fr-CA"/>
-        </w:rPr>
-        <w:tab/>
-        <w:t>Pour les gens voulant aller plus loin que de simples accessoires, il existe un outil ultime, le « HAT »</w:t>
-      </w:r>
-      <w:r>
-        <w:rPr>
-          <w:rFonts w:ascii="Arial" w:eastAsia="Times New Roman" w:hAnsi="Arial" w:cs="Arial"/>
-          <w:color w:val="222222"/>
-          <w:lang w:eastAsia="fr-CA"/>
-        </w:rPr>
-        <w:t>, qui est sortie en 2014</w:t>
-      </w:r>
-      <w:r>
-        <w:rPr>
-          <w:rFonts w:ascii="Arial" w:eastAsia="Times New Roman" w:hAnsi="Arial" w:cs="Arial"/>
-          <w:color w:val="222222"/>
-          <w:lang w:eastAsia="fr-CA"/>
-        </w:rPr>
-        <w:t>. Cet acronyme</w:t>
-      </w:r>
-      <w:r>
-        <w:rPr>
-          <w:rFonts w:ascii="Arial" w:eastAsia="Times New Roman" w:hAnsi="Arial" w:cs="Arial"/>
-          <w:color w:val="222222"/>
-          <w:lang w:eastAsia="fr-CA"/>
-        </w:rPr>
-        <w:t xml:space="preserve"> veut simplement dire, un accessoire qui s’attache sur le dessus (</w:t>
+        <w:t xml:space="preserve">Hardware attached on top), qui permet de rajouter à notre nano-ordinateur de départ, des fonctionnalités supplémentaires sans effort, comme des capteurs. Un seul « HAT » peut servir à savoir le niveau d’humidité, la température et autres, ce qui les rend très </w:t>
       </w:r>
       <w:r>
         <w:rPr>
@@ -4853,25 +3972,23 @@
           <w:color w:val="2C2C2C"/>
           <w:shd w:val="clear" w:color="auto" w:fill="FFFFFF"/>
         </w:rPr>
-        <w:t xml:space="preserve">Hardware </w:t>
-      </w:r>
-      <w:proofErr w:type="spellStart"/>
+        <w:t>utiles.</w:t>
+      </w:r>
       <w:r>
         <w:rPr>
           <w:rFonts w:ascii="Arial" w:hAnsi="Arial" w:cs="Arial"/>
           <w:color w:val="2C2C2C"/>
           <w:shd w:val="clear" w:color="auto" w:fill="FFFFFF"/>
         </w:rPr>
-        <w:t>attached</w:t>
-      </w:r>
-      <w:proofErr w:type="spellEnd"/>
+        <w:t xml:space="preserve"> </w:t>
+      </w:r>
       <w:r>
         <w:rPr>
           <w:rFonts w:ascii="Arial" w:hAnsi="Arial" w:cs="Arial"/>
           <w:color w:val="2C2C2C"/>
           <w:shd w:val="clear" w:color="auto" w:fill="FFFFFF"/>
         </w:rPr>
-        <w:t xml:space="preserve"> on top), qui permet de rajouter à notre nano-ordinateur de départ, des fonctionnalités supplémentaires sans effort, comme des capteurs. Un seul « HAT » peut servir à savoir le niveau d’humidité, la température et autres, ce qui les rend très </w:t>
+        <w:t>Il faut</w:t>
       </w:r>
       <w:r>
         <w:rPr>
@@ -4879,15 +3996,16 @@
           <w:color w:val="2C2C2C"/>
           <w:shd w:val="clear" w:color="auto" w:fill="FFFFFF"/>
         </w:rPr>
-        <w:t>utiles.</w:t>
-      </w:r>
-      <w:r>
-        <w:rPr>
+        <w:t xml:space="preserve"> par contre noter que les « HAT » fonctionnent seulement à partir du Raspberry B+, qui a été fait avec un standard pour que tout les« HAT » fonctionnent sur tous les modèles récents.</w:t>
+      </w:r>
+      <w:r>
+        <w:rPr>
+          <w:rStyle w:val="Appeldenotedefin"/>
           <w:rFonts w:ascii="Arial" w:hAnsi="Arial" w:cs="Arial"/>
           <w:color w:val="2C2C2C"/>
           <w:shd w:val="clear" w:color="auto" w:fill="FFFFFF"/>
         </w:rPr>
-        <w:t xml:space="preserve"> </w:t>
+        <w:endnoteReference w:id="3"/>
       </w:r>
       <w:r>
         <w:rPr>
@@ -4895,68 +4013,7 @@
           <w:color w:val="2C2C2C"/>
           <w:shd w:val="clear" w:color="auto" w:fill="FFFFFF"/>
         </w:rPr>
-        <w:t>Il faut</w:t>
-      </w:r>
-      <w:r>
-        <w:rPr>
-          <w:rFonts w:ascii="Arial" w:hAnsi="Arial" w:cs="Arial"/>
-          <w:color w:val="2C2C2C"/>
-          <w:shd w:val="clear" w:color="auto" w:fill="FFFFFF"/>
-        </w:rPr>
-        <w:t xml:space="preserve"> par contre noter que les « HAT » fonctionnent seulement à partir du </w:t>
-      </w:r>
-      <w:proofErr w:type="spellStart"/>
-      <w:r>
-        <w:rPr>
-          <w:rFonts w:ascii="Arial" w:hAnsi="Arial" w:cs="Arial"/>
-          <w:color w:val="2C2C2C"/>
-          <w:shd w:val="clear" w:color="auto" w:fill="FFFFFF"/>
-        </w:rPr>
-        <w:t>Raspberry</w:t>
-      </w:r>
-      <w:proofErr w:type="spellEnd"/>
-      <w:r>
-        <w:rPr>
-          <w:rFonts w:ascii="Arial" w:hAnsi="Arial" w:cs="Arial"/>
-          <w:color w:val="2C2C2C"/>
-          <w:shd w:val="clear" w:color="auto" w:fill="FFFFFF"/>
-        </w:rPr>
-        <w:t xml:space="preserve"> B+, qui a été fait avec un standard pour que tout les« HAT » fonctionnent sur tous les modèles récents.</w:t>
-      </w:r>
-      <w:r>
-        <w:rPr>
-          <w:rStyle w:val="Appeldenotedefin"/>
-          <w:rFonts w:ascii="Arial" w:hAnsi="Arial" w:cs="Arial"/>
-          <w:color w:val="2C2C2C"/>
-          <w:shd w:val="clear" w:color="auto" w:fill="FFFFFF"/>
-        </w:rPr>
-        <w:endnoteReference w:id="3"/>
-      </w:r>
-      <w:r>
-        <w:rPr>
-          <w:rFonts w:ascii="Arial" w:hAnsi="Arial" w:cs="Arial"/>
-          <w:color w:val="2C2C2C"/>
-          <w:shd w:val="clear" w:color="auto" w:fill="FFFFFF"/>
-        </w:rPr>
-        <w:t xml:space="preserve"> Pour qu’un accessoire soit considérer comme un « HAT », il doit suivre les spécifications donné par les créateurs du </w:t>
-      </w:r>
-      <w:proofErr w:type="spellStart"/>
-      <w:r>
-        <w:rPr>
-          <w:rFonts w:ascii="Arial" w:hAnsi="Arial" w:cs="Arial"/>
-          <w:color w:val="2C2C2C"/>
-          <w:shd w:val="clear" w:color="auto" w:fill="FFFFFF"/>
-        </w:rPr>
-        <w:t>Raspberry</w:t>
-      </w:r>
-      <w:proofErr w:type="spellEnd"/>
-      <w:r>
-        <w:rPr>
-          <w:rFonts w:ascii="Arial" w:hAnsi="Arial" w:cs="Arial"/>
-          <w:color w:val="2C2C2C"/>
-          <w:shd w:val="clear" w:color="auto" w:fill="FFFFFF"/>
-        </w:rPr>
-        <w:t xml:space="preserve"> Pi. C’est-à-dire un « </w:t>
+        <w:t xml:space="preserve"> Pour qu’un accessoire soit considérer comme un « HAT », il doit suivre les spécifications donné par les créateurs du Raspberry Pi. C’est-à-dire un « </w:t>
       </w:r>
       <w:r>
         <w:rPr>
@@ -4964,63 +4021,7 @@
           <w:color w:val="24292E"/>
           <w:shd w:val="clear" w:color="auto" w:fill="FFFFFF"/>
         </w:rPr>
-        <w:t xml:space="preserve">ID EEPROM » valide, ce qui sert au </w:t>
-      </w:r>
-      <w:proofErr w:type="spellStart"/>
-      <w:r>
-        <w:rPr>
-          <w:rFonts w:ascii="Segoe UI" w:hAnsi="Segoe UI" w:cs="Segoe UI"/>
-          <w:color w:val="24292E"/>
-          <w:shd w:val="clear" w:color="auto" w:fill="FFFFFF"/>
-        </w:rPr>
-        <w:t>Raspberry</w:t>
-      </w:r>
-      <w:proofErr w:type="spellEnd"/>
-      <w:r>
-        <w:rPr>
-          <w:rFonts w:ascii="Segoe UI" w:hAnsi="Segoe UI" w:cs="Segoe UI"/>
-          <w:color w:val="24292E"/>
-          <w:shd w:val="clear" w:color="auto" w:fill="FFFFFF"/>
-        </w:rPr>
-        <w:t xml:space="preserve"> à savoir ce que le « HAT » fait exactement et comment bien l’exécuter. Il doit </w:t>
-      </w:r>
-      <w:proofErr w:type="spellStart"/>
-      <w:proofErr w:type="gramStart"/>
-      <w:r>
-        <w:rPr>
-          <w:rFonts w:ascii="Segoe UI" w:hAnsi="Segoe UI" w:cs="Segoe UI"/>
-          <w:color w:val="24292E"/>
-          <w:shd w:val="clear" w:color="auto" w:fill="FFFFFF"/>
-        </w:rPr>
-        <w:t>utilisé</w:t>
-      </w:r>
-      <w:proofErr w:type="spellEnd"/>
-      <w:proofErr w:type="gramEnd"/>
-      <w:r>
-        <w:rPr>
-          <w:rFonts w:ascii="Segoe UI" w:hAnsi="Segoe UI" w:cs="Segoe UI"/>
-          <w:color w:val="24292E"/>
-          <w:shd w:val="clear" w:color="auto" w:fill="FFFFFF"/>
-        </w:rPr>
-        <w:t xml:space="preserve"> un connecteur « GPIO » qui sépare le « HAT » et le </w:t>
-      </w:r>
-      <w:proofErr w:type="spellStart"/>
-      <w:r>
-        <w:rPr>
-          <w:rFonts w:ascii="Segoe UI" w:hAnsi="Segoe UI" w:cs="Segoe UI"/>
-          <w:color w:val="24292E"/>
-          <w:shd w:val="clear" w:color="auto" w:fill="FFFFFF"/>
-        </w:rPr>
-        <w:t>Raspberry</w:t>
-      </w:r>
-      <w:proofErr w:type="spellEnd"/>
-      <w:r>
-        <w:rPr>
-          <w:rFonts w:ascii="Segoe UI" w:hAnsi="Segoe UI" w:cs="Segoe UI"/>
-          <w:color w:val="24292E"/>
-          <w:shd w:val="clear" w:color="auto" w:fill="FFFFFF"/>
-        </w:rPr>
-        <w:t xml:space="preserve"> d’une distance de 10 à 12 millimètre, il doit aussi suivre les spécification mécanique du « HAT » de base.</w:t>
+        <w:t>ID EEPROM » valide, ce qui sert au Raspberry à savoir ce que le « HAT » fait exactement et comment bien l’exécuter. Il doit utilisé un connecteur « GPIO » qui sépare le « HAT » et le Raspberry d’une distance de 10 à 12 millimètre, il doit aussi suivre les spécification mécanique du « HAT » de base.</w:t>
       </w:r>
       <w:r>
         <w:rPr>
@@ -5051,7 +4052,7 @@
           <w:b/>
         </w:rPr>
       </w:pPr>
-      <w:bookmarkStart w:id="20" w:name="_Toc480472689"/>
+      <w:bookmarkStart w:id="21" w:name="_Toc480472689"/>
       <w:r>
         <w:br w:type="page"/>
       </w:r>
@@ -5060,8 +4061,6 @@
       <w:pPr>
         <w:pStyle w:val="Sous-TitreDoc"/>
       </w:pPr>
-      <w:bookmarkStart w:id="21" w:name="_GoBack"/>
-      <w:bookmarkEnd w:id="21"/>
       <w:r>
         <w:lastRenderedPageBreak/>
         <w:t>4.4</w:t>
@@ -5072,7 +4071,7 @@
       <w:r>
         <w:t>s</w:t>
       </w:r>
-      <w:bookmarkEnd w:id="20"/>
+      <w:bookmarkEnd w:id="21"/>
     </w:p>
     <w:p>
       <w:pPr>
@@ -5101,25 +4100,7 @@
           <w:lang w:eastAsia="fr-CA"/>
         </w:rPr>
         <w:tab/>
-        <w:t xml:space="preserve">Une des raisons qui fait que le </w:t>
-      </w:r>
-      <w:proofErr w:type="spellStart"/>
-      <w:r>
-        <w:rPr>
-          <w:rFonts w:ascii="Arial" w:eastAsia="Times New Roman" w:hAnsi="Arial" w:cs="Arial"/>
-          <w:color w:val="222222"/>
-          <w:lang w:eastAsia="fr-CA"/>
-        </w:rPr>
-        <w:t>Raspberry</w:t>
-      </w:r>
-      <w:proofErr w:type="spellEnd"/>
-      <w:r>
-        <w:rPr>
-          <w:rFonts w:ascii="Arial" w:eastAsia="Times New Roman" w:hAnsi="Arial" w:cs="Arial"/>
-          <w:color w:val="222222"/>
-          <w:lang w:eastAsia="fr-CA"/>
-        </w:rPr>
-        <w:t xml:space="preserve"> Pi est très intéressant est les multiples accessoires qui peuvent être achetés séparément qui transforment ce petit objet en vraie merveille technologique. Par exemple, une caméra, un écran tactile, un clavier, une souris et autres.</w:t>
+        <w:t>Une des raisons qui fait que le Raspberry Pi est très intéressant est les multiples accessoires qui peuvent être achetés séparément qui transforment ce petit objet en vraie merveille technologique. Par exemple, une caméra, un écran tactile, un clavier, une souris et autres.</w:t>
       </w:r>
       <w:r>
         <w:rPr>
@@ -5229,21 +4210,7 @@
         <w:rPr>
           <w:shd w:val="clear" w:color="auto" w:fill="FFFFFF"/>
         </w:rPr>
-        <w:t xml:space="preserve">5.1 </w:t>
-      </w:r>
-      <w:proofErr w:type="spellStart"/>
-      <w:r>
-        <w:rPr>
-          <w:shd w:val="clear" w:color="auto" w:fill="FFFFFF"/>
-        </w:rPr>
-        <w:t>Raspberry</w:t>
-      </w:r>
-      <w:proofErr w:type="spellEnd"/>
-      <w:r>
-        <w:rPr>
-          <w:shd w:val="clear" w:color="auto" w:fill="FFFFFF"/>
-        </w:rPr>
-        <w:t xml:space="preserve"> Pi ou Banana Pi?</w:t>
+        <w:t>5.1 Raspberry Pi ou Banana Pi?</w:t>
       </w:r>
       <w:bookmarkEnd w:id="23"/>
     </w:p>
@@ -5278,89 +4245,11 @@
           <w:lang w:eastAsia="fr-CA"/>
         </w:rPr>
       </w:pPr>
-      <w:proofErr w:type="spellStart"/>
-      <w:r>
-        <w:rPr>
-          <w:rFonts w:ascii="Arial" w:hAnsi="Arial" w:cs="Arial"/>
-        </w:rPr>
-        <w:t>Raspberry</w:t>
-      </w:r>
-      <w:proofErr w:type="spellEnd"/>
-      <w:r>
-        <w:rPr>
-          <w:rFonts w:ascii="Arial" w:hAnsi="Arial" w:cs="Arial"/>
-        </w:rPr>
-        <w:t xml:space="preserve"> Pi ou Banana Pi? Le comparatif suivant prend en exemple, le </w:t>
-      </w:r>
-      <w:proofErr w:type="spellStart"/>
-      <w:r>
-        <w:rPr>
-          <w:rFonts w:ascii="Arial" w:hAnsi="Arial" w:cs="Arial"/>
-        </w:rPr>
-        <w:t>Raspberry</w:t>
-      </w:r>
-      <w:proofErr w:type="spellEnd"/>
-      <w:r>
-        <w:rPr>
-          <w:rFonts w:ascii="Arial" w:hAnsi="Arial" w:cs="Arial"/>
-        </w:rPr>
-        <w:t xml:space="preserve"> pi 3 Model B et le Banana Pi A29 Dual </w:t>
-      </w:r>
-      <w:proofErr w:type="spellStart"/>
-      <w:r>
-        <w:rPr>
-          <w:rFonts w:ascii="Arial" w:hAnsi="Arial" w:cs="Arial"/>
-        </w:rPr>
-        <w:t>Core</w:t>
-      </w:r>
-      <w:proofErr w:type="spellEnd"/>
-      <w:r>
-        <w:rPr>
-          <w:rFonts w:ascii="Arial" w:hAnsi="Arial" w:cs="Arial"/>
-        </w:rPr>
-        <w:t xml:space="preserve"> </w:t>
-      </w:r>
-      <w:proofErr w:type="spellStart"/>
-      <w:r>
-        <w:rPr>
-          <w:rFonts w:ascii="Arial" w:hAnsi="Arial" w:cs="Arial"/>
-        </w:rPr>
-        <w:t>Development</w:t>
-      </w:r>
-      <w:proofErr w:type="spellEnd"/>
-      <w:r>
-        <w:rPr>
-          <w:rFonts w:ascii="Arial" w:hAnsi="Arial" w:cs="Arial"/>
-        </w:rPr>
-        <w:t xml:space="preserve"> </w:t>
-      </w:r>
-      <w:proofErr w:type="spellStart"/>
-      <w:r>
-        <w:rPr>
-          <w:rFonts w:ascii="Arial" w:hAnsi="Arial" w:cs="Arial"/>
-        </w:rPr>
-        <w:t>Board</w:t>
-      </w:r>
-      <w:proofErr w:type="spellEnd"/>
-      <w:r>
-        <w:rPr>
-          <w:rFonts w:ascii="Arial" w:hAnsi="Arial" w:cs="Arial"/>
-        </w:rPr>
-        <w:t xml:space="preserve">, qui sont tous les deux à environ 50 dollars canadiens sur le marché. Commençons par analyser la </w:t>
-      </w:r>
-      <w:proofErr w:type="spellStart"/>
-      <w:r>
-        <w:rPr>
-          <w:rFonts w:ascii="Arial" w:hAnsi="Arial" w:cs="Arial"/>
-        </w:rPr>
-        <w:t>Raspberry</w:t>
-      </w:r>
-      <w:proofErr w:type="spellEnd"/>
-      <w:r>
-        <w:rPr>
-          <w:rFonts w:ascii="Arial" w:hAnsi="Arial" w:cs="Arial"/>
-        </w:rPr>
-        <w:t xml:space="preserve"> Pi, il utilise l’unité de centrale de traitement (UCT) </w:t>
+      <w:r>
+        <w:rPr>
+          <w:rFonts w:ascii="Arial" w:hAnsi="Arial" w:cs="Arial"/>
+        </w:rPr>
+        <w:t xml:space="preserve">Raspberry Pi ou Banana Pi? Le comparatif suivant prend en exemple, le Raspberry pi 3 Model B et le Banana Pi A29 Dual Core Development Board, qui sont tous les deux à environ 50 dollars canadiens sur le marché. Commençons par analyser la Raspberry Pi, il utilise l’unité de centrale de traitement (UCT) </w:t>
       </w:r>
       <w:r>
         <w:rPr>
@@ -5368,43 +4257,7 @@
           <w:color w:val="222222"/>
           <w:lang w:eastAsia="fr-CA"/>
         </w:rPr>
-        <w:t>A1.2GHz 64-bit quad-</w:t>
-      </w:r>
-      <w:proofErr w:type="spellStart"/>
-      <w:r>
-        <w:rPr>
-          <w:rFonts w:ascii="Arial" w:eastAsia="Times New Roman" w:hAnsi="Arial" w:cs="Arial"/>
-          <w:color w:val="222222"/>
-          <w:lang w:eastAsia="fr-CA"/>
-        </w:rPr>
-        <w:t>core</w:t>
-      </w:r>
-      <w:proofErr w:type="spellEnd"/>
-      <w:r>
-        <w:rPr>
-          <w:rFonts w:ascii="Arial" w:eastAsia="Times New Roman" w:hAnsi="Arial" w:cs="Arial"/>
-          <w:color w:val="222222"/>
-          <w:lang w:eastAsia="fr-CA"/>
-        </w:rPr>
-        <w:t xml:space="preserve"> ARMv8 CPU, à une mémoire d’un </w:t>
-      </w:r>
-      <w:proofErr w:type="spellStart"/>
-      <w:r>
-        <w:rPr>
-          <w:rFonts w:ascii="Arial" w:eastAsia="Times New Roman" w:hAnsi="Arial" w:cs="Arial"/>
-          <w:color w:val="222222"/>
-          <w:lang w:eastAsia="fr-CA"/>
-        </w:rPr>
-        <w:t>gygabyte</w:t>
-      </w:r>
-      <w:proofErr w:type="spellEnd"/>
-      <w:r>
-        <w:rPr>
-          <w:rFonts w:ascii="Arial" w:eastAsia="Times New Roman" w:hAnsi="Arial" w:cs="Arial"/>
-          <w:color w:val="222222"/>
-          <w:lang w:eastAsia="fr-CA"/>
-        </w:rPr>
-        <w:t xml:space="preserve"> (Gb), un port Ethernet de 10/100 mégabytes par seconde (Mb/s), 4 USB 2.0, un port HDMI, Bluetooth 4.1.</w:t>
+        <w:t>A1.2GHz 64-bit quad-core ARMv8 CPU, à une mémoire d’un gygabyte (Gb), un port Ethernet de 10/100 mégabytes par seconde (Mb/s), 4 USB 2.0, un port HDMI, Bluetooth 4.1.</w:t>
       </w:r>
       <w:r>
         <w:rPr>
@@ -5421,25 +4274,7 @@
           <w:color w:val="222222"/>
           <w:lang w:eastAsia="fr-CA"/>
         </w:rPr>
-        <w:t xml:space="preserve"> Pour ce qui est du Banana Pi, de son côté, il utilise un A20 ARM Cortex-A7 Dual-</w:t>
-      </w:r>
-      <w:proofErr w:type="spellStart"/>
-      <w:r>
-        <w:rPr>
-          <w:rFonts w:ascii="Arial" w:eastAsia="Times New Roman" w:hAnsi="Arial" w:cs="Arial"/>
-          <w:color w:val="222222"/>
-          <w:lang w:eastAsia="fr-CA"/>
-        </w:rPr>
-        <w:t>Core</w:t>
-      </w:r>
-      <w:proofErr w:type="spellEnd"/>
-      <w:r>
-        <w:rPr>
-          <w:rFonts w:ascii="Arial" w:eastAsia="Times New Roman" w:hAnsi="Arial" w:cs="Arial"/>
-          <w:color w:val="222222"/>
-          <w:lang w:eastAsia="fr-CA"/>
-        </w:rPr>
-        <w:t>, une mémoire d’un Gb, un port Ethernet de 10/100/1000 Mb/s, 2 ports USB 2.0, un port HDMI, CVBS et LVDS.</w:t>
+        <w:t xml:space="preserve"> Pour ce qui est du Banana Pi, de son côté, il utilise un A20 ARM Cortex-A7 Dual-Core, une mémoire d’un Gb, un port Ethernet de 10/100/1000 Mb/s, 2 ports USB 2.0, un port HDMI, CVBS et LVDS.</w:t>
       </w:r>
       <w:r>
         <w:rPr>
@@ -5456,43 +4291,7 @@
           <w:color w:val="222222"/>
           <w:lang w:eastAsia="fr-CA"/>
         </w:rPr>
-        <w:t xml:space="preserve"> Le </w:t>
-      </w:r>
-      <w:proofErr w:type="spellStart"/>
-      <w:r>
-        <w:rPr>
-          <w:rFonts w:ascii="Arial" w:eastAsia="Times New Roman" w:hAnsi="Arial" w:cs="Arial"/>
-          <w:color w:val="222222"/>
-          <w:lang w:eastAsia="fr-CA"/>
-        </w:rPr>
-        <w:t>Raspberry</w:t>
-      </w:r>
-      <w:proofErr w:type="spellEnd"/>
-      <w:r>
-        <w:rPr>
-          <w:rFonts w:ascii="Arial" w:eastAsia="Times New Roman" w:hAnsi="Arial" w:cs="Arial"/>
-          <w:color w:val="222222"/>
-          <w:lang w:eastAsia="fr-CA"/>
-        </w:rPr>
-        <w:t xml:space="preserve"> Pi tient un avantage avec ses 4 ports USB de base, puisque cela permet plus facilement d’y rajouter un clavier, une souris, une webcam ou autre, pour rendre l’utilisation plus simple. Son autre avantage est le Bluetooth, qui lui permet plus facilement de connecter des dispositifs, comparé au Banana Pi qui n’a aucune connexion Bluetooth. Par contre, le Banana Pi a aussi ses avantages, avec son Ethernet 10/100/1000 qui est plus rapide que son compétiteur et avec les différents choix de port vidéo qu’il offre. Donc, pour utiliser un nano-ordinateur à des fins vidéo/audio, le Banana Pi risque d’être le premier choix grâce à ses choix multiples de sortie vidéo. Sinon, les multiples ports USB et le Bluetooth rendent le </w:t>
-      </w:r>
-      <w:proofErr w:type="spellStart"/>
-      <w:r>
-        <w:rPr>
-          <w:rFonts w:ascii="Arial" w:eastAsia="Times New Roman" w:hAnsi="Arial" w:cs="Arial"/>
-          <w:color w:val="222222"/>
-          <w:lang w:eastAsia="fr-CA"/>
-        </w:rPr>
-        <w:t>Raspberry</w:t>
-      </w:r>
-      <w:proofErr w:type="spellEnd"/>
-      <w:r>
-        <w:rPr>
-          <w:rFonts w:ascii="Arial" w:eastAsia="Times New Roman" w:hAnsi="Arial" w:cs="Arial"/>
-          <w:color w:val="222222"/>
-          <w:lang w:eastAsia="fr-CA"/>
-        </w:rPr>
-        <w:t xml:space="preserve"> </w:t>
+        <w:t xml:space="preserve"> Le Raspberry Pi tient un avantage avec ses 4 ports USB de base, puisque cela permet plus facilement d’y rajouter un clavier, une souris, une webcam ou autre, pour rendre l’utilisation plus simple. Son autre avantage est le Bluetooth, qui lui permet plus facilement de connecter des dispositifs, comparé au Banana Pi qui n’a aucune connexion Bluetooth. Par contre, le Banana Pi a aussi ses avantages, avec son Ethernet 10/100/1000 qui est plus rapide que son compétiteur et avec les différents choix de port vidéo qu’il offre. Donc, pour utiliser un nano-ordinateur à des fins vidéo/audio, le Banana Pi risque d’être le premier choix grâce à ses choix multiples de sortie vidéo. Sinon, les multiples ports USB et le Bluetooth rendent le Raspberry </w:t>
       </w:r>
       <w:r>
         <w:rPr>
@@ -5569,25 +4368,13 @@
           </w:tcPr>
           <w:p>
             <w:pPr>
-              <w:spacing w:line="480" w:lineRule="auto"/>
-              <w:rPr>
-                <w:rFonts w:ascii="Arial" w:eastAsia="Times New Roman" w:hAnsi="Arial" w:cs="Arial"/>
-                <w:b/>
-                <w:bCs/>
-                <w:color w:val="000000"/>
-                <w:lang w:eastAsia="fr-CA"/>
-              </w:rPr>
+              <w:pStyle w:val="Tableau"/>
             </w:pPr>
+            <w:bookmarkStart w:id="24" w:name="_Toc480478115"/>
             <w:r>
-              <w:rPr>
-                <w:rFonts w:ascii="Arial" w:eastAsia="Times New Roman" w:hAnsi="Arial" w:cs="Arial"/>
-                <w:b/>
-                <w:bCs/>
-                <w:color w:val="000000"/>
-                <w:lang w:eastAsia="fr-CA"/>
-              </w:rPr>
               <w:t>TABLEAU COMPARATIF DES DEUX MODÈLES</w:t>
             </w:r>
+            <w:bookmarkEnd w:id="24"/>
           </w:p>
         </w:tc>
       </w:tr>
@@ -5886,7 +4673,6 @@
                 <w:lang w:eastAsia="fr-CA"/>
               </w:rPr>
             </w:pPr>
-            <w:proofErr w:type="spellStart"/>
             <w:r>
               <w:rPr>
                 <w:rFonts w:ascii="Arial" w:eastAsia="Times New Roman" w:hAnsi="Arial" w:cs="Arial"/>
@@ -5895,18 +4681,7 @@
                 <w:color w:val="222222"/>
                 <w:lang w:eastAsia="fr-CA"/>
               </w:rPr>
-              <w:t>Raspberry</w:t>
-            </w:r>
-            <w:proofErr w:type="spellEnd"/>
-            <w:r>
-              <w:rPr>
-                <w:rFonts w:ascii="Arial" w:eastAsia="Times New Roman" w:hAnsi="Arial" w:cs="Arial"/>
-                <w:b/>
-                <w:bCs/>
-                <w:color w:val="222222"/>
-                <w:lang w:eastAsia="fr-CA"/>
-              </w:rPr>
-              <w:t xml:space="preserve"> Pi Model B</w:t>
+              <w:t>Raspberry Pi Model B</w:t>
             </w:r>
           </w:p>
         </w:tc>
@@ -5939,25 +4714,7 @@
                 <w:color w:val="222222"/>
                 <w:lang w:eastAsia="fr-CA"/>
               </w:rPr>
-              <w:t>A 1.2GHz 64-bit quad-</w:t>
-            </w:r>
-            <w:proofErr w:type="spellStart"/>
-            <w:r>
-              <w:rPr>
-                <w:rFonts w:ascii="Arial" w:eastAsia="Times New Roman" w:hAnsi="Arial" w:cs="Arial"/>
-                <w:color w:val="222222"/>
-                <w:lang w:eastAsia="fr-CA"/>
-              </w:rPr>
-              <w:t>core</w:t>
-            </w:r>
-            <w:proofErr w:type="spellEnd"/>
-            <w:r>
-              <w:rPr>
-                <w:rFonts w:ascii="Arial" w:eastAsia="Times New Roman" w:hAnsi="Arial" w:cs="Arial"/>
-                <w:color w:val="222222"/>
-                <w:lang w:eastAsia="fr-CA"/>
-              </w:rPr>
-              <w:t xml:space="preserve"> ARMv8 CPU</w:t>
+              <w:t>A 1.2GHz 64-bit quad-core ARMv8 CPU</w:t>
             </w:r>
           </w:p>
         </w:tc>
@@ -6357,23 +5114,13 @@
                 <w:lang w:eastAsia="fr-CA"/>
               </w:rPr>
             </w:pPr>
-            <w:proofErr w:type="spellStart"/>
             <w:r>
               <w:rPr>
                 <w:rFonts w:ascii="Arial" w:eastAsia="Times New Roman" w:hAnsi="Arial" w:cs="Arial"/>
                 <w:color w:val="222222"/>
                 <w:lang w:val="en-US" w:eastAsia="fr-CA"/>
               </w:rPr>
-              <w:t>Aucun</w:t>
-            </w:r>
-            <w:proofErr w:type="spellEnd"/>
-            <w:r>
-              <w:rPr>
-                <w:rFonts w:ascii="Arial" w:eastAsia="Times New Roman" w:hAnsi="Arial" w:cs="Arial"/>
-                <w:color w:val="222222"/>
-                <w:lang w:val="en-US" w:eastAsia="fr-CA"/>
-              </w:rPr>
-              <w:t xml:space="preserve"> Bluetooth de base</w:t>
+              <w:t>Aucun Bluetooth de base</w:t>
             </w:r>
           </w:p>
         </w:tc>
@@ -6410,22 +5157,14 @@
           <w:lang w:eastAsia="fr-CA"/>
         </w:rPr>
       </w:pPr>
-      <w:bookmarkStart w:id="24" w:name="_Toc480472692"/>
-      <w:r>
-        <w:rPr>
-          <w:lang w:eastAsia="fr-CA"/>
-        </w:rPr>
-        <w:t xml:space="preserve">5.2 </w:t>
-      </w:r>
-      <w:proofErr w:type="spellStart"/>
-      <w:r>
-        <w:rPr>
-          <w:lang w:eastAsia="fr-CA"/>
-        </w:rPr>
-        <w:t>Arduino</w:t>
-      </w:r>
-      <w:bookmarkEnd w:id="24"/>
-      <w:proofErr w:type="spellEnd"/>
+      <w:bookmarkStart w:id="25" w:name="_Toc480472692"/>
+      <w:r>
+        <w:rPr>
+          <w:lang w:eastAsia="fr-CA"/>
+        </w:rPr>
+        <w:t>5.2 Arduino</w:t>
+      </w:r>
+      <w:bookmarkEnd w:id="25"/>
     </w:p>
     <w:p>
       <w:pPr>
@@ -6455,24 +5194,7 @@
           <w:lang w:eastAsia="fr-CA"/>
         </w:rPr>
         <w:tab/>
-      </w:r>
-      <w:proofErr w:type="spellStart"/>
-      <w:r>
-        <w:rPr>
-          <w:rFonts w:ascii="Arial" w:eastAsia="Times New Roman" w:hAnsi="Arial" w:cs="Arial"/>
-          <w:color w:val="222222"/>
-          <w:lang w:eastAsia="fr-CA"/>
-        </w:rPr>
-        <w:t>Arduino</w:t>
-      </w:r>
-      <w:proofErr w:type="spellEnd"/>
-      <w:r>
-        <w:rPr>
-          <w:rFonts w:ascii="Arial" w:eastAsia="Times New Roman" w:hAnsi="Arial" w:cs="Arial"/>
-          <w:color w:val="222222"/>
-          <w:lang w:eastAsia="fr-CA"/>
-        </w:rPr>
-        <w:t xml:space="preserve"> a une grande place dans le marché des nano-ordinateurs, même si en fait, nous devrions dire microcontrôleur, puisqu’il n’utilise aucun système d’exploitation et peut exécuter qu’une tâche à la fois</w:t>
+        <w:t>Arduino a une grande place dans le marché des nano-ordinateurs, même si en fait, nous devrions dire microcontrôleur, puisqu’il n’utilise aucun système d’exploitation et peut exécuter qu’une tâche à la fois</w:t>
       </w:r>
       <w:r>
         <w:rPr>
@@ -6489,43 +5211,177 @@
           <w:color w:val="222222"/>
           <w:lang w:eastAsia="fr-CA"/>
         </w:rPr>
-        <w:t xml:space="preserve">, au contraire du </w:t>
-      </w:r>
-      <w:proofErr w:type="spellStart"/>
+        <w:t xml:space="preserve">, au contraire du Raspberry Pi qui peut utiliser Linux et faire du « multi-tasking ». Il mérite quand même d’être </w:t>
+      </w:r>
       <w:r>
         <w:rPr>
           <w:rFonts w:ascii="Arial" w:eastAsia="Times New Roman" w:hAnsi="Arial" w:cs="Arial"/>
           <w:color w:val="222222"/>
           <w:lang w:eastAsia="fr-CA"/>
         </w:rPr>
-        <w:t>Raspberry</w:t>
-      </w:r>
-      <w:proofErr w:type="spellEnd"/>
-      <w:r>
+        <w:lastRenderedPageBreak/>
+        <w:t>mentionné, puisqu’il va très bien de pair avec le Raspberry Pi, il est l’outil idéal d’apprentissage pour les débutants en programmation de nano-ordinateurs. Étant donné qu’il exécute une seule tâche à la fois et ne prend aucun système d’exploitation, cela le rend très difficile à briser en l’utilisant avec un mauvais code ou une mauvaise utilisation, donc parfait pour l’apprentissage avant de passer au Raspberry Pi. Comme dit plus haut, il peut aussi se rendre utile pour les gens utilisant des nano-ordinateurs, puisqu’on peut lui demander de faire une tâche répétitive et, donc, en demander moins à notre Raspberry Pi qui fera le reste.</w:t>
+      </w:r>
+    </w:p>
+    <w:p>
+      <w:pPr>
+        <w:spacing w:after="160" w:line="480" w:lineRule="auto"/>
         <w:rPr>
           <w:rFonts w:ascii="Arial" w:eastAsia="Times New Roman" w:hAnsi="Arial" w:cs="Arial"/>
           <w:color w:val="222222"/>
           <w:lang w:eastAsia="fr-CA"/>
         </w:rPr>
-        <w:t xml:space="preserve"> Pi qui peut utiliser Linux et faire du « multi-</w:t>
-      </w:r>
-      <w:proofErr w:type="spellStart"/>
+      </w:pPr>
       <w:r>
         <w:rPr>
           <w:rFonts w:ascii="Arial" w:eastAsia="Times New Roman" w:hAnsi="Arial" w:cs="Arial"/>
           <w:color w:val="222222"/>
           <w:lang w:eastAsia="fr-CA"/>
         </w:rPr>
-        <w:t>tasking</w:t>
-      </w:r>
-      <w:proofErr w:type="spellEnd"/>
-      <w:r>
+        <w:br w:type="page"/>
+      </w:r>
+    </w:p>
+    <w:p>
+      <w:pPr>
+        <w:pStyle w:val="TitreDoc"/>
+        <w:rPr>
+          <w:lang w:eastAsia="fr-CA"/>
+        </w:rPr>
+      </w:pPr>
+      <w:bookmarkStart w:id="26" w:name="_Toc480472693"/>
+      <w:r>
+        <w:rPr>
+          <w:highlight w:val="yellow"/>
+          <w:lang w:eastAsia="fr-CA"/>
+        </w:rPr>
+        <w:lastRenderedPageBreak/>
+        <w:t>6. Autres</w:t>
+      </w:r>
+      <w:bookmarkEnd w:id="26"/>
+    </w:p>
+    <w:p>
+      <w:pPr>
+        <w:spacing w:line="480" w:lineRule="auto"/>
+        <w:rPr>
+          <w:rFonts w:ascii="Arial" w:eastAsia="Times New Roman" w:hAnsi="Arial" w:cs="Arial"/>
+          <w:b/>
+          <w:color w:val="222222"/>
+          <w:lang w:eastAsia="fr-CA"/>
+        </w:rPr>
+      </w:pPr>
+    </w:p>
+    <w:p>
+      <w:pPr>
+        <w:spacing w:line="480" w:lineRule="auto"/>
+        <w:rPr>
+          <w:rFonts w:ascii="Arial" w:eastAsia="Times New Roman" w:hAnsi="Arial" w:cs="Arial"/>
+          <w:b/>
+          <w:color w:val="222222"/>
+          <w:lang w:eastAsia="fr-CA"/>
+        </w:rPr>
+      </w:pPr>
+    </w:p>
+    <w:p>
+      <w:pPr>
+        <w:pStyle w:val="Sous-TitreDoc"/>
+        <w:rPr>
+          <w:highlight w:val="yellow"/>
+          <w:lang w:eastAsia="fr-CA"/>
+        </w:rPr>
+      </w:pPr>
+      <w:bookmarkStart w:id="27" w:name="_Toc480472694"/>
+      <w:r>
+        <w:rPr>
+          <w:highlight w:val="yellow"/>
+          <w:lang w:eastAsia="fr-CA"/>
+        </w:rPr>
+        <w:t>6.1 Autres…</w:t>
+      </w:r>
+      <w:bookmarkEnd w:id="27"/>
+    </w:p>
+    <w:p>
+      <w:pPr>
+        <w:spacing w:after="160" w:line="480" w:lineRule="auto"/>
+        <w:rPr>
+          <w:rFonts w:ascii="Arial" w:eastAsia="Times New Roman" w:hAnsi="Arial" w:cs="Arial"/>
+          <w:b/>
+          <w:color w:val="222222"/>
+          <w:highlight w:val="yellow"/>
+          <w:lang w:eastAsia="fr-CA"/>
+        </w:rPr>
+      </w:pPr>
+      <w:r>
+        <w:rPr>
+          <w:rFonts w:ascii="Arial" w:eastAsia="Times New Roman" w:hAnsi="Arial" w:cs="Arial"/>
+          <w:b/>
+          <w:color w:val="222222"/>
+          <w:highlight w:val="yellow"/>
+          <w:lang w:eastAsia="fr-CA"/>
+        </w:rPr>
+        <w:br w:type="page"/>
+      </w:r>
+    </w:p>
+    <w:p>
+      <w:pPr>
+        <w:pStyle w:val="TitreDoc"/>
+        <w:rPr>
+          <w:lang w:eastAsia="fr-CA"/>
+        </w:rPr>
+      </w:pPr>
+      <w:bookmarkStart w:id="28" w:name="_Toc480472695"/>
+      <w:r>
+        <w:rPr>
+          <w:highlight w:val="yellow"/>
+          <w:lang w:eastAsia="fr-CA"/>
+        </w:rPr>
+        <w:lastRenderedPageBreak/>
+        <w:t>(Résumer des articles)</w:t>
+      </w:r>
+      <w:bookmarkEnd w:id="28"/>
+    </w:p>
+    <w:p>
+      <w:pPr>
+        <w:spacing w:after="160" w:line="480" w:lineRule="auto"/>
+        <w:rPr>
+          <w:rFonts w:ascii="Arial" w:eastAsia="Times New Roman" w:hAnsi="Arial" w:cs="Arial"/>
+          <w:b/>
+          <w:color w:val="222222"/>
+          <w:lang w:eastAsia="fr-CA"/>
+        </w:rPr>
+      </w:pPr>
+    </w:p>
+    <w:p>
+      <w:pPr>
+        <w:spacing w:line="480" w:lineRule="auto"/>
+        <w:jc w:val="both"/>
+        <w:rPr>
+          <w:rFonts w:ascii="Arial" w:hAnsi="Arial" w:cs="Arial"/>
+        </w:rPr>
+      </w:pPr>
+      <w:r>
+        <w:rPr>
+          <w:rFonts w:ascii="Arial" w:hAnsi="Arial" w:cs="Arial"/>
+        </w:rPr>
+        <w:t>http://www.arduino.org/learning/getting-started/what-is-arduino</w:t>
+      </w:r>
+    </w:p>
+    <w:p>
+      <w:pPr>
+        <w:spacing w:after="160" w:line="480" w:lineRule="auto"/>
         <w:rPr>
           <w:rFonts w:ascii="Arial" w:eastAsia="Times New Roman" w:hAnsi="Arial" w:cs="Arial"/>
           <w:color w:val="222222"/>
           <w:lang w:eastAsia="fr-CA"/>
         </w:rPr>
-        <w:t xml:space="preserve"> ». Il mérite quand même d’être </w:t>
+      </w:pPr>
+      <w:r>
+        <w:rPr>
+          <w:rFonts w:ascii="Arial" w:eastAsia="Times New Roman" w:hAnsi="Arial" w:cs="Arial"/>
+          <w:b/>
+          <w:color w:val="222222"/>
+          <w:lang w:eastAsia="fr-CA"/>
+        </w:rPr>
+        <w:tab/>
       </w:r>
       <w:r>
         <w:rPr>
@@ -6533,321 +5389,7 @@
           <w:color w:val="222222"/>
           <w:lang w:eastAsia="fr-CA"/>
         </w:rPr>
-        <w:lastRenderedPageBreak/>
-        <w:t xml:space="preserve">mentionné, puisqu’il va très bien de pair avec le </w:t>
-      </w:r>
-      <w:proofErr w:type="spellStart"/>
-      <w:r>
-        <w:rPr>
-          <w:rFonts w:ascii="Arial" w:eastAsia="Times New Roman" w:hAnsi="Arial" w:cs="Arial"/>
-          <w:color w:val="222222"/>
-          <w:lang w:eastAsia="fr-CA"/>
-        </w:rPr>
-        <w:t>Raspberry</w:t>
-      </w:r>
-      <w:proofErr w:type="spellEnd"/>
-      <w:r>
-        <w:rPr>
-          <w:rFonts w:ascii="Arial" w:eastAsia="Times New Roman" w:hAnsi="Arial" w:cs="Arial"/>
-          <w:color w:val="222222"/>
-          <w:lang w:eastAsia="fr-CA"/>
-        </w:rPr>
-        <w:t xml:space="preserve"> Pi, il est l’outil idéal d’apprentissage pour les débutants en programmation de nano-ordinateurs. Étant donné qu’il exécute une seule tâche à la fois et ne prend aucun système d’exploitation, cela le rend très difficile à briser en l’utilisant avec un mauvais code ou une mauvaise utilisation, donc parfait pour l’apprentissage avant de passer au </w:t>
-      </w:r>
-      <w:proofErr w:type="spellStart"/>
-      <w:r>
-        <w:rPr>
-          <w:rFonts w:ascii="Arial" w:eastAsia="Times New Roman" w:hAnsi="Arial" w:cs="Arial"/>
-          <w:color w:val="222222"/>
-          <w:lang w:eastAsia="fr-CA"/>
-        </w:rPr>
-        <w:t>Raspberry</w:t>
-      </w:r>
-      <w:proofErr w:type="spellEnd"/>
-      <w:r>
-        <w:rPr>
-          <w:rFonts w:ascii="Arial" w:eastAsia="Times New Roman" w:hAnsi="Arial" w:cs="Arial"/>
-          <w:color w:val="222222"/>
-          <w:lang w:eastAsia="fr-CA"/>
-        </w:rPr>
-        <w:t xml:space="preserve"> Pi. Comme dit plus haut, il peut aussi se rendre utile pour les gens utilisant des nano-ordinateurs, puisqu’on peut lui demander de faire une tâche répétitive et, donc, en demander moins à notre </w:t>
-      </w:r>
-      <w:proofErr w:type="spellStart"/>
-      <w:r>
-        <w:rPr>
-          <w:rFonts w:ascii="Arial" w:eastAsia="Times New Roman" w:hAnsi="Arial" w:cs="Arial"/>
-          <w:color w:val="222222"/>
-          <w:lang w:eastAsia="fr-CA"/>
-        </w:rPr>
-        <w:t>Raspberry</w:t>
-      </w:r>
-      <w:proofErr w:type="spellEnd"/>
-      <w:r>
-        <w:rPr>
-          <w:rFonts w:ascii="Arial" w:eastAsia="Times New Roman" w:hAnsi="Arial" w:cs="Arial"/>
-          <w:color w:val="222222"/>
-          <w:lang w:eastAsia="fr-CA"/>
-        </w:rPr>
-        <w:t xml:space="preserve"> Pi qui fera le reste.</w:t>
-      </w:r>
-    </w:p>
-    <w:p>
-      <w:pPr>
-        <w:spacing w:after="160" w:line="480" w:lineRule="auto"/>
-        <w:rPr>
-          <w:rFonts w:ascii="Arial" w:eastAsia="Times New Roman" w:hAnsi="Arial" w:cs="Arial"/>
-          <w:color w:val="222222"/>
-          <w:lang w:eastAsia="fr-CA"/>
-        </w:rPr>
-      </w:pPr>
-      <w:r>
-        <w:rPr>
-          <w:rFonts w:ascii="Arial" w:eastAsia="Times New Roman" w:hAnsi="Arial" w:cs="Arial"/>
-          <w:color w:val="222222"/>
-          <w:lang w:eastAsia="fr-CA"/>
-        </w:rPr>
-        <w:br w:type="page"/>
-      </w:r>
-    </w:p>
-    <w:p>
-      <w:pPr>
-        <w:pStyle w:val="TitreDoc"/>
-        <w:rPr>
-          <w:lang w:eastAsia="fr-CA"/>
-        </w:rPr>
-      </w:pPr>
-      <w:bookmarkStart w:id="25" w:name="_Toc480472693"/>
-      <w:r>
-        <w:rPr>
-          <w:highlight w:val="yellow"/>
-          <w:lang w:eastAsia="fr-CA"/>
-        </w:rPr>
-        <w:lastRenderedPageBreak/>
-        <w:t>6. Autres</w:t>
-      </w:r>
-      <w:bookmarkEnd w:id="25"/>
-    </w:p>
-    <w:p>
-      <w:pPr>
-        <w:spacing w:line="480" w:lineRule="auto"/>
-        <w:rPr>
-          <w:rFonts w:ascii="Arial" w:eastAsia="Times New Roman" w:hAnsi="Arial" w:cs="Arial"/>
-          <w:b/>
-          <w:color w:val="222222"/>
-          <w:lang w:eastAsia="fr-CA"/>
-        </w:rPr>
-      </w:pPr>
-    </w:p>
-    <w:p>
-      <w:pPr>
-        <w:spacing w:line="480" w:lineRule="auto"/>
-        <w:rPr>
-          <w:rFonts w:ascii="Arial" w:eastAsia="Times New Roman" w:hAnsi="Arial" w:cs="Arial"/>
-          <w:b/>
-          <w:color w:val="222222"/>
-          <w:lang w:eastAsia="fr-CA"/>
-        </w:rPr>
-      </w:pPr>
-    </w:p>
-    <w:p>
-      <w:pPr>
-        <w:pStyle w:val="Sous-TitreDoc"/>
-        <w:rPr>
-          <w:highlight w:val="yellow"/>
-          <w:lang w:eastAsia="fr-CA"/>
-        </w:rPr>
-      </w:pPr>
-      <w:bookmarkStart w:id="26" w:name="_Toc480472694"/>
-      <w:r>
-        <w:rPr>
-          <w:highlight w:val="yellow"/>
-          <w:lang w:eastAsia="fr-CA"/>
-        </w:rPr>
-        <w:t>6.1 Autres…</w:t>
-      </w:r>
-      <w:bookmarkEnd w:id="26"/>
-    </w:p>
-    <w:p>
-      <w:pPr>
-        <w:spacing w:after="160" w:line="480" w:lineRule="auto"/>
-        <w:rPr>
-          <w:rFonts w:ascii="Arial" w:eastAsia="Times New Roman" w:hAnsi="Arial" w:cs="Arial"/>
-          <w:b/>
-          <w:color w:val="222222"/>
-          <w:highlight w:val="yellow"/>
-          <w:lang w:eastAsia="fr-CA"/>
-        </w:rPr>
-      </w:pPr>
-      <w:r>
-        <w:rPr>
-          <w:rFonts w:ascii="Arial" w:eastAsia="Times New Roman" w:hAnsi="Arial" w:cs="Arial"/>
-          <w:b/>
-          <w:color w:val="222222"/>
-          <w:highlight w:val="yellow"/>
-          <w:lang w:eastAsia="fr-CA"/>
-        </w:rPr>
-        <w:br w:type="page"/>
-      </w:r>
-    </w:p>
-    <w:p>
-      <w:pPr>
-        <w:pStyle w:val="TitreDoc"/>
-        <w:rPr>
-          <w:lang w:eastAsia="fr-CA"/>
-        </w:rPr>
-      </w:pPr>
-      <w:bookmarkStart w:id="27" w:name="_Toc480472695"/>
-      <w:r>
-        <w:rPr>
-          <w:highlight w:val="yellow"/>
-          <w:lang w:eastAsia="fr-CA"/>
-        </w:rPr>
-        <w:lastRenderedPageBreak/>
-        <w:t>(Résumer des articles)</w:t>
-      </w:r>
-      <w:bookmarkEnd w:id="27"/>
-    </w:p>
-    <w:p>
-      <w:pPr>
-        <w:spacing w:after="160" w:line="480" w:lineRule="auto"/>
-        <w:rPr>
-          <w:rFonts w:ascii="Arial" w:eastAsia="Times New Roman" w:hAnsi="Arial" w:cs="Arial"/>
-          <w:b/>
-          <w:color w:val="222222"/>
-          <w:lang w:eastAsia="fr-CA"/>
-        </w:rPr>
-      </w:pPr>
-    </w:p>
-    <w:p>
-      <w:pPr>
-        <w:spacing w:line="480" w:lineRule="auto"/>
-        <w:jc w:val="both"/>
-        <w:rPr>
-          <w:rFonts w:ascii="Arial" w:hAnsi="Arial" w:cs="Arial"/>
-        </w:rPr>
-      </w:pPr>
-      <w:r>
-        <w:rPr>
-          <w:rFonts w:ascii="Arial" w:hAnsi="Arial" w:cs="Arial"/>
-        </w:rPr>
-        <w:t>http://www.arduino.org/learning/getting-started/what-is-arduino</w:t>
-      </w:r>
-    </w:p>
-    <w:p>
-      <w:pPr>
-        <w:spacing w:after="160" w:line="480" w:lineRule="auto"/>
-        <w:rPr>
-          <w:rFonts w:ascii="Arial" w:eastAsia="Times New Roman" w:hAnsi="Arial" w:cs="Arial"/>
-          <w:color w:val="222222"/>
-          <w:lang w:eastAsia="fr-CA"/>
-        </w:rPr>
-      </w:pPr>
-      <w:r>
-        <w:rPr>
-          <w:rFonts w:ascii="Arial" w:eastAsia="Times New Roman" w:hAnsi="Arial" w:cs="Arial"/>
-          <w:b/>
-          <w:color w:val="222222"/>
-          <w:lang w:eastAsia="fr-CA"/>
-        </w:rPr>
-        <w:tab/>
-      </w:r>
-      <w:r>
-        <w:rPr>
-          <w:rFonts w:ascii="Arial" w:eastAsia="Times New Roman" w:hAnsi="Arial" w:cs="Arial"/>
-          <w:color w:val="222222"/>
-          <w:lang w:eastAsia="fr-CA"/>
-        </w:rPr>
-        <w:t>L’</w:t>
-      </w:r>
-      <w:proofErr w:type="spellStart"/>
-      <w:r>
-        <w:rPr>
-          <w:rFonts w:ascii="Arial" w:eastAsia="Times New Roman" w:hAnsi="Arial" w:cs="Arial"/>
-          <w:color w:val="222222"/>
-          <w:lang w:eastAsia="fr-CA"/>
-        </w:rPr>
-        <w:t>Arduino</w:t>
-      </w:r>
-      <w:proofErr w:type="spellEnd"/>
-      <w:r>
-        <w:rPr>
-          <w:rFonts w:ascii="Arial" w:eastAsia="Times New Roman" w:hAnsi="Arial" w:cs="Arial"/>
-          <w:color w:val="222222"/>
-          <w:lang w:eastAsia="fr-CA"/>
-        </w:rPr>
-        <w:t xml:space="preserve"> est une technologique « open-source », fait pour être facile d’utilisation, autant pour le matériel que le logiciel. Il utilise son propre langage de programmation, qui se code à partir du « </w:t>
-      </w:r>
-      <w:proofErr w:type="spellStart"/>
-      <w:r>
-        <w:rPr>
-          <w:rFonts w:ascii="Arial" w:eastAsia="Times New Roman" w:hAnsi="Arial" w:cs="Arial"/>
-          <w:color w:val="222222"/>
-          <w:lang w:eastAsia="fr-CA"/>
-        </w:rPr>
-        <w:t>Arduino</w:t>
-      </w:r>
-      <w:proofErr w:type="spellEnd"/>
-      <w:r>
-        <w:rPr>
-          <w:rFonts w:ascii="Arial" w:eastAsia="Times New Roman" w:hAnsi="Arial" w:cs="Arial"/>
-          <w:color w:val="222222"/>
-          <w:lang w:eastAsia="fr-CA"/>
-        </w:rPr>
-        <w:t xml:space="preserve"> IDE » (Environnement de développement intégrer), qui est utilisable sous Windows, Mac OSX et Linux. Le côté matériel du </w:t>
-      </w:r>
-      <w:proofErr w:type="spellStart"/>
-      <w:r>
-        <w:rPr>
-          <w:rFonts w:ascii="Arial" w:eastAsia="Times New Roman" w:hAnsi="Arial" w:cs="Arial"/>
-          <w:color w:val="222222"/>
-          <w:lang w:eastAsia="fr-CA"/>
-        </w:rPr>
-        <w:t>Arduino</w:t>
-      </w:r>
-      <w:proofErr w:type="spellEnd"/>
-      <w:r>
-        <w:rPr>
-          <w:rFonts w:ascii="Arial" w:eastAsia="Times New Roman" w:hAnsi="Arial" w:cs="Arial"/>
-          <w:color w:val="222222"/>
-          <w:lang w:eastAsia="fr-CA"/>
-        </w:rPr>
-        <w:t xml:space="preserve"> est publié sous une licence « </w:t>
-      </w:r>
-      <w:proofErr w:type="spellStart"/>
-      <w:r>
-        <w:rPr>
-          <w:rFonts w:ascii="Arial" w:eastAsia="Times New Roman" w:hAnsi="Arial" w:cs="Arial"/>
-          <w:color w:val="222222"/>
-          <w:lang w:eastAsia="fr-CA"/>
-        </w:rPr>
-        <w:t>Creative</w:t>
-      </w:r>
-      <w:proofErr w:type="spellEnd"/>
-      <w:r>
-        <w:rPr>
-          <w:rFonts w:ascii="Arial" w:eastAsia="Times New Roman" w:hAnsi="Arial" w:cs="Arial"/>
-          <w:color w:val="222222"/>
-          <w:lang w:eastAsia="fr-CA"/>
-        </w:rPr>
-        <w:t xml:space="preserve"> Commons », ce qui permet aux gens de les modifier légalement pour leur propre utilisation. Le langage utilisé par les programmeurs souhaitant contribuer à l’</w:t>
-      </w:r>
-      <w:proofErr w:type="spellStart"/>
-      <w:r>
-        <w:rPr>
-          <w:rFonts w:ascii="Arial" w:eastAsia="Times New Roman" w:hAnsi="Arial" w:cs="Arial"/>
-          <w:color w:val="222222"/>
-          <w:lang w:eastAsia="fr-CA"/>
-        </w:rPr>
-        <w:t>Arduino</w:t>
-      </w:r>
-      <w:proofErr w:type="spellEnd"/>
-      <w:r>
-        <w:rPr>
-          <w:rFonts w:ascii="Arial" w:eastAsia="Times New Roman" w:hAnsi="Arial" w:cs="Arial"/>
-          <w:color w:val="222222"/>
-          <w:lang w:eastAsia="fr-CA"/>
-        </w:rPr>
-        <w:t xml:space="preserve"> est le C/C++.</w:t>
+        <w:t>L’Arduino est une technologique « open-source », fait pour être facile d’utilisation, autant pour le matériel que le logiciel. Il utilise son propre langage de programmation, qui se code à partir du « Arduino IDE » (Environnement de développement intégrer), qui est utilisable sous Windows, Mac OSX et Linux. Le côté matériel du Arduino est publié sous une licence « Creative Commons », ce qui permet aux gens de les modifier légalement pour leur propre utilisation. Le langage utilisé par les programmeurs souhaitant contribuer à l’Arduino est le C/C++.</w:t>
       </w:r>
     </w:p>
     <w:p>
@@ -6873,93 +5415,8 @@
         <w:spacing w:line="480" w:lineRule="auto"/>
         <w:ind w:firstLine="708"/>
       </w:pPr>
-      <w:proofErr w:type="spellStart"/>
-      <w:r>
-        <w:t>Raspbian</w:t>
-      </w:r>
-      <w:proofErr w:type="spellEnd"/>
-      <w:r>
-        <w:t xml:space="preserve"> est un system d'exploitation Linux pour le </w:t>
-      </w:r>
-      <w:proofErr w:type="spellStart"/>
-      <w:r>
-        <w:t>Raspberry</w:t>
-      </w:r>
-      <w:proofErr w:type="spellEnd"/>
-      <w:r>
-        <w:t xml:space="preserve"> Pi. Celui-ci est toujours en développement. Il a été pensé pour </w:t>
-      </w:r>
-      <w:proofErr w:type="spellStart"/>
-      <w:r>
-        <w:t>tiré</w:t>
-      </w:r>
-      <w:proofErr w:type="spellEnd"/>
-      <w:r>
-        <w:t xml:space="preserve"> le meilleur du CPU. Celui-ci est basé sur le système d'exploitation Debian qui est </w:t>
-      </w:r>
-      <w:proofErr w:type="spellStart"/>
-      <w:r>
-        <w:t>lui même</w:t>
-      </w:r>
-      <w:proofErr w:type="spellEnd"/>
-      <w:r>
-        <w:t xml:space="preserve"> basé sur le développement de system d'exploitation sur des logiciels libres. Puisque </w:t>
-      </w:r>
-      <w:proofErr w:type="spellStart"/>
-      <w:r>
-        <w:t>Raspbian</w:t>
-      </w:r>
-      <w:proofErr w:type="spellEnd"/>
-      <w:r>
-        <w:t xml:space="preserve"> est basé sur </w:t>
-      </w:r>
-      <w:proofErr w:type="spellStart"/>
-      <w:r>
-        <w:t>Devian</w:t>
-      </w:r>
-      <w:proofErr w:type="spellEnd"/>
-      <w:r>
-        <w:t xml:space="preserve">, une grande partie de la documentation </w:t>
-      </w:r>
-      <w:proofErr w:type="spellStart"/>
-      <w:r>
-        <w:t>Devian</w:t>
-      </w:r>
-      <w:proofErr w:type="spellEnd"/>
-      <w:r>
-        <w:t xml:space="preserve"> est valide pour le </w:t>
-      </w:r>
-      <w:proofErr w:type="spellStart"/>
-      <w:r>
-        <w:t>Raspberry</w:t>
-      </w:r>
-      <w:proofErr w:type="spellEnd"/>
-      <w:r>
-        <w:t xml:space="preserve"> Pi. </w:t>
-      </w:r>
-      <w:proofErr w:type="spellStart"/>
-      <w:r>
-        <w:t>Rasbian</w:t>
-      </w:r>
-      <w:proofErr w:type="spellEnd"/>
-      <w:r>
-        <w:t xml:space="preserve"> n'est pas associé à la fondation </w:t>
-      </w:r>
-      <w:proofErr w:type="spellStart"/>
-      <w:r>
-        <w:t>Raspberry</w:t>
-      </w:r>
-      <w:proofErr w:type="spellEnd"/>
-      <w:r>
-        <w:t xml:space="preserve"> Pi, il a été créé par des fans du </w:t>
-      </w:r>
-      <w:proofErr w:type="spellStart"/>
-      <w:r>
-        <w:t>Raspberry</w:t>
-      </w:r>
-      <w:proofErr w:type="spellEnd"/>
-      <w:r>
-        <w:t xml:space="preserve"> Pi qui ont la même vision d'éducation. Il reste cependant </w:t>
+      <w:r>
+        <w:t xml:space="preserve">Raspbian est un system d'exploitation Linux pour le Raspberry Pi. Celui-ci est toujours en développement. Il a été pensé pour tiré le meilleur du CPU. Celui-ci est basé sur le système d'exploitation Debian qui est lui même basé sur le développement de system d'exploitation sur des logiciels libres. Puisque Raspbian est basé sur Devian, une grande partie de la documentation Devian est valide pour le Raspberry Pi. Rasbian n'est pas associé à la fondation Raspberry Pi, il a été créé par des fans du Raspberry Pi qui ont la même vision d'éducation. Il reste cependant </w:t>
       </w:r>
     </w:p>
     <w:p>
@@ -6986,91 +5443,11 @@
         <w:ind w:firstLine="708"/>
       </w:pPr>
       <w:r>
-        <w:t xml:space="preserve">Windows 10 IOT est disponible pour le </w:t>
-      </w:r>
-      <w:proofErr w:type="spellStart"/>
-      <w:r>
-        <w:t>Raspberry</w:t>
-      </w:r>
-      <w:proofErr w:type="spellEnd"/>
-      <w:r>
-        <w:t xml:space="preserve"> Pi. C'est un system d'exploitation optimiser pour les petits appareils avec ou sans écran. Les efforts de </w:t>
+        <w:t xml:space="preserve">Windows 10 IOT est disponible pour le Raspberry Pi. C'est un system d'exploitation optimiser pour les petits appareils avec ou sans écran. Les efforts de </w:t>
       </w:r>
       <w:r>
         <w:lastRenderedPageBreak/>
-        <w:t xml:space="preserve">supports pour cet OS sont sur quatre </w:t>
-      </w:r>
-      <w:proofErr w:type="spellStart"/>
-      <w:r>
-        <w:t>nanos</w:t>
-      </w:r>
-      <w:proofErr w:type="spellEnd"/>
-      <w:r>
-        <w:t xml:space="preserve">-ordinateurs en </w:t>
-      </w:r>
-      <w:proofErr w:type="spellStart"/>
-      <w:r>
-        <w:t>particulié</w:t>
-      </w:r>
-      <w:proofErr w:type="spellEnd"/>
-      <w:r>
-        <w:t xml:space="preserve">. Il s'agit du </w:t>
-      </w:r>
-      <w:proofErr w:type="spellStart"/>
-      <w:r>
-        <w:t>MinnowBoard</w:t>
-      </w:r>
-      <w:proofErr w:type="spellEnd"/>
-      <w:r>
-        <w:t xml:space="preserve"> Max, du </w:t>
-      </w:r>
-      <w:proofErr w:type="spellStart"/>
-      <w:r>
-        <w:t>DragonBoard</w:t>
-      </w:r>
-      <w:proofErr w:type="spellEnd"/>
-      <w:r>
-        <w:t xml:space="preserve"> 410c et du </w:t>
-      </w:r>
-      <w:proofErr w:type="spellStart"/>
-      <w:r>
-        <w:t>Rapberry</w:t>
-      </w:r>
-      <w:proofErr w:type="spellEnd"/>
-      <w:r>
-        <w:t xml:space="preserve"> Pi 3 et 2. Windows 10 IOT utilise </w:t>
-      </w:r>
-      <w:proofErr w:type="gramStart"/>
-      <w:r>
-        <w:t>le UWP</w:t>
-      </w:r>
-      <w:proofErr w:type="gramEnd"/>
-      <w:r>
-        <w:t xml:space="preserve">, Universal Windows Platform. Ceci garantie que les applications conformes </w:t>
-      </w:r>
-      <w:proofErr w:type="gramStart"/>
-      <w:r>
-        <w:t>au UWP</w:t>
-      </w:r>
-      <w:proofErr w:type="gramEnd"/>
-      <w:r>
-        <w:t xml:space="preserve"> vont être compatible sur différentes machines de </w:t>
-      </w:r>
-      <w:proofErr w:type="spellStart"/>
-      <w:r>
-        <w:t>microsoft</w:t>
-      </w:r>
-      <w:proofErr w:type="spellEnd"/>
-      <w:r>
-        <w:t xml:space="preserve"> comme les ordinateurs personnels, mobiles et </w:t>
-      </w:r>
-      <w:proofErr w:type="spellStart"/>
-      <w:r>
-        <w:t>xbox</w:t>
-      </w:r>
-      <w:proofErr w:type="spellEnd"/>
-      <w:r>
-        <w:t>.</w:t>
+        <w:t>supports pour cet OS sont sur quatre nanos-ordinateurs en particulié. Il s'agit du MinnowBoard Max, du DragonBoard 410c et du Rapberry Pi 3 et 2. Windows 10 IOT utilise le UWP, Universal Windows Platform. Ceci garantie que les applications conformes au UWP vont être compatible sur différentes machines de microsoft comme les ordinateurs personnels, mobiles et xbox.</w:t>
       </w:r>
     </w:p>
     <w:p>
@@ -7100,72 +5477,10 @@
         <w:rPr>
           <w:lang w:val="en-CA"/>
         </w:rPr>
-        <w:t xml:space="preserve">HATS </w:t>
-      </w:r>
-      <w:proofErr w:type="spellStart"/>
-      <w:proofErr w:type="gramStart"/>
-      <w:r>
-        <w:rPr>
-          <w:lang w:val="en-CA"/>
-        </w:rPr>
-        <w:t>est</w:t>
-      </w:r>
-      <w:proofErr w:type="spellEnd"/>
-      <w:proofErr w:type="gramEnd"/>
-      <w:r>
-        <w:rPr>
-          <w:lang w:val="en-CA"/>
-        </w:rPr>
-        <w:t xml:space="preserve"> </w:t>
-      </w:r>
-      <w:proofErr w:type="spellStart"/>
-      <w:r>
-        <w:rPr>
-          <w:lang w:val="en-CA"/>
-        </w:rPr>
-        <w:t>l’acronyme</w:t>
-      </w:r>
-      <w:proofErr w:type="spellEnd"/>
-      <w:r>
-        <w:rPr>
-          <w:lang w:val="en-CA"/>
-        </w:rPr>
-        <w:t xml:space="preserve"> de Hardware Attached on Top. </w:t>
-      </w:r>
-      <w:r>
-        <w:t xml:space="preserve">Un HATS est une pièce d’équipement qui se connecte sur le dessus du </w:t>
-      </w:r>
-      <w:proofErr w:type="spellStart"/>
-      <w:r>
-        <w:t>Raspberry</w:t>
-      </w:r>
-      <w:proofErr w:type="spellEnd"/>
-      <w:r>
-        <w:t xml:space="preserve"> Pi.  L’idée est de rendre plus facile la détection de périphérique et de drivers avec l’utilisation de certains des connecteurs GPIO (</w:t>
-      </w:r>
-      <w:proofErr w:type="spellStart"/>
-      <w:r>
-        <w:t>general</w:t>
-      </w:r>
-      <w:proofErr w:type="spellEnd"/>
-      <w:r>
-        <w:t xml:space="preserve"> </w:t>
-      </w:r>
-      <w:proofErr w:type="spellStart"/>
-      <w:r>
-        <w:t>purpose</w:t>
-      </w:r>
-      <w:proofErr w:type="spellEnd"/>
-      <w:r>
-        <w:t xml:space="preserve"> input </w:t>
-      </w:r>
-      <w:proofErr w:type="spellStart"/>
-      <w:r>
-        <w:t>ouput</w:t>
-      </w:r>
-      <w:proofErr w:type="spellEnd"/>
-      <w:r>
-        <w:t>). Le modèle B+ a été pensé avec cette idée. Le standard des HATS permet d’assurer une compatibilité pour les modèles subséquents tout en restant rétro-compatible.</w:t>
+        <w:t xml:space="preserve">HATS est l’acronyme de Hardware Attached on Top. </w:t>
+      </w:r>
+      <w:r>
+        <w:t>Un HATS est une pièce d’équipement qui se connecte sur le dessus du Raspberry Pi.  L’idée est de rendre plus facile la détection de périphérique et de drivers avec l’utilisation de certains des connecteurs GPIO (general purpose input ouput). Le modèle B+ a été pensé avec cette idée. Le standard des HATS permet d’assurer une compatibilité pour les modèles subséquents tout en restant rétro-compatible.</w:t>
       </w:r>
     </w:p>
     <w:p>
@@ -7203,50 +5518,10 @@
       </w:r>
       <w:r>
         <w:tab/>
-        <w:t xml:space="preserve">Le </w:t>
-      </w:r>
-      <w:proofErr w:type="spellStart"/>
-      <w:r>
-        <w:t>Raspberry</w:t>
-      </w:r>
-      <w:proofErr w:type="spellEnd"/>
-      <w:r>
-        <w:t xml:space="preserve"> Pi B+ viens avec un nouveau accessoire, le « HAT », qui n’est pas compatible avec les modèles A et B. Les « HAT » pourront être identifié directement par les </w:t>
-      </w:r>
-      <w:proofErr w:type="spellStart"/>
-      <w:r>
-        <w:t>Raspberry</w:t>
-      </w:r>
-      <w:proofErr w:type="spellEnd"/>
-      <w:r>
-        <w:t xml:space="preserve"> lors de l’utilisation, les réglages se feront donc automatiquement par l’appareil. </w:t>
-      </w:r>
-      <w:r>
-        <w:t xml:space="preserve">La compatibilité de tous les « HAT » est très importante pour rendre la vie de l’usager le plus simple possible dans son utilisation du </w:t>
-      </w:r>
-      <w:proofErr w:type="spellStart"/>
-      <w:r>
-        <w:t>Raspberry</w:t>
-      </w:r>
-      <w:proofErr w:type="spellEnd"/>
-      <w:r>
-        <w:t xml:space="preserve"> Pi. Il y a plusieurs critères à respecter pour qu’un module soit considérer comme un « HAT », il doit être conforme au exigence de base du module complémentaire, avoir un « ID EEPROM » valide pour la </w:t>
-      </w:r>
-      <w:proofErr w:type="spellStart"/>
-      <w:r>
-        <w:t>reconnaisance</w:t>
-      </w:r>
-      <w:proofErr w:type="spellEnd"/>
-      <w:r>
-        <w:t xml:space="preserve"> du « HAT » par l’appareil, un connecteur GPIO de 40 watts, il doit aussi suivre les spécifications mécanique donné par les créateurs du </w:t>
-      </w:r>
-      <w:proofErr w:type="spellStart"/>
-      <w:r>
-        <w:t>Raspberry</w:t>
-      </w:r>
-      <w:proofErr w:type="spellEnd"/>
-      <w:r>
-        <w:t xml:space="preserve"> Pi.</w:t>
+        <w:t xml:space="preserve">Le Raspberry Pi B+ viens avec un nouveau accessoire, le « HAT », qui n’est pas compatible avec les modèles A et B. Les « HAT » pourront être identifié directement par les Raspberry lors de l’utilisation, les réglages se feront donc automatiquement par l’appareil. </w:t>
+      </w:r>
+      <w:r>
+        <w:t>La compatibilité de tous les « HAT » est très importante pour rendre la vie de l’usager le plus simple possible dans son utilisation du Raspberry Pi. Il y a plusieurs critères à respecter pour qu’un module soit considérer comme un « HAT », il doit être conforme au exigence de base du module complémentaire, avoir un « ID EEPROM » valide pour la reconnaisance du « HAT » par l’appareil, un connecteur GPIO de 40 watts, il doit aussi suivre les spécifications mécanique donné par les créateurs du Raspberry Pi.</w:t>
       </w:r>
     </w:p>
     <w:p>
@@ -7283,7 +5558,7 @@
           <w:lang w:eastAsia="fr-CA"/>
         </w:rPr>
       </w:pPr>
-      <w:bookmarkStart w:id="28" w:name="_Toc480472696"/>
+      <w:bookmarkStart w:id="29" w:name="_Toc480472696"/>
       <w:r>
         <w:rPr>
           <w:lang w:eastAsia="fr-CA"/>
@@ -7291,7 +5566,7 @@
         <w:lastRenderedPageBreak/>
         <w:t>Bibliographie</w:t>
       </w:r>
-      <w:bookmarkEnd w:id="28"/>
+      <w:bookmarkEnd w:id="29"/>
     </w:p>
     <w:p>
       <w:pPr>
@@ -7329,21 +5604,7 @@
         <w:rPr>
           <w:rFonts w:ascii="Arial" w:hAnsi="Arial" w:cs="Arial"/>
         </w:rPr>
-        <w:t>Auteur inconnu (2017). « </w:t>
-      </w:r>
-      <w:proofErr w:type="spellStart"/>
-      <w:r>
-        <w:rPr>
-          <w:rFonts w:ascii="Arial" w:hAnsi="Arial" w:cs="Arial"/>
-        </w:rPr>
-        <w:t>Rasberry</w:t>
-      </w:r>
-      <w:proofErr w:type="spellEnd"/>
-      <w:r>
-        <w:rPr>
-          <w:rFonts w:ascii="Arial" w:hAnsi="Arial" w:cs="Arial"/>
-        </w:rPr>
-        <w:t xml:space="preserve"> Pi » Wikipédia, 18 mars 2017 (En ligne) https://fr.wikipedia.org/wiki/Raspberry_Pi</w:t>
+        <w:t>Auteur inconnu (2017). « Rasberry Pi » Wikipédia, 18 mars 2017 (En ligne) https://fr.wikipedia.org/wiki/Raspberry_Pi</w:t>
       </w:r>
     </w:p>
     <w:p>
@@ -7358,35 +5619,7 @@
         <w:rPr>
           <w:rFonts w:ascii="Arial" w:hAnsi="Arial" w:cs="Arial"/>
         </w:rPr>
-        <w:t xml:space="preserve">Adrien (2016) « 21 idées de projets avec un </w:t>
-      </w:r>
-      <w:proofErr w:type="spellStart"/>
-      <w:r>
-        <w:rPr>
-          <w:rFonts w:ascii="Arial" w:hAnsi="Arial" w:cs="Arial"/>
-        </w:rPr>
-        <w:t>Raspberry</w:t>
-      </w:r>
-      <w:proofErr w:type="spellEnd"/>
-      <w:r>
-        <w:rPr>
-          <w:rFonts w:ascii="Arial" w:hAnsi="Arial" w:cs="Arial"/>
-        </w:rPr>
-        <w:t xml:space="preserve"> Pi » </w:t>
-      </w:r>
-      <w:proofErr w:type="spellStart"/>
-      <w:r>
-        <w:rPr>
-          <w:rFonts w:ascii="Arial" w:hAnsi="Arial" w:cs="Arial"/>
-        </w:rPr>
-        <w:t>Networkshare</w:t>
-      </w:r>
-      <w:proofErr w:type="spellEnd"/>
-      <w:r>
-        <w:rPr>
-          <w:rFonts w:ascii="Arial" w:hAnsi="Arial" w:cs="Arial"/>
-        </w:rPr>
-        <w:t>, 6 juillet 2016 (En ligne)</w:t>
+        <w:t>Adrien (2016) « 21 idées de projets avec un Raspberry Pi » Networkshare, 6 juillet 2016 (En ligne)</w:t>
       </w:r>
     </w:p>
     <w:p>
@@ -7419,21 +5652,7 @@
         <w:rPr>
           <w:rFonts w:ascii="Arial" w:hAnsi="Arial" w:cs="Arial"/>
         </w:rPr>
-        <w:t xml:space="preserve">MOCQ François (2015). « 60 projets pour votre </w:t>
-      </w:r>
-      <w:proofErr w:type="spellStart"/>
-      <w:r>
-        <w:rPr>
-          <w:rFonts w:ascii="Arial" w:hAnsi="Arial" w:cs="Arial"/>
-        </w:rPr>
-        <w:t>Raspberry</w:t>
-      </w:r>
-      <w:proofErr w:type="spellEnd"/>
-      <w:r>
-        <w:rPr>
-          <w:rFonts w:ascii="Arial" w:hAnsi="Arial" w:cs="Arial"/>
-        </w:rPr>
-        <w:t xml:space="preserve"> Pi » Framboise314, 27 septembre 2015 (En ligne)</w:t>
+        <w:t>MOCQ François (2015). « 60 projets pour votre Raspberry Pi » Framboise314, 27 septembre 2015 (En ligne)</w:t>
       </w:r>
     </w:p>
     <w:p>
@@ -7463,35 +5682,7 @@
         <w:rPr>
           <w:rFonts w:ascii="Arial" w:hAnsi="Arial" w:cs="Arial"/>
         </w:rPr>
-        <w:t xml:space="preserve">Auteur inconnu (2013). « Plus de 60 idées pour votre </w:t>
-      </w:r>
-      <w:proofErr w:type="spellStart"/>
-      <w:r>
-        <w:rPr>
-          <w:rFonts w:ascii="Arial" w:hAnsi="Arial" w:cs="Arial"/>
-        </w:rPr>
-        <w:t>Raspberry</w:t>
-      </w:r>
-      <w:proofErr w:type="spellEnd"/>
-      <w:r>
-        <w:rPr>
-          <w:rFonts w:ascii="Arial" w:hAnsi="Arial" w:cs="Arial"/>
-        </w:rPr>
-        <w:t xml:space="preserve"> Pi » </w:t>
-      </w:r>
-      <w:proofErr w:type="spellStart"/>
-      <w:r>
-        <w:rPr>
-          <w:rFonts w:ascii="Arial" w:hAnsi="Arial" w:cs="Arial"/>
-        </w:rPr>
-        <w:t>Korben</w:t>
-      </w:r>
-      <w:proofErr w:type="spellEnd"/>
-      <w:r>
-        <w:rPr>
-          <w:rFonts w:ascii="Arial" w:hAnsi="Arial" w:cs="Arial"/>
-        </w:rPr>
-        <w:t>, 16 janvier 2013 (En ligne)</w:t>
+        <w:t>Auteur inconnu (2013). « Plus de 60 idées pour votre Raspberry Pi » Korben, 16 janvier 2013 (En ligne)</w:t>
       </w:r>
     </w:p>
     <w:p>
@@ -7525,55 +5716,45 @@
           <w:rFonts w:ascii="Arial" w:eastAsia="Times New Roman" w:hAnsi="Arial" w:cs="Arial"/>
           <w:lang w:eastAsia="fr-CA"/>
         </w:rPr>
-        <w:t xml:space="preserve">Auteur inconnu (2017). « Original Banana PI A20 Dual </w:t>
-      </w:r>
-      <w:proofErr w:type="spellStart"/>
-      <w:r>
+        <w:t>Auteur inconnu (2017). « Original Banana PI A20 Dual Core Development Board », Bang Good, 2017 (En ligne)</w:t>
+      </w:r>
+    </w:p>
+    <w:p>
+      <w:pPr>
+        <w:spacing w:line="480" w:lineRule="auto"/>
+        <w:jc w:val="both"/>
+        <w:rPr>
+          <w:rFonts w:ascii="Arial" w:hAnsi="Arial" w:cs="Arial"/>
+        </w:rPr>
+      </w:pPr>
+      <w:r>
+        <w:rPr>
+          <w:rFonts w:ascii="Arial" w:hAnsi="Arial" w:cs="Arial"/>
+        </w:rPr>
+        <w:t>http://www.banggood.com/Original-Banana-PI-A20-Dual-Core-Development-Board-p-964230.html</w:t>
+      </w:r>
+    </w:p>
+    <w:p>
+      <w:pPr>
+        <w:spacing w:line="480" w:lineRule="auto"/>
+        <w:jc w:val="both"/>
         <w:rPr>
           <w:rFonts w:ascii="Arial" w:eastAsia="Times New Roman" w:hAnsi="Arial" w:cs="Arial"/>
           <w:lang w:eastAsia="fr-CA"/>
         </w:rPr>
-        <w:t>Core</w:t>
-      </w:r>
-      <w:proofErr w:type="spellEnd"/>
+      </w:pPr>
+      <w:r>
+        <w:rPr>
+          <w:rFonts w:ascii="Arial" w:hAnsi="Arial" w:cs="Arial"/>
+        </w:rPr>
+        <w:t xml:space="preserve">Auteur inconnu (2017). </w:t>
+      </w:r>
       <w:r>
         <w:rPr>
           <w:rFonts w:ascii="Arial" w:eastAsia="Times New Roman" w:hAnsi="Arial" w:cs="Arial"/>
           <w:lang w:eastAsia="fr-CA"/>
         </w:rPr>
-        <w:t xml:space="preserve"> </w:t>
-      </w:r>
-      <w:proofErr w:type="spellStart"/>
-      <w:r>
-        <w:rPr>
-          <w:rFonts w:ascii="Arial" w:eastAsia="Times New Roman" w:hAnsi="Arial" w:cs="Arial"/>
-          <w:lang w:eastAsia="fr-CA"/>
-        </w:rPr>
-        <w:t>Development</w:t>
-      </w:r>
-      <w:proofErr w:type="spellEnd"/>
-      <w:r>
-        <w:rPr>
-          <w:rFonts w:ascii="Arial" w:eastAsia="Times New Roman" w:hAnsi="Arial" w:cs="Arial"/>
-          <w:lang w:eastAsia="fr-CA"/>
-        </w:rPr>
-        <w:t xml:space="preserve"> </w:t>
-      </w:r>
-      <w:proofErr w:type="spellStart"/>
-      <w:r>
-        <w:rPr>
-          <w:rFonts w:ascii="Arial" w:eastAsia="Times New Roman" w:hAnsi="Arial" w:cs="Arial"/>
-          <w:lang w:eastAsia="fr-CA"/>
-        </w:rPr>
-        <w:t>Board</w:t>
-      </w:r>
-      <w:proofErr w:type="spellEnd"/>
-      <w:r>
-        <w:rPr>
-          <w:rFonts w:ascii="Arial" w:eastAsia="Times New Roman" w:hAnsi="Arial" w:cs="Arial"/>
-          <w:lang w:eastAsia="fr-CA"/>
-        </w:rPr>
-        <w:t> », Bang Good, 2017 (En ligne)</w:t>
+        <w:t>« RASPBERRY PI 3 MODEL B », Raspberry pi, 2017 (En ligne)</w:t>
       </w:r>
     </w:p>
     <w:p>
@@ -7588,7 +5769,7 @@
         <w:rPr>
           <w:rFonts w:ascii="Arial" w:hAnsi="Arial" w:cs="Arial"/>
         </w:rPr>
-        <w:t>http://www.banggood.com/Original-Banana-PI-A20-Dual-Core-Development-Board-p-964230.html</w:t>
+        <w:t>https://www.raspberrypi.org/products/raspberry-pi-3-model-b/</w:t>
       </w:r>
     </w:p>
     <w:p>
@@ -7596,38 +5777,14 @@
         <w:spacing w:line="480" w:lineRule="auto"/>
         <w:jc w:val="both"/>
         <w:rPr>
-          <w:rFonts w:ascii="Arial" w:eastAsia="Times New Roman" w:hAnsi="Arial" w:cs="Arial"/>
-          <w:lang w:eastAsia="fr-CA"/>
-        </w:rPr>
-      </w:pPr>
-      <w:r>
-        <w:rPr>
-          <w:rFonts w:ascii="Arial" w:hAnsi="Arial" w:cs="Arial"/>
-        </w:rPr>
-        <w:t xml:space="preserve">Auteur inconnu (2017). </w:t>
-      </w:r>
-      <w:r>
-        <w:rPr>
-          <w:rFonts w:ascii="Arial" w:eastAsia="Times New Roman" w:hAnsi="Arial" w:cs="Arial"/>
-          <w:lang w:eastAsia="fr-CA"/>
-        </w:rPr>
-        <w:t xml:space="preserve">« RASPBERRY PI 3 MODEL B », </w:t>
-      </w:r>
-      <w:proofErr w:type="spellStart"/>
-      <w:r>
-        <w:rPr>
-          <w:rFonts w:ascii="Arial" w:eastAsia="Times New Roman" w:hAnsi="Arial" w:cs="Arial"/>
-          <w:lang w:eastAsia="fr-CA"/>
-        </w:rPr>
-        <w:t>Raspberry</w:t>
-      </w:r>
-      <w:proofErr w:type="spellEnd"/>
-      <w:r>
-        <w:rPr>
-          <w:rFonts w:ascii="Arial" w:eastAsia="Times New Roman" w:hAnsi="Arial" w:cs="Arial"/>
-          <w:lang w:eastAsia="fr-CA"/>
-        </w:rPr>
-        <w:t xml:space="preserve"> pi, 2017 (En ligne)</w:t>
+          <w:rFonts w:ascii="Arial" w:hAnsi="Arial" w:cs="Arial"/>
+        </w:rPr>
+      </w:pPr>
+      <w:r>
+        <w:rPr>
+          <w:rFonts w:ascii="Arial" w:hAnsi="Arial" w:cs="Arial"/>
+        </w:rPr>
+        <w:t>Auteur inconnu (2017). « What is Arduino », Arduino, 2017 (En ligne)</w:t>
       </w:r>
     </w:p>
     <w:p>
@@ -7642,7 +5799,7 @@
         <w:rPr>
           <w:rFonts w:ascii="Arial" w:hAnsi="Arial" w:cs="Arial"/>
         </w:rPr>
-        <w:t>https://www.raspberrypi.org/products/raspberry-pi-3-model-b/</w:t>
+        <w:t>http://www.arduino.org/learning/getting-started/what-is-arduino</w:t>
       </w:r>
     </w:p>
     <w:p>
@@ -7657,150 +5814,8 @@
         <w:rPr>
           <w:rFonts w:ascii="Arial" w:hAnsi="Arial" w:cs="Arial"/>
         </w:rPr>
-        <w:t>Auteur inconnu (2017). « </w:t>
-      </w:r>
-      <w:proofErr w:type="spellStart"/>
-      <w:r>
-        <w:rPr>
-          <w:rFonts w:ascii="Arial" w:hAnsi="Arial" w:cs="Arial"/>
-        </w:rPr>
-        <w:t>What</w:t>
-      </w:r>
-      <w:proofErr w:type="spellEnd"/>
-      <w:r>
-        <w:rPr>
-          <w:rFonts w:ascii="Arial" w:hAnsi="Arial" w:cs="Arial"/>
-        </w:rPr>
-        <w:t xml:space="preserve"> </w:t>
-      </w:r>
-      <w:proofErr w:type="spellStart"/>
-      <w:r>
-        <w:rPr>
-          <w:rFonts w:ascii="Arial" w:hAnsi="Arial" w:cs="Arial"/>
-        </w:rPr>
-        <w:t>is</w:t>
-      </w:r>
-      <w:proofErr w:type="spellEnd"/>
-      <w:r>
-        <w:rPr>
-          <w:rFonts w:ascii="Arial" w:hAnsi="Arial" w:cs="Arial"/>
-        </w:rPr>
-        <w:t xml:space="preserve"> </w:t>
-      </w:r>
-      <w:proofErr w:type="spellStart"/>
-      <w:r>
-        <w:rPr>
-          <w:rFonts w:ascii="Arial" w:hAnsi="Arial" w:cs="Arial"/>
-        </w:rPr>
-        <w:t>Arduino</w:t>
-      </w:r>
-      <w:proofErr w:type="spellEnd"/>
-      <w:r>
-        <w:rPr>
-          <w:rFonts w:ascii="Arial" w:hAnsi="Arial" w:cs="Arial"/>
-        </w:rPr>
-        <w:t xml:space="preserve"> », </w:t>
-      </w:r>
-      <w:proofErr w:type="spellStart"/>
-      <w:r>
-        <w:rPr>
-          <w:rFonts w:ascii="Arial" w:hAnsi="Arial" w:cs="Arial"/>
-        </w:rPr>
-        <w:t>Arduino</w:t>
-      </w:r>
-      <w:proofErr w:type="spellEnd"/>
-      <w:r>
-        <w:rPr>
-          <w:rFonts w:ascii="Arial" w:hAnsi="Arial" w:cs="Arial"/>
-        </w:rPr>
-        <w:t>, 2017 (En ligne)</w:t>
-      </w:r>
-    </w:p>
-    <w:p>
-      <w:pPr>
-        <w:spacing w:line="480" w:lineRule="auto"/>
-        <w:jc w:val="both"/>
-        <w:rPr>
-          <w:rFonts w:ascii="Arial" w:hAnsi="Arial" w:cs="Arial"/>
-        </w:rPr>
-      </w:pPr>
-      <w:r>
-        <w:rPr>
-          <w:rFonts w:ascii="Arial" w:hAnsi="Arial" w:cs="Arial"/>
-        </w:rPr>
-        <w:t>http://www.arduino.org/learning/getting-started/what-is-arduino</w:t>
-      </w:r>
-    </w:p>
-    <w:p>
-      <w:pPr>
-        <w:spacing w:line="480" w:lineRule="auto"/>
-        <w:jc w:val="both"/>
-        <w:rPr>
-          <w:rFonts w:ascii="Arial" w:hAnsi="Arial" w:cs="Arial"/>
-        </w:rPr>
-      </w:pPr>
-      <w:r>
-        <w:rPr>
-          <w:rFonts w:ascii="Arial" w:hAnsi="Arial" w:cs="Arial"/>
-        </w:rPr>
         <w:lastRenderedPageBreak/>
-        <w:t>Auteur inconnu (2017). « </w:t>
-      </w:r>
-      <w:proofErr w:type="spellStart"/>
-      <w:r>
-        <w:rPr>
-          <w:rFonts w:ascii="Arial" w:hAnsi="Arial" w:cs="Arial"/>
-        </w:rPr>
-        <w:t>Search</w:t>
-      </w:r>
-      <w:proofErr w:type="spellEnd"/>
-      <w:r>
-        <w:rPr>
-          <w:rFonts w:ascii="Arial" w:hAnsi="Arial" w:cs="Arial"/>
-        </w:rPr>
-        <w:t xml:space="preserve"> </w:t>
-      </w:r>
-      <w:proofErr w:type="spellStart"/>
-      <w:r>
-        <w:rPr>
-          <w:rFonts w:ascii="Arial" w:hAnsi="Arial" w:cs="Arial"/>
-        </w:rPr>
-        <w:t>results</w:t>
-      </w:r>
-      <w:proofErr w:type="spellEnd"/>
-      <w:r>
-        <w:rPr>
-          <w:rFonts w:ascii="Arial" w:hAnsi="Arial" w:cs="Arial"/>
-        </w:rPr>
-        <w:t xml:space="preserve"> for </w:t>
-      </w:r>
-      <w:proofErr w:type="spellStart"/>
-      <w:r>
-        <w:rPr>
-          <w:rFonts w:ascii="Arial" w:hAnsi="Arial" w:cs="Arial"/>
-        </w:rPr>
-        <w:t>raspberry</w:t>
-      </w:r>
-      <w:proofErr w:type="spellEnd"/>
-      <w:r>
-        <w:rPr>
-          <w:rFonts w:ascii="Arial" w:hAnsi="Arial" w:cs="Arial"/>
-        </w:rPr>
-        <w:t xml:space="preserve"> pi », </w:t>
-      </w:r>
-      <w:proofErr w:type="spellStart"/>
-      <w:r>
-        <w:rPr>
-          <w:rFonts w:ascii="Arial" w:hAnsi="Arial" w:cs="Arial"/>
-        </w:rPr>
-        <w:t>Adafruit</w:t>
-      </w:r>
-      <w:proofErr w:type="spellEnd"/>
-      <w:r>
-        <w:rPr>
-          <w:rFonts w:ascii="Arial" w:hAnsi="Arial" w:cs="Arial"/>
-        </w:rPr>
-        <w:t>, 2017 (En ligne)</w:t>
+        <w:t>Auteur inconnu (2017). « Search results for raspberry pi », Adafruit, 2017 (En ligne)</w:t>
       </w:r>
     </w:p>
     <w:p>
@@ -7827,69 +5842,21 @@
         <w:jc w:val="both"/>
         <w:rPr>
           <w:rFonts w:ascii="Arial" w:hAnsi="Arial" w:cs="Arial"/>
-        </w:rPr>
-      </w:pPr>
-      <w:r>
-        <w:rPr>
-          <w:rFonts w:ascii="Arial" w:hAnsi="Arial" w:cs="Arial"/>
-        </w:rPr>
-        <w:t>Auteur inconnu (2014). « </w:t>
-      </w:r>
-      <w:proofErr w:type="spellStart"/>
-      <w:r>
-        <w:rPr>
-          <w:rFonts w:ascii="Arial" w:hAnsi="Arial" w:cs="Arial"/>
-        </w:rPr>
-        <w:t>Introducing</w:t>
-      </w:r>
-      <w:proofErr w:type="spellEnd"/>
-      <w:r>
-        <w:rPr>
-          <w:rFonts w:ascii="Arial" w:hAnsi="Arial" w:cs="Arial"/>
-        </w:rPr>
-        <w:t xml:space="preserve"> </w:t>
-      </w:r>
-      <w:proofErr w:type="spellStart"/>
-      <w:r>
-        <w:rPr>
-          <w:rFonts w:ascii="Arial" w:hAnsi="Arial" w:cs="Arial"/>
-        </w:rPr>
-        <w:t>Raspberry</w:t>
-      </w:r>
-      <w:proofErr w:type="spellEnd"/>
-      <w:r>
-        <w:rPr>
-          <w:rFonts w:ascii="Arial" w:hAnsi="Arial" w:cs="Arial"/>
-        </w:rPr>
-        <w:t xml:space="preserve"> pi </w:t>
-      </w:r>
-      <w:proofErr w:type="spellStart"/>
-      <w:r>
-        <w:rPr>
-          <w:rFonts w:ascii="Arial" w:hAnsi="Arial" w:cs="Arial"/>
-        </w:rPr>
-        <w:t>hats</w:t>
-      </w:r>
-      <w:proofErr w:type="spellEnd"/>
-      <w:r>
-        <w:rPr>
-          <w:rFonts w:ascii="Arial" w:hAnsi="Arial" w:cs="Arial"/>
-        </w:rPr>
-        <w:t xml:space="preserve"> », </w:t>
-      </w:r>
-      <w:proofErr w:type="spellStart"/>
-      <w:r>
-        <w:rPr>
-          <w:rFonts w:ascii="Arial" w:hAnsi="Arial" w:cs="Arial"/>
-        </w:rPr>
-        <w:t>Raspberry</w:t>
-      </w:r>
-      <w:proofErr w:type="spellEnd"/>
-      <w:r>
-        <w:rPr>
-          <w:rFonts w:ascii="Arial" w:hAnsi="Arial" w:cs="Arial"/>
-        </w:rPr>
-        <w:t xml:space="preserve"> Pi, 2014 (En ligne)</w:t>
+          <w:lang w:val="en-US"/>
+        </w:rPr>
+      </w:pPr>
+      <w:r>
+        <w:rPr>
+          <w:rFonts w:ascii="Arial" w:hAnsi="Arial" w:cs="Arial"/>
+        </w:rPr>
+        <w:t xml:space="preserve">Auteur inconnu (2014). </w:t>
+      </w:r>
+      <w:r>
+        <w:rPr>
+          <w:rFonts w:ascii="Arial" w:hAnsi="Arial" w:cs="Arial"/>
+          <w:lang w:val="en-US"/>
+        </w:rPr>
+        <w:t>« Introducing Raspberry pi hats », Raspberry Pi, 2014 (En ligne)</w:t>
       </w:r>
     </w:p>
     <w:p>
@@ -7898,6 +5865,7 @@
         <w:jc w:val="both"/>
         <w:rPr>
           <w:rFonts w:ascii="Arial" w:hAnsi="Arial" w:cs="Arial"/>
+          <w:lang w:val="en-US"/>
         </w:rPr>
       </w:pPr>
       <w:hyperlink r:id="rId12" w:history="1">
@@ -7905,6 +5873,7 @@
           <w:rPr>
             <w:rStyle w:val="Lienhypertexte"/>
             <w:rFonts w:ascii="Arial" w:hAnsi="Arial" w:cs="Arial"/>
+            <w:lang w:val="en-US"/>
           </w:rPr>
           <w:t>https://www.raspberrypi.org/blog/introducing-raspberry-pi-hats/</w:t>
         </w:r>
@@ -7931,39 +5900,7 @@
           <w:rFonts w:ascii="Arial" w:hAnsi="Arial" w:cs="Arial"/>
           <w:lang w:val="en-US"/>
         </w:rPr>
-        <w:t>, Raspberry Pi, 2014 (</w:t>
-      </w:r>
-      <w:proofErr w:type="spellStart"/>
-      <w:r>
-        <w:rPr>
-          <w:rFonts w:ascii="Arial" w:hAnsi="Arial" w:cs="Arial"/>
-          <w:lang w:val="en-US"/>
-        </w:rPr>
-        <w:t>En</w:t>
-      </w:r>
-      <w:proofErr w:type="spellEnd"/>
-      <w:r>
-        <w:rPr>
-          <w:rFonts w:ascii="Arial" w:hAnsi="Arial" w:cs="Arial"/>
-          <w:lang w:val="en-US"/>
-        </w:rPr>
-        <w:t xml:space="preserve"> </w:t>
-      </w:r>
-      <w:proofErr w:type="spellStart"/>
-      <w:r>
-        <w:rPr>
-          <w:rFonts w:ascii="Arial" w:hAnsi="Arial" w:cs="Arial"/>
-          <w:lang w:val="en-US"/>
-        </w:rPr>
-        <w:t>ligne</w:t>
-      </w:r>
-      <w:proofErr w:type="spellEnd"/>
-      <w:r>
-        <w:rPr>
-          <w:rFonts w:ascii="Arial" w:hAnsi="Arial" w:cs="Arial"/>
-          <w:lang w:val="en-US"/>
-        </w:rPr>
-        <w:t>)</w:t>
+        <w:t>, Raspberry Pi, 2014 (En ligne)</w:t>
       </w:r>
     </w:p>
     <w:p>
@@ -8046,21 +5983,7 @@
         <w:rPr>
           <w:rFonts w:ascii="Arial" w:hAnsi="Arial" w:cs="Arial"/>
         </w:rPr>
-        <w:t xml:space="preserve">Wikipédia, </w:t>
-      </w:r>
-      <w:proofErr w:type="spellStart"/>
-      <w:r>
-        <w:rPr>
-          <w:rFonts w:ascii="Arial" w:hAnsi="Arial" w:cs="Arial"/>
-        </w:rPr>
-        <w:t>Raspberry</w:t>
-      </w:r>
-      <w:proofErr w:type="spellEnd"/>
-      <w:r>
-        <w:rPr>
-          <w:rFonts w:ascii="Arial" w:hAnsi="Arial" w:cs="Arial"/>
-        </w:rPr>
-        <w:t xml:space="preserve"> Pi (2017).</w:t>
+        <w:t>Wikipédia, Raspberry Pi (2017).</w:t>
       </w:r>
     </w:p>
   </w:endnote>
@@ -8080,21 +6003,7 @@
         <w:rPr>
           <w:rFonts w:ascii="Arial" w:hAnsi="Arial" w:cs="Arial"/>
         </w:rPr>
-        <w:t xml:space="preserve"> Adrien (2016); MOCQ François (2015); Auteur inconnu, </w:t>
-      </w:r>
-      <w:proofErr w:type="spellStart"/>
-      <w:r>
-        <w:rPr>
-          <w:rFonts w:ascii="Arial" w:hAnsi="Arial" w:cs="Arial"/>
-        </w:rPr>
-        <w:t>Korben</w:t>
-      </w:r>
-      <w:proofErr w:type="spellEnd"/>
-      <w:r>
-        <w:rPr>
-          <w:rFonts w:ascii="Arial" w:hAnsi="Arial" w:cs="Arial"/>
-        </w:rPr>
-        <w:t xml:space="preserve"> (2013).</w:t>
+        <w:t xml:space="preserve"> Adrien (2016); MOCQ François (2015); Auteur inconnu, Korben (2013).</w:t>
       </w:r>
     </w:p>
   </w:endnote>
@@ -8110,15 +6019,7 @@
         <w:endnoteRef/>
       </w:r>
       <w:r>
-        <w:t xml:space="preserve"> Auteur inconnu. </w:t>
-      </w:r>
-      <w:proofErr w:type="spellStart"/>
-      <w:r>
-        <w:t>Raspberry</w:t>
-      </w:r>
-      <w:proofErr w:type="spellEnd"/>
-      <w:r>
-        <w:t xml:space="preserve"> pi (2014)</w:t>
+        <w:t xml:space="preserve"> Auteur inconnu. Raspberry pi (2014)</w:t>
       </w:r>
     </w:p>
   </w:endnote>
@@ -8134,23 +6035,7 @@
         <w:endnoteRef/>
       </w:r>
       <w:r>
-        <w:t xml:space="preserve"> Auteur inconnu. </w:t>
-      </w:r>
-      <w:proofErr w:type="spellStart"/>
-      <w:r>
-        <w:t>Raspberry</w:t>
-      </w:r>
-      <w:proofErr w:type="spellEnd"/>
-      <w:r>
-        <w:t xml:space="preserve"> pi, </w:t>
-      </w:r>
-      <w:proofErr w:type="spellStart"/>
-      <w:r>
-        <w:t>Github</w:t>
-      </w:r>
-      <w:proofErr w:type="spellEnd"/>
-      <w:r>
-        <w:t xml:space="preserve"> (2014)</w:t>
+        <w:t xml:space="preserve"> Auteur inconnu. Raspberry pi, Github (2014)</w:t>
       </w:r>
     </w:p>
   </w:endnote>
@@ -8166,15 +6051,7 @@
         <w:endnoteRef/>
       </w:r>
       <w:r>
-        <w:t xml:space="preserve"> Auteur inconnu. </w:t>
-      </w:r>
-      <w:proofErr w:type="spellStart"/>
-      <w:r>
-        <w:t>Adafruit</w:t>
-      </w:r>
-      <w:proofErr w:type="spellEnd"/>
-      <w:r>
-        <w:t xml:space="preserve"> (2017).</w:t>
+        <w:t xml:space="preserve"> Auteur inconnu. Adafruit (2017).</w:t>
       </w:r>
     </w:p>
   </w:endnote>
@@ -8182,9 +6059,6 @@
     <w:p>
       <w:pPr>
         <w:pStyle w:val="Notedefin"/>
-        <w:rPr>
-          <w:lang w:val="en-US"/>
-        </w:rPr>
       </w:pPr>
       <w:r>
         <w:rPr>
@@ -8199,22 +6073,7 @@
         <w:t xml:space="preserve">Auteur inconnu. </w:t>
       </w:r>
       <w:r>
-        <w:rPr>
-          <w:lang w:val="en-US"/>
-        </w:rPr>
-        <w:t>Raspberry pi</w:t>
-      </w:r>
-      <w:r>
-        <w:rPr>
-          <w:lang w:val="en-US"/>
-        </w:rPr>
-        <w:t xml:space="preserve"> </w:t>
-      </w:r>
-      <w:r>
-        <w:rPr>
-          <w:lang w:val="en-US"/>
-        </w:rPr>
-        <w:t>(2017).</w:t>
+        <w:t>Raspberry pi (2017).</w:t>
       </w:r>
     </w:p>
   </w:endnote>
@@ -8252,15 +6111,7 @@
         <w:endnoteRef/>
       </w:r>
       <w:r>
-        <w:t xml:space="preserve"> Auteur inconnu. </w:t>
-      </w:r>
-      <w:proofErr w:type="spellStart"/>
-      <w:r>
-        <w:t>Arduino</w:t>
-      </w:r>
-      <w:proofErr w:type="spellEnd"/>
-      <w:r>
-        <w:t xml:space="preserve"> (2017).</w:t>
+        <w:t xml:space="preserve"> Auteur inconnu. Arduino (2017).</w:t>
       </w:r>
     </w:p>
   </w:endnote>
@@ -9121,6 +6972,50 @@
       <w:lang w:eastAsia="fr-CA" w:bidi="ar-SA"/>
     </w:rPr>
   </w:style>
+  <w:style w:type="paragraph" w:customStyle="1" w:styleId="Tableau">
+    <w:name w:val="Tableau"/>
+    <w:basedOn w:val="Normal"/>
+    <w:link w:val="TableauCar"/>
+    <w:qFormat/>
+    <w:rsid w:val="00EC3B14"/>
+    <w:pPr>
+      <w:spacing w:line="480" w:lineRule="auto"/>
+    </w:pPr>
+    <w:rPr>
+      <w:rFonts w:ascii="Arial" w:eastAsia="Times New Roman" w:hAnsi="Arial" w:cs="Arial"/>
+      <w:b/>
+      <w:bCs/>
+      <w:color w:val="000000"/>
+      <w:lang w:eastAsia="fr-CA"/>
+    </w:rPr>
+  </w:style>
+  <w:style w:type="paragraph" w:styleId="Tabledesillustrations">
+    <w:name w:val="table of figures"/>
+    <w:basedOn w:val="Normal"/>
+    <w:next w:val="Normal"/>
+    <w:uiPriority w:val="99"/>
+    <w:unhideWhenUsed/>
+    <w:rsid w:val="00C04C86"/>
+    <w:rPr>
+      <w:rFonts w:cs="Mangal"/>
+      <w:szCs w:val="21"/>
+    </w:rPr>
+  </w:style>
+  <w:style w:type="character" w:customStyle="1" w:styleId="TableauCar">
+    <w:name w:val="Tableau Car"/>
+    <w:basedOn w:val="Policepardfaut"/>
+    <w:link w:val="Tableau"/>
+    <w:rsid w:val="00EC3B14"/>
+    <w:rPr>
+      <w:rFonts w:ascii="Arial" w:eastAsia="Times New Roman" w:hAnsi="Arial" w:cs="Arial"/>
+      <w:b/>
+      <w:bCs/>
+      <w:color w:val="000000"/>
+      <w:sz w:val="24"/>
+      <w:szCs w:val="24"/>
+      <w:lang w:eastAsia="fr-CA" w:bidi="hi-IN"/>
+    </w:rPr>
+  </w:style>
 </w:styles>
 </file>
 
@@ -9390,7 +7285,7 @@
 </file>
 
 <file path=customXml/itemProps1.xml><?xml version="1.0" encoding="utf-8"?>
-<ds:datastoreItem xmlns:ds="http://schemas.openxmlformats.org/officeDocument/2006/customXml" ds:itemID="{0403A989-C793-4FD5-8235-39D35C51DD53}">
+<ds:datastoreItem xmlns:ds="http://schemas.openxmlformats.org/officeDocument/2006/customXml" ds:itemID="{E596AF71-E852-44D3-8684-DA386AE7382D}">
   <ds:schemaRefs>
     <ds:schemaRef ds:uri="http://schemas.openxmlformats.org/officeDocument/2006/bibliography"/>
   </ds:schemaRefs>

</xml_diff>

<commit_message>
Modification d'une section coupée lors d'un copier coller et ajout d'un article
</commit_message>
<xml_diff>
--- a/Commun/ExempleDocument.docx
+++ b/Commun/ExempleDocument.docx
@@ -1,6 +1,6 @@
 
 <file path=word/document.xml><?xml version="1.0" encoding="utf-8"?>
-<w:document xmlns:wpc="http://schemas.microsoft.com/office/word/2010/wordprocessingCanvas" xmlns:mc="http://schemas.openxmlformats.org/markup-compatibility/2006" xmlns:o="urn:schemas-microsoft-com:office:office" xmlns:r="http://schemas.openxmlformats.org/officeDocument/2006/relationships" xmlns:m="http://schemas.openxmlformats.org/officeDocument/2006/math" xmlns:v="urn:schemas-microsoft-com:vml" xmlns:wp14="http://schemas.microsoft.com/office/word/2010/wordprocessingDrawing" xmlns:wp="http://schemas.openxmlformats.org/drawingml/2006/wordprocessingDrawing" xmlns:w10="urn:schemas-microsoft-com:office:word" xmlns:w="http://schemas.openxmlformats.org/wordprocessingml/2006/main" xmlns:w14="http://schemas.microsoft.com/office/word/2010/wordml" xmlns:w15="http://schemas.microsoft.com/office/word/2012/wordml" xmlns:wpg="http://schemas.microsoft.com/office/word/2010/wordprocessingGroup" xmlns:wpi="http://schemas.microsoft.com/office/word/2010/wordprocessingInk" xmlns:wne="http://schemas.microsoft.com/office/word/2006/wordml" xmlns:wps="http://schemas.microsoft.com/office/word/2010/wordprocessingShape" mc:Ignorable="w14 w15 wp14">
+<w:document xmlns:wpc="http://schemas.microsoft.com/office/word/2010/wordprocessingCanvas" xmlns:cx="http://schemas.microsoft.com/office/drawing/2014/chartex" xmlns:cx1="http://schemas.microsoft.com/office/drawing/2015/9/8/chartex" xmlns:cx2="http://schemas.microsoft.com/office/drawing/2015/10/21/chartex" xmlns:cx3="http://schemas.microsoft.com/office/drawing/2016/5/9/chartex" xmlns:cx4="http://schemas.microsoft.com/office/drawing/2016/5/10/chartex" xmlns:cx5="http://schemas.microsoft.com/office/drawing/2016/5/11/chartex" xmlns:cx6="http://schemas.microsoft.com/office/drawing/2016/5/12/chartex" xmlns:cx7="http://schemas.microsoft.com/office/drawing/2016/5/13/chartex" xmlns:cx8="http://schemas.microsoft.com/office/drawing/2016/5/14/chartex" xmlns:mc="http://schemas.openxmlformats.org/markup-compatibility/2006" xmlns:o="urn:schemas-microsoft-com:office:office" xmlns:r="http://schemas.openxmlformats.org/officeDocument/2006/relationships" xmlns:m="http://schemas.openxmlformats.org/officeDocument/2006/math" xmlns:v="urn:schemas-microsoft-com:vml" xmlns:wp14="http://schemas.microsoft.com/office/word/2010/wordprocessingDrawing" xmlns:wp="http://schemas.openxmlformats.org/drawingml/2006/wordprocessingDrawing" xmlns:w10="urn:schemas-microsoft-com:office:word" xmlns:w="http://schemas.openxmlformats.org/wordprocessingml/2006/main" xmlns:w14="http://schemas.microsoft.com/office/word/2010/wordml" xmlns:w15="http://schemas.microsoft.com/office/word/2012/wordml" xmlns:w16se="http://schemas.microsoft.com/office/word/2015/wordml/symex" xmlns:wpg="http://schemas.microsoft.com/office/word/2010/wordprocessingGroup" xmlns:wpi="http://schemas.microsoft.com/office/word/2010/wordprocessingInk" xmlns:wne="http://schemas.microsoft.com/office/word/2006/wordml" xmlns:wps="http://schemas.microsoft.com/office/word/2010/wordprocessingShape" mc:Ignorable="w14 w15 w16se wp14">
   <w:body>
     <w:p>
       <w:pPr>
@@ -135,8 +135,18 @@
           <w:b/>
           <w:bCs/>
         </w:rPr>
-        <w:t>Maxime Bisaillon</w:t>
-      </w:r>
+        <w:t xml:space="preserve">Maxime </w:t>
+      </w:r>
+      <w:proofErr w:type="spellStart"/>
+      <w:r>
+        <w:rPr>
+          <w:rFonts w:ascii="Arial" w:hAnsi="Arial" w:cs="Arial"/>
+          <w:b/>
+          <w:bCs/>
+        </w:rPr>
+        <w:t>Bisaillon</w:t>
+      </w:r>
+      <w:proofErr w:type="spellEnd"/>
     </w:p>
     <w:p>
       <w:pPr>
@@ -239,8 +249,16 @@
         <w:rPr>
           <w:rFonts w:ascii="Arial" w:hAnsi="Arial" w:cs="Arial"/>
         </w:rPr>
-        <w:t>Jonathan Gareau</w:t>
-      </w:r>
+        <w:t xml:space="preserve">Jonathan </w:t>
+      </w:r>
+      <w:proofErr w:type="spellStart"/>
+      <w:r>
+        <w:rPr>
+          <w:rFonts w:ascii="Arial" w:hAnsi="Arial" w:cs="Arial"/>
+        </w:rPr>
+        <w:t>Gareau</w:t>
+      </w:r>
+      <w:proofErr w:type="spellEnd"/>
     </w:p>
     <w:p>
       <w:pPr>
@@ -2757,7 +2775,49 @@
         <w:rPr>
           <w:rFonts w:ascii="Arial" w:hAnsi="Arial" w:cs="Arial"/>
         </w:rPr>
-        <w:t>Pour commencer, nous verrons ce qu’est le Raspberry Pi en général, puis nous l’examinerons bien sûr plus profondément par la suite. Le Raspberry Pi est un nano-ordinateur monocarte, créée par David Braben en 2006. Son but premier est d’encourager la jeunesse à la programmation. En 2009, Braben construit une fondation pour l’aider dans sa quête d’intéresser les jeunes à la programmation et fit introduire son nano-ordinateur dans plusieurs écoles. Nous pouvons aussi trouver plusieurs tutoriels sur son site officiel pour mieux apprendre à s’en servir. Une des forces du Raspberry Pi est son prix, dépendant du modèle voulu, il se situe entre $5 et $35, ce qui est peu cher pour toutes les possibilités qu’il offre.</w:t>
+        <w:t xml:space="preserve">Pour commencer, nous verrons ce qu’est le Raspberry Pi en général, puis nous l’examinerons bien sûr plus profondément par la suite. Le Raspberry Pi est un nano-ordinateur </w:t>
+      </w:r>
+      <w:proofErr w:type="spellStart"/>
+      <w:r>
+        <w:rPr>
+          <w:rFonts w:ascii="Arial" w:hAnsi="Arial" w:cs="Arial"/>
+        </w:rPr>
+        <w:t>monocarte</w:t>
+      </w:r>
+      <w:proofErr w:type="spellEnd"/>
+      <w:r>
+        <w:rPr>
+          <w:rFonts w:ascii="Arial" w:hAnsi="Arial" w:cs="Arial"/>
+        </w:rPr>
+        <w:t xml:space="preserve">, créée par David </w:t>
+      </w:r>
+      <w:proofErr w:type="spellStart"/>
+      <w:r>
+        <w:rPr>
+          <w:rFonts w:ascii="Arial" w:hAnsi="Arial" w:cs="Arial"/>
+        </w:rPr>
+        <w:t>Braben</w:t>
+      </w:r>
+      <w:proofErr w:type="spellEnd"/>
+      <w:r>
+        <w:rPr>
+          <w:rFonts w:ascii="Arial" w:hAnsi="Arial" w:cs="Arial"/>
+        </w:rPr>
+        <w:t xml:space="preserve"> en 2006. Son but premier est d’encourager la jeunesse à la programmation. En 2009, </w:t>
+      </w:r>
+      <w:proofErr w:type="spellStart"/>
+      <w:r>
+        <w:rPr>
+          <w:rFonts w:ascii="Arial" w:hAnsi="Arial" w:cs="Arial"/>
+        </w:rPr>
+        <w:t>Braben</w:t>
+      </w:r>
+      <w:proofErr w:type="spellEnd"/>
+      <w:r>
+        <w:rPr>
+          <w:rFonts w:ascii="Arial" w:hAnsi="Arial" w:cs="Arial"/>
+        </w:rPr>
+        <w:t xml:space="preserve"> construit une fondation pour l’aider dans sa quête d’intéresser les jeunes à la programmation et fit introduire son nano-ordinateur dans plusieurs écoles. Nous pouvons aussi trouver plusieurs tutoriels sur son site officiel pour mieux apprendre à s’en servir. Une des forces du Raspberry Pi est son prix, dépendant du modèle voulu, il se situe entre $5 et $35, ce qui est peu cher pour toutes les possibilités qu’il offre.</w:t>
       </w:r>
       <w:r>
         <w:rPr>
@@ -2822,7 +2882,21 @@
           <w:rFonts w:ascii="Arial" w:hAnsi="Arial" w:cs="Arial"/>
         </w:rPr>
         <w:lastRenderedPageBreak/>
-        <w:t>serveur de jeu (Minecraft pour n’en nommer qu’un), un serveur de courriel, un serveur Git, un serveur VPN et j’en passe.</w:t>
+        <w:t>serveur de jeu (</w:t>
+      </w:r>
+      <w:proofErr w:type="spellStart"/>
+      <w:r>
+        <w:rPr>
+          <w:rFonts w:ascii="Arial" w:hAnsi="Arial" w:cs="Arial"/>
+        </w:rPr>
+        <w:t>Minecraft</w:t>
+      </w:r>
+      <w:proofErr w:type="spellEnd"/>
+      <w:r>
+        <w:rPr>
+          <w:rFonts w:ascii="Arial" w:hAnsi="Arial" w:cs="Arial"/>
+        </w:rPr>
+        <w:t xml:space="preserve"> pour n’en nommer qu’un), un serveur de courriel, un serveur Git, un serveur VPN et j’en passe.</w:t>
       </w:r>
       <w:r>
         <w:rPr>
@@ -3509,6 +3583,7 @@
                 <w:lang w:eastAsia="fr-CA" w:bidi="ar-SA"/>
               </w:rPr>
             </w:pPr>
+            <w:proofErr w:type="spellStart"/>
             <w:r>
               <w:rPr>
                 <w:rFonts w:ascii="Arial" w:eastAsia="Times New Roman" w:hAnsi="Arial" w:cs="Arial"/>
@@ -3517,6 +3592,7 @@
               </w:rPr>
               <w:t>BeagleBoard</w:t>
             </w:r>
+            <w:proofErr w:type="spellEnd"/>
           </w:p>
         </w:tc>
         <w:tc>
@@ -4053,6 +4129,7 @@
                 <w:lang w:eastAsia="fr-CA" w:bidi="ar-SA"/>
               </w:rPr>
             </w:pPr>
+            <w:proofErr w:type="spellStart"/>
             <w:r>
               <w:rPr>
                 <w:rFonts w:ascii="Arial" w:eastAsia="Times New Roman" w:hAnsi="Arial" w:cs="Arial"/>
@@ -4061,6 +4138,7 @@
               </w:rPr>
               <w:t>Cubieboard</w:t>
             </w:r>
+            <w:proofErr w:type="spellEnd"/>
           </w:p>
         </w:tc>
         <w:tc>
@@ -4189,6 +4267,7 @@
                 <w:lang w:eastAsia="fr-CA" w:bidi="ar-SA"/>
               </w:rPr>
             </w:pPr>
+            <w:proofErr w:type="spellStart"/>
             <w:r>
               <w:rPr>
                 <w:rFonts w:ascii="Arial" w:eastAsia="Times New Roman" w:hAnsi="Arial" w:cs="Arial"/>
@@ -4197,6 +4276,7 @@
               </w:rPr>
               <w:t>NanoPi</w:t>
             </w:r>
+            <w:proofErr w:type="spellEnd"/>
           </w:p>
         </w:tc>
         <w:tc>
@@ -4469,6 +4549,7 @@
                 <w:lang w:eastAsia="fr-CA" w:bidi="ar-SA"/>
               </w:rPr>
             </w:pPr>
+            <w:proofErr w:type="spellStart"/>
             <w:r>
               <w:rPr>
                 <w:rFonts w:ascii="Arial" w:eastAsia="Times New Roman" w:hAnsi="Arial" w:cs="Arial"/>
@@ -4477,6 +4558,7 @@
               </w:rPr>
               <w:t>MinnowBoard</w:t>
             </w:r>
+            <w:proofErr w:type="spellEnd"/>
           </w:p>
         </w:tc>
         <w:tc>
@@ -4605,6 +4687,7 @@
                 <w:lang w:eastAsia="fr-CA" w:bidi="ar-SA"/>
               </w:rPr>
             </w:pPr>
+            <w:proofErr w:type="spellStart"/>
             <w:r>
               <w:rPr>
                 <w:rFonts w:ascii="Arial" w:eastAsia="Times New Roman" w:hAnsi="Arial" w:cs="Arial"/>
@@ -4613,6 +4696,7 @@
               </w:rPr>
               <w:t>OlinuXino</w:t>
             </w:r>
+            <w:proofErr w:type="spellEnd"/>
           </w:p>
         </w:tc>
         <w:tc>
@@ -4875,7 +4959,35 @@
         <w:rPr>
           <w:rFonts w:ascii="Arial" w:hAnsi="Arial" w:cs="Arial"/>
         </w:rPr>
-        <w:t xml:space="preserve">491 000 pour le Raspberry Pi et 225 000 pour le Arduino. Même si Asus dépasse les deux autres compagnies en nombre de membres, il faut cependant noter que le Asus Tinker Board n’a que 48 mentions « j’aime » sur Facebook et 22 abonnés sur Twitter. Il est donc difficile de comparer l’achalandage social du Asus Tinker Board. Alors que le Arduino est plus populaire sur Facebook, le Raspberry Pi est </w:t>
+        <w:t xml:space="preserve">491 000 pour le Raspberry Pi et 225 000 pour le Arduino. Même si Asus dépasse les deux autres compagnies en nombre de membres, il faut cependant noter que le Asus Tinker </w:t>
+      </w:r>
+      <w:proofErr w:type="spellStart"/>
+      <w:r>
+        <w:rPr>
+          <w:rFonts w:ascii="Arial" w:hAnsi="Arial" w:cs="Arial"/>
+        </w:rPr>
+        <w:t>Board</w:t>
+      </w:r>
+      <w:proofErr w:type="spellEnd"/>
+      <w:r>
+        <w:rPr>
+          <w:rFonts w:ascii="Arial" w:hAnsi="Arial" w:cs="Arial"/>
+        </w:rPr>
+        <w:t xml:space="preserve"> n’a que 48 mentions « j’aime » sur Facebook et 22 abonnés sur Twitter. Il est donc difficile de comparer l’achalandage social du Asus Tinker </w:t>
+      </w:r>
+      <w:proofErr w:type="spellStart"/>
+      <w:r>
+        <w:rPr>
+          <w:rFonts w:ascii="Arial" w:hAnsi="Arial" w:cs="Arial"/>
+        </w:rPr>
+        <w:t>Board</w:t>
+      </w:r>
+      <w:proofErr w:type="spellEnd"/>
+      <w:r>
+        <w:rPr>
+          <w:rFonts w:ascii="Arial" w:hAnsi="Arial" w:cs="Arial"/>
+        </w:rPr>
+        <w:t xml:space="preserve">. Alors que le Arduino est plus populaire sur Facebook, le Raspberry Pi est </w:t>
       </w:r>
       <w:r>
         <w:rPr>
@@ -5181,8 +5293,18 @@
                 <w:color w:val="000000"/>
                 <w:lang w:eastAsia="fr-CA" w:bidi="ar-SA"/>
               </w:rPr>
-              <w:t>Asus Tinker board</w:t>
+              <w:t xml:space="preserve">Asus Tinker </w:t>
             </w:r>
+            <w:proofErr w:type="spellStart"/>
+            <w:r>
+              <w:rPr>
+                <w:rFonts w:ascii="Arial" w:eastAsia="Times New Roman" w:hAnsi="Arial" w:cs="Arial"/>
+                <w:color w:val="000000"/>
+                <w:lang w:eastAsia="fr-CA" w:bidi="ar-SA"/>
+              </w:rPr>
+              <w:t>board</w:t>
+            </w:r>
+            <w:proofErr w:type="spellEnd"/>
           </w:p>
         </w:tc>
         <w:tc>
@@ -5381,6 +5503,7 @@
                 <w:lang w:eastAsia="fr-CA" w:bidi="ar-SA"/>
               </w:rPr>
             </w:pPr>
+            <w:proofErr w:type="spellStart"/>
             <w:r>
               <w:rPr>
                 <w:rFonts w:ascii="Arial" w:eastAsia="Times New Roman" w:hAnsi="Arial" w:cs="Arial"/>
@@ -5389,6 +5512,7 @@
               </w:rPr>
               <w:t>RaspberryPi</w:t>
             </w:r>
+            <w:proofErr w:type="spellEnd"/>
           </w:p>
         </w:tc>
         <w:tc>
@@ -5484,6 +5608,7 @@
                 <w:lang w:eastAsia="fr-CA" w:bidi="ar-SA"/>
               </w:rPr>
             </w:pPr>
+            <w:proofErr w:type="spellStart"/>
             <w:r>
               <w:rPr>
                 <w:rFonts w:ascii="Arial" w:eastAsia="Times New Roman" w:hAnsi="Arial" w:cs="Arial"/>
@@ -5492,6 +5617,7 @@
               </w:rPr>
               <w:t>BeagleBoard</w:t>
             </w:r>
+            <w:proofErr w:type="spellEnd"/>
           </w:p>
         </w:tc>
         <w:tc>
@@ -5587,6 +5713,7 @@
                 <w:lang w:eastAsia="fr-CA" w:bidi="ar-SA"/>
               </w:rPr>
             </w:pPr>
+            <w:proofErr w:type="spellStart"/>
             <w:r>
               <w:rPr>
                 <w:rFonts w:ascii="Arial" w:eastAsia="Times New Roman" w:hAnsi="Arial" w:cs="Arial"/>
@@ -5595,6 +5722,7 @@
               </w:rPr>
               <w:t>MinnowBoard</w:t>
             </w:r>
+            <w:proofErr w:type="spellEnd"/>
           </w:p>
         </w:tc>
         <w:tc>
@@ -5690,6 +5818,7 @@
                 <w:lang w:eastAsia="fr-CA" w:bidi="ar-SA"/>
               </w:rPr>
             </w:pPr>
+            <w:proofErr w:type="spellStart"/>
             <w:r>
               <w:rPr>
                 <w:rFonts w:ascii="Arial" w:eastAsia="Times New Roman" w:hAnsi="Arial" w:cs="Arial"/>
@@ -5698,6 +5827,7 @@
               </w:rPr>
               <w:t>OrangePi</w:t>
             </w:r>
+            <w:proofErr w:type="spellEnd"/>
           </w:p>
         </w:tc>
         <w:tc>
@@ -5793,6 +5923,7 @@
                 <w:lang w:eastAsia="fr-CA" w:bidi="ar-SA"/>
               </w:rPr>
             </w:pPr>
+            <w:proofErr w:type="spellStart"/>
             <w:r>
               <w:rPr>
                 <w:rFonts w:ascii="Arial" w:eastAsia="Times New Roman" w:hAnsi="Arial" w:cs="Arial"/>
@@ -5801,6 +5932,7 @@
               </w:rPr>
               <w:t>Cubieboard</w:t>
             </w:r>
+            <w:proofErr w:type="spellEnd"/>
           </w:p>
         </w:tc>
         <w:tc>
@@ -5896,6 +6028,7 @@
                 <w:lang w:eastAsia="fr-CA" w:bidi="ar-SA"/>
               </w:rPr>
             </w:pPr>
+            <w:proofErr w:type="spellStart"/>
             <w:r>
               <w:rPr>
                 <w:rFonts w:ascii="Arial" w:eastAsia="Times New Roman" w:hAnsi="Arial" w:cs="Arial"/>
@@ -5904,6 +6037,7 @@
               </w:rPr>
               <w:t>BananaPi</w:t>
             </w:r>
+            <w:proofErr w:type="spellEnd"/>
           </w:p>
         </w:tc>
         <w:tc>
@@ -6102,6 +6236,7 @@
                 <w:lang w:eastAsia="fr-CA" w:bidi="ar-SA"/>
               </w:rPr>
             </w:pPr>
+            <w:proofErr w:type="spellStart"/>
             <w:r>
               <w:rPr>
                 <w:rFonts w:ascii="Arial" w:eastAsia="Times New Roman" w:hAnsi="Arial" w:cs="Arial"/>
@@ -6110,6 +6245,7 @@
               </w:rPr>
               <w:t>NanoPi</w:t>
             </w:r>
+            <w:proofErr w:type="spellEnd"/>
           </w:p>
         </w:tc>
         <w:tc>
@@ -6205,6 +6341,7 @@
                 <w:lang w:eastAsia="fr-CA" w:bidi="ar-SA"/>
               </w:rPr>
             </w:pPr>
+            <w:proofErr w:type="spellStart"/>
             <w:r>
               <w:rPr>
                 <w:rFonts w:ascii="Arial" w:eastAsia="Times New Roman" w:hAnsi="Arial" w:cs="Arial"/>
@@ -6213,6 +6350,7 @@
               </w:rPr>
               <w:t>RadxaRock</w:t>
             </w:r>
+            <w:proofErr w:type="spellEnd"/>
           </w:p>
         </w:tc>
         <w:tc>
@@ -6308,6 +6446,7 @@
                 <w:lang w:eastAsia="fr-CA" w:bidi="ar-SA"/>
               </w:rPr>
             </w:pPr>
+            <w:proofErr w:type="spellStart"/>
             <w:r>
               <w:rPr>
                 <w:rFonts w:ascii="Arial" w:eastAsia="Times New Roman" w:hAnsi="Arial" w:cs="Arial"/>
@@ -6316,6 +6455,7 @@
               </w:rPr>
               <w:t>OlinuXino</w:t>
             </w:r>
+            <w:proofErr w:type="spellEnd"/>
           </w:p>
         </w:tc>
         <w:tc>
@@ -6756,7 +6896,77 @@
         <w:rPr>
           <w:rFonts w:ascii="Arial" w:hAnsi="Arial" w:cs="Arial"/>
         </w:rPr>
-        <w:t>Le Raspberry Pi est compatible avec plusieurs systèmes d’exploitation: Fedora, Ubuntu, RISC OS, Devian, Windows 10 Iot Core et plusieurs autres. Le principal système d'exploitation est Raspbian, il s'agit d'un syst</w:t>
+        <w:t xml:space="preserve">Le Raspberry Pi est compatible avec plusieurs systèmes d’exploitation: </w:t>
+      </w:r>
+      <w:proofErr w:type="spellStart"/>
+      <w:r>
+        <w:rPr>
+          <w:rFonts w:ascii="Arial" w:hAnsi="Arial" w:cs="Arial"/>
+        </w:rPr>
+        <w:t>Fedora</w:t>
+      </w:r>
+      <w:proofErr w:type="spellEnd"/>
+      <w:r>
+        <w:rPr>
+          <w:rFonts w:ascii="Arial" w:hAnsi="Arial" w:cs="Arial"/>
+        </w:rPr>
+        <w:t xml:space="preserve">, Ubuntu, RISC OS, </w:t>
+      </w:r>
+      <w:proofErr w:type="spellStart"/>
+      <w:r>
+        <w:rPr>
+          <w:rFonts w:ascii="Arial" w:hAnsi="Arial" w:cs="Arial"/>
+        </w:rPr>
+        <w:t>Devian</w:t>
+      </w:r>
+      <w:proofErr w:type="spellEnd"/>
+      <w:r>
+        <w:rPr>
+          <w:rFonts w:ascii="Arial" w:hAnsi="Arial" w:cs="Arial"/>
+        </w:rPr>
+        <w:t xml:space="preserve">, Windows 10 </w:t>
+      </w:r>
+      <w:proofErr w:type="spellStart"/>
+      <w:r>
+        <w:rPr>
+          <w:rFonts w:ascii="Arial" w:hAnsi="Arial" w:cs="Arial"/>
+        </w:rPr>
+        <w:t>Iot</w:t>
+      </w:r>
+      <w:proofErr w:type="spellEnd"/>
+      <w:r>
+        <w:rPr>
+          <w:rFonts w:ascii="Arial" w:hAnsi="Arial" w:cs="Arial"/>
+        </w:rPr>
+        <w:t xml:space="preserve"> </w:t>
+      </w:r>
+      <w:proofErr w:type="spellStart"/>
+      <w:r>
+        <w:rPr>
+          <w:rFonts w:ascii="Arial" w:hAnsi="Arial" w:cs="Arial"/>
+        </w:rPr>
+        <w:t>Core</w:t>
+      </w:r>
+      <w:proofErr w:type="spellEnd"/>
+      <w:r>
+        <w:rPr>
+          <w:rFonts w:ascii="Arial" w:hAnsi="Arial" w:cs="Arial"/>
+        </w:rPr>
+        <w:t xml:space="preserve"> et plusieurs autres. Le principal système d'exploitation est </w:t>
+      </w:r>
+      <w:proofErr w:type="spellStart"/>
+      <w:r>
+        <w:rPr>
+          <w:rFonts w:ascii="Arial" w:hAnsi="Arial" w:cs="Arial"/>
+        </w:rPr>
+        <w:t>Raspbian</w:t>
+      </w:r>
+      <w:proofErr w:type="spellEnd"/>
+      <w:r>
+        <w:rPr>
+          <w:rFonts w:ascii="Arial" w:hAnsi="Arial" w:cs="Arial"/>
+        </w:rPr>
+        <w:t>, il s'agit d'un syst</w:t>
       </w:r>
       <w:r>
         <w:rPr>
@@ -6768,7 +6978,21 @@
         <w:rPr>
           <w:rFonts w:ascii="Arial" w:hAnsi="Arial" w:cs="Arial"/>
         </w:rPr>
-        <w:t xml:space="preserve"> d'exploitation Linux basé sur Debian. Raspbian a été développé par la fondation Raspberry Pi pour </w:t>
+        <w:t xml:space="preserve"> d'exploitation Linux basé sur Debian. </w:t>
+      </w:r>
+      <w:proofErr w:type="spellStart"/>
+      <w:r>
+        <w:rPr>
+          <w:rFonts w:ascii="Arial" w:hAnsi="Arial" w:cs="Arial"/>
+        </w:rPr>
+        <w:t>Raspbian</w:t>
+      </w:r>
+      <w:proofErr w:type="spellEnd"/>
+      <w:r>
+        <w:rPr>
+          <w:rFonts w:ascii="Arial" w:hAnsi="Arial" w:cs="Arial"/>
+        </w:rPr>
+        <w:t xml:space="preserve"> a été développé par la fondation Raspberry Pi pour </w:t>
       </w:r>
       <w:r>
         <w:rPr>
@@ -6780,19 +7004,117 @@
         <w:rPr>
           <w:rFonts w:ascii="Arial" w:hAnsi="Arial" w:cs="Arial"/>
         </w:rPr>
-        <w:t xml:space="preserve"> le plus de puissance possible du CPU ARM. Comme beaucoup d'autres éléments qui ont attrait au Raspberry Pi, celui-ci est gratuit et « Open Source ». Un autre système d'exploitation très important à nommer est  Windows 10 Iot Core. Cette version de Windows a été optimisée pour fonctionner sur de petits appareils. Dans le développement de cet OS, Windows met ses efforts pour su</w:t>
-      </w:r>
-      <w:r>
-        <w:rPr>
-          <w:rFonts w:ascii="Arial" w:hAnsi="Arial" w:cs="Arial"/>
-        </w:rPr>
-        <w:t>pporter quatre cartes (boards)</w:t>
-      </w:r>
-      <w:r>
-        <w:rPr>
-          <w:rFonts w:ascii="Arial" w:hAnsi="Arial" w:cs="Arial"/>
-        </w:rPr>
-        <w:t xml:space="preserve">. Le Raspberry Pi 2 et 3, le MinnowBoard Max et le DragonBoard 410c. Le DragonBoard 410c et le MinnowBoard Max coutent 75$ pur l'un et plus de 140$ pour l'autre. Le nano-ordinateurs le meilleur marché sur lequel se concentre Windows est donc le Raspberry Pi. Le fait qu'une multinationale comme Windows mette ainsi des efforts sur le Raspberry Pi montre que </w:t>
+        <w:t xml:space="preserve"> le plus de puissance possible du CPU ARM. Comme beaucoup d'autres éléments qui ont attrait au Raspberry Pi, celui-ci est gratuit et « Open Source ». Un autre système d'exploitation très important à nommer est  Windows 10 </w:t>
+      </w:r>
+      <w:proofErr w:type="spellStart"/>
+      <w:r>
+        <w:rPr>
+          <w:rFonts w:ascii="Arial" w:hAnsi="Arial" w:cs="Arial"/>
+        </w:rPr>
+        <w:t>Iot</w:t>
+      </w:r>
+      <w:proofErr w:type="spellEnd"/>
+      <w:r>
+        <w:rPr>
+          <w:rFonts w:ascii="Arial" w:hAnsi="Arial" w:cs="Arial"/>
+        </w:rPr>
+        <w:t xml:space="preserve"> </w:t>
+      </w:r>
+      <w:proofErr w:type="spellStart"/>
+      <w:r>
+        <w:rPr>
+          <w:rFonts w:ascii="Arial" w:hAnsi="Arial" w:cs="Arial"/>
+        </w:rPr>
+        <w:t>Core</w:t>
+      </w:r>
+      <w:proofErr w:type="spellEnd"/>
+      <w:r>
+        <w:rPr>
+          <w:rFonts w:ascii="Arial" w:hAnsi="Arial" w:cs="Arial"/>
+        </w:rPr>
+        <w:t>. Cette version de Windows a été optimisée pour fonctionner sur de petits appareils. Dans le développement de cet OS, Windows met ses efforts pour su</w:t>
+      </w:r>
+      <w:r>
+        <w:rPr>
+          <w:rFonts w:ascii="Arial" w:hAnsi="Arial" w:cs="Arial"/>
+        </w:rPr>
+        <w:t>pporter quatre cartes (</w:t>
+      </w:r>
+      <w:proofErr w:type="spellStart"/>
+      <w:r>
+        <w:rPr>
+          <w:rFonts w:ascii="Arial" w:hAnsi="Arial" w:cs="Arial"/>
+        </w:rPr>
+        <w:t>boards</w:t>
+      </w:r>
+      <w:proofErr w:type="spellEnd"/>
+      <w:r>
+        <w:rPr>
+          <w:rFonts w:ascii="Arial" w:hAnsi="Arial" w:cs="Arial"/>
+        </w:rPr>
+        <w:t>)</w:t>
+      </w:r>
+      <w:r>
+        <w:rPr>
+          <w:rFonts w:ascii="Arial" w:hAnsi="Arial" w:cs="Arial"/>
+        </w:rPr>
+        <w:t xml:space="preserve">. Le Raspberry Pi 2 et 3, le </w:t>
+      </w:r>
+      <w:proofErr w:type="spellStart"/>
+      <w:r>
+        <w:rPr>
+          <w:rFonts w:ascii="Arial" w:hAnsi="Arial" w:cs="Arial"/>
+        </w:rPr>
+        <w:t>MinnowBoard</w:t>
+      </w:r>
+      <w:proofErr w:type="spellEnd"/>
+      <w:r>
+        <w:rPr>
+          <w:rFonts w:ascii="Arial" w:hAnsi="Arial" w:cs="Arial"/>
+        </w:rPr>
+        <w:t xml:space="preserve"> Max et le </w:t>
+      </w:r>
+      <w:proofErr w:type="spellStart"/>
+      <w:r>
+        <w:rPr>
+          <w:rFonts w:ascii="Arial" w:hAnsi="Arial" w:cs="Arial"/>
+        </w:rPr>
+        <w:t>DragonBoard</w:t>
+      </w:r>
+      <w:proofErr w:type="spellEnd"/>
+      <w:r>
+        <w:rPr>
+          <w:rFonts w:ascii="Arial" w:hAnsi="Arial" w:cs="Arial"/>
+        </w:rPr>
+        <w:t xml:space="preserve"> 410c. Le </w:t>
+      </w:r>
+      <w:proofErr w:type="spellStart"/>
+      <w:r>
+        <w:rPr>
+          <w:rFonts w:ascii="Arial" w:hAnsi="Arial" w:cs="Arial"/>
+        </w:rPr>
+        <w:t>DragonBoard</w:t>
+      </w:r>
+      <w:proofErr w:type="spellEnd"/>
+      <w:r>
+        <w:rPr>
+          <w:rFonts w:ascii="Arial" w:hAnsi="Arial" w:cs="Arial"/>
+        </w:rPr>
+        <w:t xml:space="preserve"> 410c et le </w:t>
+      </w:r>
+      <w:proofErr w:type="spellStart"/>
+      <w:r>
+        <w:rPr>
+          <w:rFonts w:ascii="Arial" w:hAnsi="Arial" w:cs="Arial"/>
+        </w:rPr>
+        <w:t>MinnowBoard</w:t>
+      </w:r>
+      <w:proofErr w:type="spellEnd"/>
+      <w:r>
+        <w:rPr>
+          <w:rFonts w:ascii="Arial" w:hAnsi="Arial" w:cs="Arial"/>
+        </w:rPr>
+        <w:t xml:space="preserve"> Max coutent 75$ pur l'un et plus de 140$ pour l'autre. Le nano-ordinateurs le meilleur marché sur lequel se concentre Windows est donc le Raspberry Pi. Le fait qu'une multinationale comme Windows mette ainsi des efforts sur le Raspberry Pi montre que </w:t>
       </w:r>
       <w:r>
         <w:rPr>
@@ -6913,6 +7235,7 @@
         </w:rPr>
         <w:t xml:space="preserve">et le modèle </w:t>
       </w:r>
+      <w:proofErr w:type="spellStart"/>
       <w:r>
         <w:rPr>
           <w:rFonts w:ascii="Arial" w:hAnsi="Arial" w:cs="Arial"/>
@@ -6925,7 +7248,15 @@
           <w:rFonts w:ascii="Arial" w:hAnsi="Arial" w:cs="Arial"/>
           <w:lang w:eastAsia="fr-CA"/>
         </w:rPr>
-        <w:t xml:space="preserve">ro, chacun </w:t>
+        <w:t>ro</w:t>
+      </w:r>
+      <w:proofErr w:type="spellEnd"/>
+      <w:r>
+        <w:rPr>
+          <w:rFonts w:ascii="Arial" w:hAnsi="Arial" w:cs="Arial"/>
+          <w:lang w:eastAsia="fr-CA"/>
+        </w:rPr>
+        <w:t xml:space="preserve">, chacun </w:t>
       </w:r>
       <w:r>
         <w:rPr>
@@ -7205,14 +7536,30 @@
           <w:rFonts w:ascii="Arial" w:hAnsi="Arial" w:cs="Arial"/>
           <w:lang w:eastAsia="fr-CA"/>
         </w:rPr>
-        <w:t xml:space="preserve"> Ze</w:t>
-      </w:r>
-      <w:r>
-        <w:rPr>
-          <w:rFonts w:ascii="Arial" w:hAnsi="Arial" w:cs="Arial"/>
-          <w:lang w:eastAsia="fr-CA"/>
-        </w:rPr>
-        <w:t>ro est le dernier modèle à être sorti sur le marché.</w:t>
+        <w:t xml:space="preserve"> </w:t>
+      </w:r>
+      <w:proofErr w:type="spellStart"/>
+      <w:r>
+        <w:rPr>
+          <w:rFonts w:ascii="Arial" w:hAnsi="Arial" w:cs="Arial"/>
+          <w:lang w:eastAsia="fr-CA"/>
+        </w:rPr>
+        <w:t>Ze</w:t>
+      </w:r>
+      <w:r>
+        <w:rPr>
+          <w:rFonts w:ascii="Arial" w:hAnsi="Arial" w:cs="Arial"/>
+          <w:lang w:eastAsia="fr-CA"/>
+        </w:rPr>
+        <w:t>ro</w:t>
+      </w:r>
+      <w:proofErr w:type="spellEnd"/>
+      <w:r>
+        <w:rPr>
+          <w:rFonts w:ascii="Arial" w:hAnsi="Arial" w:cs="Arial"/>
+          <w:lang w:eastAsia="fr-CA"/>
+        </w:rPr>
+        <w:t xml:space="preserve"> est le dernier modèle à être sorti sur le marché.</w:t>
       </w:r>
       <w:r>
         <w:rPr>
@@ -7221,6 +7568,7 @@
         </w:rPr>
         <w:t xml:space="preserve"> Le modèle </w:t>
       </w:r>
+      <w:proofErr w:type="spellStart"/>
       <w:r>
         <w:rPr>
           <w:rFonts w:ascii="Arial" w:hAnsi="Arial" w:cs="Arial"/>
@@ -7233,7 +7581,15 @@
           <w:rFonts w:ascii="Arial" w:hAnsi="Arial" w:cs="Arial"/>
           <w:lang w:eastAsia="fr-CA"/>
         </w:rPr>
-        <w:t>ro est près de la moitié plus petit que le modèle</w:t>
+        <w:t>ro</w:t>
+      </w:r>
+      <w:proofErr w:type="spellEnd"/>
+      <w:r>
+        <w:rPr>
+          <w:rFonts w:ascii="Arial" w:hAnsi="Arial" w:cs="Arial"/>
+          <w:lang w:eastAsia="fr-CA"/>
+        </w:rPr>
+        <w:t xml:space="preserve"> est près de la moitié plus petit que le modèle</w:t>
       </w:r>
       <w:r>
         <w:rPr>
@@ -7296,7 +7652,23 @@
           <w:rFonts w:ascii="Arial" w:hAnsi="Arial" w:cs="Arial"/>
           <w:lang w:eastAsia="fr-CA"/>
         </w:rPr>
-        <w:t xml:space="preserve"> modèle Zero a par contre moins de </w:t>
+        <w:t xml:space="preserve"> modèle </w:t>
+      </w:r>
+      <w:proofErr w:type="spellStart"/>
+      <w:r>
+        <w:rPr>
+          <w:rFonts w:ascii="Arial" w:hAnsi="Arial" w:cs="Arial"/>
+          <w:lang w:eastAsia="fr-CA"/>
+        </w:rPr>
+        <w:t>Zero</w:t>
+      </w:r>
+      <w:proofErr w:type="spellEnd"/>
+      <w:r>
+        <w:rPr>
+          <w:rFonts w:ascii="Arial" w:hAnsi="Arial" w:cs="Arial"/>
+          <w:lang w:eastAsia="fr-CA"/>
+        </w:rPr>
+        <w:t xml:space="preserve"> a par contre moins de </w:t>
       </w:r>
       <w:r>
         <w:rPr>
@@ -7304,7 +7676,39 @@
           <w:lang w:eastAsia="fr-CA"/>
         </w:rPr>
         <w:lastRenderedPageBreak/>
-        <w:t xml:space="preserve">connecteurs vidéo pour sauver de la place. Comme pour le modèle A, le modèle Zero n’a pas de connectivité par port Ethernet ou par Wifi. Cependant, la révision Zero W apporte une connectivité Wireless et Bluetooth en faisant </w:t>
+        <w:t xml:space="preserve">connecteurs vidéo pour sauver de la place. Comme pour le modèle A, le modèle </w:t>
+      </w:r>
+      <w:proofErr w:type="spellStart"/>
+      <w:r>
+        <w:rPr>
+          <w:rFonts w:ascii="Arial" w:hAnsi="Arial" w:cs="Arial"/>
+          <w:lang w:eastAsia="fr-CA"/>
+        </w:rPr>
+        <w:t>Zero</w:t>
+      </w:r>
+      <w:proofErr w:type="spellEnd"/>
+      <w:r>
+        <w:rPr>
+          <w:rFonts w:ascii="Arial" w:hAnsi="Arial" w:cs="Arial"/>
+          <w:lang w:eastAsia="fr-CA"/>
+        </w:rPr>
+        <w:t xml:space="preserve"> n’a pas de connectivité par port Ethernet ou par Wifi. Cependant, la révision </w:t>
+      </w:r>
+      <w:proofErr w:type="spellStart"/>
+      <w:r>
+        <w:rPr>
+          <w:rFonts w:ascii="Arial" w:hAnsi="Arial" w:cs="Arial"/>
+          <w:lang w:eastAsia="fr-CA"/>
+        </w:rPr>
+        <w:t>Zero</w:t>
+      </w:r>
+      <w:proofErr w:type="spellEnd"/>
+      <w:r>
+        <w:rPr>
+          <w:rFonts w:ascii="Arial" w:hAnsi="Arial" w:cs="Arial"/>
+          <w:lang w:eastAsia="fr-CA"/>
+        </w:rPr>
+        <w:t xml:space="preserve"> W apporte une connectivité Wireless et Bluetooth en faisant </w:t>
       </w:r>
       <w:r>
         <w:rPr>
@@ -7585,7 +7989,25 @@
           <w:color w:val="2C2C2C"/>
           <w:shd w:val="clear" w:color="auto" w:fill="FFFFFF"/>
         </w:rPr>
-        <w:t>Hardware attached on top), qui permet de rajouter à notre nano-ordinateur de départ, des fonctionnalités supplémentaires sans effort, comme des capteurs. Un seul « HAT » peut servir à savoir le niveau d’humidité, la température et autres, ce qui les rend très utiles.</w:t>
+        <w:t xml:space="preserve">Hardware </w:t>
+      </w:r>
+      <w:proofErr w:type="spellStart"/>
+      <w:r>
+        <w:rPr>
+          <w:rFonts w:ascii="Arial" w:hAnsi="Arial" w:cs="Arial"/>
+          <w:color w:val="2C2C2C"/>
+          <w:shd w:val="clear" w:color="auto" w:fill="FFFFFF"/>
+        </w:rPr>
+        <w:t>attached</w:t>
+      </w:r>
+      <w:proofErr w:type="spellEnd"/>
+      <w:r>
+        <w:rPr>
+          <w:rFonts w:ascii="Arial" w:hAnsi="Arial" w:cs="Arial"/>
+          <w:color w:val="2C2C2C"/>
+          <w:shd w:val="clear" w:color="auto" w:fill="FFFFFF"/>
+        </w:rPr>
+        <w:t xml:space="preserve"> on top), qui permet de rajouter à notre nano-ordinateur de départ, des fonctionnalités supplémentaires sans effort, comme des capteurs. Un seul « HAT » peut servir à savoir le niveau d’humidité, la température et autres, ce qui les rend très utiles.</w:t>
       </w:r>
       <w:r>
         <w:rPr>
@@ -7905,7 +8327,49 @@
         <w:rPr>
           <w:rFonts w:ascii="Arial" w:hAnsi="Arial" w:cs="Arial"/>
         </w:rPr>
-        <w:t xml:space="preserve">Raspberry Pi ou Banana Pi? Le comparatif suivant prend en exemple, le Raspberry pi 3 Model B et le Banana Pi A29 Dual Core Development Board, qui sont tous les deux à environ 50 dollars canadiens sur le marché. Commençons par analyser la Raspberry Pi, il utilise l’unité de centrale de traitement (UCT) </w:t>
+        <w:t xml:space="preserve">Raspberry Pi ou Banana Pi? Le comparatif suivant prend en exemple, le Raspberry pi 3 Model B et le Banana Pi A29 Dual </w:t>
+      </w:r>
+      <w:proofErr w:type="spellStart"/>
+      <w:r>
+        <w:rPr>
+          <w:rFonts w:ascii="Arial" w:hAnsi="Arial" w:cs="Arial"/>
+        </w:rPr>
+        <w:t>Core</w:t>
+      </w:r>
+      <w:proofErr w:type="spellEnd"/>
+      <w:r>
+        <w:rPr>
+          <w:rFonts w:ascii="Arial" w:hAnsi="Arial" w:cs="Arial"/>
+        </w:rPr>
+        <w:t xml:space="preserve"> </w:t>
+      </w:r>
+      <w:proofErr w:type="spellStart"/>
+      <w:r>
+        <w:rPr>
+          <w:rFonts w:ascii="Arial" w:hAnsi="Arial" w:cs="Arial"/>
+        </w:rPr>
+        <w:t>Development</w:t>
+      </w:r>
+      <w:proofErr w:type="spellEnd"/>
+      <w:r>
+        <w:rPr>
+          <w:rFonts w:ascii="Arial" w:hAnsi="Arial" w:cs="Arial"/>
+        </w:rPr>
+        <w:t xml:space="preserve"> </w:t>
+      </w:r>
+      <w:proofErr w:type="spellStart"/>
+      <w:r>
+        <w:rPr>
+          <w:rFonts w:ascii="Arial" w:hAnsi="Arial" w:cs="Arial"/>
+        </w:rPr>
+        <w:t>Board</w:t>
+      </w:r>
+      <w:proofErr w:type="spellEnd"/>
+      <w:r>
+        <w:rPr>
+          <w:rFonts w:ascii="Arial" w:hAnsi="Arial" w:cs="Arial"/>
+        </w:rPr>
+        <w:t xml:space="preserve">, qui sont tous les deux à environ 50 dollars canadiens sur le marché. Commençons par analyser la Raspberry Pi, il utilise l’unité de centrale de traitement (UCT) </w:t>
       </w:r>
       <w:r>
         <w:rPr>
@@ -7913,7 +8377,43 @@
           <w:color w:val="222222"/>
           <w:lang w:eastAsia="fr-CA"/>
         </w:rPr>
-        <w:t>A1.2GHz 64-bit quad-core ARMv8 CPU, à une mémoire d’un gygabyte (Gb), un port Ethernet de 10/100 mégabytes par seconde (Mb/s), 4 USB 2.0, un port HDMI, Bluetooth 4.1.</w:t>
+        <w:t>A1.2GHz 64-bit quad-</w:t>
+      </w:r>
+      <w:proofErr w:type="spellStart"/>
+      <w:r>
+        <w:rPr>
+          <w:rFonts w:ascii="Arial" w:eastAsia="Times New Roman" w:hAnsi="Arial" w:cs="Arial"/>
+          <w:color w:val="222222"/>
+          <w:lang w:eastAsia="fr-CA"/>
+        </w:rPr>
+        <w:t>core</w:t>
+      </w:r>
+      <w:proofErr w:type="spellEnd"/>
+      <w:r>
+        <w:rPr>
+          <w:rFonts w:ascii="Arial" w:eastAsia="Times New Roman" w:hAnsi="Arial" w:cs="Arial"/>
+          <w:color w:val="222222"/>
+          <w:lang w:eastAsia="fr-CA"/>
+        </w:rPr>
+        <w:t xml:space="preserve"> ARMv8 CPU, à une mémoire d’un </w:t>
+      </w:r>
+      <w:proofErr w:type="spellStart"/>
+      <w:r>
+        <w:rPr>
+          <w:rFonts w:ascii="Arial" w:eastAsia="Times New Roman" w:hAnsi="Arial" w:cs="Arial"/>
+          <w:color w:val="222222"/>
+          <w:lang w:eastAsia="fr-CA"/>
+        </w:rPr>
+        <w:t>gygabyte</w:t>
+      </w:r>
+      <w:proofErr w:type="spellEnd"/>
+      <w:r>
+        <w:rPr>
+          <w:rFonts w:ascii="Arial" w:eastAsia="Times New Roman" w:hAnsi="Arial" w:cs="Arial"/>
+          <w:color w:val="222222"/>
+          <w:lang w:eastAsia="fr-CA"/>
+        </w:rPr>
+        <w:t xml:space="preserve"> (Gb), un port Ethernet de 10/100 mégabytes par seconde (Mb/s), 4 USB 2.0, un port HDMI, Bluetooth 4.1.</w:t>
       </w:r>
       <w:r>
         <w:rPr>
@@ -7930,7 +8430,25 @@
           <w:color w:val="222222"/>
           <w:lang w:eastAsia="fr-CA"/>
         </w:rPr>
-        <w:t xml:space="preserve"> Pour ce qui est du Banana Pi, de son côté, il utilise un A20 ARM Cortex-A7 Dual-Core, une mémoire d’un Gb, un port Ethernet de 10/100/1000 Mb/s, 2 ports USB 2.0, un port HDMI, CVBS et LVDS.</w:t>
+        <w:t xml:space="preserve"> Pour ce qui est du Banana Pi, de son côté, il utilise un A20 ARM Cortex-A7 Dual-</w:t>
+      </w:r>
+      <w:proofErr w:type="spellStart"/>
+      <w:r>
+        <w:rPr>
+          <w:rFonts w:ascii="Arial" w:eastAsia="Times New Roman" w:hAnsi="Arial" w:cs="Arial"/>
+          <w:color w:val="222222"/>
+          <w:lang w:eastAsia="fr-CA"/>
+        </w:rPr>
+        <w:t>Core</w:t>
+      </w:r>
+      <w:proofErr w:type="spellEnd"/>
+      <w:r>
+        <w:rPr>
+          <w:rFonts w:ascii="Arial" w:eastAsia="Times New Roman" w:hAnsi="Arial" w:cs="Arial"/>
+          <w:color w:val="222222"/>
+          <w:lang w:eastAsia="fr-CA"/>
+        </w:rPr>
+        <w:t>, une mémoire d’un Gb, un port Ethernet de 10/100/1000 Mb/s, 2 ports USB 2.0, un port HDMI, CVBS et LVDS.</w:t>
       </w:r>
       <w:r>
         <w:rPr>
@@ -7994,7 +8512,6 @@
               <w:pStyle w:val="Tableau"/>
             </w:pPr>
             <w:bookmarkStart w:id="24" w:name="_Toc480644764"/>
-            <w:bookmarkStart w:id="25" w:name="_GoBack"/>
             <w:r>
               <w:lastRenderedPageBreak/>
               <w:t xml:space="preserve">Tableau 4 : </w:t>
@@ -8351,7 +8868,25 @@
                 <w:color w:val="222222"/>
                 <w:lang w:eastAsia="fr-CA"/>
               </w:rPr>
-              <w:t>A 1.2GHz 64-bit quad-core ARMv8 CPU</w:t>
+              <w:t>A 1.2GHz 64-bit quad-</w:t>
+            </w:r>
+            <w:proofErr w:type="spellStart"/>
+            <w:r>
+              <w:rPr>
+                <w:rFonts w:ascii="Arial" w:eastAsia="Times New Roman" w:hAnsi="Arial" w:cs="Arial"/>
+                <w:color w:val="222222"/>
+                <w:lang w:eastAsia="fr-CA"/>
+              </w:rPr>
+              <w:t>core</w:t>
+            </w:r>
+            <w:proofErr w:type="spellEnd"/>
+            <w:r>
+              <w:rPr>
+                <w:rFonts w:ascii="Arial" w:eastAsia="Times New Roman" w:hAnsi="Arial" w:cs="Arial"/>
+                <w:color w:val="222222"/>
+                <w:lang w:eastAsia="fr-CA"/>
+              </w:rPr>
+              <w:t xml:space="preserve"> ARMv8 CPU</w:t>
             </w:r>
           </w:p>
         </w:tc>
@@ -8751,18 +9286,27 @@
                 <w:lang w:eastAsia="fr-CA"/>
               </w:rPr>
             </w:pPr>
+            <w:proofErr w:type="spellStart"/>
             <w:r>
               <w:rPr>
                 <w:rFonts w:ascii="Arial" w:eastAsia="Times New Roman" w:hAnsi="Arial" w:cs="Arial"/>
                 <w:color w:val="222222"/>
                 <w:lang w:val="en-US" w:eastAsia="fr-CA"/>
               </w:rPr>
-              <w:t>Aucun Bluetooth de base</w:t>
+              <w:t>Aucun</w:t>
+            </w:r>
+            <w:proofErr w:type="spellEnd"/>
+            <w:r>
+              <w:rPr>
+                <w:rFonts w:ascii="Arial" w:eastAsia="Times New Roman" w:hAnsi="Arial" w:cs="Arial"/>
+                <w:color w:val="222222"/>
+                <w:lang w:val="en-US" w:eastAsia="fr-CA"/>
+              </w:rPr>
+              <w:t xml:space="preserve"> Bluetooth de base</w:t>
             </w:r>
           </w:p>
         </w:tc>
       </w:tr>
-      <w:bookmarkEnd w:id="25"/>
     </w:tbl>
     <w:p>
       <w:pPr>
@@ -8798,7 +9342,7 @@
           <w:lang w:eastAsia="fr-CA"/>
         </w:rPr>
       </w:pPr>
-      <w:bookmarkStart w:id="26" w:name="_Toc480644758"/>
+      <w:bookmarkStart w:id="25" w:name="_Toc480644758"/>
       <w:r>
         <w:rPr>
           <w:lang w:eastAsia="fr-CA"/>
@@ -8806,7 +9350,7 @@
         <w:lastRenderedPageBreak/>
         <w:t>5.2 Arduino</w:t>
       </w:r>
-      <w:bookmarkEnd w:id="26"/>
+      <w:bookmarkEnd w:id="25"/>
     </w:p>
     <w:p>
       <w:pPr>
@@ -8853,24 +9397,42 @@
           <w:color w:val="222222"/>
           <w:lang w:eastAsia="fr-CA"/>
         </w:rPr>
-        <w:t>, au contraire du Raspberry Pi qui peut utiliser Linux et faire du « multi-tasking ». Il mérite quand même d’être mentionné, puisqu’il va très bien de pair avec le Raspberry Pi, il est l’outil idéal d’apprentissage pour les débutants en programmation de nano-ordinateurs. Étant donné qu’il exécute une seule tâche à la fois et ne prend aucun système d’exploitation, cela le rend très difficile à briser en l’utilisant avec un mauvais code ou une mauvaise utilisation, donc parfait pour l’apprentissage avant de passer au Raspberry Pi. Comme dit plus haut, il peut aussi se rendre utile pour les gens utilisant des nano-ordinateurs, puisqu’on peut lui demander de faire une tâche répétitive et, donc, en demander moins à notre Raspberry Pi qui fera le reste.</w:t>
-      </w:r>
-    </w:p>
-    <w:p>
-      <w:pPr>
-        <w:spacing w:after="160" w:line="480" w:lineRule="auto"/>
+        <w:t>, au contraire du Raspberry Pi qui peut utiliser Linux et faire du « </w:t>
+      </w:r>
+      <w:proofErr w:type="spellStart"/>
+      <w:r>
         <w:rPr>
           <w:rFonts w:ascii="Arial" w:eastAsia="Times New Roman" w:hAnsi="Arial" w:cs="Arial"/>
           <w:color w:val="222222"/>
           <w:lang w:eastAsia="fr-CA"/>
         </w:rPr>
-      </w:pPr>
+        <w:t>multi-tasking</w:t>
+      </w:r>
+      <w:proofErr w:type="spellEnd"/>
       <w:r>
         <w:rPr>
           <w:rFonts w:ascii="Arial" w:eastAsia="Times New Roman" w:hAnsi="Arial" w:cs="Arial"/>
           <w:color w:val="222222"/>
           <w:lang w:eastAsia="fr-CA"/>
         </w:rPr>
+        <w:t> ». Il mérite quand même d’être mentionné, puisqu’il va très bien de pair avec le Raspberry Pi, il est l’outil idéal d’apprentissage pour les débutants en programmation de nano-ordinateurs. Étant donné qu’il exécute une seule tâche à la fois et ne prend aucun système d’exploitation, cela le rend très difficile à briser en l’utilisant avec un mauvais code ou une mauvaise utilisation, donc parfait pour l’apprentissage avant de passer au Raspberry Pi. Comme dit plus haut, il peut aussi se rendre utile pour les gens utilisant des nano-ordinateurs, puisqu’on peut lui demander de faire une tâche répétitive et, donc, en demander moins à notre Raspberry Pi qui fera le reste.</w:t>
+      </w:r>
+    </w:p>
+    <w:p>
+      <w:pPr>
+        <w:spacing w:after="160" w:line="480" w:lineRule="auto"/>
+        <w:rPr>
+          <w:rFonts w:ascii="Arial" w:eastAsia="Times New Roman" w:hAnsi="Arial" w:cs="Arial"/>
+          <w:color w:val="222222"/>
+          <w:lang w:eastAsia="fr-CA"/>
+        </w:rPr>
+      </w:pPr>
+      <w:r>
+        <w:rPr>
+          <w:rFonts w:ascii="Arial" w:eastAsia="Times New Roman" w:hAnsi="Arial" w:cs="Arial"/>
+          <w:color w:val="222222"/>
+          <w:lang w:eastAsia="fr-CA"/>
+        </w:rPr>
         <w:br w:type="page"/>
       </w:r>
     </w:p>
@@ -8881,7 +9443,7 @@
           <w:lang w:eastAsia="fr-CA"/>
         </w:rPr>
       </w:pPr>
-      <w:bookmarkStart w:id="27" w:name="_Toc480644759"/>
+      <w:bookmarkStart w:id="26" w:name="_Toc480644759"/>
       <w:r>
         <w:rPr>
           <w:lang w:eastAsia="fr-CA"/>
@@ -8889,7 +9451,7 @@
         <w:lastRenderedPageBreak/>
         <w:t>Annexe</w:t>
       </w:r>
-      <w:bookmarkEnd w:id="27"/>
+      <w:bookmarkEnd w:id="26"/>
     </w:p>
     <w:p>
       <w:pPr>
@@ -8910,12 +9472,15 @@
           <w:rFonts w:ascii="Arial" w:hAnsi="Arial" w:cs="Arial"/>
         </w:rPr>
       </w:pPr>
-      <w:r>
-        <w:rPr>
-          <w:rFonts w:ascii="Arial" w:hAnsi="Arial" w:cs="Arial"/>
-        </w:rPr>
-        <w:t>http://www.arduino.org/learning/getting-started/what-is-arduino</w:t>
-      </w:r>
+      <w:hyperlink r:id="rId9" w:history="1">
+        <w:r>
+          <w:rPr>
+            <w:rStyle w:val="Lienhypertexte"/>
+            <w:rFonts w:ascii="Arial" w:hAnsi="Arial" w:cs="Arial"/>
+          </w:rPr>
+          <w:t>http://www.arduino.org/learning/getting-started/what-is-arduino</w:t>
+        </w:r>
+      </w:hyperlink>
     </w:p>
     <w:p>
       <w:pPr>
@@ -8958,12 +9523,11 @@
       <w:pPr>
         <w:spacing w:line="480" w:lineRule="auto"/>
         <w:rPr>
-          <w:rFonts w:ascii="Arial" w:eastAsia="Times New Roman" w:hAnsi="Arial" w:cs="Arial"/>
-          <w:color w:val="auto"/>
-          <w:lang w:eastAsia="fr-CA" w:bidi="ar-SA"/>
-        </w:rPr>
-      </w:pPr>
-      <w:hyperlink r:id="rId9" w:history="1">
+          <w:rStyle w:val="Lienhypertexte"/>
+          <w:rFonts w:ascii="Arial" w:hAnsi="Arial" w:cs="Arial"/>
+        </w:rPr>
+      </w:pPr>
+      <w:hyperlink r:id="rId10" w:history="1">
         <w:r>
           <w:rPr>
             <w:rStyle w:val="Lienhypertexte"/>
@@ -8981,11 +9545,19 @@
           <w:rFonts w:ascii="Arial" w:hAnsi="Arial" w:cs="Arial"/>
         </w:rPr>
       </w:pPr>
-      <w:r>
-        <w:rPr>
-          <w:rFonts w:ascii="Arial" w:hAnsi="Arial" w:cs="Arial"/>
-        </w:rPr>
-        <w:t>Raspbian est un syst</w:t>
+      <w:proofErr w:type="spellStart"/>
+      <w:r>
+        <w:rPr>
+          <w:rFonts w:ascii="Arial" w:hAnsi="Arial" w:cs="Arial"/>
+        </w:rPr>
+        <w:t>Raspbian</w:t>
+      </w:r>
+      <w:proofErr w:type="spellEnd"/>
+      <w:r>
+        <w:rPr>
+          <w:rFonts w:ascii="Arial" w:hAnsi="Arial" w:cs="Arial"/>
+        </w:rPr>
+        <w:t xml:space="preserve"> est un syst</w:t>
       </w:r>
       <w:r>
         <w:rPr>
@@ -9033,7 +9605,103 @@
         <w:rPr>
           <w:rFonts w:ascii="Arial" w:hAnsi="Arial" w:cs="Arial"/>
         </w:rPr>
-        <w:t xml:space="preserve"> d'exploitation sur des logiciels libres. Puisque Raspbian est basé sur Devian, une grande partie de la documentation Devian est valide pour le Raspberry Pi. Rasbian n'est pas associé à la fondation Raspberry Pi, il a été créé par des </w:t>
+        <w:t xml:space="preserve"> d'exploitation sur des logiciels libres. Puisque </w:t>
+      </w:r>
+      <w:proofErr w:type="spellStart"/>
+      <w:r>
+        <w:rPr>
+          <w:rFonts w:ascii="Arial" w:hAnsi="Arial" w:cs="Arial"/>
+        </w:rPr>
+        <w:t>Raspbian</w:t>
+      </w:r>
+      <w:proofErr w:type="spellEnd"/>
+      <w:r>
+        <w:rPr>
+          <w:rFonts w:ascii="Arial" w:hAnsi="Arial" w:cs="Arial"/>
+        </w:rPr>
+        <w:t xml:space="preserve"> est basé sur De</w:t>
+      </w:r>
+      <w:r>
+        <w:rPr>
+          <w:rFonts w:ascii="Arial" w:hAnsi="Arial" w:cs="Arial"/>
+        </w:rPr>
+        <w:t>b</w:t>
+      </w:r>
+      <w:r>
+        <w:rPr>
+          <w:rFonts w:ascii="Arial" w:hAnsi="Arial" w:cs="Arial"/>
+        </w:rPr>
+        <w:t xml:space="preserve">ian, une grande partie de la documentation </w:t>
+      </w:r>
+      <w:proofErr w:type="spellStart"/>
+      <w:r>
+        <w:rPr>
+          <w:rFonts w:ascii="Arial" w:hAnsi="Arial" w:cs="Arial"/>
+        </w:rPr>
+        <w:t>Devian</w:t>
+      </w:r>
+      <w:proofErr w:type="spellEnd"/>
+      <w:r>
+        <w:rPr>
+          <w:rFonts w:ascii="Arial" w:hAnsi="Arial" w:cs="Arial"/>
+        </w:rPr>
+        <w:t xml:space="preserve"> est valide pour le Raspberry Pi. </w:t>
+      </w:r>
+      <w:proofErr w:type="spellStart"/>
+      <w:r>
+        <w:rPr>
+          <w:rFonts w:ascii="Arial" w:hAnsi="Arial" w:cs="Arial"/>
+        </w:rPr>
+        <w:t>Rasbian</w:t>
+      </w:r>
+      <w:proofErr w:type="spellEnd"/>
+      <w:r>
+        <w:rPr>
+          <w:rFonts w:ascii="Arial" w:hAnsi="Arial" w:cs="Arial"/>
+        </w:rPr>
+        <w:t xml:space="preserve"> </w:t>
+      </w:r>
+      <w:r>
+        <w:rPr>
+          <w:rFonts w:ascii="Arial" w:hAnsi="Arial" w:cs="Arial"/>
+        </w:rPr>
+        <w:t>a commencé par un projet indépendant non</w:t>
+      </w:r>
+      <w:r>
+        <w:rPr>
+          <w:rFonts w:ascii="Arial" w:hAnsi="Arial" w:cs="Arial"/>
+        </w:rPr>
+        <w:t xml:space="preserve"> asso</w:t>
+      </w:r>
+      <w:r>
+        <w:rPr>
+          <w:rFonts w:ascii="Arial" w:hAnsi="Arial" w:cs="Arial"/>
+        </w:rPr>
+        <w:t xml:space="preserve">cié à la </w:t>
+      </w:r>
+      <w:r>
+        <w:rPr>
+          <w:rFonts w:ascii="Arial" w:hAnsi="Arial" w:cs="Arial"/>
+        </w:rPr>
+        <w:t>fondation Raspberry Pi.</w:t>
+      </w:r>
+      <w:r>
+        <w:rPr>
+          <w:rFonts w:ascii="Arial" w:hAnsi="Arial" w:cs="Arial"/>
+        </w:rPr>
+        <w:t xml:space="preserve"> </w:t>
+      </w:r>
+      <w:r>
+        <w:rPr>
+          <w:rFonts w:ascii="Arial" w:hAnsi="Arial" w:cs="Arial"/>
+        </w:rPr>
+        <w:t>I</w:t>
+      </w:r>
+      <w:r>
+        <w:rPr>
+          <w:rFonts w:ascii="Arial" w:hAnsi="Arial" w:cs="Arial"/>
+        </w:rPr>
+        <w:t xml:space="preserve">l a été créé par des </w:t>
       </w:r>
       <w:r>
         <w:rPr>
@@ -9045,20 +9713,25 @@
         <w:rPr>
           <w:rFonts w:ascii="Arial" w:hAnsi="Arial" w:cs="Arial"/>
         </w:rPr>
-        <w:t xml:space="preserve">s du Raspberry Pi qui ont la même vision </w:t>
-      </w:r>
-      <w:r>
-        <w:rPr>
-          <w:rFonts w:ascii="Arial" w:hAnsi="Arial" w:cs="Arial"/>
-          <w:highlight w:val="yellow"/>
-        </w:rPr>
-        <w:t>d'éducation. Il reste cependant</w:t>
-      </w:r>
-      <w:r>
-        <w:rPr>
-          <w:rFonts w:ascii="Arial" w:hAnsi="Arial" w:cs="Arial"/>
-        </w:rPr>
-        <w:t xml:space="preserve"> </w:t>
+        <w:t xml:space="preserve">s du Raspberry Pi qui ont la même vision d'éducation. </w:t>
+      </w:r>
+      <w:r>
+        <w:rPr>
+          <w:rFonts w:ascii="Arial" w:hAnsi="Arial" w:cs="Arial"/>
+        </w:rPr>
+        <w:t>C’est maintenant le système d’exploitation officiel du Rasp</w:t>
+      </w:r>
+      <w:r>
+        <w:rPr>
+          <w:rFonts w:ascii="Arial" w:hAnsi="Arial" w:cs="Arial"/>
+        </w:rPr>
+        <w:t>b</w:t>
+      </w:r>
+      <w:r>
+        <w:rPr>
+          <w:rFonts w:ascii="Arial" w:hAnsi="Arial" w:cs="Arial"/>
+        </w:rPr>
+        <w:t>erry Pi.</w:t>
       </w:r>
     </w:p>
     <w:p>
@@ -9087,7 +9760,7 @@
           <w:rFonts w:ascii="Arial" w:hAnsi="Arial" w:cs="Arial"/>
         </w:rPr>
       </w:pPr>
-      <w:hyperlink r:id="rId10" w:history="1">
+      <w:hyperlink r:id="rId11" w:history="1">
         <w:r>
           <w:rPr>
             <w:rStyle w:val="Lienhypertexte"/>
@@ -9146,7 +9819,35 @@
         <w:rPr>
           <w:rFonts w:ascii="Arial" w:hAnsi="Arial" w:cs="Arial"/>
         </w:rPr>
-        <w:t>. Il s'agit du MinnowBoard Max, du DragonBoard 410c et du Ra</w:t>
+        <w:t xml:space="preserve">. Il s'agit du </w:t>
+      </w:r>
+      <w:proofErr w:type="spellStart"/>
+      <w:r>
+        <w:rPr>
+          <w:rFonts w:ascii="Arial" w:hAnsi="Arial" w:cs="Arial"/>
+        </w:rPr>
+        <w:t>MinnowBoard</w:t>
+      </w:r>
+      <w:proofErr w:type="spellEnd"/>
+      <w:r>
+        <w:rPr>
+          <w:rFonts w:ascii="Arial" w:hAnsi="Arial" w:cs="Arial"/>
+        </w:rPr>
+        <w:t xml:space="preserve"> Max, du </w:t>
+      </w:r>
+      <w:proofErr w:type="spellStart"/>
+      <w:r>
+        <w:rPr>
+          <w:rFonts w:ascii="Arial" w:hAnsi="Arial" w:cs="Arial"/>
+        </w:rPr>
+        <w:t>DragonBoard</w:t>
+      </w:r>
+      <w:proofErr w:type="spellEnd"/>
+      <w:r>
+        <w:rPr>
+          <w:rFonts w:ascii="Arial" w:hAnsi="Arial" w:cs="Arial"/>
+        </w:rPr>
+        <w:t xml:space="preserve"> 410c et du Ra</w:t>
       </w:r>
       <w:r>
         <w:rPr>
@@ -9209,7 +9910,7 @@
           <w:rFonts w:ascii="Arial" w:hAnsi="Arial" w:cs="Arial"/>
         </w:rPr>
       </w:pPr>
-      <w:hyperlink r:id="rId11" w:history="1">
+      <w:hyperlink r:id="rId12" w:history="1">
         <w:r>
           <w:rPr>
             <w:rStyle w:val="Lienhypertexte"/>
@@ -9261,13 +9962,101 @@
           <w:rFonts w:ascii="Arial" w:hAnsi="Arial" w:cs="Arial"/>
           <w:lang w:val="en-CA"/>
         </w:rPr>
-        <w:t xml:space="preserve"> est l’acronyme de Hardware Attached on Top. </w:t>
-      </w:r>
-      <w:r>
-        <w:rPr>
-          <w:rFonts w:ascii="Arial" w:hAnsi="Arial" w:cs="Arial"/>
-        </w:rPr>
-        <w:t>Un HATS est une pièce d’équipement qui se connecte sur le dessus du Raspberry Pi.  L’idée est de rendre plus facile la détection de périphérique et de drivers avec l’utilisation de certains des connecteurs GPIO (general purpose input ouput). Le modèle B+ a été pensé avec cette idée. Le standard des HATS permet d’assurer une compatibilité pour les modèles subséquents tout en restant rétrocompatible.</w:t>
+        <w:t xml:space="preserve"> </w:t>
+      </w:r>
+      <w:proofErr w:type="spellStart"/>
+      <w:r>
+        <w:rPr>
+          <w:rFonts w:ascii="Arial" w:hAnsi="Arial" w:cs="Arial"/>
+          <w:lang w:val="en-CA"/>
+        </w:rPr>
+        <w:t>est</w:t>
+      </w:r>
+      <w:proofErr w:type="spellEnd"/>
+      <w:r>
+        <w:rPr>
+          <w:rFonts w:ascii="Arial" w:hAnsi="Arial" w:cs="Arial"/>
+          <w:lang w:val="en-CA"/>
+        </w:rPr>
+        <w:t xml:space="preserve"> </w:t>
+      </w:r>
+      <w:proofErr w:type="spellStart"/>
+      <w:r>
+        <w:rPr>
+          <w:rFonts w:ascii="Arial" w:hAnsi="Arial" w:cs="Arial"/>
+          <w:lang w:val="en-CA"/>
+        </w:rPr>
+        <w:t>l’acronyme</w:t>
+      </w:r>
+      <w:proofErr w:type="spellEnd"/>
+      <w:r>
+        <w:rPr>
+          <w:rFonts w:ascii="Arial" w:hAnsi="Arial" w:cs="Arial"/>
+          <w:lang w:val="en-CA"/>
+        </w:rPr>
+        <w:t xml:space="preserve"> de Hardware Attached on Top. </w:t>
+      </w:r>
+      <w:r>
+        <w:rPr>
+          <w:rFonts w:ascii="Arial" w:hAnsi="Arial" w:cs="Arial"/>
+        </w:rPr>
+        <w:t>Un HATS est une pièce d’équipement qui se connecte sur le dessus du Raspberry Pi.  L’idée est de rendre plus facile la détection de périphérique et de drivers avec l’utilisation de certains des connecteurs GPIO (</w:t>
+      </w:r>
+      <w:proofErr w:type="spellStart"/>
+      <w:r>
+        <w:rPr>
+          <w:rFonts w:ascii="Arial" w:hAnsi="Arial" w:cs="Arial"/>
+        </w:rPr>
+        <w:t>general</w:t>
+      </w:r>
+      <w:proofErr w:type="spellEnd"/>
+      <w:r>
+        <w:rPr>
+          <w:rFonts w:ascii="Arial" w:hAnsi="Arial" w:cs="Arial"/>
+        </w:rPr>
+        <w:t xml:space="preserve"> </w:t>
+      </w:r>
+      <w:proofErr w:type="spellStart"/>
+      <w:r>
+        <w:rPr>
+          <w:rFonts w:ascii="Arial" w:hAnsi="Arial" w:cs="Arial"/>
+        </w:rPr>
+        <w:t>purpose</w:t>
+      </w:r>
+      <w:proofErr w:type="spellEnd"/>
+      <w:r>
+        <w:rPr>
+          <w:rFonts w:ascii="Arial" w:hAnsi="Arial" w:cs="Arial"/>
+        </w:rPr>
+        <w:t xml:space="preserve"> input </w:t>
+      </w:r>
+      <w:proofErr w:type="spellStart"/>
+      <w:r>
+        <w:rPr>
+          <w:rFonts w:ascii="Arial" w:hAnsi="Arial" w:cs="Arial"/>
+        </w:rPr>
+        <w:t>ouput</w:t>
+      </w:r>
+      <w:proofErr w:type="spellEnd"/>
+      <w:r>
+        <w:rPr>
+          <w:rFonts w:ascii="Arial" w:hAnsi="Arial" w:cs="Arial"/>
+        </w:rPr>
+        <w:t xml:space="preserve">). Le modèle B+ a été pensé avec cette idée. Le standard des HATS permet d’assurer une compatibilité pour les modèles subséquents tout en restant </w:t>
+      </w:r>
+      <w:proofErr w:type="spellStart"/>
+      <w:r>
+        <w:rPr>
+          <w:rFonts w:ascii="Arial" w:hAnsi="Arial" w:cs="Arial"/>
+        </w:rPr>
+        <w:t>rétrocompatible</w:t>
+      </w:r>
+      <w:proofErr w:type="spellEnd"/>
+      <w:r>
+        <w:rPr>
+          <w:rFonts w:ascii="Arial" w:hAnsi="Arial" w:cs="Arial"/>
+        </w:rPr>
+        <w:t>.</w:t>
       </w:r>
     </w:p>
     <w:p>
@@ -9291,7 +10080,7 @@
           <w:rFonts w:ascii="Arial" w:hAnsi="Arial" w:cs="Arial"/>
         </w:rPr>
       </w:pPr>
-      <w:hyperlink r:id="rId12" w:history="1">
+      <w:hyperlink r:id="rId13" w:history="1">
         <w:r>
           <w:rPr>
             <w:rStyle w:val="Lienhypertexte"/>
@@ -9449,7 +10238,7 @@
           <w:rFonts w:ascii="Arial" w:hAnsi="Arial" w:cs="Arial"/>
         </w:rPr>
       </w:pPr>
-      <w:hyperlink r:id="rId13" w:history="1">
+      <w:hyperlink r:id="rId14" w:history="1">
         <w:r>
           <w:rPr>
             <w:rStyle w:val="Lienhypertexte"/>
@@ -9472,12 +10261,14 @@
         </w:rPr>
         <w:tab/>
       </w:r>
+      <w:proofErr w:type="spellStart"/>
       <w:r>
         <w:rPr>
           <w:rFonts w:ascii="Arial" w:hAnsi="Arial" w:cs="Arial"/>
         </w:rPr>
         <w:t>Raspbian</w:t>
       </w:r>
+      <w:proofErr w:type="spellEnd"/>
       <w:r>
         <w:rPr>
           <w:rFonts w:ascii="Arial" w:hAnsi="Arial" w:cs="Arial"/>
@@ -9494,13 +10285,55 @@
         <w:rPr>
           <w:rFonts w:ascii="Arial" w:hAnsi="Arial" w:cs="Arial"/>
         </w:rPr>
-        <w:t>, comme « Scrath » qui permet de créer des jeux avec une utilisation du genre « drag-and-drop »</w:t>
-      </w:r>
-      <w:r>
-        <w:rPr>
-          <w:rFonts w:ascii="Arial" w:hAnsi="Arial" w:cs="Arial"/>
-        </w:rPr>
-        <w:t xml:space="preserve">. Python pour écrire du code, Sonic Pi pour faire de la musique, le Terminal de Linux pour naviguer dans Raspbian, Minecraft avec une version programmable pour s’amuser tout en apprenant la programmation. Il y a aussi des jeux faits en python avec les codes sources, un Wordpress, </w:t>
+        <w:t>, comme « </w:t>
+      </w:r>
+      <w:proofErr w:type="spellStart"/>
+      <w:r>
+        <w:rPr>
+          <w:rFonts w:ascii="Arial" w:hAnsi="Arial" w:cs="Arial"/>
+        </w:rPr>
+        <w:t>Scrath</w:t>
+      </w:r>
+      <w:proofErr w:type="spellEnd"/>
+      <w:r>
+        <w:rPr>
+          <w:rFonts w:ascii="Arial" w:hAnsi="Arial" w:cs="Arial"/>
+        </w:rPr>
+        <w:t> » qui permet de créer des jeux avec une utilisation du genre « drag-and-drop »</w:t>
+      </w:r>
+      <w:r>
+        <w:rPr>
+          <w:rFonts w:ascii="Arial" w:hAnsi="Arial" w:cs="Arial"/>
+        </w:rPr>
+        <w:t xml:space="preserve">. Python pour écrire du code, Sonic Pi pour faire de la musique, le Terminal de Linux pour naviguer dans </w:t>
+      </w:r>
+      <w:proofErr w:type="spellStart"/>
+      <w:r>
+        <w:rPr>
+          <w:rFonts w:ascii="Arial" w:hAnsi="Arial" w:cs="Arial"/>
+        </w:rPr>
+        <w:t>Raspbian</w:t>
+      </w:r>
+      <w:proofErr w:type="spellEnd"/>
+      <w:r>
+        <w:rPr>
+          <w:rFonts w:ascii="Arial" w:hAnsi="Arial" w:cs="Arial"/>
+        </w:rPr>
+        <w:t xml:space="preserve">, </w:t>
+      </w:r>
+      <w:proofErr w:type="spellStart"/>
+      <w:r>
+        <w:rPr>
+          <w:rFonts w:ascii="Arial" w:hAnsi="Arial" w:cs="Arial"/>
+        </w:rPr>
+        <w:t>Minecraft</w:t>
+      </w:r>
+      <w:proofErr w:type="spellEnd"/>
+      <w:r>
+        <w:rPr>
+          <w:rFonts w:ascii="Arial" w:hAnsi="Arial" w:cs="Arial"/>
+        </w:rPr>
+        <w:t xml:space="preserve"> avec une version programmable pour s’amuser tout en apprenant la programmation. Il y a aussi des jeux faits en python avec les codes sources, un Wordpress, </w:t>
       </w:r>
       <w:r>
         <w:rPr>
@@ -9524,7 +10357,21 @@
         <w:rPr>
           <w:rFonts w:ascii="Arial" w:hAnsi="Arial" w:cs="Arial"/>
         </w:rPr>
-        <w:t>logiciels. Ce qui fait du Raspbian, un système d’exploitation tout à fait intéressant pour les usagers.</w:t>
+        <w:t xml:space="preserve">logiciels. Ce qui fait du </w:t>
+      </w:r>
+      <w:proofErr w:type="spellStart"/>
+      <w:r>
+        <w:rPr>
+          <w:rFonts w:ascii="Arial" w:hAnsi="Arial" w:cs="Arial"/>
+        </w:rPr>
+        <w:t>Raspbian</w:t>
+      </w:r>
+      <w:proofErr w:type="spellEnd"/>
+      <w:r>
+        <w:rPr>
+          <w:rFonts w:ascii="Arial" w:hAnsi="Arial" w:cs="Arial"/>
+        </w:rPr>
+        <w:t>, un système d’exploitation tout à fait intéressant pour les usagers.</w:t>
       </w:r>
     </w:p>
     <w:p>
@@ -9548,7 +10395,7 @@
           <w:rFonts w:ascii="Arial" w:hAnsi="Arial" w:cs="Arial"/>
         </w:rPr>
       </w:pPr>
-      <w:hyperlink r:id="rId14" w:history="1">
+      <w:hyperlink r:id="rId15" w:history="1">
         <w:r>
           <w:rPr>
             <w:rStyle w:val="Lienhypertexte"/>
@@ -9570,7 +10417,20 @@
           <w:rFonts w:ascii="Arial" w:hAnsi="Arial" w:cs="Arial"/>
         </w:rPr>
         <w:tab/>
-        <w:t xml:space="preserve">Picademy est un cours pour les </w:t>
+      </w:r>
+      <w:proofErr w:type="spellStart"/>
+      <w:r>
+        <w:rPr>
+          <w:rFonts w:ascii="Arial" w:hAnsi="Arial" w:cs="Arial"/>
+        </w:rPr>
+        <w:t>Picademy</w:t>
+      </w:r>
+      <w:proofErr w:type="spellEnd"/>
+      <w:r>
+        <w:rPr>
+          <w:rFonts w:ascii="Arial" w:hAnsi="Arial" w:cs="Arial"/>
+        </w:rPr>
+        <w:t xml:space="preserve"> est un cours pour les </w:t>
       </w:r>
       <w:r>
         <w:rPr>
@@ -9588,8 +10448,77 @@
         <w:rPr>
           <w:rFonts w:ascii="Arial" w:hAnsi="Arial" w:cs="Arial"/>
         </w:rPr>
-        <w:t>travailler avec le Raspberry Pi dans leur classe, pour en faire apprendre à leurs tours, aux étudiants. Le cours se fait en deux jours, aucune expérience n’est requise pour participer au cours et tout est offert gratuitement par la fondation Raspberry Pi. Durant la première journée, les gens en formation apprendront comment contrôler des lumières, faire de la musique avec Sonic Pi et à modifier le jeu Minecraft. À la deuxième journée, les gens peuvent faire usage de leur apprentissage de la première journée en créant leur propre projet, ce qui les poussera à apprendre comment corriger les erreurs de programmation et à faire des tests avec leur appareil. À la fin un certificat leur sera attribué pour qu’ils soient considérés comme un éducateur officiel du Raspberry Pi.</w:t>
-      </w:r>
+        <w:t xml:space="preserve">travailler avec le Raspberry Pi dans leur classe, pour en faire apprendre à leurs tours, aux étudiants. Le cours se fait en deux jours, aucune expérience n’est requise pour participer au cours et tout est offert gratuitement par la fondation Raspberry Pi. Durant la première journée, les gens en formation apprendront comment contrôler des lumières, faire de la musique avec Sonic Pi et à modifier le jeu </w:t>
+      </w:r>
+      <w:proofErr w:type="spellStart"/>
+      <w:r>
+        <w:rPr>
+          <w:rFonts w:ascii="Arial" w:hAnsi="Arial" w:cs="Arial"/>
+        </w:rPr>
+        <w:t>Minecraft</w:t>
+      </w:r>
+      <w:proofErr w:type="spellEnd"/>
+      <w:r>
+        <w:rPr>
+          <w:rFonts w:ascii="Arial" w:hAnsi="Arial" w:cs="Arial"/>
+        </w:rPr>
+        <w:t>. À la deuxième journée, les gens peuvent faire usage de leur apprentissage de la première journée en créant leur propre projet, ce qui les poussera à apprendre comment corriger les erreurs de programmation et à faire des tests avec leur appareil. À la fin un certificat leur sera attribué pour qu’ils soient considérés comme un éducateur officiel du Raspberry Pi.</w:t>
+      </w:r>
+    </w:p>
+    <w:p>
+      <w:pPr>
+        <w:spacing w:after="160" w:line="259" w:lineRule="auto"/>
+        <w:rPr>
+          <w:rFonts w:ascii="Arial" w:hAnsi="Arial" w:cs="Arial"/>
+        </w:rPr>
+      </w:pPr>
+    </w:p>
+    <w:p>
+      <w:pPr>
+        <w:spacing w:after="160" w:line="480" w:lineRule="auto"/>
+        <w:rPr>
+          <w:rFonts w:ascii="Arial" w:hAnsi="Arial" w:cs="Arial"/>
+        </w:rPr>
+      </w:pPr>
+      <w:hyperlink r:id="rId16" w:history="1">
+        <w:r>
+          <w:rPr>
+            <w:rStyle w:val="Lienhypertexte"/>
+            <w:rFonts w:ascii="Arial" w:hAnsi="Arial" w:cs="Arial"/>
+          </w:rPr>
+          <w:t>https://www.raspberrypi.org/jam/</w:t>
+        </w:r>
+      </w:hyperlink>
+    </w:p>
+    <w:p>
+      <w:pPr>
+        <w:spacing w:after="160" w:line="480" w:lineRule="auto"/>
+        <w:jc w:val="both"/>
+        <w:rPr>
+          <w:rFonts w:ascii="Arial" w:hAnsi="Arial" w:cs="Arial"/>
+        </w:rPr>
+      </w:pPr>
+      <w:r>
+        <w:rPr>
+          <w:rFonts w:ascii="Arial" w:hAnsi="Arial" w:cs="Arial"/>
+        </w:rPr>
+        <w:tab/>
+        <w:t xml:space="preserve">Certaines personnes se regroupe pour parler de Raspberry Pi et pour partager leurs créations avec celui-ci. Ces évènements se nomme Raspberry Jam. Il est possible d’apprendre d’autres personnes et de participer à des projets lors de ces évènements. La fondation Raspberry Pi donne des conseils, des outils et aide en promouvant ces évènements sur son site web. Ces évènements se veulent ouvert et gratuit dans la mesure du possible. </w:t>
+      </w:r>
+      <w:r>
+        <w:rPr>
+          <w:rFonts w:ascii="Arial" w:hAnsi="Arial" w:cs="Arial"/>
+        </w:rPr>
+        <w:t>Afin de promouvoir sa mission, La Fondation suggère de ne changer que le minimum possible pour couvrir les divers frais comme la location de salles. De plus elle suggère de laisser l’entrée gratuite pour les enfants.</w:t>
+      </w:r>
+      <w:r>
+        <w:rPr>
+          <w:rFonts w:ascii="Arial" w:hAnsi="Arial" w:cs="Arial"/>
+        </w:rPr>
+        <w:t xml:space="preserve"> </w:t>
+      </w:r>
+      <w:bookmarkStart w:id="27" w:name="_GoBack"/>
+      <w:bookmarkEnd w:id="27"/>
     </w:p>
     <w:p>
       <w:pPr>
@@ -9658,7 +10587,21 @@
         <w:rPr>
           <w:rFonts w:ascii="Arial" w:hAnsi="Arial" w:cs="Arial"/>
         </w:rPr>
-        <w:t>Auteur inconnu (2017). « Rasberry Pi » Wikipédia, 18 mars 2017 (En ligne) https://fr.wikipedia.org/wiki/Raspberry_Pi</w:t>
+        <w:t>Auteur inconnu (2017). « </w:t>
+      </w:r>
+      <w:proofErr w:type="spellStart"/>
+      <w:r>
+        <w:rPr>
+          <w:rFonts w:ascii="Arial" w:hAnsi="Arial" w:cs="Arial"/>
+        </w:rPr>
+        <w:t>Rasberry</w:t>
+      </w:r>
+      <w:proofErr w:type="spellEnd"/>
+      <w:r>
+        <w:rPr>
+          <w:rFonts w:ascii="Arial" w:hAnsi="Arial" w:cs="Arial"/>
+        </w:rPr>
+        <w:t xml:space="preserve"> Pi » Wikipédia, 18 mars 2017 (En ligne) https://fr.wikipedia.org/wiki/Raspberry_Pi</w:t>
       </w:r>
     </w:p>
     <w:p>
@@ -9675,7 +10618,55 @@
           <w:rFonts w:ascii="Arial" w:eastAsia="Times New Roman" w:hAnsi="Arial" w:cs="Arial"/>
           <w:lang w:eastAsia="fr-CA"/>
         </w:rPr>
-        <w:t>Auteur inconnu (2017). « Original Banana PI A20 Dual Core Development Board », Bang Good, 2017 (En ligne)</w:t>
+        <w:t xml:space="preserve">Auteur inconnu (2017). « Original Banana PI A20 Dual </w:t>
+      </w:r>
+      <w:proofErr w:type="spellStart"/>
+      <w:r>
+        <w:rPr>
+          <w:rFonts w:ascii="Arial" w:eastAsia="Times New Roman" w:hAnsi="Arial" w:cs="Arial"/>
+          <w:lang w:eastAsia="fr-CA"/>
+        </w:rPr>
+        <w:t>Core</w:t>
+      </w:r>
+      <w:proofErr w:type="spellEnd"/>
+      <w:r>
+        <w:rPr>
+          <w:rFonts w:ascii="Arial" w:eastAsia="Times New Roman" w:hAnsi="Arial" w:cs="Arial"/>
+          <w:lang w:eastAsia="fr-CA"/>
+        </w:rPr>
+        <w:t xml:space="preserve"> </w:t>
+      </w:r>
+      <w:proofErr w:type="spellStart"/>
+      <w:r>
+        <w:rPr>
+          <w:rFonts w:ascii="Arial" w:eastAsia="Times New Roman" w:hAnsi="Arial" w:cs="Arial"/>
+          <w:lang w:eastAsia="fr-CA"/>
+        </w:rPr>
+        <w:t>Development</w:t>
+      </w:r>
+      <w:proofErr w:type="spellEnd"/>
+      <w:r>
+        <w:rPr>
+          <w:rFonts w:ascii="Arial" w:eastAsia="Times New Roman" w:hAnsi="Arial" w:cs="Arial"/>
+          <w:lang w:eastAsia="fr-CA"/>
+        </w:rPr>
+        <w:t xml:space="preserve"> </w:t>
+      </w:r>
+      <w:proofErr w:type="spellStart"/>
+      <w:r>
+        <w:rPr>
+          <w:rFonts w:ascii="Arial" w:eastAsia="Times New Roman" w:hAnsi="Arial" w:cs="Arial"/>
+          <w:lang w:eastAsia="fr-CA"/>
+        </w:rPr>
+        <w:t>Board</w:t>
+      </w:r>
+      <w:proofErr w:type="spellEnd"/>
+      <w:r>
+        <w:rPr>
+          <w:rFonts w:ascii="Arial" w:eastAsia="Times New Roman" w:hAnsi="Arial" w:cs="Arial"/>
+          <w:lang w:eastAsia="fr-CA"/>
+        </w:rPr>
+        <w:t> », Bang Good, 2017 (En ligne)</w:t>
       </w:r>
     </w:p>
     <w:p>
@@ -9743,7 +10734,35 @@
         <w:rPr>
           <w:rFonts w:ascii="Arial" w:hAnsi="Arial" w:cs="Arial"/>
         </w:rPr>
-        <w:t>Auteur inconnu (2017). « What is Arduino », Arduino, 2017 (En ligne)</w:t>
+        <w:t>Auteur inconnu (2017). « </w:t>
+      </w:r>
+      <w:proofErr w:type="spellStart"/>
+      <w:r>
+        <w:rPr>
+          <w:rFonts w:ascii="Arial" w:hAnsi="Arial" w:cs="Arial"/>
+        </w:rPr>
+        <w:t>What</w:t>
+      </w:r>
+      <w:proofErr w:type="spellEnd"/>
+      <w:r>
+        <w:rPr>
+          <w:rFonts w:ascii="Arial" w:hAnsi="Arial" w:cs="Arial"/>
+        </w:rPr>
+        <w:t xml:space="preserve"> </w:t>
+      </w:r>
+      <w:proofErr w:type="spellStart"/>
+      <w:r>
+        <w:rPr>
+          <w:rFonts w:ascii="Arial" w:hAnsi="Arial" w:cs="Arial"/>
+        </w:rPr>
+        <w:t>is</w:t>
+      </w:r>
+      <w:proofErr w:type="spellEnd"/>
+      <w:r>
+        <w:rPr>
+          <w:rFonts w:ascii="Arial" w:hAnsi="Arial" w:cs="Arial"/>
+        </w:rPr>
+        <w:t xml:space="preserve"> Arduino », Arduino, 2017 (En ligne)</w:t>
       </w:r>
     </w:p>
     <w:p>
@@ -9773,7 +10792,63 @@
         <w:rPr>
           <w:rFonts w:ascii="Arial" w:hAnsi="Arial" w:cs="Arial"/>
         </w:rPr>
-        <w:t>Auteur inconnu (2017). « Search results for raspberry pi », Adafruit, 2017 (En ligne)</w:t>
+        <w:t>Auteur inconnu (2017). « </w:t>
+      </w:r>
+      <w:proofErr w:type="spellStart"/>
+      <w:r>
+        <w:rPr>
+          <w:rFonts w:ascii="Arial" w:hAnsi="Arial" w:cs="Arial"/>
+        </w:rPr>
+        <w:t>Search</w:t>
+      </w:r>
+      <w:proofErr w:type="spellEnd"/>
+      <w:r>
+        <w:rPr>
+          <w:rFonts w:ascii="Arial" w:hAnsi="Arial" w:cs="Arial"/>
+        </w:rPr>
+        <w:t xml:space="preserve"> </w:t>
+      </w:r>
+      <w:proofErr w:type="spellStart"/>
+      <w:r>
+        <w:rPr>
+          <w:rFonts w:ascii="Arial" w:hAnsi="Arial" w:cs="Arial"/>
+        </w:rPr>
+        <w:t>results</w:t>
+      </w:r>
+      <w:proofErr w:type="spellEnd"/>
+      <w:r>
+        <w:rPr>
+          <w:rFonts w:ascii="Arial" w:hAnsi="Arial" w:cs="Arial"/>
+        </w:rPr>
+        <w:t xml:space="preserve"> for </w:t>
+      </w:r>
+      <w:proofErr w:type="spellStart"/>
+      <w:r>
+        <w:rPr>
+          <w:rFonts w:ascii="Arial" w:hAnsi="Arial" w:cs="Arial"/>
+        </w:rPr>
+        <w:t>raspberry</w:t>
+      </w:r>
+      <w:proofErr w:type="spellEnd"/>
+      <w:r>
+        <w:rPr>
+          <w:rFonts w:ascii="Arial" w:hAnsi="Arial" w:cs="Arial"/>
+        </w:rPr>
+        <w:t xml:space="preserve"> pi », </w:t>
+      </w:r>
+      <w:proofErr w:type="spellStart"/>
+      <w:r>
+        <w:rPr>
+          <w:rFonts w:ascii="Arial" w:hAnsi="Arial" w:cs="Arial"/>
+        </w:rPr>
+        <w:t>Adafruit</w:t>
+      </w:r>
+      <w:proofErr w:type="spellEnd"/>
+      <w:r>
+        <w:rPr>
+          <w:rFonts w:ascii="Arial" w:hAnsi="Arial" w:cs="Arial"/>
+        </w:rPr>
+        <w:t>, 2017 (En ligne)</w:t>
       </w:r>
     </w:p>
     <w:p>
@@ -9784,7 +10859,7 @@
           <w:rFonts w:ascii="Arial" w:hAnsi="Arial" w:cs="Arial"/>
         </w:rPr>
       </w:pPr>
-      <w:hyperlink r:id="rId15" w:history="1">
+      <w:hyperlink r:id="rId17" w:history="1">
         <w:r>
           <w:rPr>
             <w:rStyle w:val="Lienhypertexte"/>
@@ -9814,7 +10889,39 @@
           <w:rFonts w:ascii="Arial" w:hAnsi="Arial" w:cs="Arial"/>
           <w:lang w:val="en-US"/>
         </w:rPr>
-        <w:t>« Introducing Raspberry pi hats », Raspberry Pi, 2014 (En ligne)</w:t>
+        <w:t>« Introducing Raspberry pi hats », Raspberry Pi, 2014 (</w:t>
+      </w:r>
+      <w:proofErr w:type="spellStart"/>
+      <w:r>
+        <w:rPr>
+          <w:rFonts w:ascii="Arial" w:hAnsi="Arial" w:cs="Arial"/>
+          <w:lang w:val="en-US"/>
+        </w:rPr>
+        <w:t>En</w:t>
+      </w:r>
+      <w:proofErr w:type="spellEnd"/>
+      <w:r>
+        <w:rPr>
+          <w:rFonts w:ascii="Arial" w:hAnsi="Arial" w:cs="Arial"/>
+          <w:lang w:val="en-US"/>
+        </w:rPr>
+        <w:t xml:space="preserve"> </w:t>
+      </w:r>
+      <w:proofErr w:type="spellStart"/>
+      <w:r>
+        <w:rPr>
+          <w:rFonts w:ascii="Arial" w:hAnsi="Arial" w:cs="Arial"/>
+          <w:lang w:val="en-US"/>
+        </w:rPr>
+        <w:t>ligne</w:t>
+      </w:r>
+      <w:proofErr w:type="spellEnd"/>
+      <w:r>
+        <w:rPr>
+          <w:rFonts w:ascii="Arial" w:hAnsi="Arial" w:cs="Arial"/>
+          <w:lang w:val="en-US"/>
+        </w:rPr>
+        <w:t>)</w:t>
       </w:r>
     </w:p>
     <w:p>
@@ -9826,7 +10933,7 @@
           <w:lang w:val="en-US"/>
         </w:rPr>
       </w:pPr>
-      <w:hyperlink r:id="rId16" w:history="1">
+      <w:hyperlink r:id="rId18" w:history="1">
         <w:r>
           <w:rPr>
             <w:rStyle w:val="Lienhypertexte"/>
@@ -9858,7 +10965,39 @@
           <w:rFonts w:ascii="Arial" w:hAnsi="Arial" w:cs="Arial"/>
           <w:lang w:val="en-US"/>
         </w:rPr>
-        <w:t>, Raspberry Pi, 2014 (En ligne)</w:t>
+        <w:t>, Raspberry Pi, 2014 (</w:t>
+      </w:r>
+      <w:proofErr w:type="spellStart"/>
+      <w:r>
+        <w:rPr>
+          <w:rFonts w:ascii="Arial" w:hAnsi="Arial" w:cs="Arial"/>
+          <w:lang w:val="en-US"/>
+        </w:rPr>
+        <w:t>En</w:t>
+      </w:r>
+      <w:proofErr w:type="spellEnd"/>
+      <w:r>
+        <w:rPr>
+          <w:rFonts w:ascii="Arial" w:hAnsi="Arial" w:cs="Arial"/>
+          <w:lang w:val="en-US"/>
+        </w:rPr>
+        <w:t xml:space="preserve"> </w:t>
+      </w:r>
+      <w:proofErr w:type="spellStart"/>
+      <w:r>
+        <w:rPr>
+          <w:rFonts w:ascii="Arial" w:hAnsi="Arial" w:cs="Arial"/>
+          <w:lang w:val="en-US"/>
+        </w:rPr>
+        <w:t>ligne</w:t>
+      </w:r>
+      <w:proofErr w:type="spellEnd"/>
+      <w:r>
+        <w:rPr>
+          <w:rFonts w:ascii="Arial" w:hAnsi="Arial" w:cs="Arial"/>
+          <w:lang w:val="en-US"/>
+        </w:rPr>
+        <w:t>)</w:t>
       </w:r>
     </w:p>
     <w:p>
@@ -9870,7 +11009,7 @@
           <w:lang w:val="en-US"/>
         </w:rPr>
       </w:pPr>
-      <w:hyperlink r:id="rId17" w:history="1">
+      <w:hyperlink r:id="rId19" w:history="1">
         <w:r>
           <w:rPr>
             <w:rStyle w:val="Lienhypertexte"/>
@@ -9889,18 +11028,41 @@
           <w:rFonts w:ascii="Arial" w:hAnsi="Arial" w:cs="Arial"/>
         </w:rPr>
       </w:pPr>
+      <w:proofErr w:type="spellStart"/>
       <w:r>
         <w:rPr>
           <w:rFonts w:ascii="Arial" w:hAnsi="Arial" w:cs="Arial"/>
           <w:lang w:val="en-US"/>
         </w:rPr>
-        <w:t xml:space="preserve">Utilisateur du forum Raspberry Pi (2017). </w:t>
-      </w:r>
-      <w:r>
-        <w:rPr>
-          <w:rFonts w:ascii="Arial" w:hAnsi="Arial" w:cs="Arial"/>
-        </w:rPr>
-        <w:t>« Projects », Raspberry Pi, 2017 (En ligne)</w:t>
+        <w:t>Utilisateur</w:t>
+      </w:r>
+      <w:proofErr w:type="spellEnd"/>
+      <w:r>
+        <w:rPr>
+          <w:rFonts w:ascii="Arial" w:hAnsi="Arial" w:cs="Arial"/>
+          <w:lang w:val="en-US"/>
+        </w:rPr>
+        <w:t xml:space="preserve"> du forum Raspberry Pi (2017). </w:t>
+      </w:r>
+      <w:r>
+        <w:rPr>
+          <w:rFonts w:ascii="Arial" w:hAnsi="Arial" w:cs="Arial"/>
+        </w:rPr>
+        <w:t>« </w:t>
+      </w:r>
+      <w:proofErr w:type="spellStart"/>
+      <w:r>
+        <w:rPr>
+          <w:rFonts w:ascii="Arial" w:hAnsi="Arial" w:cs="Arial"/>
+        </w:rPr>
+        <w:t>Projects</w:t>
+      </w:r>
+      <w:proofErr w:type="spellEnd"/>
+      <w:r>
+        <w:rPr>
+          <w:rFonts w:ascii="Arial" w:hAnsi="Arial" w:cs="Arial"/>
+        </w:rPr>
+        <w:t> », Raspberry Pi, 2017 (En ligne)</w:t>
       </w:r>
     </w:p>
     <w:p>
@@ -9911,7 +11073,7 @@
           <w:rFonts w:ascii="Arial" w:hAnsi="Arial" w:cs="Arial"/>
         </w:rPr>
       </w:pPr>
-      <w:hyperlink r:id="rId18" w:history="1">
+      <w:hyperlink r:id="rId20" w:history="1">
         <w:r>
           <w:rPr>
             <w:rStyle w:val="Lienhypertexte"/>
@@ -9931,7 +11093,7 @@
       </w:pPr>
     </w:p>
     <w:sectPr>
-      <w:footerReference w:type="default" r:id="rId19"/>
+      <w:footerReference w:type="default" r:id="rId21"/>
       <w:pgSz w:w="12240" w:h="15840"/>
       <w:pgMar w:top="1418" w:right="1418" w:bottom="1418" w:left="1418" w:header="709" w:footer="709" w:gutter="0"/>
       <w:pgNumType w:start="1"/>
@@ -9943,7 +11105,7 @@
 </file>
 
 <file path=word/endnotes.xml><?xml version="1.0" encoding="utf-8"?>
-<w:endnotes xmlns:wpc="http://schemas.microsoft.com/office/word/2010/wordprocessingCanvas" xmlns:mc="http://schemas.openxmlformats.org/markup-compatibility/2006" xmlns:o="urn:schemas-microsoft-com:office:office" xmlns:r="http://schemas.openxmlformats.org/officeDocument/2006/relationships" xmlns:m="http://schemas.openxmlformats.org/officeDocument/2006/math" xmlns:v="urn:schemas-microsoft-com:vml" xmlns:wp14="http://schemas.microsoft.com/office/word/2010/wordprocessingDrawing" xmlns:wp="http://schemas.openxmlformats.org/drawingml/2006/wordprocessingDrawing" xmlns:w10="urn:schemas-microsoft-com:office:word" xmlns:w="http://schemas.openxmlformats.org/wordprocessingml/2006/main" xmlns:w14="http://schemas.microsoft.com/office/word/2010/wordml" xmlns:w15="http://schemas.microsoft.com/office/word/2012/wordml" xmlns:wpg="http://schemas.microsoft.com/office/word/2010/wordprocessingGroup" xmlns:wpi="http://schemas.microsoft.com/office/word/2010/wordprocessingInk" xmlns:wne="http://schemas.microsoft.com/office/word/2006/wordml" xmlns:wps="http://schemas.microsoft.com/office/word/2010/wordprocessingShape" mc:Ignorable="w14 w15 wp14">
+<w:endnotes xmlns:wpc="http://schemas.microsoft.com/office/word/2010/wordprocessingCanvas" xmlns:cx="http://schemas.microsoft.com/office/drawing/2014/chartex" xmlns:cx1="http://schemas.microsoft.com/office/drawing/2015/9/8/chartex" xmlns:cx2="http://schemas.microsoft.com/office/drawing/2015/10/21/chartex" xmlns:cx3="http://schemas.microsoft.com/office/drawing/2016/5/9/chartex" xmlns:cx4="http://schemas.microsoft.com/office/drawing/2016/5/10/chartex" xmlns:cx5="http://schemas.microsoft.com/office/drawing/2016/5/11/chartex" xmlns:cx6="http://schemas.microsoft.com/office/drawing/2016/5/12/chartex" xmlns:cx7="http://schemas.microsoft.com/office/drawing/2016/5/13/chartex" xmlns:cx8="http://schemas.microsoft.com/office/drawing/2016/5/14/chartex" xmlns:mc="http://schemas.openxmlformats.org/markup-compatibility/2006" xmlns:o="urn:schemas-microsoft-com:office:office" xmlns:r="http://schemas.openxmlformats.org/officeDocument/2006/relationships" xmlns:m="http://schemas.openxmlformats.org/officeDocument/2006/math" xmlns:v="urn:schemas-microsoft-com:vml" xmlns:wp14="http://schemas.microsoft.com/office/word/2010/wordprocessingDrawing" xmlns:wp="http://schemas.openxmlformats.org/drawingml/2006/wordprocessingDrawing" xmlns:w10="urn:schemas-microsoft-com:office:word" xmlns:w="http://schemas.openxmlformats.org/wordprocessingml/2006/main" xmlns:w14="http://schemas.microsoft.com/office/word/2010/wordml" xmlns:w15="http://schemas.microsoft.com/office/word/2012/wordml" xmlns:w16se="http://schemas.microsoft.com/office/word/2015/wordml/symex" xmlns:wpg="http://schemas.microsoft.com/office/word/2010/wordprocessingGroup" xmlns:wpi="http://schemas.microsoft.com/office/word/2010/wordprocessingInk" xmlns:wne="http://schemas.microsoft.com/office/word/2006/wordml" xmlns:wps="http://schemas.microsoft.com/office/word/2010/wordprocessingShape" mc:Ignorable="w14 w15 w16se wp14">
   <w:endnote w:type="separator" w:id="-1">
     <w:p>
       <w:r>
@@ -10052,7 +11214,21 @@
         <w:rPr>
           <w:rFonts w:ascii="Arial" w:hAnsi="Arial" w:cs="Arial"/>
         </w:rPr>
-        <w:t xml:space="preserve"> Auteur inconnu. Raspberry pi, Github (2014)</w:t>
+        <w:t xml:space="preserve"> Auteur inconnu. Raspberry pi, </w:t>
+      </w:r>
+      <w:proofErr w:type="spellStart"/>
+      <w:r>
+        <w:rPr>
+          <w:rFonts w:ascii="Arial" w:hAnsi="Arial" w:cs="Arial"/>
+        </w:rPr>
+        <w:t>Github</w:t>
+      </w:r>
+      <w:proofErr w:type="spellEnd"/>
+      <w:r>
+        <w:rPr>
+          <w:rFonts w:ascii="Arial" w:hAnsi="Arial" w:cs="Arial"/>
+        </w:rPr>
+        <w:t xml:space="preserve"> (2014)</w:t>
       </w:r>
     </w:p>
   </w:endnote>
@@ -10075,7 +11251,21 @@
         <w:rPr>
           <w:rFonts w:ascii="Arial" w:hAnsi="Arial" w:cs="Arial"/>
         </w:rPr>
-        <w:t xml:space="preserve"> Auteur inconnu. Adafruit (2017).</w:t>
+        <w:t xml:space="preserve"> Auteur inconnu. </w:t>
+      </w:r>
+      <w:proofErr w:type="spellStart"/>
+      <w:r>
+        <w:rPr>
+          <w:rFonts w:ascii="Arial" w:hAnsi="Arial" w:cs="Arial"/>
+        </w:rPr>
+        <w:t>Adafruit</w:t>
+      </w:r>
+      <w:proofErr w:type="spellEnd"/>
+      <w:r>
+        <w:rPr>
+          <w:rFonts w:ascii="Arial" w:hAnsi="Arial" w:cs="Arial"/>
+        </w:rPr>
+        <w:t xml:space="preserve"> (2017).</w:t>
       </w:r>
     </w:p>
   </w:endnote>
@@ -10149,7 +11339,7 @@
 </file>
 
 <file path=word/footer1.xml><?xml version="1.0" encoding="utf-8"?>
-<w:ftr xmlns:wpc="http://schemas.microsoft.com/office/word/2010/wordprocessingCanvas" xmlns:mc="http://schemas.openxmlformats.org/markup-compatibility/2006" xmlns:o="urn:schemas-microsoft-com:office:office" xmlns:r="http://schemas.openxmlformats.org/officeDocument/2006/relationships" xmlns:m="http://schemas.openxmlformats.org/officeDocument/2006/math" xmlns:v="urn:schemas-microsoft-com:vml" xmlns:wp14="http://schemas.microsoft.com/office/word/2010/wordprocessingDrawing" xmlns:wp="http://schemas.openxmlformats.org/drawingml/2006/wordprocessingDrawing" xmlns:w10="urn:schemas-microsoft-com:office:word" xmlns:w="http://schemas.openxmlformats.org/wordprocessingml/2006/main" xmlns:w14="http://schemas.microsoft.com/office/word/2010/wordml" xmlns:w15="http://schemas.microsoft.com/office/word/2012/wordml" xmlns:wpg="http://schemas.microsoft.com/office/word/2010/wordprocessingGroup" xmlns:wpi="http://schemas.microsoft.com/office/word/2010/wordprocessingInk" xmlns:wne="http://schemas.microsoft.com/office/word/2006/wordml" xmlns:wps="http://schemas.microsoft.com/office/word/2010/wordprocessingShape" mc:Ignorable="w14 w15 wp14">
+<w:ftr xmlns:wpc="http://schemas.microsoft.com/office/word/2010/wordprocessingCanvas" xmlns:cx="http://schemas.microsoft.com/office/drawing/2014/chartex" xmlns:cx1="http://schemas.microsoft.com/office/drawing/2015/9/8/chartex" xmlns:cx2="http://schemas.microsoft.com/office/drawing/2015/10/21/chartex" xmlns:cx3="http://schemas.microsoft.com/office/drawing/2016/5/9/chartex" xmlns:cx4="http://schemas.microsoft.com/office/drawing/2016/5/10/chartex" xmlns:cx5="http://schemas.microsoft.com/office/drawing/2016/5/11/chartex" xmlns:cx6="http://schemas.microsoft.com/office/drawing/2016/5/12/chartex" xmlns:cx7="http://schemas.microsoft.com/office/drawing/2016/5/13/chartex" xmlns:cx8="http://schemas.microsoft.com/office/drawing/2016/5/14/chartex" xmlns:mc="http://schemas.openxmlformats.org/markup-compatibility/2006" xmlns:o="urn:schemas-microsoft-com:office:office" xmlns:r="http://schemas.openxmlformats.org/officeDocument/2006/relationships" xmlns:m="http://schemas.openxmlformats.org/officeDocument/2006/math" xmlns:v="urn:schemas-microsoft-com:vml" xmlns:wp14="http://schemas.microsoft.com/office/word/2010/wordprocessingDrawing" xmlns:wp="http://schemas.openxmlformats.org/drawingml/2006/wordprocessingDrawing" xmlns:w10="urn:schemas-microsoft-com:office:word" xmlns:w="http://schemas.openxmlformats.org/wordprocessingml/2006/main" xmlns:w14="http://schemas.microsoft.com/office/word/2010/wordml" xmlns:w15="http://schemas.microsoft.com/office/word/2012/wordml" xmlns:w16se="http://schemas.microsoft.com/office/word/2015/wordml/symex" xmlns:wpg="http://schemas.microsoft.com/office/word/2010/wordprocessingGroup" xmlns:wpi="http://schemas.microsoft.com/office/word/2010/wordprocessingInk" xmlns:wne="http://schemas.microsoft.com/office/word/2006/wordml" xmlns:wps="http://schemas.microsoft.com/office/word/2010/wordprocessingShape" mc:Ignorable="w14 w15 w16se wp14">
   <w:sdt>
     <w:sdtPr>
       <w:id w:val="1141158549"/>
@@ -10177,7 +11367,7 @@
 </file>
 
 <file path=word/footer2.xml><?xml version="1.0" encoding="utf-8"?>
-<w:ftr xmlns:wpc="http://schemas.microsoft.com/office/word/2010/wordprocessingCanvas" xmlns:mc="http://schemas.openxmlformats.org/markup-compatibility/2006" xmlns:o="urn:schemas-microsoft-com:office:office" xmlns:r="http://schemas.openxmlformats.org/officeDocument/2006/relationships" xmlns:m="http://schemas.openxmlformats.org/officeDocument/2006/math" xmlns:v="urn:schemas-microsoft-com:vml" xmlns:wp14="http://schemas.microsoft.com/office/word/2010/wordprocessingDrawing" xmlns:wp="http://schemas.openxmlformats.org/drawingml/2006/wordprocessingDrawing" xmlns:w10="urn:schemas-microsoft-com:office:word" xmlns:w="http://schemas.openxmlformats.org/wordprocessingml/2006/main" xmlns:w14="http://schemas.microsoft.com/office/word/2010/wordml" xmlns:w15="http://schemas.microsoft.com/office/word/2012/wordml" xmlns:wpg="http://schemas.microsoft.com/office/word/2010/wordprocessingGroup" xmlns:wpi="http://schemas.microsoft.com/office/word/2010/wordprocessingInk" xmlns:wne="http://schemas.microsoft.com/office/word/2006/wordml" xmlns:wps="http://schemas.microsoft.com/office/word/2010/wordprocessingShape" mc:Ignorable="w14 w15 wp14">
+<w:ftr xmlns:wpc="http://schemas.microsoft.com/office/word/2010/wordprocessingCanvas" xmlns:cx="http://schemas.microsoft.com/office/drawing/2014/chartex" xmlns:cx1="http://schemas.microsoft.com/office/drawing/2015/9/8/chartex" xmlns:cx2="http://schemas.microsoft.com/office/drawing/2015/10/21/chartex" xmlns:cx3="http://schemas.microsoft.com/office/drawing/2016/5/9/chartex" xmlns:cx4="http://schemas.microsoft.com/office/drawing/2016/5/10/chartex" xmlns:cx5="http://schemas.microsoft.com/office/drawing/2016/5/11/chartex" xmlns:cx6="http://schemas.microsoft.com/office/drawing/2016/5/12/chartex" xmlns:cx7="http://schemas.microsoft.com/office/drawing/2016/5/13/chartex" xmlns:cx8="http://schemas.microsoft.com/office/drawing/2016/5/14/chartex" xmlns:mc="http://schemas.openxmlformats.org/markup-compatibility/2006" xmlns:o="urn:schemas-microsoft-com:office:office" xmlns:r="http://schemas.openxmlformats.org/officeDocument/2006/relationships" xmlns:m="http://schemas.openxmlformats.org/officeDocument/2006/math" xmlns:v="urn:schemas-microsoft-com:vml" xmlns:wp14="http://schemas.microsoft.com/office/word/2010/wordprocessingDrawing" xmlns:wp="http://schemas.openxmlformats.org/drawingml/2006/wordprocessingDrawing" xmlns:w10="urn:schemas-microsoft-com:office:word" xmlns:w="http://schemas.openxmlformats.org/wordprocessingml/2006/main" xmlns:w14="http://schemas.microsoft.com/office/word/2010/wordml" xmlns:w15="http://schemas.microsoft.com/office/word/2012/wordml" xmlns:w16se="http://schemas.microsoft.com/office/word/2015/wordml/symex" xmlns:wpg="http://schemas.microsoft.com/office/word/2010/wordprocessingGroup" xmlns:wpi="http://schemas.microsoft.com/office/word/2010/wordprocessingInk" xmlns:wne="http://schemas.microsoft.com/office/word/2006/wordml" xmlns:wps="http://schemas.microsoft.com/office/word/2010/wordprocessingShape" mc:Ignorable="w14 w15 w16se wp14">
   <w:sdt>
     <w:sdtPr>
       <w:id w:val="19125329"/>
@@ -10207,7 +11397,7 @@
             <w:noProof/>
             <w:lang w:val="fr-FR"/>
           </w:rPr>
-          <w:t>21</w:t>
+          <w:t>20</w:t>
         </w:r>
         <w:r>
           <w:fldChar w:fldCharType="end"/>
@@ -10224,7 +11414,7 @@
 </file>
 
 <file path=word/footnotes.xml><?xml version="1.0" encoding="utf-8"?>
-<w:footnotes xmlns:wpc="http://schemas.microsoft.com/office/word/2010/wordprocessingCanvas" xmlns:mc="http://schemas.openxmlformats.org/markup-compatibility/2006" xmlns:o="urn:schemas-microsoft-com:office:office" xmlns:r="http://schemas.openxmlformats.org/officeDocument/2006/relationships" xmlns:m="http://schemas.openxmlformats.org/officeDocument/2006/math" xmlns:v="urn:schemas-microsoft-com:vml" xmlns:wp14="http://schemas.microsoft.com/office/word/2010/wordprocessingDrawing" xmlns:wp="http://schemas.openxmlformats.org/drawingml/2006/wordprocessingDrawing" xmlns:w10="urn:schemas-microsoft-com:office:word" xmlns:w="http://schemas.openxmlformats.org/wordprocessingml/2006/main" xmlns:w14="http://schemas.microsoft.com/office/word/2010/wordml" xmlns:w15="http://schemas.microsoft.com/office/word/2012/wordml" xmlns:wpg="http://schemas.microsoft.com/office/word/2010/wordprocessingGroup" xmlns:wpi="http://schemas.microsoft.com/office/word/2010/wordprocessingInk" xmlns:wne="http://schemas.microsoft.com/office/word/2006/wordml" xmlns:wps="http://schemas.microsoft.com/office/word/2010/wordprocessingShape" mc:Ignorable="w14 w15 wp14">
+<w:footnotes xmlns:wpc="http://schemas.microsoft.com/office/word/2010/wordprocessingCanvas" xmlns:cx="http://schemas.microsoft.com/office/drawing/2014/chartex" xmlns:cx1="http://schemas.microsoft.com/office/drawing/2015/9/8/chartex" xmlns:cx2="http://schemas.microsoft.com/office/drawing/2015/10/21/chartex" xmlns:cx3="http://schemas.microsoft.com/office/drawing/2016/5/9/chartex" xmlns:cx4="http://schemas.microsoft.com/office/drawing/2016/5/10/chartex" xmlns:cx5="http://schemas.microsoft.com/office/drawing/2016/5/11/chartex" xmlns:cx6="http://schemas.microsoft.com/office/drawing/2016/5/12/chartex" xmlns:cx7="http://schemas.microsoft.com/office/drawing/2016/5/13/chartex" xmlns:cx8="http://schemas.microsoft.com/office/drawing/2016/5/14/chartex" xmlns:mc="http://schemas.openxmlformats.org/markup-compatibility/2006" xmlns:o="urn:schemas-microsoft-com:office:office" xmlns:r="http://schemas.openxmlformats.org/officeDocument/2006/relationships" xmlns:m="http://schemas.openxmlformats.org/officeDocument/2006/math" xmlns:v="urn:schemas-microsoft-com:vml" xmlns:wp14="http://schemas.microsoft.com/office/word/2010/wordprocessingDrawing" xmlns:wp="http://schemas.openxmlformats.org/drawingml/2006/wordprocessingDrawing" xmlns:w10="urn:schemas-microsoft-com:office:word" xmlns:w="http://schemas.openxmlformats.org/wordprocessingml/2006/main" xmlns:w14="http://schemas.microsoft.com/office/word/2010/wordml" xmlns:w15="http://schemas.microsoft.com/office/word/2012/wordml" xmlns:w16se="http://schemas.microsoft.com/office/word/2015/wordml/symex" xmlns:wpg="http://schemas.microsoft.com/office/word/2010/wordprocessingGroup" xmlns:wpi="http://schemas.microsoft.com/office/word/2010/wordprocessingInk" xmlns:wne="http://schemas.microsoft.com/office/word/2006/wordml" xmlns:wps="http://schemas.microsoft.com/office/word/2010/wordprocessingShape" mc:Ignorable="w14 w15 w16se wp14">
   <w:footnote w:type="separator" w:id="-1">
     <w:p>
       <w:r>
@@ -10243,7 +11433,7 @@
 </file>
 
 <file path=word/styles.xml><?xml version="1.0" encoding="utf-8"?>
-<w:styles xmlns:mc="http://schemas.openxmlformats.org/markup-compatibility/2006" xmlns:r="http://schemas.openxmlformats.org/officeDocument/2006/relationships" xmlns:w="http://schemas.openxmlformats.org/wordprocessingml/2006/main" xmlns:w14="http://schemas.microsoft.com/office/word/2010/wordml" xmlns:w15="http://schemas.microsoft.com/office/word/2012/wordml" mc:Ignorable="w14 w15">
+<w:styles xmlns:mc="http://schemas.openxmlformats.org/markup-compatibility/2006" xmlns:r="http://schemas.openxmlformats.org/officeDocument/2006/relationships" xmlns:w="http://schemas.openxmlformats.org/wordprocessingml/2006/main" xmlns:w14="http://schemas.microsoft.com/office/word/2010/wordml" xmlns:w15="http://schemas.microsoft.com/office/word/2012/wordml" xmlns:w16se="http://schemas.microsoft.com/office/word/2015/wordml/symex" mc:Ignorable="w14 w15 w16se">
   <w:docDefaults>
     <w:rPrDefault>
       <w:rPr>
@@ -10259,7 +11449,7 @@
       </w:pPr>
     </w:pPrDefault>
   </w:docDefaults>
-  <w:latentStyles w:defLockedState="0" w:defUIPriority="99" w:defSemiHidden="0" w:defUnhideWhenUsed="0" w:defQFormat="0" w:count="371">
+  <w:latentStyles w:defLockedState="0" w:defUIPriority="99" w:defSemiHidden="0" w:defUnhideWhenUsed="0" w:defQFormat="0" w:count="374">
     <w:lsdException w:name="Normal" w:uiPriority="0" w:qFormat="1"/>
     <w:lsdException w:name="heading 1" w:uiPriority="9" w:qFormat="1"/>
     <w:lsdException w:name="heading 2" w:semiHidden="1" w:uiPriority="9" w:unhideWhenUsed="1" w:qFormat="1"/>
@@ -10365,7 +11555,6 @@
     <w:lsdException w:name="HTML Sample" w:semiHidden="1" w:unhideWhenUsed="1"/>
     <w:lsdException w:name="HTML Typewriter" w:semiHidden="1" w:unhideWhenUsed="1"/>
     <w:lsdException w:name="HTML Variable" w:semiHidden="1" w:unhideWhenUsed="1"/>
-    <w:lsdException w:name="Normal Table" w:semiHidden="1" w:unhideWhenUsed="1"/>
     <w:lsdException w:name="annotation subject" w:semiHidden="1" w:unhideWhenUsed="1"/>
     <w:lsdException w:name="No List" w:semiHidden="1" w:unhideWhenUsed="1"/>
     <w:lsdException w:name="Outline List 1" w:semiHidden="1" w:unhideWhenUsed="1"/>
@@ -10410,7 +11599,6 @@
     <w:lsdException w:name="Table Professional" w:semiHidden="1" w:unhideWhenUsed="1"/>
     <w:lsdException w:name="Table Subtle 1" w:semiHidden="1" w:unhideWhenUsed="1"/>
     <w:lsdException w:name="Table Subtle 2" w:semiHidden="1" w:unhideWhenUsed="1"/>
-    <w:lsdException w:name="Table Web 1" w:semiHidden="1" w:unhideWhenUsed="1"/>
     <w:lsdException w:name="Table Web 2" w:semiHidden="1" w:unhideWhenUsed="1"/>
     <w:lsdException w:name="Table Web 3" w:semiHidden="1" w:unhideWhenUsed="1"/>
     <w:lsdException w:name="Balloon Text" w:semiHidden="1" w:unhideWhenUsed="1"/>
@@ -10631,6 +11819,9 @@
     <w:lsdException w:name="List Table 5 Dark Accent 6" w:uiPriority="50"/>
     <w:lsdException w:name="List Table 6 Colorful Accent 6" w:uiPriority="51"/>
     <w:lsdException w:name="List Table 7 Colorful Accent 6" w:uiPriority="52"/>
+    <w:lsdException w:name="Mention" w:semiHidden="1" w:unhideWhenUsed="1"/>
+    <w:lsdException w:name="Smart Hyperlink" w:semiHidden="1" w:unhideWhenUsed="1"/>
+    <w:lsdException w:name="Hashtag" w:semiHidden="1" w:unhideWhenUsed="1"/>
   </w:latentStyles>
   <w:style w:type="paragraph" w:default="1" w:styleId="Normal">
     <w:name w:val="Normal"/>
@@ -11063,11 +12254,23 @@
       <w:lang w:eastAsia="fr-CA" w:bidi="hi-IN"/>
     </w:rPr>
   </w:style>
+  <w:style w:type="character" w:styleId="Mention">
+    <w:name w:val="Mention"/>
+    <w:basedOn w:val="Policepardfaut"/>
+    <w:uiPriority w:val="99"/>
+    <w:semiHidden/>
+    <w:unhideWhenUsed/>
+    <w:rsid w:val="00E53F19"/>
+    <w:rPr>
+      <w:color w:val="2B579A"/>
+      <w:shd w:val="clear" w:color="auto" w:fill="E6E6E6"/>
+    </w:rPr>
+  </w:style>
 </w:styles>
 </file>
 
 <file path=word/charts/chart1.xml><?xml version="1.0" encoding="utf-8"?>
-<c:chartSpace xmlns:c="http://schemas.openxmlformats.org/drawingml/2006/chart" xmlns:a="http://schemas.openxmlformats.org/drawingml/2006/main" xmlns:r="http://schemas.openxmlformats.org/officeDocument/2006/relationships">
+<c:chartSpace xmlns:c="http://schemas.openxmlformats.org/drawingml/2006/chart" xmlns:a="http://schemas.openxmlformats.org/drawingml/2006/main" xmlns:r="http://schemas.openxmlformats.org/officeDocument/2006/relationships" xmlns:c16r2="http://schemas.microsoft.com/office/drawing/2015/06/chart">
   <c:date1904 val="0"/>
   <c:lang val="fr-FR"/>
   <c:roundedCorners val="0"/>
@@ -11284,6 +12487,11 @@
             </c:numRef>
           </c:val>
           <c:smooth val="0"/>
+          <c:extLst>
+            <c:ext xmlns:c16="http://schemas.microsoft.com/office/drawing/2014/chart" uri="{C3380CC4-5D6E-409C-BE32-E72D297353CC}">
+              <c16:uniqueId val="{00000000-A294-4802-8FBA-95CAF7575AF1}"/>
+            </c:ext>
+          </c:extLst>
         </c:ser>
         <c:dLbls>
           <c:showLegendKey val="0"/>
@@ -11728,7 +12936,7 @@
 </file>
 
 <file path=customXml/itemProps1.xml><?xml version="1.0" encoding="utf-8"?>
-<ds:datastoreItem xmlns:ds="http://schemas.openxmlformats.org/officeDocument/2006/customXml" ds:itemID="{2E5AB492-4CAD-46DF-ACDF-36B962F36080}">
+<ds:datastoreItem xmlns:ds="http://schemas.openxmlformats.org/officeDocument/2006/customXml" ds:itemID="{B2AAC6F5-EF6C-4C02-B7E7-874DD422CD58}">
   <ds:schemaRefs>
     <ds:schemaRef ds:uri="http://schemas.openxmlformats.org/officeDocument/2006/bibliography"/>
   </ds:schemaRefs>

</xml_diff>

<commit_message>
Correction fautes dans recherche et guide
</commit_message>
<xml_diff>
--- a/Commun/ExempleDocument.docx
+++ b/Commun/ExempleDocument.docx
@@ -395,7 +395,19 @@
         <w:rPr>
           <w:rFonts w:ascii="Arial" w:hAnsi="Arial" w:cs="Arial"/>
         </w:rPr>
-        <w:t>es statistiques de ventes, montant en flèche, année après année, nous le prouve</w:t>
+        <w:t>es sta</w:t>
+      </w:r>
+      <w:r>
+        <w:rPr>
+          <w:rFonts w:ascii="Arial" w:hAnsi="Arial" w:cs="Arial"/>
+        </w:rPr>
+        <w:t>tistiques de ventes, montant en flèche</w:t>
+      </w:r>
+      <w:r>
+        <w:rPr>
+          <w:rFonts w:ascii="Arial" w:hAnsi="Arial" w:cs="Arial"/>
+        </w:rPr>
+        <w:t xml:space="preserve"> année après année, nous le prouve</w:t>
       </w:r>
       <w:r>
         <w:rPr>
@@ -425,7 +437,13 @@
         <w:rPr>
           <w:rFonts w:ascii="Arial" w:hAnsi="Arial" w:cs="Arial"/>
         </w:rPr>
-        <w:t>Le fait que de grandes compagnies comme Microsoft travaillent à développer des systèmes d’exploitation pour la plateforme du Raspberry Pi vient ajouter un puissant argument à la continuit</w:t>
+        <w:t xml:space="preserve">Le fait que de grandes compagnies comme Microsoft travaillent à développer des systèmes d’exploitation pour la plateforme du Raspberry Pi vient ajouter un puissant argument à la continuité </w:t>
+      </w:r>
+      <w:r>
+        <w:rPr>
+          <w:rFonts w:ascii="Arial" w:hAnsi="Arial" w:cs="Arial"/>
+        </w:rPr>
+        <w:t>de ce nano-</w:t>
       </w:r>
       <w:bookmarkStart w:id="0" w:name="_GoBack"/>
       <w:bookmarkEnd w:id="0"/>
@@ -433,7 +451,13 @@
         <w:rPr>
           <w:rFonts w:ascii="Arial" w:hAnsi="Arial" w:cs="Arial"/>
         </w:rPr>
-        <w:t>é du Raspberry Pi.</w:t>
+        <w:t>ordinateur</w:t>
+      </w:r>
+      <w:r>
+        <w:rPr>
+          <w:rFonts w:ascii="Arial" w:hAnsi="Arial" w:cs="Arial"/>
+        </w:rPr>
+        <w:t>.</w:t>
       </w:r>
       <w:r>
         <w:rPr>
@@ -12688,11 +12712,11 @@
           <c:showBubbleSize val="0"/>
         </c:dLbls>
         <c:smooth val="0"/>
-        <c:axId val="204501248"/>
-        <c:axId val="204500464"/>
+        <c:axId val="292336288"/>
+        <c:axId val="292339816"/>
       </c:lineChart>
       <c:valAx>
-        <c:axId val="204500464"/>
+        <c:axId val="292339816"/>
         <c:scaling>
           <c:orientation val="minMax"/>
         </c:scaling>
@@ -12744,12 +12768,12 @@
             <a:endParaRPr lang="fr-FR"/>
           </a:p>
         </c:txPr>
-        <c:crossAx val="204501248"/>
+        <c:crossAx val="292336288"/>
         <c:crosses val="autoZero"/>
         <c:crossBetween val="between"/>
       </c:valAx>
       <c:dateAx>
-        <c:axId val="204501248"/>
+        <c:axId val="292336288"/>
         <c:scaling>
           <c:orientation val="minMax"/>
         </c:scaling>
@@ -12794,7 +12818,7 @@
             <a:endParaRPr lang="fr-FR"/>
           </a:p>
         </c:txPr>
-        <c:crossAx val="204500464"/>
+        <c:crossAx val="292339816"/>
         <c:crosses val="autoZero"/>
         <c:auto val="1"/>
         <c:lblOffset val="100"/>
@@ -13122,7 +13146,7 @@
 </file>
 
 <file path=customXml/itemProps1.xml><?xml version="1.0" encoding="utf-8"?>
-<ds:datastoreItem xmlns:ds="http://schemas.openxmlformats.org/officeDocument/2006/customXml" ds:itemID="{34A9E80F-C7ED-4C2F-9D02-051CACE40870}">
+<ds:datastoreItem xmlns:ds="http://schemas.openxmlformats.org/officeDocument/2006/customXml" ds:itemID="{FF7823A9-C0F5-406B-A73B-446BDFF4726F}">
   <ds:schemaRefs>
     <ds:schemaRef ds:uri="http://schemas.openxmlformats.org/officeDocument/2006/bibliography"/>
   </ds:schemaRefs>

</xml_diff>

<commit_message>
Ajout de quelques sources et quelques diapositives
</commit_message>
<xml_diff>
--- a/Commun/ExempleDocument.docx
+++ b/Commun/ExempleDocument.docx
@@ -1,6 +1,6 @@
 
 <file path=word/document.xml><?xml version="1.0" encoding="utf-8"?>
-<w:document xmlns:wpc="http://schemas.microsoft.com/office/word/2010/wordprocessingCanvas" xmlns:mc="http://schemas.openxmlformats.org/markup-compatibility/2006" xmlns:o="urn:schemas-microsoft-com:office:office" xmlns:r="http://schemas.openxmlformats.org/officeDocument/2006/relationships" xmlns:m="http://schemas.openxmlformats.org/officeDocument/2006/math" xmlns:v="urn:schemas-microsoft-com:vml" xmlns:wp14="http://schemas.microsoft.com/office/word/2010/wordprocessingDrawing" xmlns:wp="http://schemas.openxmlformats.org/drawingml/2006/wordprocessingDrawing" xmlns:w10="urn:schemas-microsoft-com:office:word" xmlns:w="http://schemas.openxmlformats.org/wordprocessingml/2006/main" xmlns:w14="http://schemas.microsoft.com/office/word/2010/wordml" xmlns:w15="http://schemas.microsoft.com/office/word/2012/wordml" xmlns:wpg="http://schemas.microsoft.com/office/word/2010/wordprocessingGroup" xmlns:wpi="http://schemas.microsoft.com/office/word/2010/wordprocessingInk" xmlns:wne="http://schemas.microsoft.com/office/word/2006/wordml" xmlns:wps="http://schemas.microsoft.com/office/word/2010/wordprocessingShape" mc:Ignorable="w14 w15 wp14">
+<w:document xmlns:wpc="http://schemas.microsoft.com/office/word/2010/wordprocessingCanvas" xmlns:cx="http://schemas.microsoft.com/office/drawing/2014/chartex" xmlns:cx1="http://schemas.microsoft.com/office/drawing/2015/9/8/chartex" xmlns:cx2="http://schemas.microsoft.com/office/drawing/2015/10/21/chartex" xmlns:cx3="http://schemas.microsoft.com/office/drawing/2016/5/9/chartex" xmlns:cx4="http://schemas.microsoft.com/office/drawing/2016/5/10/chartex" xmlns:cx5="http://schemas.microsoft.com/office/drawing/2016/5/11/chartex" xmlns:cx6="http://schemas.microsoft.com/office/drawing/2016/5/12/chartex" xmlns:cx7="http://schemas.microsoft.com/office/drawing/2016/5/13/chartex" xmlns:cx8="http://schemas.microsoft.com/office/drawing/2016/5/14/chartex" xmlns:mc="http://schemas.openxmlformats.org/markup-compatibility/2006" xmlns:o="urn:schemas-microsoft-com:office:office" xmlns:r="http://schemas.openxmlformats.org/officeDocument/2006/relationships" xmlns:m="http://schemas.openxmlformats.org/officeDocument/2006/math" xmlns:v="urn:schemas-microsoft-com:vml" xmlns:wp14="http://schemas.microsoft.com/office/word/2010/wordprocessingDrawing" xmlns:wp="http://schemas.openxmlformats.org/drawingml/2006/wordprocessingDrawing" xmlns:w10="urn:schemas-microsoft-com:office:word" xmlns:w="http://schemas.openxmlformats.org/wordprocessingml/2006/main" xmlns:w14="http://schemas.microsoft.com/office/word/2010/wordml" xmlns:w15="http://schemas.microsoft.com/office/word/2012/wordml" xmlns:w16se="http://schemas.microsoft.com/office/word/2015/wordml/symex" xmlns:wpg="http://schemas.microsoft.com/office/word/2010/wordprocessingGroup" xmlns:wpi="http://schemas.microsoft.com/office/word/2010/wordprocessingInk" xmlns:wne="http://schemas.microsoft.com/office/word/2006/wordml" xmlns:wps="http://schemas.microsoft.com/office/word/2010/wordprocessingShape" mc:Ignorable="w14 w15 w16se wp14">
   <w:body>
     <w:p>
       <w:pPr>
@@ -443,15 +443,7 @@
         <w:rPr>
           <w:rFonts w:ascii="Arial" w:hAnsi="Arial" w:cs="Arial"/>
         </w:rPr>
-        <w:t>de ce nano-</w:t>
-      </w:r>
-      <w:bookmarkStart w:id="0" w:name="_GoBack"/>
-      <w:bookmarkEnd w:id="0"/>
-      <w:r>
-        <w:rPr>
-          <w:rFonts w:ascii="Arial" w:hAnsi="Arial" w:cs="Arial"/>
-        </w:rPr>
-        <w:t>ordinateur</w:t>
+        <w:t>de ce nano-ordinateur</w:t>
       </w:r>
       <w:r>
         <w:rPr>
@@ -2503,12 +2495,12 @@
       <w:pPr>
         <w:pStyle w:val="TitreDoc"/>
       </w:pPr>
-      <w:bookmarkStart w:id="1" w:name="_Toc481348125"/>
+      <w:bookmarkStart w:id="0" w:name="_Toc481348125"/>
       <w:r>
         <w:lastRenderedPageBreak/>
         <w:t>Introduction</w:t>
       </w:r>
-      <w:bookmarkEnd w:id="1"/>
+      <w:bookmarkEnd w:id="0"/>
     </w:p>
     <w:p>
       <w:pPr>
@@ -2645,12 +2637,12 @@
       <w:pPr>
         <w:pStyle w:val="TitreDoc"/>
       </w:pPr>
-      <w:bookmarkStart w:id="2" w:name="_Toc481348126"/>
+      <w:bookmarkStart w:id="1" w:name="_Toc481348126"/>
       <w:r>
         <w:lastRenderedPageBreak/>
         <w:t>1. Historique et utilité</w:t>
       </w:r>
-      <w:bookmarkEnd w:id="2"/>
+      <w:bookmarkEnd w:id="1"/>
     </w:p>
     <w:p>
       <w:pPr>
@@ -2676,11 +2668,11 @@
       <w:pPr>
         <w:pStyle w:val="Sous-TitreDoc"/>
       </w:pPr>
-      <w:bookmarkStart w:id="3" w:name="_Toc481348127"/>
+      <w:bookmarkStart w:id="2" w:name="_Toc481348127"/>
       <w:r>
         <w:t>1.1 Création du Raspberry Pi</w:t>
       </w:r>
-      <w:bookmarkEnd w:id="3"/>
+      <w:bookmarkEnd w:id="2"/>
     </w:p>
     <w:p>
       <w:pPr>
@@ -2733,11 +2725,11 @@
       <w:pPr>
         <w:pStyle w:val="Sous-TitreDoc"/>
       </w:pPr>
-      <w:bookmarkStart w:id="4" w:name="_Toc481348128"/>
+      <w:bookmarkStart w:id="3" w:name="_Toc481348128"/>
       <w:r>
         <w:t>1.2 Exemple de projet</w:t>
       </w:r>
-      <w:bookmarkEnd w:id="4"/>
+      <w:bookmarkEnd w:id="3"/>
     </w:p>
     <w:p>
       <w:pPr>
@@ -2800,10 +2792,11 @@
         </w:rPr>
         <w:t xml:space="preserve"> des plus petits pour simplement apprendre et se divertir. Il peut servir entre </w:t>
       </w:r>
-      <w:r>
-        <w:rPr>
-          <w:rFonts w:ascii="Arial" w:hAnsi="Arial" w:cs="Arial"/>
-          <w:highlight w:val="yellow"/>
+      <w:bookmarkStart w:id="4" w:name="_GoBack"/>
+      <w:bookmarkEnd w:id="4"/>
+      <w:r>
+        <w:rPr>
+          <w:rFonts w:ascii="Arial" w:hAnsi="Arial" w:cs="Arial"/>
         </w:rPr>
         <w:t>autres</w:t>
       </w:r>
@@ -7560,7 +7553,45 @@
         <w:rPr>
           <w:rFonts w:ascii="Arial" w:hAnsi="Arial" w:cs="Arial"/>
         </w:rPr>
-        <w:t>a atteint le cap du 12.5 millions d’unités. Pour mettre ces chiffres en perspective, le Raspberry Pi est à égalité avec le Commodore 64 pour le troisième ordinateur le plus vendu de tous les temps, tout juste derrière PC et Mac.</w:t>
+        <w:t>a atteint le cap du 12.5 millions</w:t>
+      </w:r>
+      <w:r>
+        <w:rPr>
+          <w:rStyle w:val="Appeldenotedefin"/>
+          <w:rFonts w:ascii="Arial" w:hAnsi="Arial" w:cs="Arial"/>
+        </w:rPr>
+        <w:endnoteReference w:id="3"/>
+      </w:r>
+      <w:r>
+        <w:rPr>
+          <w:rFonts w:ascii="Arial" w:hAnsi="Arial" w:cs="Arial"/>
+        </w:rPr>
+        <w:t xml:space="preserve"> d’unités. Pour mettre ces chiffres en perspective, le Raspberry Pi est </w:t>
+      </w:r>
+      <w:r>
+        <w:rPr>
+          <w:rFonts w:ascii="Arial" w:hAnsi="Arial" w:cs="Arial"/>
+        </w:rPr>
+        <w:t xml:space="preserve">presque </w:t>
+      </w:r>
+      <w:r>
+        <w:rPr>
+          <w:rFonts w:ascii="Arial" w:hAnsi="Arial" w:cs="Arial"/>
+        </w:rPr>
+        <w:t>à égalité avec le Commodore 64 pour le troisième ordinateur le plus vendu de tous les temps, tout juste derrière PC et Mac</w:t>
+      </w:r>
+      <w:r>
+        <w:rPr>
+          <w:rStyle w:val="Appeldenotedefin"/>
+          <w:rFonts w:ascii="Arial" w:hAnsi="Arial" w:cs="Arial"/>
+        </w:rPr>
+        <w:endnoteReference w:id="4"/>
+      </w:r>
+      <w:r>
+        <w:rPr>
+          <w:rFonts w:ascii="Arial" w:hAnsi="Arial" w:cs="Arial"/>
+        </w:rPr>
+        <w:t>.</w:t>
       </w:r>
     </w:p>
     <w:p>
@@ -7756,7 +7787,20 @@
         <w:rPr>
           <w:rFonts w:ascii="Arial" w:hAnsi="Arial" w:cs="Arial"/>
         </w:rPr>
-        <w:t>Le Raspberry Pi est compatible avec plusieurs systèmes d’exploitation: Fedora, Ubuntu, RISC OS, Devian, Windows 10 Iot Core et plusieurs autres. Le principal système d'exploitation est Raspbian, il s'agit d'un syst</w:t>
+        <w:t>Le Raspberry Pi est compatible avec plusieurs systèmes d’exploitation: Fedora, Ubuntu, RISC OS, Devian, Windows 10 Iot Core et plusieurs autres. Le principal système d'exploitation est Raspbian</w:t>
+      </w:r>
+      <w:r>
+        <w:rPr>
+          <w:rStyle w:val="Appeldenotedefin"/>
+          <w:rFonts w:ascii="Arial" w:hAnsi="Arial" w:cs="Arial"/>
+        </w:rPr>
+        <w:endnoteReference w:id="5"/>
+      </w:r>
+      <w:r>
+        <w:rPr>
+          <w:rFonts w:ascii="Arial" w:hAnsi="Arial" w:cs="Arial"/>
+        </w:rPr>
+        <w:t>, il s'agit d'un syst</w:t>
       </w:r>
       <w:r>
         <w:rPr>
@@ -7804,7 +7848,20 @@
         <w:rPr>
           <w:rFonts w:ascii="Arial" w:hAnsi="Arial" w:cs="Arial"/>
         </w:rPr>
-        <w:t xml:space="preserve">. Le Raspberry Pi 2 et 3, le MinnowBoard Max et le DragonBoard 410c. Le DragonBoard 410c et le MinnowBoard Max coutent 75$ pur l'un et plus de 140$ pour l'autre. Le nano-ordinateur le meilleur marché sur lequel se concentre Windows est donc le Raspberry Pi. Le fait qu'une multinationale comme Windows mette ainsi des efforts sur le Raspberry Pi montre que </w:t>
+        <w:t>. Le Raspberry Pi 2 et 3, le MinnowBoard Max et le DragonBoard 410c</w:t>
+      </w:r>
+      <w:r>
+        <w:rPr>
+          <w:rStyle w:val="Appeldenotedefin"/>
+          <w:rFonts w:ascii="Arial" w:hAnsi="Arial" w:cs="Arial"/>
+        </w:rPr>
+        <w:endnoteReference w:id="6"/>
+      </w:r>
+      <w:r>
+        <w:rPr>
+          <w:rFonts w:ascii="Arial" w:hAnsi="Arial" w:cs="Arial"/>
+        </w:rPr>
+        <w:t xml:space="preserve">. Le DragonBoard 410c et le MinnowBoard Max coutent 75$ pur l'un et plus de 140$ pour l'autre. Le nano-ordinateur le meilleur marché sur lequel se concentre Windows est donc le Raspberry Pi. Le fait qu'une multinationale comme Windows mette ainsi des efforts sur le Raspberry Pi montre que </w:t>
       </w:r>
       <w:r>
         <w:rPr>
@@ -8041,7 +8098,15 @@
           <w:rFonts w:ascii="Arial" w:hAnsi="Arial" w:cs="Arial"/>
           <w:lang w:eastAsia="fr-CA"/>
         </w:rPr>
-        <w:t>e. Chacune des révisions coûte 5$</w:t>
+        <w:t>e</w:t>
+      </w:r>
+      <w:r>
+        <w:rPr>
+          <w:rStyle w:val="Appeldenotedefin"/>
+          <w:rFonts w:ascii="Arial" w:hAnsi="Arial" w:cs="Arial"/>
+          <w:lang w:eastAsia="fr-CA"/>
+        </w:rPr>
+        <w:endnoteReference w:id="7"/>
       </w:r>
       <w:r>
         <w:rPr>
@@ -8700,7 +8765,7 @@
           <w:color w:val="2C2C2C"/>
           <w:shd w:val="clear" w:color="auto" w:fill="FFFFFF"/>
         </w:rPr>
-        <w:endnoteReference w:id="3"/>
+        <w:endnoteReference w:id="8"/>
       </w:r>
       <w:r>
         <w:rPr>
@@ -8821,7 +8886,7 @@
           <w:color w:val="24292E"/>
           <w:shd w:val="clear" w:color="auto" w:fill="FFFFFF"/>
         </w:rPr>
-        <w:endnoteReference w:id="4"/>
+        <w:endnoteReference w:id="9"/>
       </w:r>
     </w:p>
     <w:p>
@@ -8885,7 +8950,7 @@
           <w:color w:val="222222"/>
           <w:lang w:eastAsia="fr-CA"/>
         </w:rPr>
-        <w:endnoteReference w:id="5"/>
+        <w:endnoteReference w:id="10"/>
       </w:r>
       <w:r>
         <w:rPr>
@@ -9042,7 +9107,7 @@
           <w:color w:val="222222"/>
           <w:lang w:eastAsia="fr-CA"/>
         </w:rPr>
-        <w:endnoteReference w:id="6"/>
+        <w:endnoteReference w:id="11"/>
       </w:r>
       <w:r>
         <w:rPr>
@@ -9059,7 +9124,7 @@
           <w:color w:val="222222"/>
           <w:lang w:eastAsia="fr-CA"/>
         </w:rPr>
-        <w:endnoteReference w:id="7"/>
+        <w:endnoteReference w:id="12"/>
       </w:r>
       <w:r>
         <w:rPr>
@@ -9924,7 +9989,7 @@
           <w:color w:val="222222"/>
           <w:lang w:eastAsia="fr-CA"/>
         </w:rPr>
-        <w:endnoteReference w:id="8"/>
+        <w:endnoteReference w:id="13"/>
       </w:r>
       <w:r>
         <w:rPr>
@@ -10985,12 +11050,6 @@
         </w:rPr>
         <w:t xml:space="preserve"> elle suggère de laisser l’entrée gratuite pour les enfants.</w:t>
       </w:r>
-      <w:r>
-        <w:rPr>
-          <w:rFonts w:ascii="Arial" w:hAnsi="Arial" w:cs="Arial"/>
-        </w:rPr>
-        <w:t xml:space="preserve"> </w:t>
-      </w:r>
     </w:p>
     <w:p>
       <w:pPr>
@@ -11059,14 +11118,56 @@
         <w:rPr>
           <w:rFonts w:ascii="Arial" w:hAnsi="Arial" w:cs="Arial"/>
         </w:rPr>
-        <w:t>Auteur inconnu (2017). « Rasberry Pi » Wikipédia, 18 mars 2017 (En ligne) https://fr.wikipedia.org/wiki/Raspberry_Pi</w:t>
-      </w:r>
+        <w:t xml:space="preserve">Auteur inconnu (2017). « Rasberry Pi » Wikipédia, 18 mars 2017 (En ligne) </w:t>
+      </w:r>
+      <w:hyperlink r:id="rId17" w:history="1">
+        <w:r>
+          <w:rPr>
+            <w:rStyle w:val="Lienhypertexte"/>
+            <w:rFonts w:ascii="Arial" w:hAnsi="Arial" w:cs="Arial"/>
+          </w:rPr>
+          <w:t>https://fr.wikipedia.org/wiki/Raspberry_Pi</w:t>
+        </w:r>
+      </w:hyperlink>
     </w:p>
     <w:p>
       <w:pPr>
         <w:spacing w:line="480" w:lineRule="auto"/>
         <w:jc w:val="both"/>
         <w:rPr>
+          <w:rFonts w:ascii="Arial" w:hAnsi="Arial" w:cs="Arial"/>
+        </w:rPr>
+      </w:pPr>
+      <w:r>
+        <w:rPr>
+          <w:rFonts w:ascii="Arial" w:hAnsi="Arial" w:cs="Arial"/>
+        </w:rPr>
+        <w:t xml:space="preserve">Auteur inconnu (2017). « Rasberry Pi » Wikipédia, 18 mars 2017 (En ligne) </w:t>
+      </w:r>
+    </w:p>
+    <w:p>
+      <w:pPr>
+        <w:spacing w:line="480" w:lineRule="auto"/>
+        <w:jc w:val="both"/>
+        <w:rPr>
+          <w:rFonts w:ascii="Arial" w:hAnsi="Arial" w:cs="Arial"/>
+        </w:rPr>
+      </w:pPr>
+      <w:hyperlink r:id="rId18" w:history="1">
+        <w:r>
+          <w:rPr>
+            <w:rStyle w:val="Lienhypertexte"/>
+            <w:rFonts w:ascii="Arial" w:hAnsi="Arial" w:cs="Arial"/>
+          </w:rPr>
+          <w:t>https://en.wikipedia.org/wiki/Raspberry_Pi</w:t>
+        </w:r>
+      </w:hyperlink>
+    </w:p>
+    <w:p>
+      <w:pPr>
+        <w:spacing w:line="480" w:lineRule="auto"/>
+        <w:jc w:val="both"/>
+        <w:rPr>
           <w:rFonts w:ascii="Arial" w:eastAsia="Times New Roman" w:hAnsi="Arial" w:cs="Arial"/>
           <w:lang w:eastAsia="fr-CA"/>
         </w:rPr>
@@ -11185,7 +11286,7 @@
           <w:rFonts w:ascii="Arial" w:hAnsi="Arial" w:cs="Arial"/>
         </w:rPr>
       </w:pPr>
-      <w:hyperlink r:id="rId17" w:history="1">
+      <w:hyperlink r:id="rId19" w:history="1">
         <w:r>
           <w:rPr>
             <w:rStyle w:val="Lienhypertexte"/>
@@ -11227,7 +11328,7 @@
           <w:lang w:val="en-US"/>
         </w:rPr>
       </w:pPr>
-      <w:hyperlink r:id="rId18" w:history="1">
+      <w:hyperlink r:id="rId20" w:history="1">
         <w:r>
           <w:rPr>
             <w:rStyle w:val="Lienhypertexte"/>
@@ -11271,7 +11372,7 @@
           <w:lang w:val="en-US"/>
         </w:rPr>
       </w:pPr>
-      <w:hyperlink r:id="rId19" w:history="1">
+      <w:hyperlink r:id="rId21" w:history="1">
         <w:r>
           <w:rPr>
             <w:rStyle w:val="Lienhypertexte"/>
@@ -11312,7 +11413,7 @@
           <w:rFonts w:ascii="Arial" w:hAnsi="Arial" w:cs="Arial"/>
         </w:rPr>
       </w:pPr>
-      <w:hyperlink r:id="rId20" w:history="1">
+      <w:hyperlink r:id="rId22" w:history="1">
         <w:r>
           <w:rPr>
             <w:rStyle w:val="Lienhypertexte"/>
@@ -11330,9 +11431,192 @@
           <w:rFonts w:ascii="Arial" w:hAnsi="Arial" w:cs="Arial"/>
         </w:rPr>
       </w:pPr>
+      <w:r>
+        <w:rPr>
+          <w:rFonts w:ascii="Arial" w:hAnsi="Arial" w:cs="Arial"/>
+        </w:rPr>
+        <w:t>Auteur inconnu (2017). « Raspbian FAQ</w:t>
+      </w:r>
+      <w:r>
+        <w:rPr>
+          <w:rFonts w:ascii="Arial" w:hAnsi="Arial" w:cs="Arial"/>
+        </w:rPr>
+        <w:t> »,</w:t>
+      </w:r>
+      <w:r>
+        <w:rPr>
+          <w:rFonts w:ascii="Arial" w:hAnsi="Arial" w:cs="Arial"/>
+        </w:rPr>
+        <w:t xml:space="preserve"> Raspbian, 2017 (En ligne)</w:t>
+      </w:r>
+    </w:p>
+    <w:p>
+      <w:pPr>
+        <w:spacing w:line="480" w:lineRule="auto"/>
+        <w:jc w:val="both"/>
+        <w:rPr>
+          <w:rFonts w:ascii="Arial" w:hAnsi="Arial" w:cs="Arial"/>
+        </w:rPr>
+      </w:pPr>
+      <w:hyperlink r:id="rId23" w:history="1">
+        <w:r>
+          <w:rPr>
+            <w:rStyle w:val="Lienhypertexte"/>
+            <w:rFonts w:ascii="Arial" w:hAnsi="Arial" w:cs="Arial"/>
+          </w:rPr>
+          <w:t>https://www.raspbian.org/RaspbianFAQ</w:t>
+        </w:r>
+      </w:hyperlink>
+    </w:p>
+    <w:p>
+      <w:pPr>
+        <w:spacing w:line="480" w:lineRule="auto"/>
+        <w:jc w:val="both"/>
+        <w:rPr>
+          <w:rFonts w:ascii="Arial" w:hAnsi="Arial" w:cs="Arial"/>
+        </w:rPr>
+      </w:pPr>
+      <w:r>
+        <w:rPr>
+          <w:rFonts w:ascii="Arial" w:hAnsi="Arial" w:cs="Arial"/>
+        </w:rPr>
+        <w:t>Utilisateur du forum Raspberry Pi (2017).</w:t>
+      </w:r>
+      <w:r>
+        <w:rPr>
+          <w:rFonts w:ascii="Arial" w:hAnsi="Arial" w:cs="Arial"/>
+        </w:rPr>
+        <w:t xml:space="preserve"> </w:t>
+      </w:r>
+      <w:r>
+        <w:rPr>
+          <w:rFonts w:ascii="Arial" w:hAnsi="Arial" w:cs="Arial"/>
+        </w:rPr>
+        <w:t>« Raspbian FAQ</w:t>
+      </w:r>
+      <w:r>
+        <w:rPr>
+          <w:rFonts w:ascii="Arial" w:hAnsi="Arial" w:cs="Arial"/>
+        </w:rPr>
+        <w:t> »,</w:t>
+      </w:r>
+      <w:r>
+        <w:rPr>
+          <w:rFonts w:ascii="Arial" w:hAnsi="Arial" w:cs="Arial"/>
+        </w:rPr>
+        <w:t xml:space="preserve"> Raspbian, 2017 (En ligne)</w:t>
+      </w:r>
+    </w:p>
+    <w:p>
+      <w:pPr>
+        <w:spacing w:line="480" w:lineRule="auto"/>
+        <w:jc w:val="both"/>
+        <w:rPr>
+          <w:rFonts w:ascii="Arial" w:hAnsi="Arial" w:cs="Arial"/>
+        </w:rPr>
+      </w:pPr>
+      <w:hyperlink r:id="rId24" w:history="1">
+        <w:r>
+          <w:rPr>
+            <w:rStyle w:val="Lienhypertexte"/>
+            <w:rFonts w:ascii="Arial" w:hAnsi="Arial" w:cs="Arial"/>
+          </w:rPr>
+          <w:t>https://docs.google.com/spreadsheets/d/1zWwpcckDEEVAhNH3y7JQGxxbjP42nUywPOzDWr1fH28/edit?usp=sharing&amp;usp=embed_facebook</w:t>
+        </w:r>
+      </w:hyperlink>
+    </w:p>
+    <w:p>
+      <w:pPr>
+        <w:spacing w:line="480" w:lineRule="auto"/>
+        <w:jc w:val="both"/>
+        <w:rPr>
+          <w:rFonts w:ascii="Arial" w:hAnsi="Arial" w:cs="Arial"/>
+        </w:rPr>
+      </w:pPr>
+      <w:r>
+        <w:rPr>
+          <w:rFonts w:ascii="Arial" w:hAnsi="Arial" w:cs="Arial"/>
+        </w:rPr>
+        <w:t>Équipe du magazine MagPi, « 11 Million Sold</w:t>
+      </w:r>
+      <w:r>
+        <w:rPr>
+          <w:rFonts w:ascii="Arial" w:hAnsi="Arial" w:cs="Arial"/>
+        </w:rPr>
+        <w:t> »,</w:t>
+      </w:r>
+      <w:r>
+        <w:rPr>
+          <w:rFonts w:ascii="Arial" w:hAnsi="Arial" w:cs="Arial"/>
+        </w:rPr>
+        <w:t xml:space="preserve"> MagPi volume 53 page 10, 2016 (En ligne) </w:t>
+      </w:r>
+      <w:hyperlink r:id="rId25" w:history="1">
+        <w:r>
+          <w:rPr>
+            <w:rStyle w:val="Lienhypertexte"/>
+            <w:rFonts w:ascii="Arial" w:hAnsi="Arial" w:cs="Arial"/>
+          </w:rPr>
+          <w:t>https://www.raspberrypi.org/magpi-issues/MagPi53.pdf</w:t>
+        </w:r>
+      </w:hyperlink>
+    </w:p>
+    <w:p>
+      <w:pPr>
+        <w:spacing w:line="480" w:lineRule="auto"/>
+        <w:jc w:val="both"/>
+        <w:rPr>
+          <w:rFonts w:ascii="Arial" w:hAnsi="Arial" w:cs="Arial"/>
+        </w:rPr>
+      </w:pPr>
+      <w:r>
+        <w:rPr>
+          <w:rFonts w:ascii="Arial" w:hAnsi="Arial" w:cs="Arial"/>
+        </w:rPr>
+        <w:t>Auteur inconnu (2017). « Device option »</w:t>
+      </w:r>
+      <w:r>
+        <w:rPr>
+          <w:rFonts w:ascii="Arial" w:hAnsi="Arial" w:cs="Arial"/>
+        </w:rPr>
+        <w:t>, Microsoft 2017 (</w:t>
+      </w:r>
+      <w:r>
+        <w:rPr>
+          <w:rFonts w:ascii="Arial" w:hAnsi="Arial" w:cs="Arial"/>
+        </w:rPr>
+        <w:t>En ligne)</w:t>
+      </w:r>
+    </w:p>
+    <w:p>
+      <w:pPr>
+        <w:spacing w:line="480" w:lineRule="auto"/>
+        <w:jc w:val="both"/>
+        <w:rPr>
+          <w:rFonts w:ascii="Arial" w:hAnsi="Arial" w:cs="Arial"/>
+        </w:rPr>
+      </w:pPr>
+      <w:hyperlink r:id="rId26" w:history="1">
+        <w:r>
+          <w:rPr>
+            <w:rStyle w:val="Lienhypertexte"/>
+            <w:rFonts w:ascii="Arial" w:hAnsi="Arial" w:cs="Arial"/>
+          </w:rPr>
+          <w:t>https://developer.microsoft.com/fr-fr/windows/iot/Explore/deviceoptions</w:t>
+        </w:r>
+      </w:hyperlink>
+    </w:p>
+    <w:p>
+      <w:pPr>
+        <w:spacing w:line="480" w:lineRule="auto"/>
+        <w:jc w:val="both"/>
+        <w:rPr>
+          <w:rFonts w:ascii="Arial" w:hAnsi="Arial" w:cs="Arial"/>
+        </w:rPr>
+      </w:pPr>
     </w:p>
     <w:sectPr>
-      <w:footerReference w:type="default" r:id="rId21"/>
+      <w:footerReference w:type="default" r:id="rId27"/>
       <w:pgSz w:w="12240" w:h="15840"/>
       <w:pgMar w:top="1418" w:right="1418" w:bottom="1418" w:left="1418" w:header="709" w:footer="709" w:gutter="0"/>
       <w:pgNumType w:start="1"/>
@@ -11344,7 +11628,7 @@
 </file>
 
 <file path=word/endnotes.xml><?xml version="1.0" encoding="utf-8"?>
-<w:endnotes xmlns:wpc="http://schemas.microsoft.com/office/word/2010/wordprocessingCanvas" xmlns:mc="http://schemas.openxmlformats.org/markup-compatibility/2006" xmlns:o="urn:schemas-microsoft-com:office:office" xmlns:r="http://schemas.openxmlformats.org/officeDocument/2006/relationships" xmlns:m="http://schemas.openxmlformats.org/officeDocument/2006/math" xmlns:v="urn:schemas-microsoft-com:vml" xmlns:wp14="http://schemas.microsoft.com/office/word/2010/wordprocessingDrawing" xmlns:wp="http://schemas.openxmlformats.org/drawingml/2006/wordprocessingDrawing" xmlns:w10="urn:schemas-microsoft-com:office:word" xmlns:w="http://schemas.openxmlformats.org/wordprocessingml/2006/main" xmlns:w14="http://schemas.microsoft.com/office/word/2010/wordml" xmlns:w15="http://schemas.microsoft.com/office/word/2012/wordml" xmlns:wpg="http://schemas.microsoft.com/office/word/2010/wordprocessingGroup" xmlns:wpi="http://schemas.microsoft.com/office/word/2010/wordprocessingInk" xmlns:wne="http://schemas.microsoft.com/office/word/2006/wordml" xmlns:wps="http://schemas.microsoft.com/office/word/2010/wordprocessingShape" mc:Ignorable="w14 w15 wp14">
+<w:endnotes xmlns:wpc="http://schemas.microsoft.com/office/word/2010/wordprocessingCanvas" xmlns:cx="http://schemas.microsoft.com/office/drawing/2014/chartex" xmlns:cx1="http://schemas.microsoft.com/office/drawing/2015/9/8/chartex" xmlns:cx2="http://schemas.microsoft.com/office/drawing/2015/10/21/chartex" xmlns:cx3="http://schemas.microsoft.com/office/drawing/2016/5/9/chartex" xmlns:cx4="http://schemas.microsoft.com/office/drawing/2016/5/10/chartex" xmlns:cx5="http://schemas.microsoft.com/office/drawing/2016/5/11/chartex" xmlns:cx6="http://schemas.microsoft.com/office/drawing/2016/5/12/chartex" xmlns:cx7="http://schemas.microsoft.com/office/drawing/2016/5/13/chartex" xmlns:cx8="http://schemas.microsoft.com/office/drawing/2016/5/14/chartex" xmlns:mc="http://schemas.openxmlformats.org/markup-compatibility/2006" xmlns:o="urn:schemas-microsoft-com:office:office" xmlns:r="http://schemas.openxmlformats.org/officeDocument/2006/relationships" xmlns:m="http://schemas.openxmlformats.org/officeDocument/2006/math" xmlns:v="urn:schemas-microsoft-com:vml" xmlns:wp14="http://schemas.microsoft.com/office/word/2010/wordprocessingDrawing" xmlns:wp="http://schemas.openxmlformats.org/drawingml/2006/wordprocessingDrawing" xmlns:w10="urn:schemas-microsoft-com:office:word" xmlns:w="http://schemas.openxmlformats.org/wordprocessingml/2006/main" xmlns:w14="http://schemas.microsoft.com/office/word/2010/wordml" xmlns:w15="http://schemas.microsoft.com/office/word/2012/wordml" xmlns:w16se="http://schemas.microsoft.com/office/word/2015/wordml/symex" xmlns:wpg="http://schemas.microsoft.com/office/word/2010/wordprocessingGroup" xmlns:wpi="http://schemas.microsoft.com/office/word/2010/wordprocessingInk" xmlns:wne="http://schemas.microsoft.com/office/word/2006/wordml" xmlns:wps="http://schemas.microsoft.com/office/word/2010/wordprocessingShape" mc:Ignorable="w14 w15 w16se wp14">
   <w:endnote w:type="separator" w:id="-1">
     <w:p>
       <w:r>
@@ -11415,22 +11699,21 @@
     <w:p>
       <w:pPr>
         <w:pStyle w:val="Notedefin"/>
-        <w:rPr>
-          <w:rFonts w:ascii="Arial" w:hAnsi="Arial" w:cs="Arial"/>
-        </w:rPr>
       </w:pPr>
       <w:r>
         <w:rPr>
           <w:rStyle w:val="Appeldenotedefin"/>
-          <w:rFonts w:ascii="Arial" w:hAnsi="Arial" w:cs="Arial"/>
         </w:rPr>
         <w:endnoteRef/>
       </w:r>
       <w:r>
-        <w:rPr>
-          <w:rFonts w:ascii="Arial" w:hAnsi="Arial" w:cs="Arial"/>
-        </w:rPr>
-        <w:t xml:space="preserve"> Auteur inconnu. Raspberry pi (2014)</w:t>
+        <w:t xml:space="preserve"> </w:t>
+      </w:r>
+      <w:r>
+        <w:rPr>
+          <w:rFonts w:ascii="Arial" w:hAnsi="Arial" w:cs="Arial"/>
+        </w:rPr>
+        <w:t>Utilisateur du forum Raspberry Pi, Raspberry Pi Sales (2017)</w:t>
       </w:r>
     </w:p>
   </w:endnote>
@@ -11438,22 +11721,21 @@
     <w:p>
       <w:pPr>
         <w:pStyle w:val="Notedefin"/>
-        <w:rPr>
-          <w:rFonts w:ascii="Arial" w:hAnsi="Arial" w:cs="Arial"/>
-        </w:rPr>
       </w:pPr>
       <w:r>
         <w:rPr>
           <w:rStyle w:val="Appeldenotedefin"/>
-          <w:rFonts w:ascii="Arial" w:hAnsi="Arial" w:cs="Arial"/>
         </w:rPr>
         <w:endnoteRef/>
       </w:r>
       <w:r>
-        <w:rPr>
-          <w:rFonts w:ascii="Arial" w:hAnsi="Arial" w:cs="Arial"/>
-        </w:rPr>
-        <w:t xml:space="preserve"> Auteur inconnu. Raspberry pi, Github (2014)</w:t>
+        <w:t xml:space="preserve"> </w:t>
+      </w:r>
+      <w:r>
+        <w:rPr>
+          <w:rFonts w:ascii="Arial" w:hAnsi="Arial" w:cs="Arial"/>
+        </w:rPr>
+        <w:t>Équipe du magazine MagPi, MagPi53 (2016)</w:t>
       </w:r>
     </w:p>
   </w:endnote>
@@ -11461,22 +11743,33 @@
     <w:p>
       <w:pPr>
         <w:pStyle w:val="Notedefin"/>
-        <w:rPr>
-          <w:rFonts w:ascii="Arial" w:hAnsi="Arial" w:cs="Arial"/>
-        </w:rPr>
       </w:pPr>
       <w:r>
         <w:rPr>
           <w:rStyle w:val="Appeldenotedefin"/>
-          <w:rFonts w:ascii="Arial" w:hAnsi="Arial" w:cs="Arial"/>
         </w:rPr>
         <w:endnoteRef/>
       </w:r>
       <w:r>
-        <w:rPr>
-          <w:rFonts w:ascii="Arial" w:hAnsi="Arial" w:cs="Arial"/>
-        </w:rPr>
-        <w:t xml:space="preserve"> Auteur inconnu. Adafruit (2017).</w:t>
+        <w:t xml:space="preserve"> </w:t>
+      </w:r>
+      <w:r>
+        <w:rPr>
+          <w:rFonts w:ascii="Arial" w:hAnsi="Arial" w:cs="Arial"/>
+        </w:rPr>
+        <w:t xml:space="preserve">Auteur inconnu. </w:t>
+      </w:r>
+      <w:r>
+        <w:rPr>
+          <w:rFonts w:ascii="Arial" w:hAnsi="Arial" w:cs="Arial"/>
+        </w:rPr>
+        <w:t>Raspbian (2017</w:t>
+      </w:r>
+      <w:r>
+        <w:rPr>
+          <w:rFonts w:ascii="Arial" w:hAnsi="Arial" w:cs="Arial"/>
+        </w:rPr>
+        <w:t>)</w:t>
       </w:r>
     </w:p>
   </w:endnote>
@@ -11484,22 +11777,33 @@
     <w:p>
       <w:pPr>
         <w:pStyle w:val="Notedefin"/>
-        <w:rPr>
-          <w:rFonts w:ascii="Arial" w:hAnsi="Arial" w:cs="Arial"/>
-        </w:rPr>
       </w:pPr>
       <w:r>
         <w:rPr>
           <w:rStyle w:val="Appeldenotedefin"/>
-          <w:rFonts w:ascii="Arial" w:hAnsi="Arial" w:cs="Arial"/>
         </w:rPr>
         <w:endnoteRef/>
       </w:r>
       <w:r>
-        <w:rPr>
-          <w:rFonts w:ascii="Arial" w:hAnsi="Arial" w:cs="Arial"/>
-        </w:rPr>
-        <w:t xml:space="preserve"> Auteur inconnu. Raspberry pi (2017).</w:t>
+        <w:t xml:space="preserve"> </w:t>
+      </w:r>
+      <w:r>
+        <w:rPr>
+          <w:rFonts w:ascii="Arial" w:hAnsi="Arial" w:cs="Arial"/>
+        </w:rPr>
+        <w:t xml:space="preserve">Auteur inconnu. </w:t>
+      </w:r>
+      <w:r>
+        <w:rPr>
+          <w:rFonts w:ascii="Arial" w:hAnsi="Arial" w:cs="Arial"/>
+        </w:rPr>
+        <w:t>Microsoft (2017</w:t>
+      </w:r>
+      <w:r>
+        <w:rPr>
+          <w:rFonts w:ascii="Arial" w:hAnsi="Arial" w:cs="Arial"/>
+        </w:rPr>
+        <w:t>)</w:t>
       </w:r>
     </w:p>
   </w:endnote>
@@ -11507,26 +11811,140 @@
     <w:p>
       <w:pPr>
         <w:pStyle w:val="Notedefin"/>
-        <w:rPr>
-          <w:rFonts w:ascii="Arial" w:hAnsi="Arial" w:cs="Arial"/>
-        </w:rPr>
       </w:pPr>
       <w:r>
         <w:rPr>
           <w:rStyle w:val="Appeldenotedefin"/>
-          <w:rFonts w:ascii="Arial" w:hAnsi="Arial" w:cs="Arial"/>
         </w:rPr>
         <w:endnoteRef/>
       </w:r>
       <w:r>
-        <w:rPr>
-          <w:rFonts w:ascii="Arial" w:hAnsi="Arial" w:cs="Arial"/>
-        </w:rPr>
-        <w:t xml:space="preserve"> Auteur inconnu. Bang Good (2017).</w:t>
+        <w:t xml:space="preserve"> </w:t>
+      </w:r>
+      <w:r>
+        <w:rPr>
+          <w:rFonts w:ascii="Arial" w:hAnsi="Arial" w:cs="Arial"/>
+        </w:rPr>
+        <w:t>Auteur inconnu. Wikipédia, Raspberry Pi (2017).</w:t>
       </w:r>
     </w:p>
   </w:endnote>
   <w:endnote w:id="8">
+    <w:p>
+      <w:pPr>
+        <w:pStyle w:val="Notedefin"/>
+        <w:rPr>
+          <w:rFonts w:ascii="Arial" w:hAnsi="Arial" w:cs="Arial"/>
+        </w:rPr>
+      </w:pPr>
+      <w:r>
+        <w:rPr>
+          <w:rStyle w:val="Appeldenotedefin"/>
+          <w:rFonts w:ascii="Arial" w:hAnsi="Arial" w:cs="Arial"/>
+        </w:rPr>
+        <w:endnoteRef/>
+      </w:r>
+      <w:r>
+        <w:rPr>
+          <w:rFonts w:ascii="Arial" w:hAnsi="Arial" w:cs="Arial"/>
+        </w:rPr>
+        <w:t xml:space="preserve"> Auteur inconnu. Raspberry pi (2014)</w:t>
+      </w:r>
+    </w:p>
+  </w:endnote>
+  <w:endnote w:id="9">
+    <w:p>
+      <w:pPr>
+        <w:pStyle w:val="Notedefin"/>
+        <w:rPr>
+          <w:rFonts w:ascii="Arial" w:hAnsi="Arial" w:cs="Arial"/>
+        </w:rPr>
+      </w:pPr>
+      <w:r>
+        <w:rPr>
+          <w:rStyle w:val="Appeldenotedefin"/>
+          <w:rFonts w:ascii="Arial" w:hAnsi="Arial" w:cs="Arial"/>
+        </w:rPr>
+        <w:endnoteRef/>
+      </w:r>
+      <w:r>
+        <w:rPr>
+          <w:rFonts w:ascii="Arial" w:hAnsi="Arial" w:cs="Arial"/>
+        </w:rPr>
+        <w:t xml:space="preserve"> Auteur inconnu. Raspberry pi, Github (2014)</w:t>
+      </w:r>
+    </w:p>
+  </w:endnote>
+  <w:endnote w:id="10">
+    <w:p>
+      <w:pPr>
+        <w:pStyle w:val="Notedefin"/>
+        <w:rPr>
+          <w:rFonts w:ascii="Arial" w:hAnsi="Arial" w:cs="Arial"/>
+        </w:rPr>
+      </w:pPr>
+      <w:r>
+        <w:rPr>
+          <w:rStyle w:val="Appeldenotedefin"/>
+          <w:rFonts w:ascii="Arial" w:hAnsi="Arial" w:cs="Arial"/>
+        </w:rPr>
+        <w:endnoteRef/>
+      </w:r>
+      <w:r>
+        <w:rPr>
+          <w:rFonts w:ascii="Arial" w:hAnsi="Arial" w:cs="Arial"/>
+        </w:rPr>
+        <w:t xml:space="preserve"> Auteur inconnu. Adafruit (2017).</w:t>
+      </w:r>
+    </w:p>
+  </w:endnote>
+  <w:endnote w:id="11">
+    <w:p>
+      <w:pPr>
+        <w:pStyle w:val="Notedefin"/>
+        <w:rPr>
+          <w:rFonts w:ascii="Arial" w:hAnsi="Arial" w:cs="Arial"/>
+        </w:rPr>
+      </w:pPr>
+      <w:r>
+        <w:rPr>
+          <w:rStyle w:val="Appeldenotedefin"/>
+          <w:rFonts w:ascii="Arial" w:hAnsi="Arial" w:cs="Arial"/>
+        </w:rPr>
+        <w:endnoteRef/>
+      </w:r>
+      <w:r>
+        <w:rPr>
+          <w:rFonts w:ascii="Arial" w:hAnsi="Arial" w:cs="Arial"/>
+        </w:rPr>
+        <w:t xml:space="preserve"> Auteur inconnu. Raspberry pi (2017).</w:t>
+      </w:r>
+    </w:p>
+  </w:endnote>
+  <w:endnote w:id="12">
+    <w:p>
+      <w:pPr>
+        <w:pStyle w:val="Notedefin"/>
+        <w:rPr>
+          <w:rFonts w:ascii="Arial" w:hAnsi="Arial" w:cs="Arial"/>
+        </w:rPr>
+      </w:pPr>
+      <w:r>
+        <w:rPr>
+          <w:rStyle w:val="Appeldenotedefin"/>
+          <w:rFonts w:ascii="Arial" w:hAnsi="Arial" w:cs="Arial"/>
+        </w:rPr>
+        <w:endnoteRef/>
+      </w:r>
+      <w:r>
+        <w:rPr>
+          <w:rFonts w:ascii="Arial" w:hAnsi="Arial" w:cs="Arial"/>
+        </w:rPr>
+        <w:t xml:space="preserve"> Auteur inconnu. Bang Good (2017).</w:t>
+      </w:r>
+    </w:p>
+  </w:endnote>
+  <w:endnote w:id="13">
     <w:p>
       <w:pPr>
         <w:pStyle w:val="Notedefin"/>
@@ -11550,7 +11968,7 @@
 </file>
 
 <file path=word/footer1.xml><?xml version="1.0" encoding="utf-8"?>
-<w:ftr xmlns:wpc="http://schemas.microsoft.com/office/word/2010/wordprocessingCanvas" xmlns:mc="http://schemas.openxmlformats.org/markup-compatibility/2006" xmlns:o="urn:schemas-microsoft-com:office:office" xmlns:r="http://schemas.openxmlformats.org/officeDocument/2006/relationships" xmlns:m="http://schemas.openxmlformats.org/officeDocument/2006/math" xmlns:v="urn:schemas-microsoft-com:vml" xmlns:wp14="http://schemas.microsoft.com/office/word/2010/wordprocessingDrawing" xmlns:wp="http://schemas.openxmlformats.org/drawingml/2006/wordprocessingDrawing" xmlns:w10="urn:schemas-microsoft-com:office:word" xmlns:w="http://schemas.openxmlformats.org/wordprocessingml/2006/main" xmlns:w14="http://schemas.microsoft.com/office/word/2010/wordml" xmlns:w15="http://schemas.microsoft.com/office/word/2012/wordml" xmlns:wpg="http://schemas.microsoft.com/office/word/2010/wordprocessingGroup" xmlns:wpi="http://schemas.microsoft.com/office/word/2010/wordprocessingInk" xmlns:wne="http://schemas.microsoft.com/office/word/2006/wordml" xmlns:wps="http://schemas.microsoft.com/office/word/2010/wordprocessingShape" mc:Ignorable="w14 w15 wp14">
+<w:ftr xmlns:wpc="http://schemas.microsoft.com/office/word/2010/wordprocessingCanvas" xmlns:cx="http://schemas.microsoft.com/office/drawing/2014/chartex" xmlns:cx1="http://schemas.microsoft.com/office/drawing/2015/9/8/chartex" xmlns:cx2="http://schemas.microsoft.com/office/drawing/2015/10/21/chartex" xmlns:cx3="http://schemas.microsoft.com/office/drawing/2016/5/9/chartex" xmlns:cx4="http://schemas.microsoft.com/office/drawing/2016/5/10/chartex" xmlns:cx5="http://schemas.microsoft.com/office/drawing/2016/5/11/chartex" xmlns:cx6="http://schemas.microsoft.com/office/drawing/2016/5/12/chartex" xmlns:cx7="http://schemas.microsoft.com/office/drawing/2016/5/13/chartex" xmlns:cx8="http://schemas.microsoft.com/office/drawing/2016/5/14/chartex" xmlns:mc="http://schemas.openxmlformats.org/markup-compatibility/2006" xmlns:o="urn:schemas-microsoft-com:office:office" xmlns:r="http://schemas.openxmlformats.org/officeDocument/2006/relationships" xmlns:m="http://schemas.openxmlformats.org/officeDocument/2006/math" xmlns:v="urn:schemas-microsoft-com:vml" xmlns:wp14="http://schemas.microsoft.com/office/word/2010/wordprocessingDrawing" xmlns:wp="http://schemas.openxmlformats.org/drawingml/2006/wordprocessingDrawing" xmlns:w10="urn:schemas-microsoft-com:office:word" xmlns:w="http://schemas.openxmlformats.org/wordprocessingml/2006/main" xmlns:w14="http://schemas.microsoft.com/office/word/2010/wordml" xmlns:w15="http://schemas.microsoft.com/office/word/2012/wordml" xmlns:w16se="http://schemas.microsoft.com/office/word/2015/wordml/symex" xmlns:wpg="http://schemas.microsoft.com/office/word/2010/wordprocessingGroup" xmlns:wpi="http://schemas.microsoft.com/office/word/2010/wordprocessingInk" xmlns:wne="http://schemas.microsoft.com/office/word/2006/wordml" xmlns:wps="http://schemas.microsoft.com/office/word/2010/wordprocessingShape" mc:Ignorable="w14 w15 w16se wp14">
   <w:sdt>
     <w:sdtPr>
       <w:id w:val="1141158549"/>
@@ -11578,7 +11996,7 @@
 </file>
 
 <file path=word/footer2.xml><?xml version="1.0" encoding="utf-8"?>
-<w:ftr xmlns:wpc="http://schemas.microsoft.com/office/word/2010/wordprocessingCanvas" xmlns:mc="http://schemas.openxmlformats.org/markup-compatibility/2006" xmlns:o="urn:schemas-microsoft-com:office:office" xmlns:r="http://schemas.openxmlformats.org/officeDocument/2006/relationships" xmlns:m="http://schemas.openxmlformats.org/officeDocument/2006/math" xmlns:v="urn:schemas-microsoft-com:vml" xmlns:wp14="http://schemas.microsoft.com/office/word/2010/wordprocessingDrawing" xmlns:wp="http://schemas.openxmlformats.org/drawingml/2006/wordprocessingDrawing" xmlns:w10="urn:schemas-microsoft-com:office:word" xmlns:w="http://schemas.openxmlformats.org/wordprocessingml/2006/main" xmlns:w14="http://schemas.microsoft.com/office/word/2010/wordml" xmlns:w15="http://schemas.microsoft.com/office/word/2012/wordml" xmlns:wpg="http://schemas.microsoft.com/office/word/2010/wordprocessingGroup" xmlns:wpi="http://schemas.microsoft.com/office/word/2010/wordprocessingInk" xmlns:wne="http://schemas.microsoft.com/office/word/2006/wordml" xmlns:wps="http://schemas.microsoft.com/office/word/2010/wordprocessingShape" mc:Ignorable="w14 w15 wp14">
+<w:ftr xmlns:wpc="http://schemas.microsoft.com/office/word/2010/wordprocessingCanvas" xmlns:cx="http://schemas.microsoft.com/office/drawing/2014/chartex" xmlns:cx1="http://schemas.microsoft.com/office/drawing/2015/9/8/chartex" xmlns:cx2="http://schemas.microsoft.com/office/drawing/2015/10/21/chartex" xmlns:cx3="http://schemas.microsoft.com/office/drawing/2016/5/9/chartex" xmlns:cx4="http://schemas.microsoft.com/office/drawing/2016/5/10/chartex" xmlns:cx5="http://schemas.microsoft.com/office/drawing/2016/5/11/chartex" xmlns:cx6="http://schemas.microsoft.com/office/drawing/2016/5/12/chartex" xmlns:cx7="http://schemas.microsoft.com/office/drawing/2016/5/13/chartex" xmlns:cx8="http://schemas.microsoft.com/office/drawing/2016/5/14/chartex" xmlns:mc="http://schemas.openxmlformats.org/markup-compatibility/2006" xmlns:o="urn:schemas-microsoft-com:office:office" xmlns:r="http://schemas.openxmlformats.org/officeDocument/2006/relationships" xmlns:m="http://schemas.openxmlformats.org/officeDocument/2006/math" xmlns:v="urn:schemas-microsoft-com:vml" xmlns:wp14="http://schemas.microsoft.com/office/word/2010/wordprocessingDrawing" xmlns:wp="http://schemas.openxmlformats.org/drawingml/2006/wordprocessingDrawing" xmlns:w10="urn:schemas-microsoft-com:office:word" xmlns:w="http://schemas.openxmlformats.org/wordprocessingml/2006/main" xmlns:w14="http://schemas.microsoft.com/office/word/2010/wordml" xmlns:w15="http://schemas.microsoft.com/office/word/2012/wordml" xmlns:w16se="http://schemas.microsoft.com/office/word/2015/wordml/symex" xmlns:wpg="http://schemas.microsoft.com/office/word/2010/wordprocessingGroup" xmlns:wpi="http://schemas.microsoft.com/office/word/2010/wordprocessingInk" xmlns:wne="http://schemas.microsoft.com/office/word/2006/wordml" xmlns:wps="http://schemas.microsoft.com/office/word/2010/wordprocessingShape" mc:Ignorable="w14 w15 w16se wp14">
   <w:sdt>
     <w:sdtPr>
       <w:id w:val="19125329"/>
@@ -11625,7 +12043,7 @@
 </file>
 
 <file path=word/footnotes.xml><?xml version="1.0" encoding="utf-8"?>
-<w:footnotes xmlns:wpc="http://schemas.microsoft.com/office/word/2010/wordprocessingCanvas" xmlns:mc="http://schemas.openxmlformats.org/markup-compatibility/2006" xmlns:o="urn:schemas-microsoft-com:office:office" xmlns:r="http://schemas.openxmlformats.org/officeDocument/2006/relationships" xmlns:m="http://schemas.openxmlformats.org/officeDocument/2006/math" xmlns:v="urn:schemas-microsoft-com:vml" xmlns:wp14="http://schemas.microsoft.com/office/word/2010/wordprocessingDrawing" xmlns:wp="http://schemas.openxmlformats.org/drawingml/2006/wordprocessingDrawing" xmlns:w10="urn:schemas-microsoft-com:office:word" xmlns:w="http://schemas.openxmlformats.org/wordprocessingml/2006/main" xmlns:w14="http://schemas.microsoft.com/office/word/2010/wordml" xmlns:w15="http://schemas.microsoft.com/office/word/2012/wordml" xmlns:wpg="http://schemas.microsoft.com/office/word/2010/wordprocessingGroup" xmlns:wpi="http://schemas.microsoft.com/office/word/2010/wordprocessingInk" xmlns:wne="http://schemas.microsoft.com/office/word/2006/wordml" xmlns:wps="http://schemas.microsoft.com/office/word/2010/wordprocessingShape" mc:Ignorable="w14 w15 wp14">
+<w:footnotes xmlns:wpc="http://schemas.microsoft.com/office/word/2010/wordprocessingCanvas" xmlns:cx="http://schemas.microsoft.com/office/drawing/2014/chartex" xmlns:cx1="http://schemas.microsoft.com/office/drawing/2015/9/8/chartex" xmlns:cx2="http://schemas.microsoft.com/office/drawing/2015/10/21/chartex" xmlns:cx3="http://schemas.microsoft.com/office/drawing/2016/5/9/chartex" xmlns:cx4="http://schemas.microsoft.com/office/drawing/2016/5/10/chartex" xmlns:cx5="http://schemas.microsoft.com/office/drawing/2016/5/11/chartex" xmlns:cx6="http://schemas.microsoft.com/office/drawing/2016/5/12/chartex" xmlns:cx7="http://schemas.microsoft.com/office/drawing/2016/5/13/chartex" xmlns:cx8="http://schemas.microsoft.com/office/drawing/2016/5/14/chartex" xmlns:mc="http://schemas.openxmlformats.org/markup-compatibility/2006" xmlns:o="urn:schemas-microsoft-com:office:office" xmlns:r="http://schemas.openxmlformats.org/officeDocument/2006/relationships" xmlns:m="http://schemas.openxmlformats.org/officeDocument/2006/math" xmlns:v="urn:schemas-microsoft-com:vml" xmlns:wp14="http://schemas.microsoft.com/office/word/2010/wordprocessingDrawing" xmlns:wp="http://schemas.openxmlformats.org/drawingml/2006/wordprocessingDrawing" xmlns:w10="urn:schemas-microsoft-com:office:word" xmlns:w="http://schemas.openxmlformats.org/wordprocessingml/2006/main" xmlns:w14="http://schemas.microsoft.com/office/word/2010/wordml" xmlns:w15="http://schemas.microsoft.com/office/word/2012/wordml" xmlns:w16se="http://schemas.microsoft.com/office/word/2015/wordml/symex" xmlns:wpg="http://schemas.microsoft.com/office/word/2010/wordprocessingGroup" xmlns:wpi="http://schemas.microsoft.com/office/word/2010/wordprocessingInk" xmlns:wne="http://schemas.microsoft.com/office/word/2006/wordml" xmlns:wps="http://schemas.microsoft.com/office/word/2010/wordprocessingShape" mc:Ignorable="w14 w15 w16se wp14">
   <w:footnote w:type="separator" w:id="-1">
     <w:p>
       <w:r>
@@ -11644,7 +12062,7 @@
 </file>
 
 <file path=word/styles.xml><?xml version="1.0" encoding="utf-8"?>
-<w:styles xmlns:mc="http://schemas.openxmlformats.org/markup-compatibility/2006" xmlns:r="http://schemas.openxmlformats.org/officeDocument/2006/relationships" xmlns:w="http://schemas.openxmlformats.org/wordprocessingml/2006/main" xmlns:w14="http://schemas.microsoft.com/office/word/2010/wordml" xmlns:w15="http://schemas.microsoft.com/office/word/2012/wordml" mc:Ignorable="w14 w15">
+<w:styles xmlns:mc="http://schemas.openxmlformats.org/markup-compatibility/2006" xmlns:r="http://schemas.openxmlformats.org/officeDocument/2006/relationships" xmlns:w="http://schemas.openxmlformats.org/wordprocessingml/2006/main" xmlns:w14="http://schemas.microsoft.com/office/word/2010/wordml" xmlns:w15="http://schemas.microsoft.com/office/word/2012/wordml" xmlns:w16se="http://schemas.microsoft.com/office/word/2015/wordml/symex" mc:Ignorable="w14 w15 w16se">
   <w:docDefaults>
     <w:rPrDefault>
       <w:rPr>
@@ -11660,7 +12078,7 @@
       </w:pPr>
     </w:pPrDefault>
   </w:docDefaults>
-  <w:latentStyles w:defLockedState="0" w:defUIPriority="99" w:defSemiHidden="0" w:defUnhideWhenUsed="0" w:defQFormat="0" w:count="371">
+  <w:latentStyles w:defLockedState="0" w:defUIPriority="99" w:defSemiHidden="0" w:defUnhideWhenUsed="0" w:defQFormat="0" w:count="374">
     <w:lsdException w:name="Normal" w:uiPriority="0" w:qFormat="1"/>
     <w:lsdException w:name="heading 1" w:uiPriority="9" w:qFormat="1"/>
     <w:lsdException w:name="heading 2" w:semiHidden="1" w:uiPriority="9" w:unhideWhenUsed="1" w:qFormat="1"/>
@@ -12032,6 +12450,9 @@
     <w:lsdException w:name="List Table 5 Dark Accent 6" w:uiPriority="50"/>
     <w:lsdException w:name="List Table 6 Colorful Accent 6" w:uiPriority="51"/>
     <w:lsdException w:name="List Table 7 Colorful Accent 6" w:uiPriority="52"/>
+    <w:lsdException w:name="Mention" w:semiHidden="1" w:unhideWhenUsed="1"/>
+    <w:lsdException w:name="Smart Hyperlink" w:semiHidden="1" w:unhideWhenUsed="1"/>
+    <w:lsdException w:name="Hashtag" w:semiHidden="1" w:unhideWhenUsed="1"/>
   </w:latentStyles>
   <w:style w:type="paragraph" w:default="1" w:styleId="Normal">
     <w:name w:val="Normal"/>
@@ -12464,8 +12885,8 @@
       <w:lang w:eastAsia="fr-CA" w:bidi="hi-IN"/>
     </w:rPr>
   </w:style>
-  <w:style w:type="character" w:customStyle="1" w:styleId="Mention">
-    <w:name w:val="Mention"/>
+  <w:style w:type="character" w:customStyle="1" w:styleId="Mention1">
+    <w:name w:val="Mention1"/>
     <w:basedOn w:val="Policepardfaut"/>
     <w:uiPriority w:val="99"/>
     <w:semiHidden/>
@@ -12476,11 +12897,23 @@
       <w:shd w:val="clear" w:color="auto" w:fill="E6E6E6"/>
     </w:rPr>
   </w:style>
+  <w:style w:type="character" w:styleId="Mention">
+    <w:name w:val="Mention"/>
+    <w:basedOn w:val="Policepardfaut"/>
+    <w:uiPriority w:val="99"/>
+    <w:semiHidden/>
+    <w:unhideWhenUsed/>
+    <w:rsid w:val="00D9379E"/>
+    <w:rPr>
+      <w:color w:val="2B579A"/>
+      <w:shd w:val="clear" w:color="auto" w:fill="E6E6E6"/>
+    </w:rPr>
+  </w:style>
 </w:styles>
 </file>
 
 <file path=word/charts/chart1.xml><?xml version="1.0" encoding="utf-8"?>
-<c:chartSpace xmlns:c="http://schemas.openxmlformats.org/drawingml/2006/chart" xmlns:a="http://schemas.openxmlformats.org/drawingml/2006/main" xmlns:r="http://schemas.openxmlformats.org/officeDocument/2006/relationships">
+<c:chartSpace xmlns:c="http://schemas.openxmlformats.org/drawingml/2006/chart" xmlns:a="http://schemas.openxmlformats.org/drawingml/2006/main" xmlns:r="http://schemas.openxmlformats.org/officeDocument/2006/relationships" xmlns:c16r2="http://schemas.microsoft.com/office/drawing/2015/06/chart">
   <c:date1904 val="0"/>
   <c:lang val="fr-FR"/>
   <c:roundedCorners val="0"/>
@@ -12697,7 +13130,7 @@
             </c:numRef>
           </c:val>
           <c:smooth val="0"/>
-          <c:extLst xmlns:c16r2="http://schemas.microsoft.com/office/drawing/2015/06/chart">
+          <c:extLst>
             <c:ext xmlns:c16="http://schemas.microsoft.com/office/drawing/2014/chart" uri="{C3380CC4-5D6E-409C-BE32-E72D297353CC}">
               <c16:uniqueId val="{00000000-A294-4802-8FBA-95CAF7575AF1}"/>
             </c:ext>
@@ -13146,7 +13579,7 @@
 </file>
 
 <file path=customXml/itemProps1.xml><?xml version="1.0" encoding="utf-8"?>
-<ds:datastoreItem xmlns:ds="http://schemas.openxmlformats.org/officeDocument/2006/customXml" ds:itemID="{FF7823A9-C0F5-406B-A73B-446BDFF4726F}">
+<ds:datastoreItem xmlns:ds="http://schemas.openxmlformats.org/officeDocument/2006/customXml" ds:itemID="{5D7C6CA5-22D1-4042-B1C2-44839C8331AC}">
   <ds:schemaRefs>
     <ds:schemaRef ds:uri="http://schemas.openxmlformats.org/officeDocument/2006/bibliography"/>
   </ds:schemaRefs>

</xml_diff>